<commit_message>
Got up to the third problem (the exam problem).  I'll have to review the earlier problems too.
</commit_message>
<xml_diff>
--- a/DTMC_HW/Homework_07_DTMC.docx
+++ b/DTMC_HW/Homework_07_DTMC.docx
@@ -178,11 +178,176 @@
     <w:p>
       <w:pPr>
         <w:ind w:firstLine="720"/>
+        <w:rPr>
+          <w:b/>
+        </w:rPr>
       </w:pPr>
-      <w:bookmarkStart w:id="0" w:name="_GoBack"/>
-      <w:bookmarkEnd w:id="0"/>
-      <w:r>
-        <w:br/>
+      <w:r>
+        <w:rPr>
+          <w:b/>
+        </w:rPr>
+        <w:t xml:space="preserve">I wrote an R script that </w:t>
+      </w:r>
+      <w:r>
+        <w:rPr>
+          <w:b/>
+        </w:rPr>
+        <w:t>repeatedly multiplies a state vector with the transition matrix, updating the state vector each time.  My code does 1,000 iterations; it converges by then (though I did not test fewer iterations).  Below is a</w:t>
+      </w:r>
+      <w:r>
+        <w:rPr>
+          <w:b/>
+        </w:rPr>
+        <w:t xml:space="preserve"> </w:t>
+      </w:r>
+      <w:r>
+        <w:rPr>
+          <w:b/>
+        </w:rPr>
+        <w:t>printout of the results for the initial and steady state vectors.</w:t>
+      </w:r>
+      <w:r>
+        <w:rPr>
+          <w:b/>
+        </w:rPr>
+        <w:t xml:space="preserve">  The steady state vector has the relative amounts of water in each of the lakes (or </w:t>
+      </w:r>
+      <w:commentRangeStart w:id="0"/>
+      <w:r>
+        <w:rPr>
+          <w:b/>
+        </w:rPr>
+        <w:t>air</w:t>
+      </w:r>
+      <w:commentRangeEnd w:id="0"/>
+      <w:r>
+        <w:rPr>
+          <w:rStyle w:val="CommentReference"/>
+        </w:rPr>
+        <w:commentReference w:id="0"/>
+      </w:r>
+      <w:r>
+        <w:rPr>
+          <w:b/>
+        </w:rPr>
+        <w:t>)</w:t>
+      </w:r>
+      <w:r>
+        <w:rPr>
+          <w:b/>
+        </w:rPr>
+        <w:t>.</w:t>
+      </w:r>
+    </w:p>
+    <w:p>
+      <w:pPr>
+        <w:rPr>
+          <w:b/>
+        </w:rPr>
+      </w:pPr>
+      <w:r>
+        <w:rPr>
+          <w:b/>
+        </w:rPr>
+        <w:t>[1] "initial state vector:"</w:t>
+      </w:r>
+    </w:p>
+    <w:p>
+      <w:pPr>
+        <w:rPr>
+          <w:b/>
+        </w:rPr>
+      </w:pPr>
+      <w:r>
+        <w:rPr>
+          <w:b/>
+        </w:rPr>
+        <w:t xml:space="preserve">     Michigan Superior Huron Eire Ontario Air</w:t>
+      </w:r>
+    </w:p>
+    <w:p>
+      <w:pPr>
+        <w:rPr>
+          <w:b/>
+        </w:rPr>
+      </w:pPr>
+      <w:r>
+        <w:rPr>
+          <w:b/>
+        </w:rPr>
+        <w:t>[1</w:t>
+      </w:r>
+      <w:proofErr w:type="gramStart"/>
+      <w:r>
+        <w:rPr>
+          <w:b/>
+        </w:rPr>
+        <w:t xml:space="preserve">,]   </w:t>
+      </w:r>
+      <w:proofErr w:type="gramEnd"/>
+      <w:r>
+        <w:rPr>
+          <w:b/>
+        </w:rPr>
+        <w:t xml:space="preserve">   0.2      0.2   0.2  0.2     0.2 0.2</w:t>
+      </w:r>
+    </w:p>
+    <w:p>
+      <w:pPr>
+        <w:rPr>
+          <w:b/>
+        </w:rPr>
+      </w:pPr>
+      <w:r>
+        <w:rPr>
+          <w:b/>
+        </w:rPr>
+        <w:t>[1] "steady state vector"</w:t>
+      </w:r>
+    </w:p>
+    <w:p>
+      <w:pPr>
+        <w:rPr>
+          <w:b/>
+        </w:rPr>
+      </w:pPr>
+      <w:r>
+        <w:rPr>
+          <w:b/>
+        </w:rPr>
+        <w:t>[1] "Michigan" "Superior" "Huron"    "Eire"     "Ontario</w:t>
+      </w:r>
+      <w:proofErr w:type="gramStart"/>
+      <w:r>
+        <w:rPr>
+          <w:b/>
+        </w:rPr>
+        <w:t>"  "</w:t>
+      </w:r>
+      <w:proofErr w:type="gramEnd"/>
+      <w:r>
+        <w:rPr>
+          <w:b/>
+        </w:rPr>
+        <w:t xml:space="preserve">Air"     </w:t>
+      </w:r>
+    </w:p>
+    <w:p>
+      <w:pPr>
+        <w:rPr>
+          <w:b/>
+        </w:rPr>
+      </w:pPr>
+      <w:r>
+        <w:rPr>
+          <w:b/>
+        </w:rPr>
+        <w:t>[1] "0.024" "0.727" "0.121" "0.077" "0.202" "0.048"</w:t>
+      </w:r>
+    </w:p>
+    <w:p/>
+    <w:p>
+      <w:r>
         <w:t>iii) optional/project idea: make a more accurate model, and/or</w:t>
       </w:r>
       <w:r>
@@ -191,6 +356,2782 @@
       </w:r>
     </w:p>
     <w:p/>
+    <w:p>
+      <w:r>
+        <w:br w:type="page"/>
+      </w:r>
+    </w:p>
+    <w:p>
+      <w:pPr>
+        <w:rPr>
+          <w:rFonts w:ascii="Helvetica Neue" w:hAnsi="Helvetica Neue" w:cs="Times New Roman"/>
+          <w:color w:val="2D3B45"/>
+          <w:sz w:val="21"/>
+          <w:szCs w:val="21"/>
+        </w:rPr>
+      </w:pPr>
+      <w:r>
+        <w:rPr>
+          <w:rFonts w:ascii="Helvetica Neue" w:hAnsi="Helvetica Neue" w:cs="Times New Roman"/>
+          <w:color w:val="2D3B45"/>
+          <w:sz w:val="21"/>
+          <w:szCs w:val="21"/>
+        </w:rPr>
+        <w:lastRenderedPageBreak/>
+        <w:t>Economic Quintile Problem</w:t>
+      </w:r>
+    </w:p>
+    <w:p>
+      <w:pPr>
+        <w:rPr>
+          <w:rFonts w:ascii="Helvetica Neue" w:hAnsi="Helvetica Neue" w:cs="Times New Roman"/>
+          <w:color w:val="2D3B45"/>
+          <w:sz w:val="21"/>
+          <w:szCs w:val="21"/>
+        </w:rPr>
+      </w:pPr>
+      <w:r>
+        <w:rPr>
+          <w:rFonts w:ascii="Helvetica Neue" w:hAnsi="Helvetica Neue" w:cs="Times New Roman"/>
+          <w:color w:val="2D3B45"/>
+          <w:sz w:val="21"/>
+          <w:szCs w:val="21"/>
+        </w:rPr>
+        <w:t>Use the graph at</w:t>
+      </w:r>
+      <w:r>
+        <w:rPr>
+          <w:rFonts w:ascii="Helvetica Neue" w:hAnsi="Helvetica Neue" w:cs="Times New Roman"/>
+          <w:color w:val="2D3B45"/>
+          <w:sz w:val="21"/>
+          <w:szCs w:val="21"/>
+        </w:rPr>
+        <w:br/>
+        <w:t>http://people.emich.edu/aross15/coursepack3419/opportunity-1.png</w:t>
+      </w:r>
+      <w:r>
+        <w:rPr>
+          <w:rFonts w:ascii="Helvetica Neue" w:hAnsi="Helvetica Neue" w:cs="Times New Roman"/>
+          <w:color w:val="2D3B45"/>
+          <w:sz w:val="21"/>
+          <w:szCs w:val="21"/>
+        </w:rPr>
+        <w:br/>
+        <w:t>to create a Markov Chain model of income mobility from one generation</w:t>
+      </w:r>
+      <w:r>
+        <w:rPr>
+          <w:rFonts w:ascii="Helvetica Neue" w:hAnsi="Helvetica Neue" w:cs="Times New Roman"/>
+          <w:color w:val="2D3B45"/>
+          <w:sz w:val="21"/>
+          <w:szCs w:val="21"/>
+        </w:rPr>
+        <w:br/>
+        <w:t>to the next. The 1st quintile is the poorest, and the 5th is the richest.</w:t>
+      </w:r>
+      <w:r>
+        <w:rPr>
+          <w:rFonts w:ascii="Helvetica Neue" w:hAnsi="Helvetica Neue" w:cs="Times New Roman"/>
+          <w:color w:val="2D3B45"/>
+          <w:sz w:val="21"/>
+          <w:szCs w:val="21"/>
+        </w:rPr>
+        <w:br/>
+      </w:r>
+      <w:proofErr w:type="spellStart"/>
+      <w:r>
+        <w:rPr>
+          <w:rFonts w:ascii="Helvetica Neue" w:hAnsi="Helvetica Neue" w:cs="Times New Roman"/>
+          <w:color w:val="2D3B45"/>
+          <w:sz w:val="21"/>
+          <w:szCs w:val="21"/>
+        </w:rPr>
+        <w:t>a</w:t>
+      </w:r>
+      <w:proofErr w:type="spellEnd"/>
+      <w:r>
+        <w:rPr>
+          <w:rFonts w:ascii="Helvetica Neue" w:hAnsi="Helvetica Neue" w:cs="Times New Roman"/>
+          <w:color w:val="2D3B45"/>
+          <w:sz w:val="21"/>
+          <w:szCs w:val="21"/>
+        </w:rPr>
+        <w:t>) What is the transition matrix? Figure out where each number goes.</w:t>
+      </w:r>
+      <w:r>
+        <w:rPr>
+          <w:rFonts w:ascii="Helvetica Neue" w:hAnsi="Helvetica Neue" w:cs="Times New Roman"/>
+          <w:color w:val="2D3B45"/>
+          <w:sz w:val="21"/>
+          <w:szCs w:val="21"/>
+        </w:rPr>
+        <w:br/>
+        <w:t>There is a subtle issue here--what is it? Figure out what it is and</w:t>
+      </w:r>
+      <w:r>
+        <w:rPr>
+          <w:rFonts w:ascii="Helvetica Neue" w:hAnsi="Helvetica Neue" w:cs="Times New Roman"/>
+          <w:color w:val="2D3B45"/>
+          <w:sz w:val="21"/>
+          <w:szCs w:val="21"/>
+        </w:rPr>
+        <w:br/>
+        <w:t>fix it in a reasonable way.</w:t>
+      </w:r>
+    </w:p>
+    <w:p>
+      <w:pPr>
+        <w:ind w:firstLine="720"/>
+        <w:rPr>
+          <w:rFonts w:ascii="Helvetica Neue" w:hAnsi="Helvetica Neue" w:cs="Times New Roman"/>
+          <w:b/>
+          <w:color w:val="2D3B45"/>
+          <w:sz w:val="21"/>
+          <w:szCs w:val="21"/>
+        </w:rPr>
+      </w:pPr>
+      <w:r>
+        <w:rPr>
+          <w:rFonts w:ascii="Helvetica Neue" w:hAnsi="Helvetica Neue" w:cs="Times New Roman"/>
+          <w:b/>
+          <w:color w:val="2D3B45"/>
+          <w:sz w:val="21"/>
+          <w:szCs w:val="21"/>
+        </w:rPr>
+        <w:t>Transition matrix:</w:t>
+      </w:r>
+    </w:p>
+    <w:tbl>
+      <w:tblPr>
+        <w:tblStyle w:val="GridTable5Dark-Accent3"/>
+        <w:tblW w:w="0" w:type="auto"/>
+        <w:tblLook w:val="04A0" w:firstRow="1" w:lastRow="0" w:firstColumn="1" w:lastColumn="0" w:noHBand="0" w:noVBand="1"/>
+      </w:tblPr>
+      <w:tblGrid>
+        <w:gridCol w:w="1558"/>
+        <w:gridCol w:w="1558"/>
+        <w:gridCol w:w="1558"/>
+        <w:gridCol w:w="1558"/>
+        <w:gridCol w:w="1559"/>
+        <w:gridCol w:w="1559"/>
+      </w:tblGrid>
+      <w:tr>
+        <w:trPr>
+          <w:cnfStyle w:val="100000000000" w:firstRow="1" w:lastRow="0" w:firstColumn="0" w:lastColumn="0" w:oddVBand="0" w:evenVBand="0" w:oddHBand="0" w:evenHBand="0" w:firstRowFirstColumn="0" w:firstRowLastColumn="0" w:lastRowFirstColumn="0" w:lastRowLastColumn="0"/>
+        </w:trPr>
+        <w:tc>
+          <w:tcPr>
+            <w:cnfStyle w:val="001000000000" w:firstRow="0" w:lastRow="0" w:firstColumn="1" w:lastColumn="0" w:oddVBand="0" w:evenVBand="0" w:oddHBand="0" w:evenHBand="0" w:firstRowFirstColumn="0" w:firstRowLastColumn="0" w:lastRowFirstColumn="0" w:lastRowLastColumn="0"/>
+            <w:tcW w:w="1558" w:type="dxa"/>
+          </w:tcPr>
+          <w:p>
+            <w:pPr>
+              <w:rPr>
+                <w:rFonts w:ascii="Helvetica Neue" w:hAnsi="Helvetica Neue" w:cs="Times New Roman"/>
+                <w:color w:val="2D3B45"/>
+                <w:sz w:val="21"/>
+                <w:szCs w:val="21"/>
+              </w:rPr>
+            </w:pPr>
+            <w:r>
+              <w:rPr>
+                <w:rFonts w:ascii="Helvetica Neue" w:hAnsi="Helvetica Neue" w:cs="Times New Roman"/>
+                <w:color w:val="2D3B45"/>
+                <w:sz w:val="21"/>
+                <w:szCs w:val="21"/>
+              </w:rPr>
+              <w:t>From         To</w:t>
+            </w:r>
+          </w:p>
+        </w:tc>
+        <w:tc>
+          <w:tcPr>
+            <w:tcW w:w="1558" w:type="dxa"/>
+          </w:tcPr>
+          <w:p>
+            <w:pPr>
+              <w:jc w:val="center"/>
+              <w:cnfStyle w:val="100000000000" w:firstRow="1" w:lastRow="0" w:firstColumn="0" w:lastColumn="0" w:oddVBand="0" w:evenVBand="0" w:oddHBand="0" w:evenHBand="0" w:firstRowFirstColumn="0" w:firstRowLastColumn="0" w:lastRowFirstColumn="0" w:lastRowLastColumn="0"/>
+              <w:rPr>
+                <w:rFonts w:ascii="Helvetica Neue" w:hAnsi="Helvetica Neue" w:cs="Times New Roman"/>
+                <w:color w:val="2D3B45"/>
+                <w:sz w:val="21"/>
+                <w:szCs w:val="21"/>
+              </w:rPr>
+            </w:pPr>
+            <w:r>
+              <w:rPr>
+                <w:rFonts w:ascii="Helvetica Neue" w:hAnsi="Helvetica Neue" w:cs="Times New Roman"/>
+                <w:color w:val="2D3B45"/>
+                <w:sz w:val="21"/>
+                <w:szCs w:val="21"/>
+              </w:rPr>
+              <w:t>1</w:t>
+            </w:r>
+            <w:r>
+              <w:rPr>
+                <w:rFonts w:ascii="Helvetica Neue" w:hAnsi="Helvetica Neue" w:cs="Times New Roman"/>
+                <w:color w:val="2D3B45"/>
+                <w:sz w:val="21"/>
+                <w:szCs w:val="21"/>
+                <w:vertAlign w:val="superscript"/>
+              </w:rPr>
+              <w:t>st</w:t>
+            </w:r>
+            <w:r>
+              <w:rPr>
+                <w:rFonts w:ascii="Helvetica Neue" w:hAnsi="Helvetica Neue" w:cs="Times New Roman"/>
+                <w:color w:val="2D3B45"/>
+                <w:sz w:val="21"/>
+                <w:szCs w:val="21"/>
+              </w:rPr>
+              <w:t xml:space="preserve"> Quintile</w:t>
+            </w:r>
+          </w:p>
+        </w:tc>
+        <w:tc>
+          <w:tcPr>
+            <w:tcW w:w="1558" w:type="dxa"/>
+          </w:tcPr>
+          <w:p>
+            <w:pPr>
+              <w:jc w:val="center"/>
+              <w:cnfStyle w:val="100000000000" w:firstRow="1" w:lastRow="0" w:firstColumn="0" w:lastColumn="0" w:oddVBand="0" w:evenVBand="0" w:oddHBand="0" w:evenHBand="0" w:firstRowFirstColumn="0" w:firstRowLastColumn="0" w:lastRowFirstColumn="0" w:lastRowLastColumn="0"/>
+              <w:rPr>
+                <w:rFonts w:ascii="Helvetica Neue" w:hAnsi="Helvetica Neue" w:cs="Times New Roman"/>
+                <w:color w:val="2D3B45"/>
+                <w:sz w:val="21"/>
+                <w:szCs w:val="21"/>
+              </w:rPr>
+            </w:pPr>
+            <w:r>
+              <w:rPr>
+                <w:rFonts w:ascii="Helvetica Neue" w:hAnsi="Helvetica Neue" w:cs="Times New Roman"/>
+                <w:color w:val="2D3B45"/>
+                <w:sz w:val="21"/>
+                <w:szCs w:val="21"/>
+              </w:rPr>
+              <w:t>2</w:t>
+            </w:r>
+            <w:r>
+              <w:rPr>
+                <w:rFonts w:ascii="Helvetica Neue" w:hAnsi="Helvetica Neue" w:cs="Times New Roman"/>
+                <w:color w:val="2D3B45"/>
+                <w:sz w:val="21"/>
+                <w:szCs w:val="21"/>
+                <w:vertAlign w:val="superscript"/>
+              </w:rPr>
+              <w:t>nd</w:t>
+            </w:r>
+            <w:r>
+              <w:rPr>
+                <w:rFonts w:ascii="Helvetica Neue" w:hAnsi="Helvetica Neue" w:cs="Times New Roman"/>
+                <w:color w:val="2D3B45"/>
+                <w:sz w:val="21"/>
+                <w:szCs w:val="21"/>
+              </w:rPr>
+              <w:t xml:space="preserve"> Quintile</w:t>
+            </w:r>
+          </w:p>
+        </w:tc>
+        <w:tc>
+          <w:tcPr>
+            <w:tcW w:w="1558" w:type="dxa"/>
+          </w:tcPr>
+          <w:p>
+            <w:pPr>
+              <w:jc w:val="center"/>
+              <w:cnfStyle w:val="100000000000" w:firstRow="1" w:lastRow="0" w:firstColumn="0" w:lastColumn="0" w:oddVBand="0" w:evenVBand="0" w:oddHBand="0" w:evenHBand="0" w:firstRowFirstColumn="0" w:firstRowLastColumn="0" w:lastRowFirstColumn="0" w:lastRowLastColumn="0"/>
+              <w:rPr>
+                <w:rFonts w:ascii="Helvetica Neue" w:hAnsi="Helvetica Neue" w:cs="Times New Roman"/>
+                <w:color w:val="2D3B45"/>
+                <w:sz w:val="21"/>
+                <w:szCs w:val="21"/>
+              </w:rPr>
+            </w:pPr>
+            <w:r>
+              <w:rPr>
+                <w:rFonts w:ascii="Helvetica Neue" w:hAnsi="Helvetica Neue" w:cs="Times New Roman"/>
+                <w:color w:val="2D3B45"/>
+                <w:sz w:val="21"/>
+                <w:szCs w:val="21"/>
+              </w:rPr>
+              <w:t>3</w:t>
+            </w:r>
+            <w:r>
+              <w:rPr>
+                <w:rFonts w:ascii="Helvetica Neue" w:hAnsi="Helvetica Neue" w:cs="Times New Roman"/>
+                <w:color w:val="2D3B45"/>
+                <w:sz w:val="21"/>
+                <w:szCs w:val="21"/>
+                <w:vertAlign w:val="superscript"/>
+              </w:rPr>
+              <w:t>rd</w:t>
+            </w:r>
+            <w:r>
+              <w:rPr>
+                <w:rFonts w:ascii="Helvetica Neue" w:hAnsi="Helvetica Neue" w:cs="Times New Roman"/>
+                <w:color w:val="2D3B45"/>
+                <w:sz w:val="21"/>
+                <w:szCs w:val="21"/>
+              </w:rPr>
+              <w:t xml:space="preserve"> Quintile</w:t>
+            </w:r>
+          </w:p>
+        </w:tc>
+        <w:tc>
+          <w:tcPr>
+            <w:tcW w:w="1559" w:type="dxa"/>
+          </w:tcPr>
+          <w:p>
+            <w:pPr>
+              <w:jc w:val="center"/>
+              <w:cnfStyle w:val="100000000000" w:firstRow="1" w:lastRow="0" w:firstColumn="0" w:lastColumn="0" w:oddVBand="0" w:evenVBand="0" w:oddHBand="0" w:evenHBand="0" w:firstRowFirstColumn="0" w:firstRowLastColumn="0" w:lastRowFirstColumn="0" w:lastRowLastColumn="0"/>
+              <w:rPr>
+                <w:rFonts w:ascii="Helvetica Neue" w:hAnsi="Helvetica Neue" w:cs="Times New Roman"/>
+                <w:color w:val="2D3B45"/>
+                <w:sz w:val="21"/>
+                <w:szCs w:val="21"/>
+              </w:rPr>
+            </w:pPr>
+            <w:r>
+              <w:rPr>
+                <w:rFonts w:ascii="Helvetica Neue" w:hAnsi="Helvetica Neue" w:cs="Times New Roman"/>
+                <w:color w:val="2D3B45"/>
+                <w:sz w:val="21"/>
+                <w:szCs w:val="21"/>
+              </w:rPr>
+              <w:t>4</w:t>
+            </w:r>
+            <w:r>
+              <w:rPr>
+                <w:rFonts w:ascii="Helvetica Neue" w:hAnsi="Helvetica Neue" w:cs="Times New Roman"/>
+                <w:color w:val="2D3B45"/>
+                <w:sz w:val="21"/>
+                <w:szCs w:val="21"/>
+                <w:vertAlign w:val="superscript"/>
+              </w:rPr>
+              <w:t>th</w:t>
+            </w:r>
+            <w:r>
+              <w:rPr>
+                <w:rFonts w:ascii="Helvetica Neue" w:hAnsi="Helvetica Neue" w:cs="Times New Roman"/>
+                <w:color w:val="2D3B45"/>
+                <w:sz w:val="21"/>
+                <w:szCs w:val="21"/>
+              </w:rPr>
+              <w:t xml:space="preserve"> Quintile</w:t>
+            </w:r>
+          </w:p>
+        </w:tc>
+        <w:tc>
+          <w:tcPr>
+            <w:tcW w:w="1559" w:type="dxa"/>
+          </w:tcPr>
+          <w:p>
+            <w:pPr>
+              <w:jc w:val="center"/>
+              <w:cnfStyle w:val="100000000000" w:firstRow="1" w:lastRow="0" w:firstColumn="0" w:lastColumn="0" w:oddVBand="0" w:evenVBand="0" w:oddHBand="0" w:evenHBand="0" w:firstRowFirstColumn="0" w:firstRowLastColumn="0" w:lastRowFirstColumn="0" w:lastRowLastColumn="0"/>
+              <w:rPr>
+                <w:rFonts w:ascii="Helvetica Neue" w:hAnsi="Helvetica Neue" w:cs="Times New Roman"/>
+                <w:color w:val="2D3B45"/>
+                <w:sz w:val="21"/>
+                <w:szCs w:val="21"/>
+              </w:rPr>
+            </w:pPr>
+            <w:r>
+              <w:rPr>
+                <w:rFonts w:ascii="Helvetica Neue" w:hAnsi="Helvetica Neue" w:cs="Times New Roman"/>
+                <w:color w:val="2D3B45"/>
+                <w:sz w:val="21"/>
+                <w:szCs w:val="21"/>
+              </w:rPr>
+              <w:t>5</w:t>
+            </w:r>
+            <w:r>
+              <w:rPr>
+                <w:rFonts w:ascii="Helvetica Neue" w:hAnsi="Helvetica Neue" w:cs="Times New Roman"/>
+                <w:color w:val="2D3B45"/>
+                <w:sz w:val="21"/>
+                <w:szCs w:val="21"/>
+                <w:vertAlign w:val="superscript"/>
+              </w:rPr>
+              <w:t>th</w:t>
+            </w:r>
+            <w:r>
+              <w:rPr>
+                <w:rFonts w:ascii="Helvetica Neue" w:hAnsi="Helvetica Neue" w:cs="Times New Roman"/>
+                <w:color w:val="2D3B45"/>
+                <w:sz w:val="21"/>
+                <w:szCs w:val="21"/>
+              </w:rPr>
+              <w:t xml:space="preserve"> Quintile</w:t>
+            </w:r>
+          </w:p>
+        </w:tc>
+      </w:tr>
+      <w:tr>
+        <w:trPr>
+          <w:cnfStyle w:val="000000100000" w:firstRow="0" w:lastRow="0" w:firstColumn="0" w:lastColumn="0" w:oddVBand="0" w:evenVBand="0" w:oddHBand="1" w:evenHBand="0" w:firstRowFirstColumn="0" w:firstRowLastColumn="0" w:lastRowFirstColumn="0" w:lastRowLastColumn="0"/>
+        </w:trPr>
+        <w:tc>
+          <w:tcPr>
+            <w:cnfStyle w:val="001000000000" w:firstRow="0" w:lastRow="0" w:firstColumn="1" w:lastColumn="0" w:oddVBand="0" w:evenVBand="0" w:oddHBand="0" w:evenHBand="0" w:firstRowFirstColumn="0" w:firstRowLastColumn="0" w:lastRowFirstColumn="0" w:lastRowLastColumn="0"/>
+            <w:tcW w:w="1558" w:type="dxa"/>
+          </w:tcPr>
+          <w:p>
+            <w:pPr>
+              <w:jc w:val="center"/>
+              <w:rPr>
+                <w:rFonts w:ascii="Helvetica Neue" w:hAnsi="Helvetica Neue" w:cs="Times New Roman"/>
+                <w:color w:val="2D3B45"/>
+                <w:sz w:val="21"/>
+                <w:szCs w:val="21"/>
+              </w:rPr>
+            </w:pPr>
+            <w:r>
+              <w:rPr>
+                <w:rFonts w:ascii="Helvetica Neue" w:hAnsi="Helvetica Neue" w:cs="Times New Roman"/>
+                <w:color w:val="2D3B45"/>
+                <w:sz w:val="21"/>
+                <w:szCs w:val="21"/>
+              </w:rPr>
+              <w:t>1</w:t>
+            </w:r>
+            <w:r>
+              <w:rPr>
+                <w:rFonts w:ascii="Helvetica Neue" w:hAnsi="Helvetica Neue" w:cs="Times New Roman"/>
+                <w:color w:val="2D3B45"/>
+                <w:sz w:val="21"/>
+                <w:szCs w:val="21"/>
+                <w:vertAlign w:val="superscript"/>
+              </w:rPr>
+              <w:t>st</w:t>
+            </w:r>
+            <w:r>
+              <w:rPr>
+                <w:rFonts w:ascii="Helvetica Neue" w:hAnsi="Helvetica Neue" w:cs="Times New Roman"/>
+                <w:color w:val="2D3B45"/>
+                <w:sz w:val="21"/>
+                <w:szCs w:val="21"/>
+              </w:rPr>
+              <w:t xml:space="preserve"> Quintile</w:t>
+            </w:r>
+          </w:p>
+        </w:tc>
+        <w:tc>
+          <w:tcPr>
+            <w:tcW w:w="1558" w:type="dxa"/>
+          </w:tcPr>
+          <w:p>
+            <w:pPr>
+              <w:jc w:val="center"/>
+              <w:cnfStyle w:val="000000100000" w:firstRow="0" w:lastRow="0" w:firstColumn="0" w:lastColumn="0" w:oddVBand="0" w:evenVBand="0" w:oddHBand="1" w:evenHBand="0" w:firstRowFirstColumn="0" w:firstRowLastColumn="0" w:lastRowFirstColumn="0" w:lastRowLastColumn="0"/>
+              <w:rPr>
+                <w:rFonts w:ascii="Helvetica Neue" w:hAnsi="Helvetica Neue" w:cs="Times New Roman"/>
+                <w:b/>
+                <w:color w:val="2D3B45"/>
+                <w:sz w:val="21"/>
+                <w:szCs w:val="21"/>
+              </w:rPr>
+            </w:pPr>
+            <w:r>
+              <w:rPr>
+                <w:rFonts w:ascii="Helvetica Neue" w:hAnsi="Helvetica Neue" w:cs="Times New Roman"/>
+                <w:b/>
+                <w:color w:val="2D3B45"/>
+                <w:sz w:val="21"/>
+                <w:szCs w:val="21"/>
+              </w:rPr>
+              <w:t>0.42</w:t>
+            </w:r>
+          </w:p>
+        </w:tc>
+        <w:tc>
+          <w:tcPr>
+            <w:tcW w:w="1558" w:type="dxa"/>
+          </w:tcPr>
+          <w:p>
+            <w:pPr>
+              <w:jc w:val="center"/>
+              <w:cnfStyle w:val="000000100000" w:firstRow="0" w:lastRow="0" w:firstColumn="0" w:lastColumn="0" w:oddVBand="0" w:evenVBand="0" w:oddHBand="1" w:evenHBand="0" w:firstRowFirstColumn="0" w:firstRowLastColumn="0" w:lastRowFirstColumn="0" w:lastRowLastColumn="0"/>
+              <w:rPr>
+                <w:rFonts w:ascii="Helvetica Neue" w:hAnsi="Helvetica Neue" w:cs="Times New Roman"/>
+                <w:b/>
+                <w:color w:val="2D3B45"/>
+                <w:sz w:val="21"/>
+                <w:szCs w:val="21"/>
+              </w:rPr>
+            </w:pPr>
+            <w:r>
+              <w:rPr>
+                <w:rFonts w:ascii="Helvetica Neue" w:hAnsi="Helvetica Neue" w:cs="Times New Roman"/>
+                <w:b/>
+                <w:color w:val="2D3B45"/>
+                <w:sz w:val="21"/>
+                <w:szCs w:val="21"/>
+              </w:rPr>
+              <w:t>0.23</w:t>
+            </w:r>
+          </w:p>
+        </w:tc>
+        <w:tc>
+          <w:tcPr>
+            <w:tcW w:w="1558" w:type="dxa"/>
+          </w:tcPr>
+          <w:p>
+            <w:pPr>
+              <w:jc w:val="center"/>
+              <w:cnfStyle w:val="000000100000" w:firstRow="0" w:lastRow="0" w:firstColumn="0" w:lastColumn="0" w:oddVBand="0" w:evenVBand="0" w:oddHBand="1" w:evenHBand="0" w:firstRowFirstColumn="0" w:firstRowLastColumn="0" w:lastRowFirstColumn="0" w:lastRowLastColumn="0"/>
+              <w:rPr>
+                <w:rFonts w:ascii="Helvetica Neue" w:hAnsi="Helvetica Neue" w:cs="Times New Roman"/>
+                <w:b/>
+                <w:color w:val="2D3B45"/>
+                <w:sz w:val="21"/>
+                <w:szCs w:val="21"/>
+              </w:rPr>
+            </w:pPr>
+            <w:r>
+              <w:rPr>
+                <w:rFonts w:ascii="Helvetica Neue" w:hAnsi="Helvetica Neue" w:cs="Times New Roman"/>
+                <w:b/>
+                <w:color w:val="2D3B45"/>
+                <w:sz w:val="21"/>
+                <w:szCs w:val="21"/>
+              </w:rPr>
+              <w:t>0.19</w:t>
+            </w:r>
+          </w:p>
+        </w:tc>
+        <w:tc>
+          <w:tcPr>
+            <w:tcW w:w="1559" w:type="dxa"/>
+          </w:tcPr>
+          <w:p>
+            <w:pPr>
+              <w:jc w:val="center"/>
+              <w:cnfStyle w:val="000000100000" w:firstRow="0" w:lastRow="0" w:firstColumn="0" w:lastColumn="0" w:oddVBand="0" w:evenVBand="0" w:oddHBand="1" w:evenHBand="0" w:firstRowFirstColumn="0" w:firstRowLastColumn="0" w:lastRowFirstColumn="0" w:lastRowLastColumn="0"/>
+              <w:rPr>
+                <w:rFonts w:ascii="Helvetica Neue" w:hAnsi="Helvetica Neue" w:cs="Times New Roman"/>
+                <w:b/>
+                <w:color w:val="2D3B45"/>
+                <w:sz w:val="21"/>
+                <w:szCs w:val="21"/>
+              </w:rPr>
+            </w:pPr>
+            <w:r>
+              <w:rPr>
+                <w:rFonts w:ascii="Helvetica Neue" w:hAnsi="Helvetica Neue" w:cs="Times New Roman"/>
+                <w:b/>
+                <w:color w:val="2D3B45"/>
+                <w:sz w:val="21"/>
+                <w:szCs w:val="21"/>
+              </w:rPr>
+              <w:t>0.11</w:t>
+            </w:r>
+          </w:p>
+        </w:tc>
+        <w:tc>
+          <w:tcPr>
+            <w:tcW w:w="1559" w:type="dxa"/>
+          </w:tcPr>
+          <w:p>
+            <w:pPr>
+              <w:jc w:val="center"/>
+              <w:cnfStyle w:val="000000100000" w:firstRow="0" w:lastRow="0" w:firstColumn="0" w:lastColumn="0" w:oddVBand="0" w:evenVBand="0" w:oddHBand="1" w:evenHBand="0" w:firstRowFirstColumn="0" w:firstRowLastColumn="0" w:lastRowFirstColumn="0" w:lastRowLastColumn="0"/>
+              <w:rPr>
+                <w:rFonts w:ascii="Helvetica Neue" w:hAnsi="Helvetica Neue" w:cs="Times New Roman"/>
+                <w:b/>
+                <w:color w:val="2D3B45"/>
+                <w:sz w:val="21"/>
+                <w:szCs w:val="21"/>
+              </w:rPr>
+            </w:pPr>
+            <w:r>
+              <w:rPr>
+                <w:rFonts w:ascii="Helvetica Neue" w:hAnsi="Helvetica Neue" w:cs="Times New Roman"/>
+                <w:b/>
+                <w:color w:val="2D3B45"/>
+                <w:sz w:val="21"/>
+                <w:szCs w:val="21"/>
+              </w:rPr>
+              <w:t>0.06</w:t>
+            </w:r>
+          </w:p>
+        </w:tc>
+      </w:tr>
+      <w:tr>
+        <w:tc>
+          <w:tcPr>
+            <w:cnfStyle w:val="001000000000" w:firstRow="0" w:lastRow="0" w:firstColumn="1" w:lastColumn="0" w:oddVBand="0" w:evenVBand="0" w:oddHBand="0" w:evenHBand="0" w:firstRowFirstColumn="0" w:firstRowLastColumn="0" w:lastRowFirstColumn="0" w:lastRowLastColumn="0"/>
+            <w:tcW w:w="1558" w:type="dxa"/>
+          </w:tcPr>
+          <w:p>
+            <w:pPr>
+              <w:jc w:val="center"/>
+              <w:rPr>
+                <w:rFonts w:ascii="Helvetica Neue" w:hAnsi="Helvetica Neue" w:cs="Times New Roman"/>
+                <w:color w:val="2D3B45"/>
+                <w:sz w:val="21"/>
+                <w:szCs w:val="21"/>
+              </w:rPr>
+            </w:pPr>
+            <w:r>
+              <w:rPr>
+                <w:rFonts w:ascii="Helvetica Neue" w:hAnsi="Helvetica Neue" w:cs="Times New Roman"/>
+                <w:color w:val="2D3B45"/>
+                <w:sz w:val="21"/>
+                <w:szCs w:val="21"/>
+              </w:rPr>
+              <w:t>2</w:t>
+            </w:r>
+            <w:r>
+              <w:rPr>
+                <w:rFonts w:ascii="Helvetica Neue" w:hAnsi="Helvetica Neue" w:cs="Times New Roman"/>
+                <w:color w:val="2D3B45"/>
+                <w:sz w:val="21"/>
+                <w:szCs w:val="21"/>
+                <w:vertAlign w:val="superscript"/>
+              </w:rPr>
+              <w:t>nd</w:t>
+            </w:r>
+            <w:r>
+              <w:rPr>
+                <w:rFonts w:ascii="Helvetica Neue" w:hAnsi="Helvetica Neue" w:cs="Times New Roman"/>
+                <w:color w:val="2D3B45"/>
+                <w:sz w:val="21"/>
+                <w:szCs w:val="21"/>
+              </w:rPr>
+              <w:t xml:space="preserve"> Quintile</w:t>
+            </w:r>
+          </w:p>
+        </w:tc>
+        <w:tc>
+          <w:tcPr>
+            <w:tcW w:w="1558" w:type="dxa"/>
+          </w:tcPr>
+          <w:p>
+            <w:pPr>
+              <w:jc w:val="center"/>
+              <w:cnfStyle w:val="000000000000" w:firstRow="0" w:lastRow="0" w:firstColumn="0" w:lastColumn="0" w:oddVBand="0" w:evenVBand="0" w:oddHBand="0" w:evenHBand="0" w:firstRowFirstColumn="0" w:firstRowLastColumn="0" w:lastRowFirstColumn="0" w:lastRowLastColumn="0"/>
+              <w:rPr>
+                <w:rFonts w:ascii="Helvetica Neue" w:hAnsi="Helvetica Neue" w:cs="Times New Roman"/>
+                <w:b/>
+                <w:color w:val="2D3B45"/>
+                <w:sz w:val="21"/>
+                <w:szCs w:val="21"/>
+              </w:rPr>
+            </w:pPr>
+            <w:r>
+              <w:rPr>
+                <w:rFonts w:ascii="Helvetica Neue" w:hAnsi="Helvetica Neue" w:cs="Times New Roman"/>
+                <w:b/>
+                <w:color w:val="2D3B45"/>
+                <w:sz w:val="21"/>
+                <w:szCs w:val="21"/>
+              </w:rPr>
+              <w:t>0.25</w:t>
+            </w:r>
+          </w:p>
+        </w:tc>
+        <w:tc>
+          <w:tcPr>
+            <w:tcW w:w="1558" w:type="dxa"/>
+          </w:tcPr>
+          <w:p>
+            <w:pPr>
+              <w:jc w:val="center"/>
+              <w:cnfStyle w:val="000000000000" w:firstRow="0" w:lastRow="0" w:firstColumn="0" w:lastColumn="0" w:oddVBand="0" w:evenVBand="0" w:oddHBand="0" w:evenHBand="0" w:firstRowFirstColumn="0" w:firstRowLastColumn="0" w:lastRowFirstColumn="0" w:lastRowLastColumn="0"/>
+              <w:rPr>
+                <w:rFonts w:ascii="Helvetica Neue" w:hAnsi="Helvetica Neue" w:cs="Times New Roman"/>
+                <w:b/>
+                <w:color w:val="2D3B45"/>
+                <w:sz w:val="21"/>
+                <w:szCs w:val="21"/>
+              </w:rPr>
+            </w:pPr>
+            <w:r>
+              <w:rPr>
+                <w:rFonts w:ascii="Helvetica Neue" w:hAnsi="Helvetica Neue" w:cs="Times New Roman"/>
+                <w:b/>
+                <w:color w:val="2D3B45"/>
+                <w:sz w:val="21"/>
+                <w:szCs w:val="21"/>
+              </w:rPr>
+              <w:t>0.23</w:t>
+            </w:r>
+          </w:p>
+        </w:tc>
+        <w:tc>
+          <w:tcPr>
+            <w:tcW w:w="1558" w:type="dxa"/>
+          </w:tcPr>
+          <w:p>
+            <w:pPr>
+              <w:jc w:val="center"/>
+              <w:cnfStyle w:val="000000000000" w:firstRow="0" w:lastRow="0" w:firstColumn="0" w:lastColumn="0" w:oddVBand="0" w:evenVBand="0" w:oddHBand="0" w:evenHBand="0" w:firstRowFirstColumn="0" w:firstRowLastColumn="0" w:lastRowFirstColumn="0" w:lastRowLastColumn="0"/>
+              <w:rPr>
+                <w:rFonts w:ascii="Helvetica Neue" w:hAnsi="Helvetica Neue" w:cs="Times New Roman"/>
+                <w:b/>
+                <w:color w:val="2D3B45"/>
+                <w:sz w:val="21"/>
+                <w:szCs w:val="21"/>
+              </w:rPr>
+            </w:pPr>
+            <w:r>
+              <w:rPr>
+                <w:rFonts w:ascii="Helvetica Neue" w:hAnsi="Helvetica Neue" w:cs="Times New Roman"/>
+                <w:b/>
+                <w:color w:val="2D3B45"/>
+                <w:sz w:val="21"/>
+                <w:szCs w:val="21"/>
+              </w:rPr>
+              <w:t>0.24</w:t>
+            </w:r>
+          </w:p>
+        </w:tc>
+        <w:tc>
+          <w:tcPr>
+            <w:tcW w:w="1559" w:type="dxa"/>
+          </w:tcPr>
+          <w:p>
+            <w:pPr>
+              <w:jc w:val="center"/>
+              <w:cnfStyle w:val="000000000000" w:firstRow="0" w:lastRow="0" w:firstColumn="0" w:lastColumn="0" w:oddVBand="0" w:evenVBand="0" w:oddHBand="0" w:evenHBand="0" w:firstRowFirstColumn="0" w:firstRowLastColumn="0" w:lastRowFirstColumn="0" w:lastRowLastColumn="0"/>
+              <w:rPr>
+                <w:rFonts w:ascii="Helvetica Neue" w:hAnsi="Helvetica Neue" w:cs="Times New Roman"/>
+                <w:b/>
+                <w:color w:val="2D3B45"/>
+                <w:sz w:val="21"/>
+                <w:szCs w:val="21"/>
+              </w:rPr>
+            </w:pPr>
+            <w:r>
+              <w:rPr>
+                <w:rFonts w:ascii="Helvetica Neue" w:hAnsi="Helvetica Neue" w:cs="Times New Roman"/>
+                <w:b/>
+                <w:color w:val="2D3B45"/>
+                <w:sz w:val="21"/>
+                <w:szCs w:val="21"/>
+              </w:rPr>
+              <w:t>0.18</w:t>
+            </w:r>
+          </w:p>
+        </w:tc>
+        <w:tc>
+          <w:tcPr>
+            <w:tcW w:w="1559" w:type="dxa"/>
+          </w:tcPr>
+          <w:p>
+            <w:pPr>
+              <w:jc w:val="center"/>
+              <w:cnfStyle w:val="000000000000" w:firstRow="0" w:lastRow="0" w:firstColumn="0" w:lastColumn="0" w:oddVBand="0" w:evenVBand="0" w:oddHBand="0" w:evenHBand="0" w:firstRowFirstColumn="0" w:firstRowLastColumn="0" w:lastRowFirstColumn="0" w:lastRowLastColumn="0"/>
+              <w:rPr>
+                <w:rFonts w:ascii="Helvetica Neue" w:hAnsi="Helvetica Neue" w:cs="Times New Roman"/>
+                <w:b/>
+                <w:color w:val="2D3B45"/>
+                <w:sz w:val="21"/>
+                <w:szCs w:val="21"/>
+              </w:rPr>
+            </w:pPr>
+            <w:r>
+              <w:rPr>
+                <w:rFonts w:ascii="Helvetica Neue" w:hAnsi="Helvetica Neue" w:cs="Times New Roman"/>
+                <w:b/>
+                <w:color w:val="2D3B45"/>
+                <w:sz w:val="21"/>
+                <w:szCs w:val="21"/>
+              </w:rPr>
+              <w:t>0.10</w:t>
+            </w:r>
+          </w:p>
+        </w:tc>
+      </w:tr>
+      <w:tr>
+        <w:trPr>
+          <w:cnfStyle w:val="000000100000" w:firstRow="0" w:lastRow="0" w:firstColumn="0" w:lastColumn="0" w:oddVBand="0" w:evenVBand="0" w:oddHBand="1" w:evenHBand="0" w:firstRowFirstColumn="0" w:firstRowLastColumn="0" w:lastRowFirstColumn="0" w:lastRowLastColumn="0"/>
+        </w:trPr>
+        <w:tc>
+          <w:tcPr>
+            <w:cnfStyle w:val="001000000000" w:firstRow="0" w:lastRow="0" w:firstColumn="1" w:lastColumn="0" w:oddVBand="0" w:evenVBand="0" w:oddHBand="0" w:evenHBand="0" w:firstRowFirstColumn="0" w:firstRowLastColumn="0" w:lastRowFirstColumn="0" w:lastRowLastColumn="0"/>
+            <w:tcW w:w="1558" w:type="dxa"/>
+          </w:tcPr>
+          <w:p>
+            <w:pPr>
+              <w:jc w:val="center"/>
+              <w:rPr>
+                <w:rFonts w:ascii="Helvetica Neue" w:hAnsi="Helvetica Neue" w:cs="Times New Roman"/>
+                <w:color w:val="2D3B45"/>
+                <w:sz w:val="21"/>
+                <w:szCs w:val="21"/>
+              </w:rPr>
+            </w:pPr>
+            <w:r>
+              <w:rPr>
+                <w:rFonts w:ascii="Helvetica Neue" w:hAnsi="Helvetica Neue" w:cs="Times New Roman"/>
+                <w:color w:val="2D3B45"/>
+                <w:sz w:val="21"/>
+                <w:szCs w:val="21"/>
+              </w:rPr>
+              <w:t>3</w:t>
+            </w:r>
+            <w:r>
+              <w:rPr>
+                <w:rFonts w:ascii="Helvetica Neue" w:hAnsi="Helvetica Neue" w:cs="Times New Roman"/>
+                <w:color w:val="2D3B45"/>
+                <w:sz w:val="21"/>
+                <w:szCs w:val="21"/>
+                <w:vertAlign w:val="superscript"/>
+              </w:rPr>
+              <w:t>rd</w:t>
+            </w:r>
+            <w:r>
+              <w:rPr>
+                <w:rFonts w:ascii="Helvetica Neue" w:hAnsi="Helvetica Neue" w:cs="Times New Roman"/>
+                <w:color w:val="2D3B45"/>
+                <w:sz w:val="21"/>
+                <w:szCs w:val="21"/>
+              </w:rPr>
+              <w:t xml:space="preserve"> Quintile</w:t>
+            </w:r>
+          </w:p>
+        </w:tc>
+        <w:tc>
+          <w:tcPr>
+            <w:tcW w:w="1558" w:type="dxa"/>
+          </w:tcPr>
+          <w:p>
+            <w:pPr>
+              <w:jc w:val="center"/>
+              <w:cnfStyle w:val="000000100000" w:firstRow="0" w:lastRow="0" w:firstColumn="0" w:lastColumn="0" w:oddVBand="0" w:evenVBand="0" w:oddHBand="1" w:evenHBand="0" w:firstRowFirstColumn="0" w:firstRowLastColumn="0" w:lastRowFirstColumn="0" w:lastRowLastColumn="0"/>
+              <w:rPr>
+                <w:rFonts w:ascii="Helvetica Neue" w:hAnsi="Helvetica Neue" w:cs="Times New Roman"/>
+                <w:b/>
+                <w:color w:val="2D3B45"/>
+                <w:sz w:val="21"/>
+                <w:szCs w:val="21"/>
+              </w:rPr>
+            </w:pPr>
+            <w:r>
+              <w:rPr>
+                <w:rFonts w:ascii="Helvetica Neue" w:hAnsi="Helvetica Neue" w:cs="Times New Roman"/>
+                <w:b/>
+                <w:color w:val="2D3B45"/>
+                <w:sz w:val="21"/>
+                <w:szCs w:val="21"/>
+              </w:rPr>
+              <w:t>0.17</w:t>
+            </w:r>
+          </w:p>
+        </w:tc>
+        <w:tc>
+          <w:tcPr>
+            <w:tcW w:w="1558" w:type="dxa"/>
+          </w:tcPr>
+          <w:p>
+            <w:pPr>
+              <w:jc w:val="center"/>
+              <w:cnfStyle w:val="000000100000" w:firstRow="0" w:lastRow="0" w:firstColumn="0" w:lastColumn="0" w:oddVBand="0" w:evenVBand="0" w:oddHBand="1" w:evenHBand="0" w:firstRowFirstColumn="0" w:firstRowLastColumn="0" w:lastRowFirstColumn="0" w:lastRowLastColumn="0"/>
+              <w:rPr>
+                <w:rFonts w:ascii="Helvetica Neue" w:hAnsi="Helvetica Neue" w:cs="Times New Roman"/>
+                <w:b/>
+                <w:color w:val="2D3B45"/>
+                <w:sz w:val="21"/>
+                <w:szCs w:val="21"/>
+              </w:rPr>
+            </w:pPr>
+            <w:r>
+              <w:rPr>
+                <w:rFonts w:ascii="Helvetica Neue" w:hAnsi="Helvetica Neue" w:cs="Times New Roman"/>
+                <w:b/>
+                <w:color w:val="2D3B45"/>
+                <w:sz w:val="21"/>
+                <w:szCs w:val="21"/>
+              </w:rPr>
+              <w:t>0.24</w:t>
+            </w:r>
+          </w:p>
+        </w:tc>
+        <w:tc>
+          <w:tcPr>
+            <w:tcW w:w="1558" w:type="dxa"/>
+          </w:tcPr>
+          <w:p>
+            <w:pPr>
+              <w:jc w:val="center"/>
+              <w:cnfStyle w:val="000000100000" w:firstRow="0" w:lastRow="0" w:firstColumn="0" w:lastColumn="0" w:oddVBand="0" w:evenVBand="0" w:oddHBand="1" w:evenHBand="0" w:firstRowFirstColumn="0" w:firstRowLastColumn="0" w:lastRowFirstColumn="0" w:lastRowLastColumn="0"/>
+              <w:rPr>
+                <w:rFonts w:ascii="Helvetica Neue" w:hAnsi="Helvetica Neue" w:cs="Times New Roman"/>
+                <w:b/>
+                <w:color w:val="2D3B45"/>
+                <w:sz w:val="21"/>
+                <w:szCs w:val="21"/>
+              </w:rPr>
+            </w:pPr>
+            <w:r>
+              <w:rPr>
+                <w:rFonts w:ascii="Helvetica Neue" w:hAnsi="Helvetica Neue" w:cs="Times New Roman"/>
+                <w:b/>
+                <w:color w:val="2D3B45"/>
+                <w:sz w:val="21"/>
+                <w:szCs w:val="21"/>
+              </w:rPr>
+              <w:t>0.23</w:t>
+            </w:r>
+          </w:p>
+        </w:tc>
+        <w:tc>
+          <w:tcPr>
+            <w:tcW w:w="1559" w:type="dxa"/>
+          </w:tcPr>
+          <w:p>
+            <w:pPr>
+              <w:jc w:val="center"/>
+              <w:cnfStyle w:val="000000100000" w:firstRow="0" w:lastRow="0" w:firstColumn="0" w:lastColumn="0" w:oddVBand="0" w:evenVBand="0" w:oddHBand="1" w:evenHBand="0" w:firstRowFirstColumn="0" w:firstRowLastColumn="0" w:lastRowFirstColumn="0" w:lastRowLastColumn="0"/>
+              <w:rPr>
+                <w:rFonts w:ascii="Helvetica Neue" w:hAnsi="Helvetica Neue" w:cs="Times New Roman"/>
+                <w:b/>
+                <w:color w:val="2D3B45"/>
+                <w:sz w:val="21"/>
+                <w:szCs w:val="21"/>
+              </w:rPr>
+            </w:pPr>
+            <w:r>
+              <w:rPr>
+                <w:rFonts w:ascii="Helvetica Neue" w:hAnsi="Helvetica Neue" w:cs="Times New Roman"/>
+                <w:b/>
+                <w:color w:val="2D3B45"/>
+                <w:sz w:val="21"/>
+                <w:szCs w:val="21"/>
+              </w:rPr>
+              <w:t>0.17</w:t>
+            </w:r>
+          </w:p>
+        </w:tc>
+        <w:tc>
+          <w:tcPr>
+            <w:tcW w:w="1559" w:type="dxa"/>
+          </w:tcPr>
+          <w:p>
+            <w:pPr>
+              <w:jc w:val="center"/>
+              <w:cnfStyle w:val="000000100000" w:firstRow="0" w:lastRow="0" w:firstColumn="0" w:lastColumn="0" w:oddVBand="0" w:evenVBand="0" w:oddHBand="1" w:evenHBand="0" w:firstRowFirstColumn="0" w:firstRowLastColumn="0" w:lastRowFirstColumn="0" w:lastRowLastColumn="0"/>
+              <w:rPr>
+                <w:rFonts w:ascii="Helvetica Neue" w:hAnsi="Helvetica Neue" w:cs="Times New Roman"/>
+                <w:b/>
+                <w:color w:val="2D3B45"/>
+                <w:sz w:val="21"/>
+                <w:szCs w:val="21"/>
+              </w:rPr>
+            </w:pPr>
+            <w:r>
+              <w:rPr>
+                <w:rFonts w:ascii="Helvetica Neue" w:hAnsi="Helvetica Neue" w:cs="Times New Roman"/>
+                <w:b/>
+                <w:color w:val="2D3B45"/>
+                <w:sz w:val="21"/>
+                <w:szCs w:val="21"/>
+              </w:rPr>
+              <w:t>0.19</w:t>
+            </w:r>
+          </w:p>
+        </w:tc>
+      </w:tr>
+      <w:tr>
+        <w:tc>
+          <w:tcPr>
+            <w:cnfStyle w:val="001000000000" w:firstRow="0" w:lastRow="0" w:firstColumn="1" w:lastColumn="0" w:oddVBand="0" w:evenVBand="0" w:oddHBand="0" w:evenHBand="0" w:firstRowFirstColumn="0" w:firstRowLastColumn="0" w:lastRowFirstColumn="0" w:lastRowLastColumn="0"/>
+            <w:tcW w:w="1558" w:type="dxa"/>
+          </w:tcPr>
+          <w:p>
+            <w:pPr>
+              <w:jc w:val="center"/>
+              <w:rPr>
+                <w:rFonts w:ascii="Helvetica Neue" w:hAnsi="Helvetica Neue" w:cs="Times New Roman"/>
+                <w:color w:val="2D3B45"/>
+                <w:sz w:val="21"/>
+                <w:szCs w:val="21"/>
+              </w:rPr>
+            </w:pPr>
+            <w:r>
+              <w:rPr>
+                <w:rFonts w:ascii="Helvetica Neue" w:hAnsi="Helvetica Neue" w:cs="Times New Roman"/>
+                <w:color w:val="2D3B45"/>
+                <w:sz w:val="21"/>
+                <w:szCs w:val="21"/>
+              </w:rPr>
+              <w:t>4</w:t>
+            </w:r>
+            <w:r>
+              <w:rPr>
+                <w:rFonts w:ascii="Helvetica Neue" w:hAnsi="Helvetica Neue" w:cs="Times New Roman"/>
+                <w:color w:val="2D3B45"/>
+                <w:sz w:val="21"/>
+                <w:szCs w:val="21"/>
+                <w:vertAlign w:val="superscript"/>
+              </w:rPr>
+              <w:t>th</w:t>
+            </w:r>
+            <w:r>
+              <w:rPr>
+                <w:rFonts w:ascii="Helvetica Neue" w:hAnsi="Helvetica Neue" w:cs="Times New Roman"/>
+                <w:color w:val="2D3B45"/>
+                <w:sz w:val="21"/>
+                <w:szCs w:val="21"/>
+              </w:rPr>
+              <w:t xml:space="preserve"> Quintile</w:t>
+            </w:r>
+          </w:p>
+        </w:tc>
+        <w:tc>
+          <w:tcPr>
+            <w:tcW w:w="1558" w:type="dxa"/>
+          </w:tcPr>
+          <w:p>
+            <w:pPr>
+              <w:jc w:val="center"/>
+              <w:cnfStyle w:val="000000000000" w:firstRow="0" w:lastRow="0" w:firstColumn="0" w:lastColumn="0" w:oddVBand="0" w:evenVBand="0" w:oddHBand="0" w:evenHBand="0" w:firstRowFirstColumn="0" w:firstRowLastColumn="0" w:lastRowFirstColumn="0" w:lastRowLastColumn="0"/>
+              <w:rPr>
+                <w:rFonts w:ascii="Helvetica Neue" w:hAnsi="Helvetica Neue" w:cs="Times New Roman"/>
+                <w:b/>
+                <w:color w:val="2D3B45"/>
+                <w:sz w:val="21"/>
+                <w:szCs w:val="21"/>
+              </w:rPr>
+            </w:pPr>
+            <w:r>
+              <w:rPr>
+                <w:rFonts w:ascii="Helvetica Neue" w:hAnsi="Helvetica Neue" w:cs="Times New Roman"/>
+                <w:b/>
+                <w:color w:val="2D3B45"/>
+                <w:sz w:val="21"/>
+                <w:szCs w:val="21"/>
+              </w:rPr>
+              <w:t>0.08</w:t>
+            </w:r>
+          </w:p>
+        </w:tc>
+        <w:tc>
+          <w:tcPr>
+            <w:tcW w:w="1558" w:type="dxa"/>
+          </w:tcPr>
+          <w:p>
+            <w:pPr>
+              <w:jc w:val="center"/>
+              <w:cnfStyle w:val="000000000000" w:firstRow="0" w:lastRow="0" w:firstColumn="0" w:lastColumn="0" w:oddVBand="0" w:evenVBand="0" w:oddHBand="0" w:evenHBand="0" w:firstRowFirstColumn="0" w:firstRowLastColumn="0" w:lastRowFirstColumn="0" w:lastRowLastColumn="0"/>
+              <w:rPr>
+                <w:rFonts w:ascii="Helvetica Neue" w:hAnsi="Helvetica Neue" w:cs="Times New Roman"/>
+                <w:b/>
+                <w:color w:val="2D3B45"/>
+                <w:sz w:val="21"/>
+                <w:szCs w:val="21"/>
+              </w:rPr>
+            </w:pPr>
+            <w:r>
+              <w:rPr>
+                <w:rFonts w:ascii="Helvetica Neue" w:hAnsi="Helvetica Neue" w:cs="Times New Roman"/>
+                <w:b/>
+                <w:color w:val="2D3B45"/>
+                <w:sz w:val="21"/>
+                <w:szCs w:val="21"/>
+              </w:rPr>
+              <w:t>0.15</w:t>
+            </w:r>
+          </w:p>
+        </w:tc>
+        <w:tc>
+          <w:tcPr>
+            <w:tcW w:w="1558" w:type="dxa"/>
+          </w:tcPr>
+          <w:p>
+            <w:pPr>
+              <w:jc w:val="center"/>
+              <w:cnfStyle w:val="000000000000" w:firstRow="0" w:lastRow="0" w:firstColumn="0" w:lastColumn="0" w:oddVBand="0" w:evenVBand="0" w:oddHBand="0" w:evenHBand="0" w:firstRowFirstColumn="0" w:firstRowLastColumn="0" w:lastRowFirstColumn="0" w:lastRowLastColumn="0"/>
+              <w:rPr>
+                <w:rFonts w:ascii="Helvetica Neue" w:hAnsi="Helvetica Neue" w:cs="Times New Roman"/>
+                <w:b/>
+                <w:color w:val="2D3B45"/>
+                <w:sz w:val="21"/>
+                <w:szCs w:val="21"/>
+              </w:rPr>
+            </w:pPr>
+            <w:r>
+              <w:rPr>
+                <w:rFonts w:ascii="Helvetica Neue" w:hAnsi="Helvetica Neue" w:cs="Times New Roman"/>
+                <w:b/>
+                <w:color w:val="2D3B45"/>
+                <w:sz w:val="21"/>
+                <w:szCs w:val="21"/>
+              </w:rPr>
+              <w:t>0.19</w:t>
+            </w:r>
+          </w:p>
+        </w:tc>
+        <w:tc>
+          <w:tcPr>
+            <w:tcW w:w="1559" w:type="dxa"/>
+          </w:tcPr>
+          <w:p>
+            <w:pPr>
+              <w:jc w:val="center"/>
+              <w:cnfStyle w:val="000000000000" w:firstRow="0" w:lastRow="0" w:firstColumn="0" w:lastColumn="0" w:oddVBand="0" w:evenVBand="0" w:oddHBand="0" w:evenHBand="0" w:firstRowFirstColumn="0" w:firstRowLastColumn="0" w:lastRowFirstColumn="0" w:lastRowLastColumn="0"/>
+              <w:rPr>
+                <w:rFonts w:ascii="Helvetica Neue" w:hAnsi="Helvetica Neue" w:cs="Times New Roman"/>
+                <w:b/>
+                <w:color w:val="2D3B45"/>
+                <w:sz w:val="21"/>
+                <w:szCs w:val="21"/>
+              </w:rPr>
+            </w:pPr>
+            <w:r>
+              <w:rPr>
+                <w:rFonts w:ascii="Helvetica Neue" w:hAnsi="Helvetica Neue" w:cs="Times New Roman"/>
+                <w:b/>
+                <w:color w:val="2D3B45"/>
+                <w:sz w:val="21"/>
+                <w:szCs w:val="21"/>
+              </w:rPr>
+              <w:t>0.32</w:t>
+            </w:r>
+          </w:p>
+        </w:tc>
+        <w:tc>
+          <w:tcPr>
+            <w:tcW w:w="1559" w:type="dxa"/>
+          </w:tcPr>
+          <w:p>
+            <w:pPr>
+              <w:jc w:val="center"/>
+              <w:cnfStyle w:val="000000000000" w:firstRow="0" w:lastRow="0" w:firstColumn="0" w:lastColumn="0" w:oddVBand="0" w:evenVBand="0" w:oddHBand="0" w:evenHBand="0" w:firstRowFirstColumn="0" w:firstRowLastColumn="0" w:lastRowFirstColumn="0" w:lastRowLastColumn="0"/>
+              <w:rPr>
+                <w:rFonts w:ascii="Helvetica Neue" w:hAnsi="Helvetica Neue" w:cs="Times New Roman"/>
+                <w:b/>
+                <w:color w:val="2D3B45"/>
+                <w:sz w:val="21"/>
+                <w:szCs w:val="21"/>
+              </w:rPr>
+            </w:pPr>
+            <w:r>
+              <w:rPr>
+                <w:rFonts w:ascii="Helvetica Neue" w:hAnsi="Helvetica Neue" w:cs="Times New Roman"/>
+                <w:b/>
+                <w:color w:val="2D3B45"/>
+                <w:sz w:val="21"/>
+                <w:szCs w:val="21"/>
+              </w:rPr>
+              <w:t>0.26</w:t>
+            </w:r>
+          </w:p>
+        </w:tc>
+      </w:tr>
+      <w:tr>
+        <w:trPr>
+          <w:cnfStyle w:val="000000100000" w:firstRow="0" w:lastRow="0" w:firstColumn="0" w:lastColumn="0" w:oddVBand="0" w:evenVBand="0" w:oddHBand="1" w:evenHBand="0" w:firstRowFirstColumn="0" w:firstRowLastColumn="0" w:lastRowFirstColumn="0" w:lastRowLastColumn="0"/>
+        </w:trPr>
+        <w:tc>
+          <w:tcPr>
+            <w:cnfStyle w:val="001000000000" w:firstRow="0" w:lastRow="0" w:firstColumn="1" w:lastColumn="0" w:oddVBand="0" w:evenVBand="0" w:oddHBand="0" w:evenHBand="0" w:firstRowFirstColumn="0" w:firstRowLastColumn="0" w:lastRowFirstColumn="0" w:lastRowLastColumn="0"/>
+            <w:tcW w:w="1558" w:type="dxa"/>
+          </w:tcPr>
+          <w:p>
+            <w:pPr>
+              <w:jc w:val="center"/>
+              <w:rPr>
+                <w:rFonts w:ascii="Helvetica Neue" w:hAnsi="Helvetica Neue" w:cs="Times New Roman"/>
+                <w:color w:val="2D3B45"/>
+                <w:sz w:val="21"/>
+                <w:szCs w:val="21"/>
+              </w:rPr>
+            </w:pPr>
+            <w:r>
+              <w:rPr>
+                <w:rFonts w:ascii="Helvetica Neue" w:hAnsi="Helvetica Neue" w:cs="Times New Roman"/>
+                <w:color w:val="2D3B45"/>
+                <w:sz w:val="21"/>
+                <w:szCs w:val="21"/>
+              </w:rPr>
+              <w:t>5</w:t>
+            </w:r>
+            <w:r>
+              <w:rPr>
+                <w:rFonts w:ascii="Helvetica Neue" w:hAnsi="Helvetica Neue" w:cs="Times New Roman"/>
+                <w:color w:val="2D3B45"/>
+                <w:sz w:val="21"/>
+                <w:szCs w:val="21"/>
+                <w:vertAlign w:val="superscript"/>
+              </w:rPr>
+              <w:t>th</w:t>
+            </w:r>
+            <w:r>
+              <w:rPr>
+                <w:rFonts w:ascii="Helvetica Neue" w:hAnsi="Helvetica Neue" w:cs="Times New Roman"/>
+                <w:color w:val="2D3B45"/>
+                <w:sz w:val="21"/>
+                <w:szCs w:val="21"/>
+              </w:rPr>
+              <w:t xml:space="preserve"> Quintile</w:t>
+            </w:r>
+          </w:p>
+        </w:tc>
+        <w:tc>
+          <w:tcPr>
+            <w:tcW w:w="1558" w:type="dxa"/>
+          </w:tcPr>
+          <w:p>
+            <w:pPr>
+              <w:jc w:val="center"/>
+              <w:cnfStyle w:val="000000100000" w:firstRow="0" w:lastRow="0" w:firstColumn="0" w:lastColumn="0" w:oddVBand="0" w:evenVBand="0" w:oddHBand="1" w:evenHBand="0" w:firstRowFirstColumn="0" w:firstRowLastColumn="0" w:lastRowFirstColumn="0" w:lastRowLastColumn="0"/>
+              <w:rPr>
+                <w:rFonts w:ascii="Helvetica Neue" w:hAnsi="Helvetica Neue" w:cs="Times New Roman"/>
+                <w:b/>
+                <w:color w:val="2D3B45"/>
+                <w:sz w:val="21"/>
+                <w:szCs w:val="21"/>
+              </w:rPr>
+            </w:pPr>
+            <w:r>
+              <w:rPr>
+                <w:rFonts w:ascii="Helvetica Neue" w:hAnsi="Helvetica Neue" w:cs="Times New Roman"/>
+                <w:b/>
+                <w:color w:val="2D3B45"/>
+                <w:sz w:val="21"/>
+                <w:szCs w:val="21"/>
+              </w:rPr>
+              <w:t>0.09</w:t>
+            </w:r>
+          </w:p>
+        </w:tc>
+        <w:tc>
+          <w:tcPr>
+            <w:tcW w:w="1558" w:type="dxa"/>
+          </w:tcPr>
+          <w:p>
+            <w:pPr>
+              <w:jc w:val="center"/>
+              <w:cnfStyle w:val="000000100000" w:firstRow="0" w:lastRow="0" w:firstColumn="0" w:lastColumn="0" w:oddVBand="0" w:evenVBand="0" w:oddHBand="1" w:evenHBand="0" w:firstRowFirstColumn="0" w:firstRowLastColumn="0" w:lastRowFirstColumn="0" w:lastRowLastColumn="0"/>
+              <w:rPr>
+                <w:rFonts w:ascii="Helvetica Neue" w:hAnsi="Helvetica Neue" w:cs="Times New Roman"/>
+                <w:b/>
+                <w:color w:val="2D3B45"/>
+                <w:sz w:val="21"/>
+                <w:szCs w:val="21"/>
+              </w:rPr>
+            </w:pPr>
+            <w:r>
+              <w:rPr>
+                <w:rFonts w:ascii="Helvetica Neue" w:hAnsi="Helvetica Neue" w:cs="Times New Roman"/>
+                <w:b/>
+                <w:color w:val="2D3B45"/>
+                <w:sz w:val="21"/>
+                <w:szCs w:val="21"/>
+              </w:rPr>
+              <w:t>0.15</w:t>
+            </w:r>
+          </w:p>
+        </w:tc>
+        <w:tc>
+          <w:tcPr>
+            <w:tcW w:w="1558" w:type="dxa"/>
+          </w:tcPr>
+          <w:p>
+            <w:pPr>
+              <w:jc w:val="center"/>
+              <w:cnfStyle w:val="000000100000" w:firstRow="0" w:lastRow="0" w:firstColumn="0" w:lastColumn="0" w:oddVBand="0" w:evenVBand="0" w:oddHBand="1" w:evenHBand="0" w:firstRowFirstColumn="0" w:firstRowLastColumn="0" w:lastRowFirstColumn="0" w:lastRowLastColumn="0"/>
+              <w:rPr>
+                <w:rFonts w:ascii="Helvetica Neue" w:hAnsi="Helvetica Neue" w:cs="Times New Roman"/>
+                <w:b/>
+                <w:color w:val="2D3B45"/>
+                <w:sz w:val="21"/>
+                <w:szCs w:val="21"/>
+              </w:rPr>
+            </w:pPr>
+            <w:r>
+              <w:rPr>
+                <w:rFonts w:ascii="Helvetica Neue" w:hAnsi="Helvetica Neue" w:cs="Times New Roman"/>
+                <w:b/>
+                <w:color w:val="2D3B45"/>
+                <w:sz w:val="21"/>
+                <w:szCs w:val="21"/>
+              </w:rPr>
+              <w:t>0.14</w:t>
+            </w:r>
+          </w:p>
+        </w:tc>
+        <w:tc>
+          <w:tcPr>
+            <w:tcW w:w="1559" w:type="dxa"/>
+          </w:tcPr>
+          <w:p>
+            <w:pPr>
+              <w:jc w:val="center"/>
+              <w:cnfStyle w:val="000000100000" w:firstRow="0" w:lastRow="0" w:firstColumn="0" w:lastColumn="0" w:oddVBand="0" w:evenVBand="0" w:oddHBand="1" w:evenHBand="0" w:firstRowFirstColumn="0" w:firstRowLastColumn="0" w:lastRowFirstColumn="0" w:lastRowLastColumn="0"/>
+              <w:rPr>
+                <w:rFonts w:ascii="Helvetica Neue" w:hAnsi="Helvetica Neue" w:cs="Times New Roman"/>
+                <w:b/>
+                <w:color w:val="2D3B45"/>
+                <w:sz w:val="21"/>
+                <w:szCs w:val="21"/>
+              </w:rPr>
+            </w:pPr>
+            <w:r>
+              <w:rPr>
+                <w:rFonts w:ascii="Helvetica Neue" w:hAnsi="Helvetica Neue" w:cs="Times New Roman"/>
+                <w:b/>
+                <w:color w:val="2D3B45"/>
+                <w:sz w:val="21"/>
+                <w:szCs w:val="21"/>
+              </w:rPr>
+              <w:t>0.23</w:t>
+            </w:r>
+          </w:p>
+        </w:tc>
+        <w:tc>
+          <w:tcPr>
+            <w:tcW w:w="1559" w:type="dxa"/>
+          </w:tcPr>
+          <w:p>
+            <w:pPr>
+              <w:jc w:val="center"/>
+              <w:cnfStyle w:val="000000100000" w:firstRow="0" w:lastRow="0" w:firstColumn="0" w:lastColumn="0" w:oddVBand="0" w:evenVBand="0" w:oddHBand="1" w:evenHBand="0" w:firstRowFirstColumn="0" w:firstRowLastColumn="0" w:lastRowFirstColumn="0" w:lastRowLastColumn="0"/>
+              <w:rPr>
+                <w:rFonts w:ascii="Helvetica Neue" w:hAnsi="Helvetica Neue" w:cs="Times New Roman"/>
+                <w:b/>
+                <w:color w:val="2D3B45"/>
+                <w:sz w:val="21"/>
+                <w:szCs w:val="21"/>
+              </w:rPr>
+            </w:pPr>
+            <w:r>
+              <w:rPr>
+                <w:rFonts w:ascii="Helvetica Neue" w:hAnsi="Helvetica Neue" w:cs="Times New Roman"/>
+                <w:b/>
+                <w:color w:val="2D3B45"/>
+                <w:sz w:val="21"/>
+                <w:szCs w:val="21"/>
+              </w:rPr>
+              <w:t>0.39</w:t>
+            </w:r>
+          </w:p>
+        </w:tc>
+      </w:tr>
+    </w:tbl>
+    <w:p>
+      <w:pPr>
+        <w:rPr>
+          <w:rFonts w:ascii="Helvetica Neue" w:hAnsi="Helvetica Neue" w:cs="Times New Roman"/>
+          <w:color w:val="2D3B45"/>
+          <w:sz w:val="21"/>
+          <w:szCs w:val="21"/>
+        </w:rPr>
+      </w:pPr>
+    </w:p>
+    <w:p>
+      <w:pPr>
+        <w:rPr>
+          <w:rFonts w:ascii="Helvetica Neue" w:hAnsi="Helvetica Neue" w:cs="Times New Roman"/>
+          <w:b/>
+          <w:color w:val="2D3B45"/>
+          <w:sz w:val="21"/>
+          <w:szCs w:val="21"/>
+        </w:rPr>
+      </w:pPr>
+      <w:r>
+        <w:rPr>
+          <w:rFonts w:ascii="Helvetica Neue" w:hAnsi="Helvetica Neue" w:cs="Times New Roman"/>
+          <w:color w:val="2D3B45"/>
+          <w:sz w:val="21"/>
+          <w:szCs w:val="21"/>
+        </w:rPr>
+        <w:tab/>
+      </w:r>
+      <w:r>
+        <w:rPr>
+          <w:rFonts w:ascii="Helvetica Neue" w:hAnsi="Helvetica Neue" w:cs="Times New Roman"/>
+          <w:b/>
+          <w:color w:val="2D3B45"/>
+          <w:sz w:val="21"/>
+          <w:szCs w:val="21"/>
+        </w:rPr>
+        <w:t>I believe the ‘subtle issue’ is that the proportion of people in the quintiles cannot really change.  Even if people were to transition from one quintile to another, an equal number of people would be in each quintile.  One person’s rise would be another’s fall, so in that sense it is a zero-sum game of economic mobility (quintile-wise).  To make the economic transitions make more sense, I would change these quintiles to yearly income bins based on how much money the individuals on the borders of the quintiles make.</w:t>
+      </w:r>
+      <w:r>
+        <w:rPr>
+          <w:rFonts w:ascii="Helvetica Neue" w:hAnsi="Helvetica Neue" w:cs="Times New Roman"/>
+          <w:color w:val="2D3B45"/>
+          <w:sz w:val="21"/>
+          <w:szCs w:val="21"/>
+        </w:rPr>
+        <w:br/>
+      </w:r>
+    </w:p>
+    <w:p>
+      <w:pPr>
+        <w:rPr>
+          <w:rFonts w:ascii="Helvetica Neue" w:hAnsi="Helvetica Neue" w:cs="Times New Roman"/>
+          <w:color w:val="2D3B45"/>
+          <w:sz w:val="21"/>
+          <w:szCs w:val="21"/>
+        </w:rPr>
+      </w:pPr>
+      <w:r>
+        <w:rPr>
+          <w:rFonts w:ascii="Helvetica Neue" w:hAnsi="Helvetica Neue" w:cs="Times New Roman"/>
+          <w:color w:val="2D3B45"/>
+          <w:sz w:val="21"/>
+          <w:szCs w:val="21"/>
+        </w:rPr>
+        <w:t>b) If you are in the 5th quintile, what is the probability that</w:t>
+      </w:r>
+      <w:r>
+        <w:rPr>
+          <w:rFonts w:ascii="Helvetica Neue" w:hAnsi="Helvetica Neue" w:cs="Times New Roman"/>
+          <w:color w:val="2D3B45"/>
+          <w:sz w:val="21"/>
+          <w:szCs w:val="21"/>
+        </w:rPr>
+        <w:br/>
+        <w:t>your grandson will be in the 1st quintile?</w:t>
+      </w:r>
+    </w:p>
+    <w:p>
+      <w:pPr>
+        <w:ind w:firstLine="720"/>
+        <w:rPr>
+          <w:rFonts w:ascii="Helvetica Neue" w:hAnsi="Helvetica Neue" w:cs="Times New Roman"/>
+          <w:b/>
+          <w:color w:val="2D3B45"/>
+          <w:sz w:val="21"/>
+          <w:szCs w:val="21"/>
+        </w:rPr>
+      </w:pPr>
+      <w:r>
+        <w:rPr>
+          <w:rFonts w:ascii="Helvetica Neue" w:hAnsi="Helvetica Neue" w:cs="Times New Roman"/>
+          <w:b/>
+          <w:color w:val="2D3B45"/>
+          <w:sz w:val="21"/>
+          <w:szCs w:val="21"/>
+        </w:rPr>
+        <w:t>I performed this calculation in python and got an answer of 15.26%.</w:t>
+      </w:r>
+      <w:r>
+        <w:rPr>
+          <w:rFonts w:ascii="Helvetica Neue" w:hAnsi="Helvetica Neue" w:cs="Times New Roman"/>
+          <w:b/>
+          <w:color w:val="2D3B45"/>
+          <w:sz w:val="21"/>
+          <w:szCs w:val="21"/>
+        </w:rPr>
+        <w:t xml:space="preserve">  I made an equation that shows the summation of the transition probabilities.  These probabilities include all the ways that a 5</w:t>
+      </w:r>
+      <w:r>
+        <w:rPr>
+          <w:rFonts w:ascii="Helvetica Neue" w:hAnsi="Helvetica Neue" w:cs="Times New Roman"/>
+          <w:b/>
+          <w:color w:val="2D3B45"/>
+          <w:sz w:val="21"/>
+          <w:szCs w:val="21"/>
+          <w:vertAlign w:val="superscript"/>
+        </w:rPr>
+        <w:t>th</w:t>
+      </w:r>
+      <w:r>
+        <w:rPr>
+          <w:rFonts w:ascii="Helvetica Neue" w:hAnsi="Helvetica Neue" w:cs="Times New Roman"/>
+          <w:b/>
+          <w:color w:val="2D3B45"/>
+          <w:sz w:val="21"/>
+          <w:szCs w:val="21"/>
+        </w:rPr>
+        <w:t xml:space="preserve"> quintile individual can have a 1</w:t>
+      </w:r>
+      <w:r>
+        <w:rPr>
+          <w:rFonts w:ascii="Helvetica Neue" w:hAnsi="Helvetica Neue" w:cs="Times New Roman"/>
+          <w:b/>
+          <w:color w:val="2D3B45"/>
+          <w:sz w:val="21"/>
+          <w:szCs w:val="21"/>
+          <w:vertAlign w:val="superscript"/>
+        </w:rPr>
+        <w:t>st</w:t>
+      </w:r>
+      <w:r>
+        <w:rPr>
+          <w:rFonts w:ascii="Helvetica Neue" w:hAnsi="Helvetica Neue" w:cs="Times New Roman"/>
+          <w:b/>
+          <w:color w:val="2D3B45"/>
+          <w:sz w:val="21"/>
+          <w:szCs w:val="21"/>
+        </w:rPr>
+        <w:t xml:space="preserve"> quintile grandchild.</w:t>
+      </w:r>
+    </w:p>
+    <w:p>
+      <w:pPr>
+        <w:ind w:firstLine="720"/>
+        <w:rPr>
+          <w:rFonts w:ascii="Helvetica Neue" w:hAnsi="Helvetica Neue" w:cs="Times New Roman"/>
+          <w:color w:val="2D3B45"/>
+          <w:sz w:val="21"/>
+          <w:szCs w:val="21"/>
+        </w:rPr>
+      </w:pPr>
+      <m:oMathPara>
+        <m:oMath>
+          <m:r>
+            <w:rPr>
+              <w:rFonts w:ascii="Cambria Math" w:hAnsi="Cambria Math" w:cs="Times New Roman"/>
+              <w:color w:val="2D3B45"/>
+              <w:sz w:val="21"/>
+              <w:szCs w:val="21"/>
+            </w:rPr>
+            <m:t>P</m:t>
+          </m:r>
+          <m:d>
+            <m:dPr>
+              <m:ctrlPr>
+                <w:rPr>
+                  <w:rFonts w:ascii="Cambria Math" w:hAnsi="Cambria Math" w:cs="Times New Roman"/>
+                  <w:i/>
+                  <w:color w:val="2D3B45"/>
+                  <w:sz w:val="21"/>
+                  <w:szCs w:val="21"/>
+                </w:rPr>
+              </m:ctrlPr>
+            </m:dPr>
+            <m:e>
+              <m:r>
+                <w:rPr>
+                  <w:rFonts w:ascii="Cambria Math" w:hAnsi="Cambria Math" w:cs="Times New Roman"/>
+                  <w:color w:val="2D3B45"/>
+                  <w:sz w:val="21"/>
+                  <w:szCs w:val="21"/>
+                </w:rPr>
+                <m:t>5</m:t>
+              </m:r>
+              <m:r>
+                <w:rPr>
+                  <w:rFonts w:ascii="Cambria Math" w:hAnsi="Cambria Math" w:cs="Times New Roman" w:hint="eastAsia"/>
+                  <w:color w:val="2D3B45"/>
+                  <w:sz w:val="21"/>
+                  <w:szCs w:val="21"/>
+                </w:rPr>
+                <m:t>→</m:t>
+              </m:r>
+              <m:r>
+                <w:rPr>
+                  <w:rFonts w:ascii="Cambria Math" w:hAnsi="Cambria Math" w:cs="Times New Roman"/>
+                  <w:color w:val="2D3B45"/>
+                  <w:sz w:val="21"/>
+                  <w:szCs w:val="21"/>
+                </w:rPr>
+                <m:t>?</m:t>
+              </m:r>
+              <m:r>
+                <w:rPr>
+                  <w:rFonts w:ascii="Cambria Math" w:hAnsi="Cambria Math" w:cs="Times New Roman" w:hint="eastAsia"/>
+                  <w:color w:val="2D3B45"/>
+                  <w:sz w:val="21"/>
+                  <w:szCs w:val="21"/>
+                </w:rPr>
+                <m:t>→</m:t>
+              </m:r>
+              <m:r>
+                <w:rPr>
+                  <w:rFonts w:ascii="Cambria Math" w:hAnsi="Cambria Math" w:cs="Times New Roman"/>
+                  <w:color w:val="2D3B45"/>
+                  <w:sz w:val="21"/>
+                  <w:szCs w:val="21"/>
+                </w:rPr>
+                <m:t>1</m:t>
+              </m:r>
+            </m:e>
+          </m:d>
+          <m:r>
+            <w:rPr>
+              <w:rFonts w:ascii="Cambria Math" w:hAnsi="Cambria Math" w:cs="Times New Roman"/>
+              <w:color w:val="2D3B45"/>
+              <w:sz w:val="21"/>
+              <w:szCs w:val="21"/>
+            </w:rPr>
+            <m:t>=∑T</m:t>
+          </m:r>
+          <m:d>
+            <m:dPr>
+              <m:begChr m:val="["/>
+              <m:endChr m:val="]"/>
+              <m:ctrlPr>
+                <w:rPr>
+                  <w:rFonts w:ascii="Cambria Math" w:hAnsi="Cambria Math" w:cs="Times New Roman"/>
+                  <w:i/>
+                  <w:color w:val="2D3B45"/>
+                  <w:sz w:val="21"/>
+                  <w:szCs w:val="21"/>
+                </w:rPr>
+              </m:ctrlPr>
+            </m:dPr>
+            <m:e>
+              <m:r>
+                <w:rPr>
+                  <w:rFonts w:ascii="Cambria Math" w:hAnsi="Cambria Math" w:cs="Times New Roman"/>
+                  <w:color w:val="2D3B45"/>
+                  <w:sz w:val="21"/>
+                  <w:szCs w:val="21"/>
+                </w:rPr>
+                <m:t>5</m:t>
+              </m:r>
+            </m:e>
+          </m:d>
+          <m:d>
+            <m:dPr>
+              <m:begChr m:val="["/>
+              <m:endChr m:val="]"/>
+              <m:ctrlPr>
+                <w:rPr>
+                  <w:rFonts w:ascii="Cambria Math" w:hAnsi="Cambria Math" w:cs="Times New Roman"/>
+                  <w:i/>
+                  <w:color w:val="2D3B45"/>
+                  <w:sz w:val="21"/>
+                  <w:szCs w:val="21"/>
+                </w:rPr>
+              </m:ctrlPr>
+            </m:dPr>
+            <m:e>
+              <m:r>
+                <w:rPr>
+                  <w:rFonts w:ascii="Cambria Math" w:hAnsi="Cambria Math" w:cs="Times New Roman"/>
+                  <w:color w:val="2D3B45"/>
+                  <w:sz w:val="21"/>
+                  <w:szCs w:val="21"/>
+                </w:rPr>
+                <m:t>k</m:t>
+              </m:r>
+            </m:e>
+          </m:d>
+          <m:r>
+            <w:rPr>
+              <w:rFonts w:ascii="Cambria Math" w:hAnsi="Cambria Math" w:cs="Times New Roman"/>
+              <w:color w:val="2D3B45"/>
+              <w:sz w:val="21"/>
+              <w:szCs w:val="21"/>
+            </w:rPr>
+            <m:t>*T</m:t>
+          </m:r>
+          <m:d>
+            <m:dPr>
+              <m:begChr m:val="["/>
+              <m:endChr m:val="]"/>
+              <m:ctrlPr>
+                <w:rPr>
+                  <w:rFonts w:ascii="Cambria Math" w:hAnsi="Cambria Math" w:cs="Times New Roman"/>
+                  <w:i/>
+                  <w:color w:val="2D3B45"/>
+                  <w:sz w:val="21"/>
+                  <w:szCs w:val="21"/>
+                </w:rPr>
+              </m:ctrlPr>
+            </m:dPr>
+            <m:e>
+              <m:r>
+                <w:rPr>
+                  <w:rFonts w:ascii="Cambria Math" w:hAnsi="Cambria Math" w:cs="Times New Roman"/>
+                  <w:color w:val="2D3B45"/>
+                  <w:sz w:val="21"/>
+                  <w:szCs w:val="21"/>
+                </w:rPr>
+                <m:t>k</m:t>
+              </m:r>
+            </m:e>
+          </m:d>
+          <m:d>
+            <m:dPr>
+              <m:begChr m:val="["/>
+              <m:endChr m:val="]"/>
+              <m:ctrlPr>
+                <w:rPr>
+                  <w:rFonts w:ascii="Cambria Math" w:hAnsi="Cambria Math" w:cs="Times New Roman"/>
+                  <w:i/>
+                  <w:color w:val="2D3B45"/>
+                  <w:sz w:val="21"/>
+                  <w:szCs w:val="21"/>
+                </w:rPr>
+              </m:ctrlPr>
+            </m:dPr>
+            <m:e>
+              <m:r>
+                <w:rPr>
+                  <w:rFonts w:ascii="Cambria Math" w:hAnsi="Cambria Math" w:cs="Times New Roman"/>
+                  <w:color w:val="2D3B45"/>
+                  <w:sz w:val="21"/>
+                  <w:szCs w:val="21"/>
+                </w:rPr>
+                <m:t>1</m:t>
+              </m:r>
+            </m:e>
+          </m:d>
+          <m:r>
+            <w:rPr>
+              <w:rFonts w:ascii="Cambria Math" w:hAnsi="Cambria Math" w:cs="Times New Roman"/>
+              <w:color w:val="2D3B45"/>
+              <w:sz w:val="21"/>
+              <w:szCs w:val="21"/>
+            </w:rPr>
+            <m:t xml:space="preserve">, </m:t>
+          </m:r>
+          <m:r>
+            <w:rPr>
+              <w:rFonts w:ascii="Cambria Math" w:hAnsi="Cambria Math" w:cs="Times New Roman"/>
+              <w:color w:val="2D3B45"/>
+              <w:sz w:val="21"/>
+              <w:szCs w:val="21"/>
+            </w:rPr>
+            <m:t>k=1..5</m:t>
+          </m:r>
+          <m:r>
+            <w:rPr>
+              <w:rFonts w:ascii="Helvetica Neue" w:hAnsi="Helvetica Neue" w:cs="Times New Roman"/>
+              <w:color w:val="2D3B45"/>
+              <w:sz w:val="21"/>
+              <w:szCs w:val="21"/>
+            </w:rPr>
+            <w:br/>
+          </m:r>
+        </m:oMath>
+      </m:oMathPara>
+      <w:r>
+        <w:rPr>
+          <w:rFonts w:ascii="Helvetica Neue" w:hAnsi="Helvetica Neue" w:cs="Times New Roman"/>
+          <w:color w:val="2D3B45"/>
+          <w:sz w:val="21"/>
+          <w:szCs w:val="21"/>
+        </w:rPr>
+        <w:t>c) What is the steady-state distribution? Compute it using methods</w:t>
+      </w:r>
+      <w:r>
+        <w:rPr>
+          <w:rFonts w:ascii="Helvetica Neue" w:hAnsi="Helvetica Neue" w:cs="Times New Roman"/>
+          <w:color w:val="2D3B45"/>
+          <w:sz w:val="21"/>
+          <w:szCs w:val="21"/>
+        </w:rPr>
+        <w:br/>
+        <w:t>learned in class.</w:t>
+      </w:r>
+    </w:p>
+    <w:p>
+      <w:pPr>
+        <w:ind w:firstLine="720"/>
+        <w:rPr>
+          <w:rFonts w:ascii="Helvetica Neue" w:hAnsi="Helvetica Neue" w:cs="Times New Roman"/>
+          <w:color w:val="2D3B45"/>
+          <w:sz w:val="21"/>
+          <w:szCs w:val="21"/>
+        </w:rPr>
+      </w:pPr>
+      <w:r>
+        <w:rPr>
+          <w:rFonts w:ascii="Helvetica Neue" w:hAnsi="Helvetica Neue" w:cs="Times New Roman"/>
+          <w:b/>
+          <w:color w:val="2D3B45"/>
+          <w:sz w:val="21"/>
+          <w:szCs w:val="21"/>
+        </w:rPr>
+        <w:t>Still working on it.  For some reason the population is exploding.  This might be the ‘subtle issue’ after all.</w:t>
+      </w:r>
+      <w:r>
+        <w:rPr>
+          <w:rFonts w:ascii="Helvetica Neue" w:hAnsi="Helvetica Neue" w:cs="Times New Roman"/>
+          <w:color w:val="2D3B45"/>
+          <w:sz w:val="21"/>
+          <w:szCs w:val="21"/>
+        </w:rPr>
+        <w:br/>
+        <w:t>d) Explain the result you got in part (c).</w:t>
+      </w:r>
+      <w:r>
+        <w:rPr>
+          <w:rFonts w:ascii="Helvetica Neue" w:hAnsi="Helvetica Neue" w:cs="Times New Roman"/>
+          <w:color w:val="2D3B45"/>
+          <w:sz w:val="21"/>
+          <w:szCs w:val="21"/>
+        </w:rPr>
+        <w:br/>
+        <w:t>e) Consider a person who is politically liberal/left-wing.</w:t>
+      </w:r>
+      <w:r>
+        <w:rPr>
+          <w:rFonts w:ascii="Helvetica Neue" w:hAnsi="Helvetica Neue" w:cs="Times New Roman"/>
+          <w:color w:val="2D3B45"/>
+          <w:sz w:val="21"/>
+          <w:szCs w:val="21"/>
+        </w:rPr>
+        <w:br/>
+        <w:t>What would they want the transition matrix in part (a) to look like?</w:t>
+      </w:r>
+    </w:p>
+    <w:p>
+      <w:pPr>
+        <w:ind w:firstLine="720"/>
+        <w:rPr>
+          <w:rFonts w:ascii="Helvetica Neue" w:hAnsi="Helvetica Neue" w:cs="Times New Roman"/>
+          <w:color w:val="2D3B45"/>
+          <w:sz w:val="21"/>
+          <w:szCs w:val="21"/>
+        </w:rPr>
+      </w:pPr>
+      <w:r>
+        <w:rPr>
+          <w:rFonts w:ascii="Helvetica Neue" w:hAnsi="Helvetica Neue" w:cs="Times New Roman"/>
+          <w:b/>
+          <w:color w:val="2D3B45"/>
+          <w:sz w:val="21"/>
+          <w:szCs w:val="21"/>
+        </w:rPr>
+        <w:t>TODO</w:t>
+      </w:r>
+      <w:r>
+        <w:rPr>
+          <w:rFonts w:ascii="Helvetica Neue" w:hAnsi="Helvetica Neue" w:cs="Times New Roman"/>
+          <w:color w:val="2D3B45"/>
+          <w:sz w:val="21"/>
+          <w:szCs w:val="21"/>
+        </w:rPr>
+        <w:br/>
+        <w:t>f) Consider a person who is politically conservative/right-wing.</w:t>
+      </w:r>
+      <w:r>
+        <w:rPr>
+          <w:rFonts w:ascii="Helvetica Neue" w:hAnsi="Helvetica Neue" w:cs="Times New Roman"/>
+          <w:color w:val="2D3B45"/>
+          <w:sz w:val="21"/>
+          <w:szCs w:val="21"/>
+        </w:rPr>
+        <w:br/>
+        <w:t>What would they want the transition matrix in part (a) to look like?</w:t>
+      </w:r>
+    </w:p>
+    <w:p>
+      <w:r>
+        <w:tab/>
+      </w:r>
+      <w:r>
+        <w:rPr>
+          <w:b/>
+        </w:rPr>
+        <w:t>TODO</w:t>
+      </w:r>
+    </w:p>
+    <w:p/>
+    <w:p>
+      <w:r>
+        <w:t>Problem 4.33 Three types of exams (also not too bad)</w:t>
+      </w:r>
+    </w:p>
+    <w:p>
+      <w:pPr>
+        <w:numPr>
+          <w:ilvl w:val="0"/>
+          <w:numId w:val="1"/>
+        </w:numPr>
+      </w:pPr>
+      <w:r>
+        <w:t xml:space="preserve">A professor continually gives exams to her students. She can give three </w:t>
+      </w:r>
+      <w:proofErr w:type="spellStart"/>
+      <w:r>
+        <w:t>possi</w:t>
+      </w:r>
+      <w:proofErr w:type="spellEnd"/>
+      <w:r>
+        <w:t xml:space="preserve">- </w:t>
+      </w:r>
+      <w:proofErr w:type="spellStart"/>
+      <w:r>
+        <w:t>ble</w:t>
+      </w:r>
+      <w:proofErr w:type="spellEnd"/>
+      <w:r>
+        <w:t xml:space="preserve"> types of exams, and her class is graded as either having done well or badly. Let </w:t>
+      </w:r>
+      <w:r>
+        <w:rPr>
+          <w:i/>
+          <w:iCs/>
+        </w:rPr>
+        <w:t xml:space="preserve">pi </w:t>
+      </w:r>
+      <w:r>
+        <w:t xml:space="preserve">denote the probability that the class does well on a type </w:t>
+      </w:r>
+      <w:proofErr w:type="spellStart"/>
+      <w:r>
+        <w:rPr>
+          <w:i/>
+          <w:iCs/>
+        </w:rPr>
+        <w:t>i</w:t>
+      </w:r>
+      <w:proofErr w:type="spellEnd"/>
+      <w:r>
+        <w:rPr>
+          <w:i/>
+          <w:iCs/>
+        </w:rPr>
+        <w:t xml:space="preserve"> </w:t>
+      </w:r>
+      <w:r>
+        <w:t xml:space="preserve">exam, and sup- pose that </w:t>
+      </w:r>
+      <w:r>
+        <w:rPr>
+          <w:i/>
+          <w:iCs/>
+        </w:rPr>
+        <w:t>p</w:t>
+      </w:r>
+      <w:r>
+        <w:t xml:space="preserve">1 = 0.3, </w:t>
+      </w:r>
+      <w:r>
+        <w:rPr>
+          <w:i/>
+          <w:iCs/>
+        </w:rPr>
+        <w:t>p</w:t>
+      </w:r>
+      <w:r>
+        <w:t xml:space="preserve">2 = 0.6, and </w:t>
+      </w:r>
+      <w:r>
+        <w:rPr>
+          <w:i/>
+          <w:iCs/>
+        </w:rPr>
+        <w:t>p</w:t>
+      </w:r>
+      <w:r>
+        <w:t xml:space="preserve">3 = 0.9. If the class does well on an exam, then the next exam is equally likely to be any of the three types. If the class does badly, then the next exam is always type 1. What proportion of exams are type </w:t>
+      </w:r>
+      <w:proofErr w:type="spellStart"/>
+      <w:r>
+        <w:rPr>
+          <w:i/>
+          <w:iCs/>
+        </w:rPr>
+        <w:t>i</w:t>
+      </w:r>
+      <w:proofErr w:type="spellEnd"/>
+      <w:r>
+        <w:t>,</w:t>
+      </w:r>
+      <w:r>
+        <w:t xml:space="preserve"> </w:t>
+      </w:r>
+      <w:proofErr w:type="spellStart"/>
+      <w:r>
+        <w:rPr>
+          <w:i/>
+          <w:iCs/>
+        </w:rPr>
+        <w:t>i</w:t>
+      </w:r>
+      <w:proofErr w:type="spellEnd"/>
+      <w:r>
+        <w:rPr>
+          <w:i/>
+          <w:iCs/>
+        </w:rPr>
+        <w:t xml:space="preserve"> </w:t>
+      </w:r>
+      <w:r>
+        <w:t xml:space="preserve">= 1,2,3? </w:t>
+      </w:r>
+      <w:r>
+        <w:rPr>
+          <w:rFonts w:ascii="MS Mincho" w:eastAsia="MS Mincho" w:hAnsi="MS Mincho" w:cs="MS Mincho"/>
+        </w:rPr>
+        <w:t> +</w:t>
+      </w:r>
+    </w:p>
+    <w:p>
+      <w:pPr>
+        <w:rPr>
+          <w:b/>
+        </w:rPr>
+      </w:pPr>
+    </w:p>
+    <w:p>
+      <w:pPr>
+        <w:rPr>
+          <w:b/>
+        </w:rPr>
+      </w:pPr>
+      <w:r>
+        <w:rPr>
+          <w:b/>
+        </w:rPr>
+        <w:t>I first show the ‘broken down’ transition matrix.</w:t>
+      </w:r>
+      <w:r>
+        <w:rPr>
+          <w:b/>
+        </w:rPr>
+        <w:t xml:space="preserve"> The 0.7</w:t>
+      </w:r>
+      <w:bookmarkStart w:id="1" w:name="_GoBack"/>
+      <w:bookmarkEnd w:id="1"/>
+      <w:r>
+        <w:rPr>
+          <w:b/>
+        </w:rPr>
+        <w:t>, 0.4, and 0.3 in the first column represent the probability of doing poorly on test 1, 2, and 3 respectively (meaning they will have to take test 1 next time).</w:t>
+      </w:r>
+      <w:r>
+        <w:rPr>
+          <w:b/>
+        </w:rPr>
+        <w:t xml:space="preserve">  The 0.1, 0.1, and 0.1 in the first row represents the sum the probability of doing well on test 1 (0.3).  If the students do well on test 1, then there is an equally likely chance that they take test 1, 2, or 3 next time.  Thus, the 0.3 is split evenly across the first row.  The other rows can be filled in with the similar reasoning.</w:t>
+      </w:r>
+    </w:p>
+    <w:tbl>
+      <w:tblPr>
+        <w:tblStyle w:val="GridTable5Dark"/>
+        <w:tblW w:w="0" w:type="auto"/>
+        <w:tblLook w:val="04A0" w:firstRow="1" w:lastRow="0" w:firstColumn="1" w:lastColumn="0" w:noHBand="0" w:noVBand="1"/>
+      </w:tblPr>
+      <w:tblGrid>
+        <w:gridCol w:w="2337"/>
+        <w:gridCol w:w="2337"/>
+        <w:gridCol w:w="2338"/>
+        <w:gridCol w:w="2338"/>
+      </w:tblGrid>
+      <w:tr>
+        <w:trPr>
+          <w:cnfStyle w:val="100000000000" w:firstRow="1" w:lastRow="0" w:firstColumn="0" w:lastColumn="0" w:oddVBand="0" w:evenVBand="0" w:oddHBand="0" w:evenHBand="0" w:firstRowFirstColumn="0" w:firstRowLastColumn="0" w:lastRowFirstColumn="0" w:lastRowLastColumn="0"/>
+        </w:trPr>
+        <w:tc>
+          <w:tcPr>
+            <w:cnfStyle w:val="001000000000" w:firstRow="0" w:lastRow="0" w:firstColumn="1" w:lastColumn="0" w:oddVBand="0" w:evenVBand="0" w:oddHBand="0" w:evenHBand="0" w:firstRowFirstColumn="0" w:firstRowLastColumn="0" w:lastRowFirstColumn="0" w:lastRowLastColumn="0"/>
+            <w:tcW w:w="2337" w:type="dxa"/>
+          </w:tcPr>
+          <w:p>
+            <w:pPr>
+              <w:rPr>
+                <w:b w:val="0"/>
+              </w:rPr>
+            </w:pPr>
+          </w:p>
+        </w:tc>
+        <w:tc>
+          <w:tcPr>
+            <w:tcW w:w="2337" w:type="dxa"/>
+          </w:tcPr>
+          <w:p>
+            <w:pPr>
+              <w:jc w:val="center"/>
+              <w:cnfStyle w:val="100000000000" w:firstRow="1" w:lastRow="0" w:firstColumn="0" w:lastColumn="0" w:oddVBand="0" w:evenVBand="0" w:oddHBand="0" w:evenHBand="0" w:firstRowFirstColumn="0" w:firstRowLastColumn="0" w:lastRowFirstColumn="0" w:lastRowLastColumn="0"/>
+              <w:rPr>
+                <w:b w:val="0"/>
+              </w:rPr>
+            </w:pPr>
+            <w:r>
+              <w:rPr>
+                <w:b w:val="0"/>
+              </w:rPr>
+              <w:t>Test 1</w:t>
+            </w:r>
+          </w:p>
+        </w:tc>
+        <w:tc>
+          <w:tcPr>
+            <w:tcW w:w="2338" w:type="dxa"/>
+          </w:tcPr>
+          <w:p>
+            <w:pPr>
+              <w:jc w:val="center"/>
+              <w:cnfStyle w:val="100000000000" w:firstRow="1" w:lastRow="0" w:firstColumn="0" w:lastColumn="0" w:oddVBand="0" w:evenVBand="0" w:oddHBand="0" w:evenHBand="0" w:firstRowFirstColumn="0" w:firstRowLastColumn="0" w:lastRowFirstColumn="0" w:lastRowLastColumn="0"/>
+              <w:rPr>
+                <w:b w:val="0"/>
+              </w:rPr>
+            </w:pPr>
+            <w:r>
+              <w:rPr>
+                <w:b w:val="0"/>
+              </w:rPr>
+              <w:t>Test 2</w:t>
+            </w:r>
+          </w:p>
+        </w:tc>
+        <w:tc>
+          <w:tcPr>
+            <w:tcW w:w="2338" w:type="dxa"/>
+          </w:tcPr>
+          <w:p>
+            <w:pPr>
+              <w:jc w:val="center"/>
+              <w:cnfStyle w:val="100000000000" w:firstRow="1" w:lastRow="0" w:firstColumn="0" w:lastColumn="0" w:oddVBand="0" w:evenVBand="0" w:oddHBand="0" w:evenHBand="0" w:firstRowFirstColumn="0" w:firstRowLastColumn="0" w:lastRowFirstColumn="0" w:lastRowLastColumn="0"/>
+              <w:rPr>
+                <w:b w:val="0"/>
+              </w:rPr>
+            </w:pPr>
+            <w:r>
+              <w:rPr>
+                <w:b w:val="0"/>
+              </w:rPr>
+              <w:t>Test 3</w:t>
+            </w:r>
+          </w:p>
+        </w:tc>
+      </w:tr>
+      <w:tr>
+        <w:trPr>
+          <w:cnfStyle w:val="000000100000" w:firstRow="0" w:lastRow="0" w:firstColumn="0" w:lastColumn="0" w:oddVBand="0" w:evenVBand="0" w:oddHBand="1" w:evenHBand="0" w:firstRowFirstColumn="0" w:firstRowLastColumn="0" w:lastRowFirstColumn="0" w:lastRowLastColumn="0"/>
+        </w:trPr>
+        <w:tc>
+          <w:tcPr>
+            <w:cnfStyle w:val="001000000000" w:firstRow="0" w:lastRow="0" w:firstColumn="1" w:lastColumn="0" w:oddVBand="0" w:evenVBand="0" w:oddHBand="0" w:evenHBand="0" w:firstRowFirstColumn="0" w:firstRowLastColumn="0" w:lastRowFirstColumn="0" w:lastRowLastColumn="0"/>
+            <w:tcW w:w="2337" w:type="dxa"/>
+          </w:tcPr>
+          <w:p>
+            <w:pPr>
+              <w:jc w:val="right"/>
+              <w:rPr>
+                <w:b w:val="0"/>
+              </w:rPr>
+            </w:pPr>
+            <w:r>
+              <w:rPr>
+                <w:b w:val="0"/>
+              </w:rPr>
+              <w:t>Test 1</w:t>
+            </w:r>
+          </w:p>
+        </w:tc>
+        <w:tc>
+          <w:tcPr>
+            <w:tcW w:w="2337" w:type="dxa"/>
+          </w:tcPr>
+          <w:p>
+            <w:pPr>
+              <w:jc w:val="center"/>
+              <w:cnfStyle w:val="000000100000" w:firstRow="0" w:lastRow="0" w:firstColumn="0" w:lastColumn="0" w:oddVBand="0" w:evenVBand="0" w:oddHBand="1" w:evenHBand="0" w:firstRowFirstColumn="0" w:firstRowLastColumn="0" w:lastRowFirstColumn="0" w:lastRowLastColumn="0"/>
+              <w:rPr>
+                <w:b/>
+              </w:rPr>
+            </w:pPr>
+            <w:r>
+              <w:rPr>
+                <w:b/>
+              </w:rPr>
+              <w:t>0.1 + 0.</w:t>
+            </w:r>
+            <w:r>
+              <w:rPr>
+                <w:b/>
+              </w:rPr>
+              <w:t>7</w:t>
+            </w:r>
+          </w:p>
+        </w:tc>
+        <w:tc>
+          <w:tcPr>
+            <w:tcW w:w="2338" w:type="dxa"/>
+          </w:tcPr>
+          <w:p>
+            <w:pPr>
+              <w:jc w:val="center"/>
+              <w:cnfStyle w:val="000000100000" w:firstRow="0" w:lastRow="0" w:firstColumn="0" w:lastColumn="0" w:oddVBand="0" w:evenVBand="0" w:oddHBand="1" w:evenHBand="0" w:firstRowFirstColumn="0" w:firstRowLastColumn="0" w:lastRowFirstColumn="0" w:lastRowLastColumn="0"/>
+              <w:rPr>
+                <w:b/>
+              </w:rPr>
+            </w:pPr>
+            <w:r>
+              <w:rPr>
+                <w:b/>
+              </w:rPr>
+              <w:t>0.1</w:t>
+            </w:r>
+          </w:p>
+        </w:tc>
+        <w:tc>
+          <w:tcPr>
+            <w:tcW w:w="2338" w:type="dxa"/>
+          </w:tcPr>
+          <w:p>
+            <w:pPr>
+              <w:jc w:val="center"/>
+              <w:cnfStyle w:val="000000100000" w:firstRow="0" w:lastRow="0" w:firstColumn="0" w:lastColumn="0" w:oddVBand="0" w:evenVBand="0" w:oddHBand="1" w:evenHBand="0" w:firstRowFirstColumn="0" w:firstRowLastColumn="0" w:lastRowFirstColumn="0" w:lastRowLastColumn="0"/>
+              <w:rPr>
+                <w:b/>
+              </w:rPr>
+            </w:pPr>
+            <w:r>
+              <w:rPr>
+                <w:b/>
+              </w:rPr>
+              <w:t>0.1</w:t>
+            </w:r>
+          </w:p>
+        </w:tc>
+      </w:tr>
+      <w:tr>
+        <w:tc>
+          <w:tcPr>
+            <w:cnfStyle w:val="001000000000" w:firstRow="0" w:lastRow="0" w:firstColumn="1" w:lastColumn="0" w:oddVBand="0" w:evenVBand="0" w:oddHBand="0" w:evenHBand="0" w:firstRowFirstColumn="0" w:firstRowLastColumn="0" w:lastRowFirstColumn="0" w:lastRowLastColumn="0"/>
+            <w:tcW w:w="2337" w:type="dxa"/>
+          </w:tcPr>
+          <w:p>
+            <w:pPr>
+              <w:jc w:val="right"/>
+              <w:rPr>
+                <w:b w:val="0"/>
+              </w:rPr>
+            </w:pPr>
+            <w:r>
+              <w:rPr>
+                <w:b w:val="0"/>
+              </w:rPr>
+              <w:t>Test 2</w:t>
+            </w:r>
+          </w:p>
+        </w:tc>
+        <w:tc>
+          <w:tcPr>
+            <w:tcW w:w="2337" w:type="dxa"/>
+          </w:tcPr>
+          <w:p>
+            <w:pPr>
+              <w:jc w:val="center"/>
+              <w:cnfStyle w:val="000000000000" w:firstRow="0" w:lastRow="0" w:firstColumn="0" w:lastColumn="0" w:oddVBand="0" w:evenVBand="0" w:oddHBand="0" w:evenHBand="0" w:firstRowFirstColumn="0" w:firstRowLastColumn="0" w:lastRowFirstColumn="0" w:lastRowLastColumn="0"/>
+              <w:rPr>
+                <w:b/>
+              </w:rPr>
+            </w:pPr>
+            <w:r>
+              <w:rPr>
+                <w:b/>
+              </w:rPr>
+              <w:t>0.2 + 0.4</w:t>
+            </w:r>
+          </w:p>
+        </w:tc>
+        <w:tc>
+          <w:tcPr>
+            <w:tcW w:w="2338" w:type="dxa"/>
+          </w:tcPr>
+          <w:p>
+            <w:pPr>
+              <w:jc w:val="center"/>
+              <w:cnfStyle w:val="000000000000" w:firstRow="0" w:lastRow="0" w:firstColumn="0" w:lastColumn="0" w:oddVBand="0" w:evenVBand="0" w:oddHBand="0" w:evenHBand="0" w:firstRowFirstColumn="0" w:firstRowLastColumn="0" w:lastRowFirstColumn="0" w:lastRowLastColumn="0"/>
+              <w:rPr>
+                <w:b/>
+              </w:rPr>
+            </w:pPr>
+            <w:r>
+              <w:rPr>
+                <w:b/>
+              </w:rPr>
+              <w:t>0.2</w:t>
+            </w:r>
+          </w:p>
+        </w:tc>
+        <w:tc>
+          <w:tcPr>
+            <w:tcW w:w="2338" w:type="dxa"/>
+          </w:tcPr>
+          <w:p>
+            <w:pPr>
+              <w:jc w:val="center"/>
+              <w:cnfStyle w:val="000000000000" w:firstRow="0" w:lastRow="0" w:firstColumn="0" w:lastColumn="0" w:oddVBand="0" w:evenVBand="0" w:oddHBand="0" w:evenHBand="0" w:firstRowFirstColumn="0" w:firstRowLastColumn="0" w:lastRowFirstColumn="0" w:lastRowLastColumn="0"/>
+              <w:rPr>
+                <w:b/>
+              </w:rPr>
+            </w:pPr>
+            <w:r>
+              <w:rPr>
+                <w:b/>
+              </w:rPr>
+              <w:t>0.2</w:t>
+            </w:r>
+          </w:p>
+        </w:tc>
+      </w:tr>
+      <w:tr>
+        <w:trPr>
+          <w:cnfStyle w:val="000000100000" w:firstRow="0" w:lastRow="0" w:firstColumn="0" w:lastColumn="0" w:oddVBand="0" w:evenVBand="0" w:oddHBand="1" w:evenHBand="0" w:firstRowFirstColumn="0" w:firstRowLastColumn="0" w:lastRowFirstColumn="0" w:lastRowLastColumn="0"/>
+        </w:trPr>
+        <w:tc>
+          <w:tcPr>
+            <w:cnfStyle w:val="001000000000" w:firstRow="0" w:lastRow="0" w:firstColumn="1" w:lastColumn="0" w:oddVBand="0" w:evenVBand="0" w:oddHBand="0" w:evenHBand="0" w:firstRowFirstColumn="0" w:firstRowLastColumn="0" w:lastRowFirstColumn="0" w:lastRowLastColumn="0"/>
+            <w:tcW w:w="2337" w:type="dxa"/>
+          </w:tcPr>
+          <w:p>
+            <w:pPr>
+              <w:jc w:val="right"/>
+              <w:rPr>
+                <w:b w:val="0"/>
+              </w:rPr>
+            </w:pPr>
+            <w:r>
+              <w:rPr>
+                <w:b w:val="0"/>
+              </w:rPr>
+              <w:t>Test 3</w:t>
+            </w:r>
+          </w:p>
+        </w:tc>
+        <w:tc>
+          <w:tcPr>
+            <w:tcW w:w="2337" w:type="dxa"/>
+          </w:tcPr>
+          <w:p>
+            <w:pPr>
+              <w:jc w:val="center"/>
+              <w:cnfStyle w:val="000000100000" w:firstRow="0" w:lastRow="0" w:firstColumn="0" w:lastColumn="0" w:oddVBand="0" w:evenVBand="0" w:oddHBand="1" w:evenHBand="0" w:firstRowFirstColumn="0" w:firstRowLastColumn="0" w:lastRowFirstColumn="0" w:lastRowLastColumn="0"/>
+              <w:rPr>
+                <w:b/>
+              </w:rPr>
+            </w:pPr>
+            <w:r>
+              <w:rPr>
+                <w:b/>
+              </w:rPr>
+              <w:t>0.1 + 0.3</w:t>
+            </w:r>
+          </w:p>
+        </w:tc>
+        <w:tc>
+          <w:tcPr>
+            <w:tcW w:w="2338" w:type="dxa"/>
+          </w:tcPr>
+          <w:p>
+            <w:pPr>
+              <w:jc w:val="center"/>
+              <w:cnfStyle w:val="000000100000" w:firstRow="0" w:lastRow="0" w:firstColumn="0" w:lastColumn="0" w:oddVBand="0" w:evenVBand="0" w:oddHBand="1" w:evenHBand="0" w:firstRowFirstColumn="0" w:firstRowLastColumn="0" w:lastRowFirstColumn="0" w:lastRowLastColumn="0"/>
+              <w:rPr>
+                <w:b/>
+              </w:rPr>
+            </w:pPr>
+            <w:r>
+              <w:rPr>
+                <w:b/>
+              </w:rPr>
+              <w:t>0.3</w:t>
+            </w:r>
+          </w:p>
+        </w:tc>
+        <w:tc>
+          <w:tcPr>
+            <w:tcW w:w="2338" w:type="dxa"/>
+          </w:tcPr>
+          <w:p>
+            <w:pPr>
+              <w:jc w:val="center"/>
+              <w:cnfStyle w:val="000000100000" w:firstRow="0" w:lastRow="0" w:firstColumn="0" w:lastColumn="0" w:oddVBand="0" w:evenVBand="0" w:oddHBand="1" w:evenHBand="0" w:firstRowFirstColumn="0" w:firstRowLastColumn="0" w:lastRowFirstColumn="0" w:lastRowLastColumn="0"/>
+              <w:rPr>
+                <w:b/>
+              </w:rPr>
+            </w:pPr>
+            <w:r>
+              <w:rPr>
+                <w:b/>
+              </w:rPr>
+              <w:t>0.3</w:t>
+            </w:r>
+          </w:p>
+        </w:tc>
+      </w:tr>
+    </w:tbl>
+    <w:p>
+      <w:pPr>
+        <w:rPr>
+          <w:b/>
+        </w:rPr>
+      </w:pPr>
+      <w:r>
+        <w:rPr>
+          <w:b/>
+        </w:rPr>
+        <w:t>The full transition matrix is below:</w:t>
+      </w:r>
+    </w:p>
+    <w:tbl>
+      <w:tblPr>
+        <w:tblStyle w:val="GridTable5Dark"/>
+        <w:tblW w:w="0" w:type="auto"/>
+        <w:tblLook w:val="04A0" w:firstRow="1" w:lastRow="0" w:firstColumn="1" w:lastColumn="0" w:noHBand="0" w:noVBand="1"/>
+      </w:tblPr>
+      <w:tblGrid>
+        <w:gridCol w:w="2337"/>
+        <w:gridCol w:w="2337"/>
+        <w:gridCol w:w="2338"/>
+        <w:gridCol w:w="2338"/>
+      </w:tblGrid>
+      <w:tr>
+        <w:trPr>
+          <w:cnfStyle w:val="100000000000" w:firstRow="1" w:lastRow="0" w:firstColumn="0" w:lastColumn="0" w:oddVBand="0" w:evenVBand="0" w:oddHBand="0" w:evenHBand="0" w:firstRowFirstColumn="0" w:firstRowLastColumn="0" w:lastRowFirstColumn="0" w:lastRowLastColumn="0"/>
+        </w:trPr>
+        <w:tc>
+          <w:tcPr>
+            <w:cnfStyle w:val="001000000000" w:firstRow="0" w:lastRow="0" w:firstColumn="1" w:lastColumn="0" w:oddVBand="0" w:evenVBand="0" w:oddHBand="0" w:evenHBand="0" w:firstRowFirstColumn="0" w:firstRowLastColumn="0" w:lastRowFirstColumn="0" w:lastRowLastColumn="0"/>
+            <w:tcW w:w="2337" w:type="dxa"/>
+          </w:tcPr>
+          <w:p>
+            <w:pPr>
+              <w:rPr>
+                <w:b w:val="0"/>
+              </w:rPr>
+            </w:pPr>
+          </w:p>
+        </w:tc>
+        <w:tc>
+          <w:tcPr>
+            <w:tcW w:w="2337" w:type="dxa"/>
+          </w:tcPr>
+          <w:p>
+            <w:pPr>
+              <w:jc w:val="center"/>
+              <w:cnfStyle w:val="100000000000" w:firstRow="1" w:lastRow="0" w:firstColumn="0" w:lastColumn="0" w:oddVBand="0" w:evenVBand="0" w:oddHBand="0" w:evenHBand="0" w:firstRowFirstColumn="0" w:firstRowLastColumn="0" w:lastRowFirstColumn="0" w:lastRowLastColumn="0"/>
+              <w:rPr>
+                <w:b w:val="0"/>
+              </w:rPr>
+            </w:pPr>
+            <w:r>
+              <w:rPr>
+                <w:b w:val="0"/>
+              </w:rPr>
+              <w:t>Test 1</w:t>
+            </w:r>
+          </w:p>
+        </w:tc>
+        <w:tc>
+          <w:tcPr>
+            <w:tcW w:w="2338" w:type="dxa"/>
+          </w:tcPr>
+          <w:p>
+            <w:pPr>
+              <w:jc w:val="center"/>
+              <w:cnfStyle w:val="100000000000" w:firstRow="1" w:lastRow="0" w:firstColumn="0" w:lastColumn="0" w:oddVBand="0" w:evenVBand="0" w:oddHBand="0" w:evenHBand="0" w:firstRowFirstColumn="0" w:firstRowLastColumn="0" w:lastRowFirstColumn="0" w:lastRowLastColumn="0"/>
+              <w:rPr>
+                <w:b w:val="0"/>
+              </w:rPr>
+            </w:pPr>
+            <w:r>
+              <w:rPr>
+                <w:b w:val="0"/>
+              </w:rPr>
+              <w:t>Test 2</w:t>
+            </w:r>
+          </w:p>
+        </w:tc>
+        <w:tc>
+          <w:tcPr>
+            <w:tcW w:w="2338" w:type="dxa"/>
+          </w:tcPr>
+          <w:p>
+            <w:pPr>
+              <w:jc w:val="center"/>
+              <w:cnfStyle w:val="100000000000" w:firstRow="1" w:lastRow="0" w:firstColumn="0" w:lastColumn="0" w:oddVBand="0" w:evenVBand="0" w:oddHBand="0" w:evenHBand="0" w:firstRowFirstColumn="0" w:firstRowLastColumn="0" w:lastRowFirstColumn="0" w:lastRowLastColumn="0"/>
+              <w:rPr>
+                <w:b w:val="0"/>
+              </w:rPr>
+            </w:pPr>
+            <w:r>
+              <w:rPr>
+                <w:b w:val="0"/>
+              </w:rPr>
+              <w:t>Test 3</w:t>
+            </w:r>
+          </w:p>
+        </w:tc>
+      </w:tr>
+      <w:tr>
+        <w:trPr>
+          <w:cnfStyle w:val="000000100000" w:firstRow="0" w:lastRow="0" w:firstColumn="0" w:lastColumn="0" w:oddVBand="0" w:evenVBand="0" w:oddHBand="1" w:evenHBand="0" w:firstRowFirstColumn="0" w:firstRowLastColumn="0" w:lastRowFirstColumn="0" w:lastRowLastColumn="0"/>
+        </w:trPr>
+        <w:tc>
+          <w:tcPr>
+            <w:cnfStyle w:val="001000000000" w:firstRow="0" w:lastRow="0" w:firstColumn="1" w:lastColumn="0" w:oddVBand="0" w:evenVBand="0" w:oddHBand="0" w:evenHBand="0" w:firstRowFirstColumn="0" w:firstRowLastColumn="0" w:lastRowFirstColumn="0" w:lastRowLastColumn="0"/>
+            <w:tcW w:w="2337" w:type="dxa"/>
+          </w:tcPr>
+          <w:p>
+            <w:pPr>
+              <w:jc w:val="right"/>
+              <w:rPr>
+                <w:b w:val="0"/>
+              </w:rPr>
+            </w:pPr>
+            <w:r>
+              <w:rPr>
+                <w:b w:val="0"/>
+              </w:rPr>
+              <w:t>Test 1</w:t>
+            </w:r>
+          </w:p>
+        </w:tc>
+        <w:tc>
+          <w:tcPr>
+            <w:tcW w:w="2337" w:type="dxa"/>
+          </w:tcPr>
+          <w:p>
+            <w:pPr>
+              <w:jc w:val="center"/>
+              <w:cnfStyle w:val="000000100000" w:firstRow="0" w:lastRow="0" w:firstColumn="0" w:lastColumn="0" w:oddVBand="0" w:evenVBand="0" w:oddHBand="1" w:evenHBand="0" w:firstRowFirstColumn="0" w:firstRowLastColumn="0" w:lastRowFirstColumn="0" w:lastRowLastColumn="0"/>
+              <w:rPr>
+                <w:b/>
+              </w:rPr>
+            </w:pPr>
+            <w:r>
+              <w:rPr>
+                <w:b/>
+              </w:rPr>
+              <w:t>0.</w:t>
+            </w:r>
+            <w:r>
+              <w:rPr>
+                <w:b/>
+              </w:rPr>
+              <w:t>8</w:t>
+            </w:r>
+          </w:p>
+        </w:tc>
+        <w:tc>
+          <w:tcPr>
+            <w:tcW w:w="2338" w:type="dxa"/>
+          </w:tcPr>
+          <w:p>
+            <w:pPr>
+              <w:jc w:val="center"/>
+              <w:cnfStyle w:val="000000100000" w:firstRow="0" w:lastRow="0" w:firstColumn="0" w:lastColumn="0" w:oddVBand="0" w:evenVBand="0" w:oddHBand="1" w:evenHBand="0" w:firstRowFirstColumn="0" w:firstRowLastColumn="0" w:lastRowFirstColumn="0" w:lastRowLastColumn="0"/>
+              <w:rPr>
+                <w:b/>
+              </w:rPr>
+            </w:pPr>
+            <w:r>
+              <w:rPr>
+                <w:b/>
+              </w:rPr>
+              <w:t>0.1</w:t>
+            </w:r>
+          </w:p>
+        </w:tc>
+        <w:tc>
+          <w:tcPr>
+            <w:tcW w:w="2338" w:type="dxa"/>
+          </w:tcPr>
+          <w:p>
+            <w:pPr>
+              <w:jc w:val="center"/>
+              <w:cnfStyle w:val="000000100000" w:firstRow="0" w:lastRow="0" w:firstColumn="0" w:lastColumn="0" w:oddVBand="0" w:evenVBand="0" w:oddHBand="1" w:evenHBand="0" w:firstRowFirstColumn="0" w:firstRowLastColumn="0" w:lastRowFirstColumn="0" w:lastRowLastColumn="0"/>
+              <w:rPr>
+                <w:b/>
+              </w:rPr>
+            </w:pPr>
+            <w:r>
+              <w:rPr>
+                <w:b/>
+              </w:rPr>
+              <w:t>0.1</w:t>
+            </w:r>
+          </w:p>
+        </w:tc>
+      </w:tr>
+      <w:tr>
+        <w:tc>
+          <w:tcPr>
+            <w:cnfStyle w:val="001000000000" w:firstRow="0" w:lastRow="0" w:firstColumn="1" w:lastColumn="0" w:oddVBand="0" w:evenVBand="0" w:oddHBand="0" w:evenHBand="0" w:firstRowFirstColumn="0" w:firstRowLastColumn="0" w:lastRowFirstColumn="0" w:lastRowLastColumn="0"/>
+            <w:tcW w:w="2337" w:type="dxa"/>
+          </w:tcPr>
+          <w:p>
+            <w:pPr>
+              <w:jc w:val="right"/>
+              <w:rPr>
+                <w:b w:val="0"/>
+              </w:rPr>
+            </w:pPr>
+            <w:r>
+              <w:rPr>
+                <w:b w:val="0"/>
+              </w:rPr>
+              <w:t>Test 2</w:t>
+            </w:r>
+          </w:p>
+        </w:tc>
+        <w:tc>
+          <w:tcPr>
+            <w:tcW w:w="2337" w:type="dxa"/>
+          </w:tcPr>
+          <w:p>
+            <w:pPr>
+              <w:jc w:val="center"/>
+              <w:cnfStyle w:val="000000000000" w:firstRow="0" w:lastRow="0" w:firstColumn="0" w:lastColumn="0" w:oddVBand="0" w:evenVBand="0" w:oddHBand="0" w:evenHBand="0" w:firstRowFirstColumn="0" w:firstRowLastColumn="0" w:lastRowFirstColumn="0" w:lastRowLastColumn="0"/>
+              <w:rPr>
+                <w:b/>
+              </w:rPr>
+            </w:pPr>
+            <w:r>
+              <w:rPr>
+                <w:b/>
+              </w:rPr>
+              <w:t>0.</w:t>
+            </w:r>
+            <w:r>
+              <w:rPr>
+                <w:b/>
+              </w:rPr>
+              <w:t>6</w:t>
+            </w:r>
+          </w:p>
+        </w:tc>
+        <w:tc>
+          <w:tcPr>
+            <w:tcW w:w="2338" w:type="dxa"/>
+          </w:tcPr>
+          <w:p>
+            <w:pPr>
+              <w:jc w:val="center"/>
+              <w:cnfStyle w:val="000000000000" w:firstRow="0" w:lastRow="0" w:firstColumn="0" w:lastColumn="0" w:oddVBand="0" w:evenVBand="0" w:oddHBand="0" w:evenHBand="0" w:firstRowFirstColumn="0" w:firstRowLastColumn="0" w:lastRowFirstColumn="0" w:lastRowLastColumn="0"/>
+              <w:rPr>
+                <w:b/>
+              </w:rPr>
+            </w:pPr>
+            <w:r>
+              <w:rPr>
+                <w:b/>
+              </w:rPr>
+              <w:t>0.2</w:t>
+            </w:r>
+          </w:p>
+        </w:tc>
+        <w:tc>
+          <w:tcPr>
+            <w:tcW w:w="2338" w:type="dxa"/>
+          </w:tcPr>
+          <w:p>
+            <w:pPr>
+              <w:jc w:val="center"/>
+              <w:cnfStyle w:val="000000000000" w:firstRow="0" w:lastRow="0" w:firstColumn="0" w:lastColumn="0" w:oddVBand="0" w:evenVBand="0" w:oddHBand="0" w:evenHBand="0" w:firstRowFirstColumn="0" w:firstRowLastColumn="0" w:lastRowFirstColumn="0" w:lastRowLastColumn="0"/>
+              <w:rPr>
+                <w:b/>
+              </w:rPr>
+            </w:pPr>
+            <w:r>
+              <w:rPr>
+                <w:b/>
+              </w:rPr>
+              <w:t>0.2</w:t>
+            </w:r>
+          </w:p>
+        </w:tc>
+      </w:tr>
+      <w:tr>
+        <w:trPr>
+          <w:cnfStyle w:val="000000100000" w:firstRow="0" w:lastRow="0" w:firstColumn="0" w:lastColumn="0" w:oddVBand="0" w:evenVBand="0" w:oddHBand="1" w:evenHBand="0" w:firstRowFirstColumn="0" w:firstRowLastColumn="0" w:lastRowFirstColumn="0" w:lastRowLastColumn="0"/>
+        </w:trPr>
+        <w:tc>
+          <w:tcPr>
+            <w:cnfStyle w:val="001000000000" w:firstRow="0" w:lastRow="0" w:firstColumn="1" w:lastColumn="0" w:oddVBand="0" w:evenVBand="0" w:oddHBand="0" w:evenHBand="0" w:firstRowFirstColumn="0" w:firstRowLastColumn="0" w:lastRowFirstColumn="0" w:lastRowLastColumn="0"/>
+            <w:tcW w:w="2337" w:type="dxa"/>
+          </w:tcPr>
+          <w:p>
+            <w:pPr>
+              <w:jc w:val="right"/>
+              <w:rPr>
+                <w:b w:val="0"/>
+              </w:rPr>
+            </w:pPr>
+            <w:r>
+              <w:rPr>
+                <w:b w:val="0"/>
+              </w:rPr>
+              <w:t>Test 3</w:t>
+            </w:r>
+          </w:p>
+        </w:tc>
+        <w:tc>
+          <w:tcPr>
+            <w:tcW w:w="2337" w:type="dxa"/>
+          </w:tcPr>
+          <w:p>
+            <w:pPr>
+              <w:jc w:val="center"/>
+              <w:cnfStyle w:val="000000100000" w:firstRow="0" w:lastRow="0" w:firstColumn="0" w:lastColumn="0" w:oddVBand="0" w:evenVBand="0" w:oddHBand="1" w:evenHBand="0" w:firstRowFirstColumn="0" w:firstRowLastColumn="0" w:lastRowFirstColumn="0" w:lastRowLastColumn="0"/>
+              <w:rPr>
+                <w:b/>
+              </w:rPr>
+            </w:pPr>
+            <w:r>
+              <w:rPr>
+                <w:b/>
+              </w:rPr>
+              <w:t>0.</w:t>
+            </w:r>
+            <w:r>
+              <w:rPr>
+                <w:b/>
+              </w:rPr>
+              <w:t>4</w:t>
+            </w:r>
+          </w:p>
+        </w:tc>
+        <w:tc>
+          <w:tcPr>
+            <w:tcW w:w="2338" w:type="dxa"/>
+          </w:tcPr>
+          <w:p>
+            <w:pPr>
+              <w:jc w:val="center"/>
+              <w:cnfStyle w:val="000000100000" w:firstRow="0" w:lastRow="0" w:firstColumn="0" w:lastColumn="0" w:oddVBand="0" w:evenVBand="0" w:oddHBand="1" w:evenHBand="0" w:firstRowFirstColumn="0" w:firstRowLastColumn="0" w:lastRowFirstColumn="0" w:lastRowLastColumn="0"/>
+              <w:rPr>
+                <w:b/>
+              </w:rPr>
+            </w:pPr>
+            <w:r>
+              <w:rPr>
+                <w:b/>
+              </w:rPr>
+              <w:t>0.3</w:t>
+            </w:r>
+          </w:p>
+        </w:tc>
+        <w:tc>
+          <w:tcPr>
+            <w:tcW w:w="2338" w:type="dxa"/>
+          </w:tcPr>
+          <w:p>
+            <w:pPr>
+              <w:jc w:val="center"/>
+              <w:cnfStyle w:val="000000100000" w:firstRow="0" w:lastRow="0" w:firstColumn="0" w:lastColumn="0" w:oddVBand="0" w:evenVBand="0" w:oddHBand="1" w:evenHBand="0" w:firstRowFirstColumn="0" w:firstRowLastColumn="0" w:lastRowFirstColumn="0" w:lastRowLastColumn="0"/>
+              <w:rPr>
+                <w:b/>
+              </w:rPr>
+            </w:pPr>
+            <w:r>
+              <w:rPr>
+                <w:b/>
+              </w:rPr>
+              <w:t>0.3</w:t>
+            </w:r>
+          </w:p>
+        </w:tc>
+      </w:tr>
+    </w:tbl>
+    <w:p>
+      <w:pPr>
+        <w:rPr>
+          <w:b/>
+        </w:rPr>
+      </w:pPr>
+    </w:p>
+    <w:p>
+      <w:pPr>
+        <w:rPr>
+          <w:b/>
+        </w:rPr>
+      </w:pPr>
+    </w:p>
     <w:sectPr>
       <w:pgSz w:w="12240" w:h="15840"/>
       <w:pgMar w:top="1440" w:right="1440" w:bottom="1440" w:left="1440" w:header="720" w:footer="720" w:gutter="0"/>
@@ -199,6 +3140,111 @@
     </w:sectPr>
   </w:body>
 </w:document>
+</file>
+
+<file path=word/comments.xml><?xml version="1.0" encoding="utf-8"?>
+<w:comments xmlns:wpc="http://schemas.microsoft.com/office/word/2010/wordprocessingCanvas" xmlns:mo="http://schemas.microsoft.com/office/mac/office/2008/main" xmlns:mc="http://schemas.openxmlformats.org/markup-compatibility/2006" xmlns:mv="urn:schemas-microsoft-com:mac:vml" xmlns:o="urn:schemas-microsoft-com:office:office" xmlns:r="http://schemas.openxmlformats.org/officeDocument/2006/relationships" xmlns:m="http://schemas.openxmlformats.org/officeDocument/2006/math" xmlns:v="urn:schemas-microsoft-com:vml" xmlns:wp14="http://schemas.microsoft.com/office/word/2010/wordprocessingDrawing" xmlns:wp="http://schemas.openxmlformats.org/drawingml/2006/wordprocessingDrawing" xmlns:w10="urn:schemas-microsoft-com:office:word" xmlns:w="http://schemas.openxmlformats.org/wordprocessingml/2006/main" xmlns:w14="http://schemas.microsoft.com/office/word/2010/wordml" xmlns:w15="http://schemas.microsoft.com/office/word/2012/wordml" xmlns:wpg="http://schemas.microsoft.com/office/word/2010/wordprocessingGroup" xmlns:wpi="http://schemas.microsoft.com/office/word/2010/wordprocessingInk" xmlns:wne="http://schemas.microsoft.com/office/word/2006/wordml" xmlns:wps="http://schemas.microsoft.com/office/word/2010/wordprocessingShape" mc:Ignorable="w14 w15 wp14">
+  <w:comment w:id="0" w:author="William Gillespie" w:date="2017-03-26T19:40:00Z" w:initials="WG">
+    <w:p>
+      <w:pPr>
+        <w:pStyle w:val="CommentText"/>
+      </w:pPr>
+      <w:r>
+        <w:rPr>
+          <w:rStyle w:val="CommentReference"/>
+        </w:rPr>
+        <w:annotationRef/>
+      </w:r>
+      <w:r>
+        <w:t xml:space="preserve">List the </w:t>
+      </w:r>
+      <w:proofErr w:type="spellStart"/>
+      <w:r>
+        <w:t>Github</w:t>
+      </w:r>
+      <w:proofErr w:type="spellEnd"/>
+      <w:r>
+        <w:t xml:space="preserve"> links here</w:t>
+      </w:r>
+    </w:p>
+  </w:comment>
+</w:comments>
+</file>
+
+<file path=word/commentsExtended.xml><?xml version="1.0" encoding="utf-8"?>
+<w15:commentsEx xmlns:wpc="http://schemas.microsoft.com/office/word/2010/wordprocessingCanvas" xmlns:mo="http://schemas.microsoft.com/office/mac/office/2008/main" xmlns:mc="http://schemas.openxmlformats.org/markup-compatibility/2006" xmlns:mv="urn:schemas-microsoft-com:mac:vml" xmlns:o="urn:schemas-microsoft-com:office:office" xmlns:r="http://schemas.openxmlformats.org/officeDocument/2006/relationships" xmlns:m="http://schemas.openxmlformats.org/officeDocument/2006/math" xmlns:v="urn:schemas-microsoft-com:vml" xmlns:wp14="http://schemas.microsoft.com/office/word/2010/wordprocessingDrawing" xmlns:wp="http://schemas.openxmlformats.org/drawingml/2006/wordprocessingDrawing" xmlns:w10="urn:schemas-microsoft-com:office:word" xmlns:w="http://schemas.openxmlformats.org/wordprocessingml/2006/main" xmlns:w14="http://schemas.microsoft.com/office/word/2010/wordml" xmlns:w15="http://schemas.microsoft.com/office/word/2012/wordml" xmlns:wpg="http://schemas.microsoft.com/office/word/2010/wordprocessingGroup" xmlns:wpi="http://schemas.microsoft.com/office/word/2010/wordprocessingInk" xmlns:wne="http://schemas.microsoft.com/office/word/2006/wordml" xmlns:wps="http://schemas.microsoft.com/office/word/2010/wordprocessingShape" mc:Ignorable="w14 w15 wp14">
+  <w15:commentEx w15:paraId="067A3CB8" w15:done="0"/>
+</w15:commentsEx>
+</file>
+
+<file path=word/numbering.xml><?xml version="1.0" encoding="utf-8"?>
+<w:numbering xmlns:wpc="http://schemas.microsoft.com/office/word/2010/wordprocessingCanvas" xmlns:mo="http://schemas.microsoft.com/office/mac/office/2008/main" xmlns:mc="http://schemas.openxmlformats.org/markup-compatibility/2006" xmlns:mv="urn:schemas-microsoft-com:mac:vml" xmlns:o="urn:schemas-microsoft-com:office:office" xmlns:r="http://schemas.openxmlformats.org/officeDocument/2006/relationships" xmlns:m="http://schemas.openxmlformats.org/officeDocument/2006/math" xmlns:v="urn:schemas-microsoft-com:vml" xmlns:wp14="http://schemas.microsoft.com/office/word/2010/wordprocessingDrawing" xmlns:wp="http://schemas.openxmlformats.org/drawingml/2006/wordprocessingDrawing" xmlns:w10="urn:schemas-microsoft-com:office:word" xmlns:w="http://schemas.openxmlformats.org/wordprocessingml/2006/main" xmlns:w14="http://schemas.microsoft.com/office/word/2010/wordml" xmlns:w15="http://schemas.microsoft.com/office/word/2012/wordml" xmlns:wpg="http://schemas.microsoft.com/office/word/2010/wordprocessingGroup" xmlns:wpi="http://schemas.microsoft.com/office/word/2010/wordprocessingInk" xmlns:wne="http://schemas.microsoft.com/office/word/2006/wordml" xmlns:wps="http://schemas.microsoft.com/office/word/2010/wordprocessingShape" mc:Ignorable="w14 w15 wp14">
+  <w:abstractNum w:abstractNumId="0">
+    <w:nsid w:val="00000001"/>
+    <w:multiLevelType w:val="hybridMultilevel"/>
+    <w:tmpl w:val="00000001"/>
+    <w:lvl w:ilvl="0" w:tplc="00000001">
+      <w:start w:val="33"/>
+      <w:numFmt w:val="decimal"/>
+      <w:lvlText w:val="%1."/>
+      <w:lvlJc w:val="left"/>
+      <w:pPr>
+        <w:ind w:left="720" w:hanging="360"/>
+      </w:pPr>
+    </w:lvl>
+    <w:lvl w:ilvl="1" w:tplc="FFFFFFFF">
+      <w:numFmt w:val="decimal"/>
+      <w:lvlText w:val=""/>
+      <w:lvlJc w:val="left"/>
+    </w:lvl>
+    <w:lvl w:ilvl="2" w:tplc="FFFFFFFF">
+      <w:numFmt w:val="decimal"/>
+      <w:lvlText w:val=""/>
+      <w:lvlJc w:val="left"/>
+    </w:lvl>
+    <w:lvl w:ilvl="3" w:tplc="FFFFFFFF">
+      <w:numFmt w:val="decimal"/>
+      <w:lvlText w:val=""/>
+      <w:lvlJc w:val="left"/>
+    </w:lvl>
+    <w:lvl w:ilvl="4" w:tplc="FFFFFFFF">
+      <w:numFmt w:val="decimal"/>
+      <w:lvlText w:val=""/>
+      <w:lvlJc w:val="left"/>
+    </w:lvl>
+    <w:lvl w:ilvl="5" w:tplc="FFFFFFFF">
+      <w:numFmt w:val="decimal"/>
+      <w:lvlText w:val=""/>
+      <w:lvlJc w:val="left"/>
+    </w:lvl>
+    <w:lvl w:ilvl="6" w:tplc="FFFFFFFF">
+      <w:numFmt w:val="decimal"/>
+      <w:lvlText w:val=""/>
+      <w:lvlJc w:val="left"/>
+    </w:lvl>
+    <w:lvl w:ilvl="7" w:tplc="FFFFFFFF">
+      <w:numFmt w:val="decimal"/>
+      <w:lvlText w:val=""/>
+      <w:lvlJc w:val="left"/>
+    </w:lvl>
+    <w:lvl w:ilvl="8" w:tplc="FFFFFFFF">
+      <w:numFmt w:val="decimal"/>
+      <w:lvlText w:val=""/>
+      <w:lvlJc w:val="left"/>
+    </w:lvl>
+  </w:abstractNum>
+  <w:num w:numId="1">
+    <w:abstractNumId w:val="0"/>
+  </w:num>
+</w:numbering>
+</file>
+
+<file path=word/people.xml><?xml version="1.0" encoding="utf-8"?>
+<w15:people xmlns:wpc="http://schemas.microsoft.com/office/word/2010/wordprocessingCanvas" xmlns:mo="http://schemas.microsoft.com/office/mac/office/2008/main" xmlns:mc="http://schemas.openxmlformats.org/markup-compatibility/2006" xmlns:mv="urn:schemas-microsoft-com:mac:vml" xmlns:o="urn:schemas-microsoft-com:office:office" xmlns:r="http://schemas.openxmlformats.org/officeDocument/2006/relationships" xmlns:m="http://schemas.openxmlformats.org/officeDocument/2006/math" xmlns:v="urn:schemas-microsoft-com:vml" xmlns:wp14="http://schemas.microsoft.com/office/word/2010/wordprocessingDrawing" xmlns:wp="http://schemas.openxmlformats.org/drawingml/2006/wordprocessingDrawing" xmlns:w10="urn:schemas-microsoft-com:office:word" xmlns:w="http://schemas.openxmlformats.org/wordprocessingml/2006/main" xmlns:w14="http://schemas.microsoft.com/office/word/2010/wordml" xmlns:w15="http://schemas.microsoft.com/office/word/2012/wordml" xmlns:wpg="http://schemas.microsoft.com/office/word/2010/wordprocessingGroup" xmlns:wpi="http://schemas.microsoft.com/office/word/2010/wordprocessingInk" xmlns:wne="http://schemas.microsoft.com/office/word/2006/wordml" xmlns:wps="http://schemas.microsoft.com/office/word/2010/wordprocessingShape" mc:Ignorable="w14 w15 wp14">
+  <w15:person w15:author="William Gillespie">
+    <w15:presenceInfo w15:providerId="None" w15:userId="William Gillespie"/>
+  </w15:person>
+</w15:people>
 </file>
 
 <file path=word/styles.xml><?xml version="1.0" encoding="utf-8"?>
@@ -639,6 +3685,469 @@
       <w:contextualSpacing/>
     </w:pPr>
   </w:style>
+  <w:style w:type="paragraph" w:styleId="NormalWeb">
+    <w:name w:val="Normal (Web)"/>
+    <w:basedOn w:val="Normal"/>
+    <w:uiPriority w:val="99"/>
+    <w:semiHidden/>
+    <w:unhideWhenUsed/>
+    <w:rsid w:val="00056660"/>
+    <w:pPr>
+      <w:spacing w:before="100" w:beforeAutospacing="1" w:after="100" w:afterAutospacing="1"/>
+    </w:pPr>
+    <w:rPr>
+      <w:rFonts w:ascii="Times New Roman" w:hAnsi="Times New Roman" w:cs="Times New Roman"/>
+    </w:rPr>
+  </w:style>
+  <w:style w:type="table" w:styleId="TableGrid">
+    <w:name w:val="Table Grid"/>
+    <w:basedOn w:val="TableNormal"/>
+    <w:uiPriority w:val="39"/>
+    <w:rsid w:val="00CE172C"/>
+    <w:tblPr>
+      <w:tblInd w:w="0" w:type="dxa"/>
+      <w:tblBorders>
+        <w:top w:val="single" w:sz="4" w:space="0" w:color="auto"/>
+        <w:left w:val="single" w:sz="4" w:space="0" w:color="auto"/>
+        <w:bottom w:val="single" w:sz="4" w:space="0" w:color="auto"/>
+        <w:right w:val="single" w:sz="4" w:space="0" w:color="auto"/>
+        <w:insideH w:val="single" w:sz="4" w:space="0" w:color="auto"/>
+        <w:insideV w:val="single" w:sz="4" w:space="0" w:color="auto"/>
+      </w:tblBorders>
+      <w:tblCellMar>
+        <w:top w:w="0" w:type="dxa"/>
+        <w:left w:w="108" w:type="dxa"/>
+        <w:bottom w:w="0" w:type="dxa"/>
+        <w:right w:w="108" w:type="dxa"/>
+      </w:tblCellMar>
+    </w:tblPr>
+  </w:style>
+  <w:style w:type="table" w:styleId="GridTable5Dark-Accent1">
+    <w:name w:val="Grid Table 5 Dark Accent 1"/>
+    <w:basedOn w:val="TableNormal"/>
+    <w:uiPriority w:val="50"/>
+    <w:rsid w:val="00CE172C"/>
+    <w:tblPr>
+      <w:tblStyleRowBandSize w:val="1"/>
+      <w:tblStyleColBandSize w:val="1"/>
+      <w:tblInd w:w="0" w:type="dxa"/>
+      <w:tblBorders>
+        <w:top w:val="single" w:sz="4" w:space="0" w:color="FFFFFF" w:themeColor="background1"/>
+        <w:left w:val="single" w:sz="4" w:space="0" w:color="FFFFFF" w:themeColor="background1"/>
+        <w:bottom w:val="single" w:sz="4" w:space="0" w:color="FFFFFF" w:themeColor="background1"/>
+        <w:right w:val="single" w:sz="4" w:space="0" w:color="FFFFFF" w:themeColor="background1"/>
+        <w:insideH w:val="single" w:sz="4" w:space="0" w:color="FFFFFF" w:themeColor="background1"/>
+        <w:insideV w:val="single" w:sz="4" w:space="0" w:color="FFFFFF" w:themeColor="background1"/>
+      </w:tblBorders>
+      <w:tblCellMar>
+        <w:top w:w="0" w:type="dxa"/>
+        <w:left w:w="108" w:type="dxa"/>
+        <w:bottom w:w="0" w:type="dxa"/>
+        <w:right w:w="108" w:type="dxa"/>
+      </w:tblCellMar>
+    </w:tblPr>
+    <w:tcPr>
+      <w:shd w:val="clear" w:color="auto" w:fill="D9E2F3" w:themeFill="accent1" w:themeFillTint="33"/>
+    </w:tcPr>
+    <w:tblStylePr w:type="firstRow">
+      <w:rPr>
+        <w:b/>
+        <w:bCs/>
+        <w:color w:val="FFFFFF" w:themeColor="background1"/>
+      </w:rPr>
+      <w:tblPr/>
+      <w:tcPr>
+        <w:tcBorders>
+          <w:top w:val="single" w:sz="4" w:space="0" w:color="FFFFFF" w:themeColor="background1"/>
+          <w:left w:val="single" w:sz="4" w:space="0" w:color="FFFFFF" w:themeColor="background1"/>
+          <w:right w:val="single" w:sz="4" w:space="0" w:color="FFFFFF" w:themeColor="background1"/>
+          <w:insideH w:val="nil"/>
+          <w:insideV w:val="nil"/>
+        </w:tcBorders>
+        <w:shd w:val="clear" w:color="auto" w:fill="4472C4" w:themeFill="accent1"/>
+      </w:tcPr>
+    </w:tblStylePr>
+    <w:tblStylePr w:type="lastRow">
+      <w:rPr>
+        <w:b/>
+        <w:bCs/>
+        <w:color w:val="FFFFFF" w:themeColor="background1"/>
+      </w:rPr>
+      <w:tblPr/>
+      <w:tcPr>
+        <w:tcBorders>
+          <w:left w:val="single" w:sz="4" w:space="0" w:color="FFFFFF" w:themeColor="background1"/>
+          <w:bottom w:val="single" w:sz="4" w:space="0" w:color="FFFFFF" w:themeColor="background1"/>
+          <w:right w:val="single" w:sz="4" w:space="0" w:color="FFFFFF" w:themeColor="background1"/>
+          <w:insideH w:val="nil"/>
+          <w:insideV w:val="nil"/>
+        </w:tcBorders>
+        <w:shd w:val="clear" w:color="auto" w:fill="4472C4" w:themeFill="accent1"/>
+      </w:tcPr>
+    </w:tblStylePr>
+    <w:tblStylePr w:type="firstCol">
+      <w:rPr>
+        <w:b/>
+        <w:bCs/>
+        <w:color w:val="FFFFFF" w:themeColor="background1"/>
+      </w:rPr>
+      <w:tblPr/>
+      <w:tcPr>
+        <w:tcBorders>
+          <w:top w:val="single" w:sz="4" w:space="0" w:color="FFFFFF" w:themeColor="background1"/>
+          <w:left w:val="single" w:sz="4" w:space="0" w:color="FFFFFF" w:themeColor="background1"/>
+          <w:bottom w:val="single" w:sz="4" w:space="0" w:color="FFFFFF" w:themeColor="background1"/>
+          <w:insideV w:val="nil"/>
+        </w:tcBorders>
+        <w:shd w:val="clear" w:color="auto" w:fill="4472C4" w:themeFill="accent1"/>
+      </w:tcPr>
+    </w:tblStylePr>
+    <w:tblStylePr w:type="lastCol">
+      <w:rPr>
+        <w:b/>
+        <w:bCs/>
+        <w:color w:val="FFFFFF" w:themeColor="background1"/>
+      </w:rPr>
+      <w:tblPr/>
+      <w:tcPr>
+        <w:tcBorders>
+          <w:top w:val="single" w:sz="4" w:space="0" w:color="FFFFFF" w:themeColor="background1"/>
+          <w:bottom w:val="single" w:sz="4" w:space="0" w:color="FFFFFF" w:themeColor="background1"/>
+          <w:right w:val="single" w:sz="4" w:space="0" w:color="FFFFFF" w:themeColor="background1"/>
+          <w:insideV w:val="nil"/>
+        </w:tcBorders>
+        <w:shd w:val="clear" w:color="auto" w:fill="4472C4" w:themeFill="accent1"/>
+      </w:tcPr>
+    </w:tblStylePr>
+    <w:tblStylePr w:type="band1Vert">
+      <w:tblPr/>
+      <w:tcPr>
+        <w:shd w:val="clear" w:color="auto" w:fill="B4C6E7" w:themeFill="accent1" w:themeFillTint="66"/>
+      </w:tcPr>
+    </w:tblStylePr>
+    <w:tblStylePr w:type="band1Horz">
+      <w:tblPr/>
+      <w:tcPr>
+        <w:shd w:val="clear" w:color="auto" w:fill="B4C6E7" w:themeFill="accent1" w:themeFillTint="66"/>
+      </w:tcPr>
+    </w:tblStylePr>
+  </w:style>
+  <w:style w:type="table" w:styleId="GridTable5Dark-Accent3">
+    <w:name w:val="Grid Table 5 Dark Accent 3"/>
+    <w:basedOn w:val="TableNormal"/>
+    <w:uiPriority w:val="50"/>
+    <w:rsid w:val="00CE172C"/>
+    <w:tblPr>
+      <w:tblStyleRowBandSize w:val="1"/>
+      <w:tblStyleColBandSize w:val="1"/>
+      <w:tblInd w:w="0" w:type="dxa"/>
+      <w:tblBorders>
+        <w:top w:val="single" w:sz="4" w:space="0" w:color="FFFFFF" w:themeColor="background1"/>
+        <w:left w:val="single" w:sz="4" w:space="0" w:color="FFFFFF" w:themeColor="background1"/>
+        <w:bottom w:val="single" w:sz="4" w:space="0" w:color="FFFFFF" w:themeColor="background1"/>
+        <w:right w:val="single" w:sz="4" w:space="0" w:color="FFFFFF" w:themeColor="background1"/>
+        <w:insideH w:val="single" w:sz="4" w:space="0" w:color="FFFFFF" w:themeColor="background1"/>
+        <w:insideV w:val="single" w:sz="4" w:space="0" w:color="FFFFFF" w:themeColor="background1"/>
+      </w:tblBorders>
+      <w:tblCellMar>
+        <w:top w:w="0" w:type="dxa"/>
+        <w:left w:w="108" w:type="dxa"/>
+        <w:bottom w:w="0" w:type="dxa"/>
+        <w:right w:w="108" w:type="dxa"/>
+      </w:tblCellMar>
+    </w:tblPr>
+    <w:tcPr>
+      <w:shd w:val="clear" w:color="auto" w:fill="EDEDED" w:themeFill="accent3" w:themeFillTint="33"/>
+    </w:tcPr>
+    <w:tblStylePr w:type="firstRow">
+      <w:rPr>
+        <w:b/>
+        <w:bCs/>
+        <w:color w:val="FFFFFF" w:themeColor="background1"/>
+      </w:rPr>
+      <w:tblPr/>
+      <w:tcPr>
+        <w:tcBorders>
+          <w:top w:val="single" w:sz="4" w:space="0" w:color="FFFFFF" w:themeColor="background1"/>
+          <w:left w:val="single" w:sz="4" w:space="0" w:color="FFFFFF" w:themeColor="background1"/>
+          <w:right w:val="single" w:sz="4" w:space="0" w:color="FFFFFF" w:themeColor="background1"/>
+          <w:insideH w:val="nil"/>
+          <w:insideV w:val="nil"/>
+        </w:tcBorders>
+        <w:shd w:val="clear" w:color="auto" w:fill="A5A5A5" w:themeFill="accent3"/>
+      </w:tcPr>
+    </w:tblStylePr>
+    <w:tblStylePr w:type="lastRow">
+      <w:rPr>
+        <w:b/>
+        <w:bCs/>
+        <w:color w:val="FFFFFF" w:themeColor="background1"/>
+      </w:rPr>
+      <w:tblPr/>
+      <w:tcPr>
+        <w:tcBorders>
+          <w:left w:val="single" w:sz="4" w:space="0" w:color="FFFFFF" w:themeColor="background1"/>
+          <w:bottom w:val="single" w:sz="4" w:space="0" w:color="FFFFFF" w:themeColor="background1"/>
+          <w:right w:val="single" w:sz="4" w:space="0" w:color="FFFFFF" w:themeColor="background1"/>
+          <w:insideH w:val="nil"/>
+          <w:insideV w:val="nil"/>
+        </w:tcBorders>
+        <w:shd w:val="clear" w:color="auto" w:fill="A5A5A5" w:themeFill="accent3"/>
+      </w:tcPr>
+    </w:tblStylePr>
+    <w:tblStylePr w:type="firstCol">
+      <w:rPr>
+        <w:b/>
+        <w:bCs/>
+        <w:color w:val="FFFFFF" w:themeColor="background1"/>
+      </w:rPr>
+      <w:tblPr/>
+      <w:tcPr>
+        <w:tcBorders>
+          <w:top w:val="single" w:sz="4" w:space="0" w:color="FFFFFF" w:themeColor="background1"/>
+          <w:left w:val="single" w:sz="4" w:space="0" w:color="FFFFFF" w:themeColor="background1"/>
+          <w:bottom w:val="single" w:sz="4" w:space="0" w:color="FFFFFF" w:themeColor="background1"/>
+          <w:insideV w:val="nil"/>
+        </w:tcBorders>
+        <w:shd w:val="clear" w:color="auto" w:fill="A5A5A5" w:themeFill="accent3"/>
+      </w:tcPr>
+    </w:tblStylePr>
+    <w:tblStylePr w:type="lastCol">
+      <w:rPr>
+        <w:b/>
+        <w:bCs/>
+        <w:color w:val="FFFFFF" w:themeColor="background1"/>
+      </w:rPr>
+      <w:tblPr/>
+      <w:tcPr>
+        <w:tcBorders>
+          <w:top w:val="single" w:sz="4" w:space="0" w:color="FFFFFF" w:themeColor="background1"/>
+          <w:bottom w:val="single" w:sz="4" w:space="0" w:color="FFFFFF" w:themeColor="background1"/>
+          <w:right w:val="single" w:sz="4" w:space="0" w:color="FFFFFF" w:themeColor="background1"/>
+          <w:insideV w:val="nil"/>
+        </w:tcBorders>
+        <w:shd w:val="clear" w:color="auto" w:fill="A5A5A5" w:themeFill="accent3"/>
+      </w:tcPr>
+    </w:tblStylePr>
+    <w:tblStylePr w:type="band1Vert">
+      <w:tblPr/>
+      <w:tcPr>
+        <w:shd w:val="clear" w:color="auto" w:fill="DBDBDB" w:themeFill="accent3" w:themeFillTint="66"/>
+      </w:tcPr>
+    </w:tblStylePr>
+    <w:tblStylePr w:type="band1Horz">
+      <w:tblPr/>
+      <w:tcPr>
+        <w:shd w:val="clear" w:color="auto" w:fill="DBDBDB" w:themeFill="accent3" w:themeFillTint="66"/>
+      </w:tcPr>
+    </w:tblStylePr>
+  </w:style>
+  <w:style w:type="character" w:styleId="CommentReference">
+    <w:name w:val="annotation reference"/>
+    <w:basedOn w:val="DefaultParagraphFont"/>
+    <w:uiPriority w:val="99"/>
+    <w:semiHidden/>
+    <w:unhideWhenUsed/>
+    <w:rsid w:val="00004743"/>
+    <w:rPr>
+      <w:sz w:val="18"/>
+      <w:szCs w:val="18"/>
+    </w:rPr>
+  </w:style>
+  <w:style w:type="paragraph" w:styleId="CommentText">
+    <w:name w:val="annotation text"/>
+    <w:basedOn w:val="Normal"/>
+    <w:link w:val="CommentTextChar"/>
+    <w:uiPriority w:val="99"/>
+    <w:semiHidden/>
+    <w:unhideWhenUsed/>
+    <w:rsid w:val="00004743"/>
+  </w:style>
+  <w:style w:type="character" w:customStyle="1" w:styleId="CommentTextChar">
+    <w:name w:val="Comment Text Char"/>
+    <w:basedOn w:val="DefaultParagraphFont"/>
+    <w:link w:val="CommentText"/>
+    <w:uiPriority w:val="99"/>
+    <w:semiHidden/>
+    <w:rsid w:val="00004743"/>
+  </w:style>
+  <w:style w:type="paragraph" w:styleId="CommentSubject">
+    <w:name w:val="annotation subject"/>
+    <w:basedOn w:val="CommentText"/>
+    <w:next w:val="CommentText"/>
+    <w:link w:val="CommentSubjectChar"/>
+    <w:uiPriority w:val="99"/>
+    <w:semiHidden/>
+    <w:unhideWhenUsed/>
+    <w:rsid w:val="00004743"/>
+    <w:rPr>
+      <w:b/>
+      <w:bCs/>
+      <w:sz w:val="20"/>
+      <w:szCs w:val="20"/>
+    </w:rPr>
+  </w:style>
+  <w:style w:type="character" w:customStyle="1" w:styleId="CommentSubjectChar">
+    <w:name w:val="Comment Subject Char"/>
+    <w:basedOn w:val="CommentTextChar"/>
+    <w:link w:val="CommentSubject"/>
+    <w:uiPriority w:val="99"/>
+    <w:semiHidden/>
+    <w:rsid w:val="00004743"/>
+    <w:rPr>
+      <w:b/>
+      <w:bCs/>
+      <w:sz w:val="20"/>
+      <w:szCs w:val="20"/>
+    </w:rPr>
+  </w:style>
+  <w:style w:type="paragraph" w:styleId="BalloonText">
+    <w:name w:val="Balloon Text"/>
+    <w:basedOn w:val="Normal"/>
+    <w:link w:val="BalloonTextChar"/>
+    <w:uiPriority w:val="99"/>
+    <w:semiHidden/>
+    <w:unhideWhenUsed/>
+    <w:rsid w:val="00004743"/>
+    <w:rPr>
+      <w:rFonts w:ascii="Times New Roman" w:hAnsi="Times New Roman" w:cs="Times New Roman"/>
+      <w:sz w:val="18"/>
+      <w:szCs w:val="18"/>
+    </w:rPr>
+  </w:style>
+  <w:style w:type="character" w:customStyle="1" w:styleId="BalloonTextChar">
+    <w:name w:val="Balloon Text Char"/>
+    <w:basedOn w:val="DefaultParagraphFont"/>
+    <w:link w:val="BalloonText"/>
+    <w:uiPriority w:val="99"/>
+    <w:semiHidden/>
+    <w:rsid w:val="00004743"/>
+    <w:rPr>
+      <w:rFonts w:ascii="Times New Roman" w:hAnsi="Times New Roman" w:cs="Times New Roman"/>
+      <w:sz w:val="18"/>
+      <w:szCs w:val="18"/>
+    </w:rPr>
+  </w:style>
+  <w:style w:type="character" w:styleId="PlaceholderText">
+    <w:name w:val="Placeholder Text"/>
+    <w:basedOn w:val="DefaultParagraphFont"/>
+    <w:uiPriority w:val="99"/>
+    <w:semiHidden/>
+    <w:rsid w:val="00004743"/>
+    <w:rPr>
+      <w:color w:val="808080"/>
+    </w:rPr>
+  </w:style>
+  <w:style w:type="table" w:styleId="GridTable5Dark">
+    <w:name w:val="Grid Table 5 Dark"/>
+    <w:basedOn w:val="TableNormal"/>
+    <w:uiPriority w:val="50"/>
+    <w:rsid w:val="005F799E"/>
+    <w:tblPr>
+      <w:tblStyleRowBandSize w:val="1"/>
+      <w:tblStyleColBandSize w:val="1"/>
+      <w:tblInd w:w="0" w:type="dxa"/>
+      <w:tblBorders>
+        <w:top w:val="single" w:sz="4" w:space="0" w:color="FFFFFF" w:themeColor="background1"/>
+        <w:left w:val="single" w:sz="4" w:space="0" w:color="FFFFFF" w:themeColor="background1"/>
+        <w:bottom w:val="single" w:sz="4" w:space="0" w:color="FFFFFF" w:themeColor="background1"/>
+        <w:right w:val="single" w:sz="4" w:space="0" w:color="FFFFFF" w:themeColor="background1"/>
+        <w:insideH w:val="single" w:sz="4" w:space="0" w:color="FFFFFF" w:themeColor="background1"/>
+        <w:insideV w:val="single" w:sz="4" w:space="0" w:color="FFFFFF" w:themeColor="background1"/>
+      </w:tblBorders>
+      <w:tblCellMar>
+        <w:top w:w="0" w:type="dxa"/>
+        <w:left w:w="108" w:type="dxa"/>
+        <w:bottom w:w="0" w:type="dxa"/>
+        <w:right w:w="108" w:type="dxa"/>
+      </w:tblCellMar>
+    </w:tblPr>
+    <w:tcPr>
+      <w:shd w:val="clear" w:color="auto" w:fill="CCCCCC" w:themeFill="text1" w:themeFillTint="33"/>
+    </w:tcPr>
+    <w:tblStylePr w:type="firstRow">
+      <w:rPr>
+        <w:b/>
+        <w:bCs/>
+        <w:color w:val="FFFFFF" w:themeColor="background1"/>
+      </w:rPr>
+      <w:tblPr/>
+      <w:tcPr>
+        <w:tcBorders>
+          <w:top w:val="single" w:sz="4" w:space="0" w:color="FFFFFF" w:themeColor="background1"/>
+          <w:left w:val="single" w:sz="4" w:space="0" w:color="FFFFFF" w:themeColor="background1"/>
+          <w:right w:val="single" w:sz="4" w:space="0" w:color="FFFFFF" w:themeColor="background1"/>
+          <w:insideH w:val="nil"/>
+          <w:insideV w:val="nil"/>
+        </w:tcBorders>
+        <w:shd w:val="clear" w:color="auto" w:fill="000000" w:themeFill="text1"/>
+      </w:tcPr>
+    </w:tblStylePr>
+    <w:tblStylePr w:type="lastRow">
+      <w:rPr>
+        <w:b/>
+        <w:bCs/>
+        <w:color w:val="FFFFFF" w:themeColor="background1"/>
+      </w:rPr>
+      <w:tblPr/>
+      <w:tcPr>
+        <w:tcBorders>
+          <w:left w:val="single" w:sz="4" w:space="0" w:color="FFFFFF" w:themeColor="background1"/>
+          <w:bottom w:val="single" w:sz="4" w:space="0" w:color="FFFFFF" w:themeColor="background1"/>
+          <w:right w:val="single" w:sz="4" w:space="0" w:color="FFFFFF" w:themeColor="background1"/>
+          <w:insideH w:val="nil"/>
+          <w:insideV w:val="nil"/>
+        </w:tcBorders>
+        <w:shd w:val="clear" w:color="auto" w:fill="000000" w:themeFill="text1"/>
+      </w:tcPr>
+    </w:tblStylePr>
+    <w:tblStylePr w:type="firstCol">
+      <w:rPr>
+        <w:b/>
+        <w:bCs/>
+        <w:color w:val="FFFFFF" w:themeColor="background1"/>
+      </w:rPr>
+      <w:tblPr/>
+      <w:tcPr>
+        <w:tcBorders>
+          <w:top w:val="single" w:sz="4" w:space="0" w:color="FFFFFF" w:themeColor="background1"/>
+          <w:left w:val="single" w:sz="4" w:space="0" w:color="FFFFFF" w:themeColor="background1"/>
+          <w:bottom w:val="single" w:sz="4" w:space="0" w:color="FFFFFF" w:themeColor="background1"/>
+          <w:insideV w:val="nil"/>
+        </w:tcBorders>
+        <w:shd w:val="clear" w:color="auto" w:fill="000000" w:themeFill="text1"/>
+      </w:tcPr>
+    </w:tblStylePr>
+    <w:tblStylePr w:type="lastCol">
+      <w:rPr>
+        <w:b/>
+        <w:bCs/>
+        <w:color w:val="FFFFFF" w:themeColor="background1"/>
+      </w:rPr>
+      <w:tblPr/>
+      <w:tcPr>
+        <w:tcBorders>
+          <w:top w:val="single" w:sz="4" w:space="0" w:color="FFFFFF" w:themeColor="background1"/>
+          <w:bottom w:val="single" w:sz="4" w:space="0" w:color="FFFFFF" w:themeColor="background1"/>
+          <w:right w:val="single" w:sz="4" w:space="0" w:color="FFFFFF" w:themeColor="background1"/>
+          <w:insideV w:val="nil"/>
+        </w:tcBorders>
+        <w:shd w:val="clear" w:color="auto" w:fill="000000" w:themeFill="text1"/>
+      </w:tcPr>
+    </w:tblStylePr>
+    <w:tblStylePr w:type="band1Vert">
+      <w:tblPr/>
+      <w:tcPr>
+        <w:shd w:val="clear" w:color="auto" w:fill="999999" w:themeFill="text1" w:themeFillTint="66"/>
+      </w:tcPr>
+    </w:tblStylePr>
+    <w:tblStylePr w:type="band1Horz">
+      <w:tblPr/>
+      <w:tcPr>
+        <w:shd w:val="clear" w:color="auto" w:fill="999999" w:themeFill="text1" w:themeFillTint="66"/>
+      </w:tcPr>
+    </w:tblStylePr>
+  </w:style>
 </w:styles>
 </file>
 
@@ -901,4 +4410,16 @@
     </a:ext>
   </a:extLst>
 </a:theme>
+</file>
+
+<file path=customXml/item1.xml><?xml version="1.0" encoding="utf-8"?>
+<b:Sources xmlns:b="http://schemas.openxmlformats.org/officeDocument/2006/bibliography" xmlns="http://schemas.openxmlformats.org/officeDocument/2006/bibliography" SelectedStyle="/APASixthEditionOfficeOnline.xsl" StyleName="APA"/>
+</file>
+
+<file path=customXml/itemProps1.xml><?xml version="1.0" encoding="utf-8"?>
+<ds:datastoreItem xmlns:ds="http://schemas.openxmlformats.org/officeDocument/2006/customXml" ds:itemID="{DFEC1430-4618-E94C-B21A-862A959412D3}">
+  <ds:schemaRefs>
+    <ds:schemaRef ds:uri="http://schemas.openxmlformats.org/officeDocument/2006/bibliography"/>
+  </ds:schemaRefs>
+</ds:datastoreItem>
 </file>
</xml_diff>

<commit_message>
more progress with the homework 7 document
</commit_message>
<xml_diff>
--- a/DTMC_HW/Homework_07_DTMC.docx
+++ b/DTMC_HW/Homework_07_DTMC.docx
@@ -210,33 +210,19 @@
         <w:rPr>
           <w:b/>
         </w:rPr>
-        <w:t xml:space="preserve">  The steady state vector has the relative amounts of water in each of the lakes (or </w:t>
-      </w:r>
-      <w:commentRangeStart w:id="0"/>
-      <w:r>
-        <w:rPr>
-          <w:b/>
-        </w:rPr>
-        <w:t>air</w:t>
-      </w:r>
-      <w:commentRangeEnd w:id="0"/>
-      <w:r>
-        <w:rPr>
-          <w:rStyle w:val="CommentReference"/>
-        </w:rPr>
-        <w:commentReference w:id="0"/>
-      </w:r>
-      <w:r>
-        <w:rPr>
-          <w:b/>
-        </w:rPr>
-        <w:t>)</w:t>
+        <w:t xml:space="preserve">  The steady state vector has the relative amounts of water in each of the lakes (or air)</w:t>
       </w:r>
       <w:r>
         <w:rPr>
           <w:b/>
         </w:rPr>
         <w:t>.</w:t>
+      </w:r>
+      <w:r>
+        <w:rPr>
+          <w:b/>
+        </w:rPr>
+        <w:t xml:space="preserve"> </w:t>
       </w:r>
     </w:p>
     <w:p>
@@ -249,8 +235,17 @@
         <w:rPr>
           <w:b/>
         </w:rPr>
-        <w:t>[1] "initial state vector:"</w:t>
-      </w:r>
+        <w:t xml:space="preserve">-Link to the code: </w:t>
+      </w:r>
+      <w:hyperlink r:id="rId6" w:history="1">
+        <w:r>
+          <w:rPr>
+            <w:rStyle w:val="Hyperlink"/>
+            <w:b/>
+          </w:rPr>
+          <w:t>https://github.com/Wubuntu88/Math519StochasticModeling/blob/master/DTMC_HW/ex1WaterMoleculePart_ii.R</w:t>
+        </w:r>
+      </w:hyperlink>
     </w:p>
     <w:p>
       <w:pPr>
@@ -262,8 +257,23 @@
         <w:rPr>
           <w:b/>
         </w:rPr>
-        <w:t xml:space="preserve">     Michigan Superior Huron Eire Ontario Air</w:t>
-      </w:r>
+        <w:t xml:space="preserve">-Link to the </w:t>
+      </w:r>
+      <w:r>
+        <w:rPr>
+          <w:b/>
+        </w:rPr>
+        <w:t xml:space="preserve">transition matrix (you’ll need it do run the other file): </w:t>
+      </w:r>
+      <w:hyperlink r:id="rId7" w:history="1">
+        <w:r>
+          <w:rPr>
+            <w:rStyle w:val="Hyperlink"/>
+            <w:b/>
+          </w:rPr>
+          <w:t>https://github.com/Wubuntu88/Math519StochasticModeling/blob/master/DTMC_HW/ex1WaterMoleculeTransitionMatrix.csv</w:t>
+        </w:r>
+      </w:hyperlink>
     </w:p>
     <w:p>
       <w:pPr>
@@ -271,26 +281,6 @@
           <w:b/>
         </w:rPr>
       </w:pPr>
-      <w:r>
-        <w:rPr>
-          <w:b/>
-        </w:rPr>
-        <w:t>[1</w:t>
-      </w:r>
-      <w:proofErr w:type="gramStart"/>
-      <w:r>
-        <w:rPr>
-          <w:b/>
-        </w:rPr>
-        <w:t xml:space="preserve">,]   </w:t>
-      </w:r>
-      <w:proofErr w:type="gramEnd"/>
-      <w:r>
-        <w:rPr>
-          <w:b/>
-        </w:rPr>
-        <w:t xml:space="preserve">   0.2      0.2   0.2  0.2     0.2 0.2</w:t>
-      </w:r>
     </w:p>
     <w:p>
       <w:pPr>
@@ -302,7 +292,7 @@
         <w:rPr>
           <w:b/>
         </w:rPr>
-        <w:t>[1] "steady state vector"</w:t>
+        <w:t>[1] "initial state vector:"</w:t>
       </w:r>
     </w:p>
     <w:p>
@@ -315,21 +305,7 @@
         <w:rPr>
           <w:b/>
         </w:rPr>
-        <w:t>[1] "Michigan" "Superior" "Huron"    "Eire"     "Ontario</w:t>
-      </w:r>
-      <w:proofErr w:type="gramStart"/>
-      <w:r>
-        <w:rPr>
-          <w:b/>
-        </w:rPr>
-        <w:t>"  "</w:t>
-      </w:r>
-      <w:proofErr w:type="gramEnd"/>
-      <w:r>
-        <w:rPr>
-          <w:b/>
-        </w:rPr>
-        <w:t xml:space="preserve">Air"     </w:t>
+        <w:t xml:space="preserve">     Michigan Superior Huron Eire Ontario Air</w:t>
       </w:r>
     </w:p>
     <w:p>
@@ -342,6 +318,74 @@
         <w:rPr>
           <w:b/>
         </w:rPr>
+        <w:t>[1</w:t>
+      </w:r>
+      <w:proofErr w:type="gramStart"/>
+      <w:r>
+        <w:rPr>
+          <w:b/>
+        </w:rPr>
+        <w:t xml:space="preserve">,]   </w:t>
+      </w:r>
+      <w:proofErr w:type="gramEnd"/>
+      <w:r>
+        <w:rPr>
+          <w:b/>
+        </w:rPr>
+        <w:t xml:space="preserve">   0.2      0.2   0.2  0.2     0.2 0.2</w:t>
+      </w:r>
+    </w:p>
+    <w:p>
+      <w:pPr>
+        <w:rPr>
+          <w:b/>
+        </w:rPr>
+      </w:pPr>
+      <w:r>
+        <w:rPr>
+          <w:b/>
+        </w:rPr>
+        <w:t>[1] "steady state vector"</w:t>
+      </w:r>
+    </w:p>
+    <w:p>
+      <w:pPr>
+        <w:rPr>
+          <w:b/>
+        </w:rPr>
+      </w:pPr>
+      <w:r>
+        <w:rPr>
+          <w:b/>
+        </w:rPr>
+        <w:lastRenderedPageBreak/>
+        <w:t>[1] "Michigan" "Superior" "Huron"    "Eire"     "Ontario</w:t>
+      </w:r>
+      <w:proofErr w:type="gramStart"/>
+      <w:r>
+        <w:rPr>
+          <w:b/>
+        </w:rPr>
+        <w:t>"  "</w:t>
+      </w:r>
+      <w:proofErr w:type="gramEnd"/>
+      <w:r>
+        <w:rPr>
+          <w:b/>
+        </w:rPr>
+        <w:t xml:space="preserve">Air"     </w:t>
+      </w:r>
+    </w:p>
+    <w:p>
+      <w:pPr>
+        <w:rPr>
+          <w:b/>
+        </w:rPr>
+      </w:pPr>
+      <w:r>
+        <w:rPr>
+          <w:b/>
+        </w:rPr>
         <w:t>[1] "0.024" "0.727" "0.121" "0.077" "0.202" "0.048"</w:t>
       </w:r>
     </w:p>
@@ -356,6 +400,8 @@
       </w:r>
     </w:p>
     <w:p/>
+    <w:p/>
+    <w:p/>
     <w:p>
       <w:r>
         <w:br w:type="page"/>
@@ -377,7 +423,6 @@
           <w:sz w:val="21"/>
           <w:szCs w:val="21"/>
         </w:rPr>
-        <w:lastRenderedPageBreak/>
         <w:t>Economic Quintile Problem</w:t>
       </w:r>
     </w:p>
@@ -2077,35 +2122,61 @@
               <w:sz w:val="21"/>
               <w:szCs w:val="21"/>
             </w:rPr>
-            <m:t xml:space="preserve">, </m:t>
-          </m:r>
-          <m:r>
-            <w:rPr>
-              <w:rFonts w:ascii="Cambria Math" w:hAnsi="Cambria Math" w:cs="Times New Roman"/>
-              <w:color w:val="2D3B45"/>
-              <w:sz w:val="21"/>
-              <w:szCs w:val="21"/>
-            </w:rPr>
-            <m:t>k=1..5</m:t>
-          </m:r>
-          <m:r>
-            <w:rPr>
-              <w:rFonts w:ascii="Helvetica Neue" w:hAnsi="Helvetica Neue" w:cs="Times New Roman"/>
-              <w:color w:val="2D3B45"/>
-              <w:sz w:val="21"/>
-              <w:szCs w:val="21"/>
-            </w:rPr>
-            <w:br/>
+            <m:t>, k=1..5</m:t>
           </m:r>
         </m:oMath>
       </m:oMathPara>
-      <w:r>
+    </w:p>
+    <w:p>
+      <w:pPr>
         <w:rPr>
           <w:rFonts w:ascii="Helvetica Neue" w:hAnsi="Helvetica Neue" w:cs="Times New Roman"/>
-          <w:color w:val="2D3B45"/>
-          <w:sz w:val="21"/>
-          <w:szCs w:val="21"/>
-        </w:rPr>
+          <w:b/>
+          <w:color w:val="2D3B45"/>
+          <w:sz w:val="21"/>
+          <w:szCs w:val="21"/>
+        </w:rPr>
+      </w:pPr>
+      <w:r>
+        <w:rPr>
+          <w:rFonts w:ascii="Helvetica Neue" w:hAnsi="Helvetica Neue" w:cs="Times New Roman"/>
+          <w:b/>
+          <w:color w:val="2D3B45"/>
+          <w:sz w:val="21"/>
+          <w:szCs w:val="21"/>
+        </w:rPr>
+        <w:t xml:space="preserve">Link to the code: </w:t>
+      </w:r>
+      <w:hyperlink r:id="rId8" w:history="1">
+        <w:r>
+          <w:rPr>
+            <w:rStyle w:val="Hyperlink"/>
+            <w:rFonts w:ascii="Helvetica Neue" w:hAnsi="Helvetica Neue" w:cs="Times New Roman"/>
+            <w:b/>
+            <w:sz w:val="21"/>
+            <w:szCs w:val="21"/>
+          </w:rPr>
+          <w:t>https://github.com/Wubuntu88/Math519StochasticModeling/blob/master/DTMC_HW/ex2b_EconomicQuintiles.py</w:t>
+        </w:r>
+      </w:hyperlink>
+    </w:p>
+    <w:p>
+      <w:pPr>
+        <w:rPr>
+          <w:rFonts w:ascii="Helvetica Neue" w:hAnsi="Helvetica Neue" w:cs="Times New Roman"/>
+          <w:color w:val="2D3B45"/>
+          <w:sz w:val="21"/>
+          <w:szCs w:val="21"/>
+        </w:rPr>
+      </w:pPr>
+      <w:r>
+        <w:rPr>
+          <w:rFonts w:ascii="Helvetica Neue" w:hAnsi="Helvetica Neue" w:cs="Times New Roman"/>
+          <w:color w:val="2D3B45"/>
+          <w:sz w:val="21"/>
+          <w:szCs w:val="21"/>
+        </w:rPr>
+        <w:br/>
         <w:t>c) What is the steady-state distribution? Compute it using methods</w:t>
       </w:r>
       <w:r>
@@ -2124,6 +2195,7 @@
         <w:ind w:firstLine="720"/>
         <w:rPr>
           <w:rFonts w:ascii="Helvetica Neue" w:hAnsi="Helvetica Neue" w:cs="Times New Roman"/>
+          <w:b/>
           <w:color w:val="2D3B45"/>
           <w:sz w:val="21"/>
           <w:szCs w:val="21"/>
@@ -2137,8 +2209,51 @@
           <w:sz w:val="21"/>
           <w:szCs w:val="21"/>
         </w:rPr>
-        <w:t>Still working on it.  For some reason the population is exploding.  This might be the ‘subtle issue’ after all.</w:t>
-      </w:r>
+        <w:t xml:space="preserve">The steady state distribution ends up with 1/5 being in each state.  </w:t>
+      </w:r>
+    </w:p>
+    <w:p>
+      <w:pPr>
+        <w:rPr>
+          <w:rFonts w:ascii="Helvetica Neue" w:hAnsi="Helvetica Neue" w:cs="Times New Roman"/>
+          <w:b/>
+          <w:color w:val="2D3B45"/>
+          <w:sz w:val="21"/>
+          <w:szCs w:val="21"/>
+        </w:rPr>
+      </w:pPr>
+      <w:r>
+        <w:rPr>
+          <w:rFonts w:ascii="Helvetica Neue" w:hAnsi="Helvetica Neue" w:cs="Times New Roman"/>
+          <w:b/>
+          <w:color w:val="2D3B45"/>
+          <w:sz w:val="21"/>
+          <w:szCs w:val="21"/>
+        </w:rPr>
+        <w:t xml:space="preserve">Link to the code: </w:t>
+      </w:r>
+      <w:hyperlink r:id="rId9" w:history="1">
+        <w:r>
+          <w:rPr>
+            <w:rStyle w:val="Hyperlink"/>
+            <w:rFonts w:ascii="Helvetica Neue" w:hAnsi="Helvetica Neue" w:cs="Times New Roman"/>
+            <w:b/>
+            <w:sz w:val="21"/>
+            <w:szCs w:val="21"/>
+          </w:rPr>
+          <w:t>https://github.com/Wubuntu88/Math519StochasticModeling/blob/master/DTMC_HW/ex2c_EconomicQuintiles.py</w:t>
+        </w:r>
+      </w:hyperlink>
+    </w:p>
+    <w:p>
+      <w:pPr>
+        <w:rPr>
+          <w:rFonts w:ascii="Helvetica Neue" w:hAnsi="Helvetica Neue" w:cs="Times New Roman"/>
+          <w:color w:val="2D3B45"/>
+          <w:sz w:val="21"/>
+          <w:szCs w:val="21"/>
+        </w:rPr>
+      </w:pPr>
       <w:r>
         <w:rPr>
           <w:rFonts w:ascii="Helvetica Neue" w:hAnsi="Helvetica Neue" w:cs="Times New Roman"/>
@@ -2148,6 +2263,47 @@
         </w:rPr>
         <w:br/>
         <w:t>d) Explain the result you got in part (c).</w:t>
+      </w:r>
+    </w:p>
+    <w:p>
+      <w:pPr>
+        <w:rPr>
+          <w:rFonts w:ascii="Helvetica Neue" w:hAnsi="Helvetica Neue" w:cs="Times New Roman"/>
+          <w:color w:val="2D3B45"/>
+          <w:sz w:val="21"/>
+          <w:szCs w:val="21"/>
+        </w:rPr>
+      </w:pPr>
+      <w:r>
+        <w:rPr>
+          <w:rFonts w:ascii="Helvetica Neue" w:hAnsi="Helvetica Neue" w:cs="Times New Roman"/>
+          <w:color w:val="2D3B45"/>
+          <w:sz w:val="21"/>
+          <w:szCs w:val="21"/>
+        </w:rPr>
+        <w:br w:type="page"/>
+      </w:r>
+    </w:p>
+    <w:p>
+      <w:pPr>
+        <w:ind w:firstLine="720"/>
+        <w:rPr>
+          <w:rFonts w:ascii="Helvetica Neue" w:hAnsi="Helvetica Neue" w:cs="Times New Roman"/>
+          <w:b/>
+          <w:color w:val="2D3B45"/>
+          <w:sz w:val="21"/>
+          <w:szCs w:val="21"/>
+        </w:rPr>
+      </w:pPr>
+      <w:r>
+        <w:rPr>
+          <w:rFonts w:ascii="Helvetica Neue" w:hAnsi="Helvetica Neue" w:cs="Times New Roman"/>
+          <w:b/>
+          <w:color w:val="2D3B45"/>
+          <w:sz w:val="21"/>
+          <w:szCs w:val="21"/>
+        </w:rPr>
+        <w:t>This is because of the way that the transition matrix is set up.  The ingoing amounts to each state add up to about 1/5 of the total, so the amounts in each state do not change.</w:t>
       </w:r>
       <w:r>
         <w:rPr>
@@ -2380,8 +2536,6 @@
         </w:rPr>
         <w:t xml:space="preserve"> The 0.7</w:t>
       </w:r>
-      <w:bookmarkStart w:id="1" w:name="_GoBack"/>
-      <w:bookmarkEnd w:id="1"/>
       <w:r>
         <w:rPr>
           <w:b/>
@@ -2975,13 +3129,7 @@
               <w:rPr>
                 <w:b/>
               </w:rPr>
-              <w:t>0.</w:t>
-            </w:r>
-            <w:r>
-              <w:rPr>
-                <w:b/>
-              </w:rPr>
-              <w:t>6</w:t>
+              <w:t>0.6</w:t>
             </w:r>
           </w:p>
         </w:tc>
@@ -3066,13 +3214,7 @@
               <w:rPr>
                 <w:b/>
               </w:rPr>
-              <w:t>0.</w:t>
-            </w:r>
-            <w:r>
-              <w:rPr>
-                <w:b/>
-              </w:rPr>
-              <w:t>4</w:t>
+              <w:t>0.4</w:t>
             </w:r>
           </w:p>
         </w:tc>
@@ -3124,6 +3266,3859 @@
           <w:b/>
         </w:rPr>
       </w:pPr>
+    </w:p>
+    <w:p>
+      <w:pPr>
+        <w:rPr>
+          <w:b/>
+        </w:rPr>
+      </w:pPr>
+      <w:r>
+        <w:rPr>
+          <w:b/>
+        </w:rPr>
+        <w:t>The steady state vector for the proportion of test types taken for type 1, 2, and 3 (respectively) is:</w:t>
+      </w:r>
+    </w:p>
+    <w:p>
+      <w:pPr>
+        <w:rPr>
+          <w:b/>
+        </w:rPr>
+      </w:pPr>
+      <w:r>
+        <w:rPr>
+          <w:b/>
+        </w:rPr>
+        <w:t>steady state vector:</w:t>
+      </w:r>
+    </w:p>
+    <w:p>
+      <w:pPr>
+        <w:rPr>
+          <w:b/>
+        </w:rPr>
+      </w:pPr>
+      <w:r>
+        <w:rPr>
+          <w:b/>
+        </w:rPr>
+        <w:t>[ 0.71336</w:t>
+      </w:r>
+      <w:r>
+        <w:rPr>
+          <w:b/>
+        </w:rPr>
+        <w:t>, 0.14332</w:t>
+      </w:r>
+      <w:r>
+        <w:rPr>
+          <w:b/>
+        </w:rPr>
+        <w:t xml:space="preserve">, </w:t>
+      </w:r>
+      <w:r>
+        <w:rPr>
+          <w:b/>
+        </w:rPr>
+        <w:t>0.14332]</w:t>
+      </w:r>
+    </w:p>
+    <w:p>
+      <w:pPr>
+        <w:rPr>
+          <w:b/>
+        </w:rPr>
+      </w:pPr>
+      <w:r>
+        <w:rPr>
+          <w:b/>
+        </w:rPr>
+        <w:t xml:space="preserve">Link to the code: </w:t>
+      </w:r>
+      <w:hyperlink r:id="rId10" w:history="1">
+        <w:r>
+          <w:rPr>
+            <w:rStyle w:val="Hyperlink"/>
+            <w:b/>
+          </w:rPr>
+          <w:t>https://github.com/Wubuntu88/Math519StochasticModeling/blob/master/DTMC_HW/ex3_types_of_exams.py</w:t>
+        </w:r>
+      </w:hyperlink>
+    </w:p>
+    <w:p>
+      <w:pPr>
+        <w:rPr>
+          <w:b/>
+        </w:rPr>
+      </w:pPr>
+      <w:r>
+        <w:rPr>
+          <w:b/>
+        </w:rPr>
+        <w:tab/>
+        <w:t xml:space="preserve">In </w:t>
+      </w:r>
+      <w:proofErr w:type="gramStart"/>
+      <w:r>
+        <w:rPr>
+          <w:b/>
+        </w:rPr>
+        <w:t>summary</w:t>
+      </w:r>
+      <w:proofErr w:type="gramEnd"/>
+      <w:r>
+        <w:rPr>
+          <w:b/>
+        </w:rPr>
+        <w:t xml:space="preserve"> the students will be taking exam type 1 71% of the time, type 2 14% of the time, and type 3 14% of the time.  The students are doomed to take the hardes</w:t>
+      </w:r>
+      <w:r>
+        <w:rPr>
+          <w:b/>
+        </w:rPr>
+        <w:t>t exam (type 1) most of the time</w:t>
+      </w:r>
+      <w:r>
+        <w:rPr>
+          <w:b/>
+        </w:rPr>
+        <w:t>.</w:t>
+      </w:r>
+    </w:p>
+    <w:p>
+      <w:pPr>
+        <w:rPr>
+          <w:b/>
+        </w:rPr>
+      </w:pPr>
+    </w:p>
+    <w:p>
+      <w:pPr>
+        <w:rPr>
+          <w:b/>
+          <w:u w:val="single"/>
+        </w:rPr>
+      </w:pPr>
+      <w:r>
+        <w:rPr>
+          <w:b/>
+          <w:u w:val="single"/>
+        </w:rPr>
+        <w:t>Tic Tac Toe</w:t>
+      </w:r>
+    </w:p>
+    <w:p>
+      <w:pPr>
+        <w:rPr>
+          <w:rFonts w:ascii="Helvetica Neue" w:eastAsia="Times New Roman" w:hAnsi="Helvetica Neue" w:cs="Times New Roman"/>
+          <w:color w:val="2D3B45"/>
+          <w:sz w:val="21"/>
+          <w:szCs w:val="21"/>
+          <w:shd w:val="clear" w:color="auto" w:fill="FFFFFF"/>
+        </w:rPr>
+      </w:pPr>
+      <w:r>
+        <w:rPr>
+          <w:rFonts w:ascii="Helvetica Neue" w:eastAsia="Times New Roman" w:hAnsi="Helvetica Neue" w:cs="Times New Roman"/>
+          <w:color w:val="2D3B45"/>
+          <w:sz w:val="21"/>
+          <w:szCs w:val="21"/>
+          <w:shd w:val="clear" w:color="auto" w:fill="FFFFFF"/>
+        </w:rPr>
+        <w:t>Consider a 3-by-3 tic-tac-toe board. At each step, a marker hops from</w:t>
+      </w:r>
+      <w:r>
+        <w:rPr>
+          <w:rFonts w:ascii="Helvetica Neue" w:eastAsia="Times New Roman" w:hAnsi="Helvetica Neue" w:cs="Times New Roman"/>
+          <w:color w:val="2D3B45"/>
+          <w:sz w:val="21"/>
+          <w:szCs w:val="21"/>
+        </w:rPr>
+        <w:br/>
+      </w:r>
+      <w:r>
+        <w:rPr>
+          <w:rFonts w:ascii="Helvetica Neue" w:eastAsia="Times New Roman" w:hAnsi="Helvetica Neue" w:cs="Times New Roman"/>
+          <w:color w:val="2D3B45"/>
+          <w:sz w:val="21"/>
+          <w:szCs w:val="21"/>
+          <w:shd w:val="clear" w:color="auto" w:fill="FFFFFF"/>
+        </w:rPr>
+        <w:t>its current cell to an up/down/left/right adjacent cell, choosing with</w:t>
+      </w:r>
+      <w:r>
+        <w:rPr>
+          <w:rFonts w:ascii="Helvetica Neue" w:eastAsia="Times New Roman" w:hAnsi="Helvetica Neue" w:cs="Times New Roman"/>
+          <w:color w:val="2D3B45"/>
+          <w:sz w:val="21"/>
+          <w:szCs w:val="21"/>
+        </w:rPr>
+        <w:br/>
+      </w:r>
+      <w:r>
+        <w:rPr>
+          <w:rFonts w:ascii="Helvetica Neue" w:eastAsia="Times New Roman" w:hAnsi="Helvetica Neue" w:cs="Times New Roman"/>
+          <w:color w:val="2D3B45"/>
+          <w:sz w:val="21"/>
+          <w:szCs w:val="21"/>
+          <w:shd w:val="clear" w:color="auto" w:fill="FFFFFF"/>
+        </w:rPr>
+        <w:t>equal probability among its available options.</w:t>
+      </w:r>
+      <w:r>
+        <w:rPr>
+          <w:rFonts w:ascii="Helvetica Neue" w:eastAsia="Times New Roman" w:hAnsi="Helvetica Neue" w:cs="Times New Roman"/>
+          <w:color w:val="2D3B45"/>
+          <w:sz w:val="21"/>
+          <w:szCs w:val="21"/>
+        </w:rPr>
+        <w:br/>
+      </w:r>
+      <w:r>
+        <w:rPr>
+          <w:rFonts w:ascii="Helvetica Neue" w:eastAsia="Times New Roman" w:hAnsi="Helvetica Neue" w:cs="Times New Roman"/>
+          <w:color w:val="2D3B45"/>
+          <w:sz w:val="21"/>
+          <w:szCs w:val="21"/>
+          <w:shd w:val="clear" w:color="auto" w:fill="FFFFFF"/>
+        </w:rPr>
+        <w:t>It cannot stay in the same cell during a hop. </w:t>
+      </w:r>
+      <w:r>
+        <w:rPr>
+          <w:rFonts w:ascii="Helvetica Neue" w:eastAsia="Times New Roman" w:hAnsi="Helvetica Neue" w:cs="Times New Roman"/>
+          <w:color w:val="2D3B45"/>
+          <w:sz w:val="21"/>
+          <w:szCs w:val="21"/>
+        </w:rPr>
+        <w:br/>
+      </w:r>
+      <w:proofErr w:type="spellStart"/>
+      <w:r>
+        <w:rPr>
+          <w:rFonts w:ascii="Helvetica Neue" w:eastAsia="Times New Roman" w:hAnsi="Helvetica Neue" w:cs="Times New Roman"/>
+          <w:color w:val="2D3B45"/>
+          <w:sz w:val="21"/>
+          <w:szCs w:val="21"/>
+          <w:shd w:val="clear" w:color="auto" w:fill="FFFFFF"/>
+        </w:rPr>
+        <w:t>i</w:t>
+      </w:r>
+      <w:proofErr w:type="spellEnd"/>
+      <w:r>
+        <w:rPr>
+          <w:rFonts w:ascii="Helvetica Neue" w:eastAsia="Times New Roman" w:hAnsi="Helvetica Neue" w:cs="Times New Roman"/>
+          <w:color w:val="2D3B45"/>
+          <w:sz w:val="21"/>
+          <w:szCs w:val="21"/>
+          <w:shd w:val="clear" w:color="auto" w:fill="FFFFFF"/>
+        </w:rPr>
+        <w:t>) Formulate a Markov chain for it.</w:t>
+      </w:r>
+    </w:p>
+    <w:p>
+      <w:pPr>
+        <w:ind w:firstLine="720"/>
+        <w:rPr>
+          <w:rFonts w:ascii="Helvetica Neue" w:eastAsia="Times New Roman" w:hAnsi="Helvetica Neue" w:cs="Times New Roman"/>
+          <w:b/>
+          <w:color w:val="2D3B45"/>
+          <w:sz w:val="21"/>
+          <w:szCs w:val="21"/>
+          <w:shd w:val="clear" w:color="auto" w:fill="FFFFFF"/>
+        </w:rPr>
+      </w:pPr>
+      <w:r>
+        <w:rPr>
+          <w:rFonts w:ascii="Helvetica Neue" w:eastAsia="Times New Roman" w:hAnsi="Helvetica Neue" w:cs="Times New Roman"/>
+          <w:b/>
+          <w:color w:val="2D3B45"/>
+          <w:sz w:val="21"/>
+          <w:szCs w:val="21"/>
+          <w:shd w:val="clear" w:color="auto" w:fill="FFFFFF"/>
+        </w:rPr>
+        <w:t xml:space="preserve">I created </w:t>
+      </w:r>
+      <w:r>
+        <w:rPr>
+          <w:rFonts w:ascii="Helvetica Neue" w:eastAsia="Times New Roman" w:hAnsi="Helvetica Neue" w:cs="Times New Roman"/>
+          <w:b/>
+          <w:color w:val="2D3B45"/>
+          <w:sz w:val="21"/>
+          <w:szCs w:val="21"/>
+          <w:shd w:val="clear" w:color="auto" w:fill="FFFFFF"/>
+        </w:rPr>
+        <w:t>a transition probability matrix with the following numbering on the tic tac toe board.  Each number represents a state.</w:t>
+      </w:r>
+    </w:p>
+    <w:p>
+      <w:pPr>
+        <w:rPr>
+          <w:rFonts w:ascii="Helvetica Neue" w:eastAsia="Times New Roman" w:hAnsi="Helvetica Neue" w:cs="Times New Roman"/>
+          <w:b/>
+          <w:color w:val="2D3B45"/>
+          <w:sz w:val="21"/>
+          <w:szCs w:val="21"/>
+          <w:shd w:val="clear" w:color="auto" w:fill="FFFFFF"/>
+        </w:rPr>
+      </w:pPr>
+      <w:r>
+        <w:rPr>
+          <w:rFonts w:ascii="Helvetica Neue" w:eastAsia="Times New Roman" w:hAnsi="Helvetica Neue" w:cs="Times New Roman"/>
+          <w:b/>
+          <w:noProof/>
+          <w:color w:val="2D3B45"/>
+          <w:sz w:val="21"/>
+          <w:szCs w:val="21"/>
+        </w:rPr>
+        <mc:AlternateContent>
+          <mc:Choice Requires="wps">
+            <w:drawing>
+              <wp:anchor distT="0" distB="0" distL="114300" distR="114300" simplePos="0" relativeHeight="251661312" behindDoc="0" locked="0" layoutInCell="1" allowOverlap="1" wp14:anchorId="36963609" wp14:editId="04389FA4">
+                <wp:simplePos x="0" y="0"/>
+                <wp:positionH relativeFrom="column">
+                  <wp:posOffset>2794635</wp:posOffset>
+                </wp:positionH>
+                <wp:positionV relativeFrom="paragraph">
+                  <wp:posOffset>638810</wp:posOffset>
+                </wp:positionV>
+                <wp:extent cx="686435" cy="231140"/>
+                <wp:effectExtent l="0" t="0" r="0" b="0"/>
+                <wp:wrapSquare wrapText="bothSides"/>
+                <wp:docPr id="2" name="Text Box 2"/>
+                <wp:cNvGraphicFramePr/>
+                <a:graphic xmlns:a="http://schemas.openxmlformats.org/drawingml/2006/main">
+                  <a:graphicData uri="http://schemas.microsoft.com/office/word/2010/wordprocessingShape">
+                    <wps:wsp>
+                      <wps:cNvSpPr txBox="1"/>
+                      <wps:spPr>
+                        <a:xfrm>
+                          <a:off x="0" y="0"/>
+                          <a:ext cx="686435" cy="231140"/>
+                        </a:xfrm>
+                        <a:prstGeom prst="rect">
+                          <a:avLst/>
+                        </a:prstGeom>
+                        <a:noFill/>
+                        <a:ln>
+                          <a:noFill/>
+                        </a:ln>
+                        <a:effectLst/>
+                      </wps:spPr>
+                      <wps:style>
+                        <a:lnRef idx="0">
+                          <a:schemeClr val="accent1"/>
+                        </a:lnRef>
+                        <a:fillRef idx="0">
+                          <a:schemeClr val="accent1"/>
+                        </a:fillRef>
+                        <a:effectRef idx="0">
+                          <a:schemeClr val="accent1"/>
+                        </a:effectRef>
+                        <a:fontRef idx="minor">
+                          <a:schemeClr val="dk1"/>
+                        </a:fontRef>
+                      </wps:style>
+                      <wps:txbx>
+                        <w:txbxContent>
+                          <w:p>
+                            <w:pPr>
+                              <w:jc w:val="center"/>
+                            </w:pPr>
+                            <w:r>
+                              <w:t>To</w:t>
+                            </w:r>
+                          </w:p>
+                        </w:txbxContent>
+                      </wps:txbx>
+                      <wps:bodyPr rot="0" spcFirstLastPara="0" vertOverflow="overflow" horzOverflow="overflow" vert="horz" wrap="square" lIns="91440" tIns="45720" rIns="91440" bIns="45720" numCol="1" spcCol="0" rtlCol="0" fromWordArt="0" anchor="t" anchorCtr="0" forceAA="0" compatLnSpc="1">
+                        <a:prstTxWarp prst="textNoShape">
+                          <a:avLst/>
+                        </a:prstTxWarp>
+                        <a:noAutofit/>
+                      </wps:bodyPr>
+                    </wps:wsp>
+                  </a:graphicData>
+                </a:graphic>
+                <wp14:sizeRelH relativeFrom="margin">
+                  <wp14:pctWidth>0</wp14:pctWidth>
+                </wp14:sizeRelH>
+                <wp14:sizeRelV relativeFrom="margin">
+                  <wp14:pctHeight>0</wp14:pctHeight>
+                </wp14:sizeRelV>
+              </wp:anchor>
+            </w:drawing>
+          </mc:Choice>
+          <mc:Fallback>
+            <w:pict>
+              <v:shapetype w14:anchorId="36963609" id="_x0000_t202" coordsize="21600,21600" o:spt="202" path="m0,0l0,21600,21600,21600,21600,0xe">
+                <v:stroke joinstyle="miter"/>
+                <v:path gradientshapeok="t" o:connecttype="rect"/>
+              </v:shapetype>
+              <v:shape id="Text Box 2" o:spid="_x0000_s1026" type="#_x0000_t202" style="position:absolute;margin-left:220.05pt;margin-top:50.3pt;width:54.05pt;height:18.2pt;z-index:251661312;visibility:visible;mso-wrap-style:square;mso-width-percent:0;mso-height-percent:0;mso-wrap-distance-left:9pt;mso-wrap-distance-top:0;mso-wrap-distance-right:9pt;mso-wrap-distance-bottom:0;mso-position-horizontal:absolute;mso-position-horizontal-relative:text;mso-position-vertical:absolute;mso-position-vertical-relative:text;mso-width-percent:0;mso-height-percent:0;mso-width-relative:margin;mso-height-relative:margin;v-text-anchor:top" o:gfxdata="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" filled="f" stroked="f">
+                <v:textbox>
+                  <w:txbxContent>
+                    <w:p>
+                      <w:pPr>
+                        <w:jc w:val="center"/>
+                      </w:pPr>
+                      <w:r>
+                        <w:t>To</w:t>
+                      </w:r>
+                    </w:p>
+                  </w:txbxContent>
+                </v:textbox>
+                <w10:wrap type="square"/>
+              </v:shape>
+            </w:pict>
+          </mc:Fallback>
+        </mc:AlternateContent>
+      </w:r>
+      <w:r>
+        <w:rPr>
+          <w:rFonts w:ascii="Helvetica Neue" w:eastAsia="Times New Roman" w:hAnsi="Helvetica Neue" w:cs="Times New Roman"/>
+          <w:b/>
+          <w:color w:val="2D3B45"/>
+          <w:sz w:val="21"/>
+          <w:szCs w:val="21"/>
+          <w:shd w:val="clear" w:color="auto" w:fill="FFFFFF"/>
+        </w:rPr>
+        <w:t>Tic Tac Toe states:</w:t>
+      </w:r>
+    </w:p>
+    <w:tbl>
+      <w:tblPr>
+        <w:tblStyle w:val="TableGridLight"/>
+        <w:tblW w:w="0" w:type="auto"/>
+        <w:tblLook w:val="04A0" w:firstRow="1" w:lastRow="0" w:firstColumn="1" w:lastColumn="0" w:noHBand="0" w:noVBand="1"/>
+      </w:tblPr>
+      <w:tblGrid>
+        <w:gridCol w:w="505"/>
+        <w:gridCol w:w="506"/>
+        <w:gridCol w:w="506"/>
+      </w:tblGrid>
+      <w:tr>
+        <w:trPr>
+          <w:trHeight w:val="242"/>
+        </w:trPr>
+        <w:tc>
+          <w:tcPr>
+            <w:tcW w:w="505" w:type="dxa"/>
+          </w:tcPr>
+          <w:p>
+            <w:pPr>
+              <w:jc w:val="center"/>
+              <w:rPr>
+                <w:rFonts w:ascii="Helvetica Neue" w:eastAsia="Times New Roman" w:hAnsi="Helvetica Neue" w:cs="Times New Roman"/>
+                <w:b/>
+                <w:color w:val="2D3B45"/>
+                <w:sz w:val="21"/>
+                <w:szCs w:val="21"/>
+                <w:shd w:val="clear" w:color="auto" w:fill="FFFFFF"/>
+              </w:rPr>
+            </w:pPr>
+            <w:r>
+              <w:rPr>
+                <w:rFonts w:ascii="Helvetica Neue" w:eastAsia="Times New Roman" w:hAnsi="Helvetica Neue" w:cs="Times New Roman"/>
+                <w:b/>
+                <w:color w:val="2D3B45"/>
+                <w:sz w:val="21"/>
+                <w:szCs w:val="21"/>
+                <w:shd w:val="clear" w:color="auto" w:fill="FFFFFF"/>
+              </w:rPr>
+              <w:t>1</w:t>
+            </w:r>
+          </w:p>
+        </w:tc>
+        <w:tc>
+          <w:tcPr>
+            <w:tcW w:w="506" w:type="dxa"/>
+          </w:tcPr>
+          <w:p>
+            <w:pPr>
+              <w:jc w:val="center"/>
+              <w:rPr>
+                <w:rFonts w:ascii="Helvetica Neue" w:eastAsia="Times New Roman" w:hAnsi="Helvetica Neue" w:cs="Times New Roman"/>
+                <w:b/>
+                <w:color w:val="2D3B45"/>
+                <w:sz w:val="21"/>
+                <w:szCs w:val="21"/>
+                <w:shd w:val="clear" w:color="auto" w:fill="FFFFFF"/>
+              </w:rPr>
+            </w:pPr>
+            <w:r>
+              <w:rPr>
+                <w:rFonts w:ascii="Helvetica Neue" w:eastAsia="Times New Roman" w:hAnsi="Helvetica Neue" w:cs="Times New Roman"/>
+                <w:b/>
+                <w:color w:val="2D3B45"/>
+                <w:sz w:val="21"/>
+                <w:szCs w:val="21"/>
+                <w:shd w:val="clear" w:color="auto" w:fill="FFFFFF"/>
+              </w:rPr>
+              <w:t>2</w:t>
+            </w:r>
+          </w:p>
+        </w:tc>
+        <w:tc>
+          <w:tcPr>
+            <w:tcW w:w="506" w:type="dxa"/>
+          </w:tcPr>
+          <w:p>
+            <w:pPr>
+              <w:jc w:val="center"/>
+              <w:rPr>
+                <w:rFonts w:ascii="Helvetica Neue" w:eastAsia="Times New Roman" w:hAnsi="Helvetica Neue" w:cs="Times New Roman"/>
+                <w:b/>
+                <w:color w:val="2D3B45"/>
+                <w:sz w:val="21"/>
+                <w:szCs w:val="21"/>
+                <w:shd w:val="clear" w:color="auto" w:fill="FFFFFF"/>
+              </w:rPr>
+            </w:pPr>
+            <w:r>
+              <w:rPr>
+                <w:rFonts w:ascii="Helvetica Neue" w:eastAsia="Times New Roman" w:hAnsi="Helvetica Neue" w:cs="Times New Roman"/>
+                <w:b/>
+                <w:color w:val="2D3B45"/>
+                <w:sz w:val="21"/>
+                <w:szCs w:val="21"/>
+                <w:shd w:val="clear" w:color="auto" w:fill="FFFFFF"/>
+              </w:rPr>
+              <w:t>3</w:t>
+            </w:r>
+          </w:p>
+        </w:tc>
+      </w:tr>
+      <w:tr>
+        <w:trPr>
+          <w:trHeight w:val="250"/>
+        </w:trPr>
+        <w:tc>
+          <w:tcPr>
+            <w:tcW w:w="505" w:type="dxa"/>
+          </w:tcPr>
+          <w:p>
+            <w:pPr>
+              <w:jc w:val="center"/>
+              <w:rPr>
+                <w:rFonts w:ascii="Helvetica Neue" w:eastAsia="Times New Roman" w:hAnsi="Helvetica Neue" w:cs="Times New Roman"/>
+                <w:b/>
+                <w:color w:val="2D3B45"/>
+                <w:sz w:val="21"/>
+                <w:szCs w:val="21"/>
+                <w:shd w:val="clear" w:color="auto" w:fill="FFFFFF"/>
+              </w:rPr>
+            </w:pPr>
+            <w:r>
+              <w:rPr>
+                <w:rFonts w:ascii="Helvetica Neue" w:eastAsia="Times New Roman" w:hAnsi="Helvetica Neue" w:cs="Times New Roman"/>
+                <w:b/>
+                <w:color w:val="2D3B45"/>
+                <w:sz w:val="21"/>
+                <w:szCs w:val="21"/>
+                <w:shd w:val="clear" w:color="auto" w:fill="FFFFFF"/>
+              </w:rPr>
+              <w:t>4</w:t>
+            </w:r>
+          </w:p>
+        </w:tc>
+        <w:tc>
+          <w:tcPr>
+            <w:tcW w:w="506" w:type="dxa"/>
+          </w:tcPr>
+          <w:p>
+            <w:pPr>
+              <w:jc w:val="center"/>
+              <w:rPr>
+                <w:rFonts w:ascii="Helvetica Neue" w:eastAsia="Times New Roman" w:hAnsi="Helvetica Neue" w:cs="Times New Roman"/>
+                <w:b/>
+                <w:color w:val="2D3B45"/>
+                <w:sz w:val="21"/>
+                <w:szCs w:val="21"/>
+                <w:shd w:val="clear" w:color="auto" w:fill="FFFFFF"/>
+              </w:rPr>
+            </w:pPr>
+            <w:r>
+              <w:rPr>
+                <w:rFonts w:ascii="Helvetica Neue" w:eastAsia="Times New Roman" w:hAnsi="Helvetica Neue" w:cs="Times New Roman"/>
+                <w:b/>
+                <w:color w:val="2D3B45"/>
+                <w:sz w:val="21"/>
+                <w:szCs w:val="21"/>
+                <w:shd w:val="clear" w:color="auto" w:fill="FFFFFF"/>
+              </w:rPr>
+              <w:t>5</w:t>
+            </w:r>
+          </w:p>
+        </w:tc>
+        <w:tc>
+          <w:tcPr>
+            <w:tcW w:w="506" w:type="dxa"/>
+          </w:tcPr>
+          <w:p>
+            <w:pPr>
+              <w:jc w:val="center"/>
+              <w:rPr>
+                <w:rFonts w:ascii="Helvetica Neue" w:eastAsia="Times New Roman" w:hAnsi="Helvetica Neue" w:cs="Times New Roman"/>
+                <w:b/>
+                <w:color w:val="2D3B45"/>
+                <w:sz w:val="21"/>
+                <w:szCs w:val="21"/>
+                <w:shd w:val="clear" w:color="auto" w:fill="FFFFFF"/>
+              </w:rPr>
+            </w:pPr>
+            <w:r>
+              <w:rPr>
+                <w:rFonts w:ascii="Helvetica Neue" w:eastAsia="Times New Roman" w:hAnsi="Helvetica Neue" w:cs="Times New Roman"/>
+                <w:b/>
+                <w:color w:val="2D3B45"/>
+                <w:sz w:val="21"/>
+                <w:szCs w:val="21"/>
+                <w:shd w:val="clear" w:color="auto" w:fill="FFFFFF"/>
+              </w:rPr>
+              <w:t>6</w:t>
+            </w:r>
+          </w:p>
+        </w:tc>
+      </w:tr>
+      <w:tr>
+        <w:trPr>
+          <w:trHeight w:val="242"/>
+        </w:trPr>
+        <w:tc>
+          <w:tcPr>
+            <w:tcW w:w="505" w:type="dxa"/>
+          </w:tcPr>
+          <w:p>
+            <w:pPr>
+              <w:jc w:val="center"/>
+              <w:rPr>
+                <w:rFonts w:ascii="Helvetica Neue" w:eastAsia="Times New Roman" w:hAnsi="Helvetica Neue" w:cs="Times New Roman"/>
+                <w:b/>
+                <w:color w:val="2D3B45"/>
+                <w:sz w:val="21"/>
+                <w:szCs w:val="21"/>
+                <w:shd w:val="clear" w:color="auto" w:fill="FFFFFF"/>
+              </w:rPr>
+            </w:pPr>
+            <w:r>
+              <w:rPr>
+                <w:rFonts w:ascii="Helvetica Neue" w:eastAsia="Times New Roman" w:hAnsi="Helvetica Neue" w:cs="Times New Roman"/>
+                <w:b/>
+                <w:color w:val="2D3B45"/>
+                <w:sz w:val="21"/>
+                <w:szCs w:val="21"/>
+                <w:shd w:val="clear" w:color="auto" w:fill="FFFFFF"/>
+              </w:rPr>
+              <w:t>7</w:t>
+            </w:r>
+          </w:p>
+        </w:tc>
+        <w:tc>
+          <w:tcPr>
+            <w:tcW w:w="506" w:type="dxa"/>
+          </w:tcPr>
+          <w:p>
+            <w:pPr>
+              <w:jc w:val="center"/>
+              <w:rPr>
+                <w:rFonts w:ascii="Helvetica Neue" w:eastAsia="Times New Roman" w:hAnsi="Helvetica Neue" w:cs="Times New Roman"/>
+                <w:b/>
+                <w:color w:val="2D3B45"/>
+                <w:sz w:val="21"/>
+                <w:szCs w:val="21"/>
+                <w:shd w:val="clear" w:color="auto" w:fill="FFFFFF"/>
+              </w:rPr>
+            </w:pPr>
+            <w:r>
+              <w:rPr>
+                <w:rFonts w:ascii="Helvetica Neue" w:eastAsia="Times New Roman" w:hAnsi="Helvetica Neue" w:cs="Times New Roman"/>
+                <w:b/>
+                <w:color w:val="2D3B45"/>
+                <w:sz w:val="21"/>
+                <w:szCs w:val="21"/>
+                <w:shd w:val="clear" w:color="auto" w:fill="FFFFFF"/>
+              </w:rPr>
+              <w:t>8</w:t>
+            </w:r>
+          </w:p>
+        </w:tc>
+        <w:tc>
+          <w:tcPr>
+            <w:tcW w:w="506" w:type="dxa"/>
+          </w:tcPr>
+          <w:p>
+            <w:pPr>
+              <w:jc w:val="center"/>
+              <w:rPr>
+                <w:rFonts w:ascii="Helvetica Neue" w:eastAsia="Times New Roman" w:hAnsi="Helvetica Neue" w:cs="Times New Roman"/>
+                <w:b/>
+                <w:color w:val="2D3B45"/>
+                <w:sz w:val="21"/>
+                <w:szCs w:val="21"/>
+                <w:shd w:val="clear" w:color="auto" w:fill="FFFFFF"/>
+              </w:rPr>
+            </w:pPr>
+            <w:r>
+              <w:rPr>
+                <w:rFonts w:ascii="Helvetica Neue" w:eastAsia="Times New Roman" w:hAnsi="Helvetica Neue" w:cs="Times New Roman"/>
+                <w:b/>
+                <w:color w:val="2D3B45"/>
+                <w:sz w:val="21"/>
+                <w:szCs w:val="21"/>
+                <w:shd w:val="clear" w:color="auto" w:fill="FFFFFF"/>
+              </w:rPr>
+              <w:t>9</w:t>
+            </w:r>
+          </w:p>
+        </w:tc>
+      </w:tr>
+    </w:tbl>
+    <w:p>
+      <w:pPr>
+        <w:rPr>
+          <w:rFonts w:ascii="Helvetica Neue" w:eastAsia="Times New Roman" w:hAnsi="Helvetica Neue" w:cs="Times New Roman"/>
+          <w:b/>
+          <w:color w:val="2D3B45"/>
+          <w:sz w:val="21"/>
+          <w:szCs w:val="21"/>
+          <w:shd w:val="clear" w:color="auto" w:fill="FFFFFF"/>
+        </w:rPr>
+      </w:pPr>
+      <w:r>
+        <w:rPr>
+          <w:rFonts w:ascii="Helvetica Neue" w:eastAsia="Times New Roman" w:hAnsi="Helvetica Neue" w:cs="Times New Roman"/>
+          <w:b/>
+          <w:noProof/>
+          <w:color w:val="2D3B45"/>
+          <w:sz w:val="21"/>
+          <w:szCs w:val="21"/>
+        </w:rPr>
+        <mc:AlternateContent>
+          <mc:Choice Requires="wps">
+            <w:drawing>
+              <wp:anchor distT="0" distB="0" distL="114300" distR="114300" simplePos="0" relativeHeight="251659264" behindDoc="0" locked="0" layoutInCell="1" allowOverlap="1" wp14:anchorId="5167F361" wp14:editId="01E85FFE">
+                <wp:simplePos x="0" y="0"/>
+                <wp:positionH relativeFrom="column">
+                  <wp:posOffset>-863600</wp:posOffset>
+                </wp:positionH>
+                <wp:positionV relativeFrom="paragraph">
+                  <wp:posOffset>876300</wp:posOffset>
+                </wp:positionV>
+                <wp:extent cx="686435" cy="342900"/>
+                <wp:effectExtent l="0" t="0" r="0" b="12700"/>
+                <wp:wrapSquare wrapText="bothSides"/>
+                <wp:docPr id="1" name="Text Box 1"/>
+                <wp:cNvGraphicFramePr/>
+                <a:graphic xmlns:a="http://schemas.openxmlformats.org/drawingml/2006/main">
+                  <a:graphicData uri="http://schemas.microsoft.com/office/word/2010/wordprocessingShape">
+                    <wps:wsp>
+                      <wps:cNvSpPr txBox="1"/>
+                      <wps:spPr>
+                        <a:xfrm>
+                          <a:off x="0" y="0"/>
+                          <a:ext cx="686435" cy="342900"/>
+                        </a:xfrm>
+                        <a:prstGeom prst="rect">
+                          <a:avLst/>
+                        </a:prstGeom>
+                        <a:noFill/>
+                        <a:ln>
+                          <a:noFill/>
+                        </a:ln>
+                        <a:effectLst/>
+                      </wps:spPr>
+                      <wps:style>
+                        <a:lnRef idx="0">
+                          <a:schemeClr val="accent1"/>
+                        </a:lnRef>
+                        <a:fillRef idx="0">
+                          <a:schemeClr val="accent1"/>
+                        </a:fillRef>
+                        <a:effectRef idx="0">
+                          <a:schemeClr val="accent1"/>
+                        </a:effectRef>
+                        <a:fontRef idx="minor">
+                          <a:schemeClr val="dk1"/>
+                        </a:fontRef>
+                      </wps:style>
+                      <wps:txbx>
+                        <w:txbxContent>
+                          <w:p>
+                            <w:pPr>
+                              <w:jc w:val="center"/>
+                            </w:pPr>
+                            <w:r>
+                              <w:t>From</w:t>
+                            </w:r>
+                          </w:p>
+                        </w:txbxContent>
+                      </wps:txbx>
+                      <wps:bodyPr rot="0" spcFirstLastPara="0" vertOverflow="overflow" horzOverflow="overflow" vert="horz" wrap="square" lIns="91440" tIns="45720" rIns="91440" bIns="45720" numCol="1" spcCol="0" rtlCol="0" fromWordArt="0" anchor="t" anchorCtr="0" forceAA="0" compatLnSpc="1">
+                        <a:prstTxWarp prst="textNoShape">
+                          <a:avLst/>
+                        </a:prstTxWarp>
+                        <a:noAutofit/>
+                      </wps:bodyPr>
+                    </wps:wsp>
+                  </a:graphicData>
+                </a:graphic>
+                <wp14:sizeRelH relativeFrom="margin">
+                  <wp14:pctWidth>0</wp14:pctWidth>
+                </wp14:sizeRelH>
+                <wp14:sizeRelV relativeFrom="margin">
+                  <wp14:pctHeight>0</wp14:pctHeight>
+                </wp14:sizeRelV>
+              </wp:anchor>
+            </w:drawing>
+          </mc:Choice>
+          <mc:Fallback>
+            <w:pict>
+              <v:shape w14:anchorId="5167F361" id="Text Box 1" o:spid="_x0000_s1027" type="#_x0000_t202" style="position:absolute;margin-left:-68pt;margin-top:69pt;width:54.05pt;height:27pt;z-index:251659264;visibility:visible;mso-wrap-style:square;mso-width-percent:0;mso-height-percent:0;mso-wrap-distance-left:9pt;mso-wrap-distance-top:0;mso-wrap-distance-right:9pt;mso-wrap-distance-bottom:0;mso-position-horizontal:absolute;mso-position-horizontal-relative:text;mso-position-vertical:absolute;mso-position-vertical-relative:text;mso-width-percent:0;mso-height-percent:0;mso-width-relative:margin;mso-height-relative:margin;v-text-anchor:top" o:gfxdata="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" filled="f" stroked="f">
+                <v:textbox>
+                  <w:txbxContent>
+                    <w:p>
+                      <w:pPr>
+                        <w:jc w:val="center"/>
+                      </w:pPr>
+                      <w:r>
+                        <w:t>From</w:t>
+                      </w:r>
+                    </w:p>
+                  </w:txbxContent>
+                </v:textbox>
+                <w10:wrap type="square"/>
+              </v:shape>
+            </w:pict>
+          </mc:Fallback>
+        </mc:AlternateContent>
+      </w:r>
+      <w:r>
+        <w:rPr>
+          <w:rFonts w:ascii="Helvetica Neue" w:eastAsia="Times New Roman" w:hAnsi="Helvetica Neue" w:cs="Times New Roman"/>
+          <w:b/>
+          <w:color w:val="2D3B45"/>
+          <w:sz w:val="21"/>
+          <w:szCs w:val="21"/>
+          <w:shd w:val="clear" w:color="auto" w:fill="FFFFFF"/>
+        </w:rPr>
+        <w:t>Transition Probability matrix:</w:t>
+      </w:r>
+      <w:r>
+        <w:rPr>
+          <w:rFonts w:ascii="Helvetica Neue" w:eastAsia="Times New Roman" w:hAnsi="Helvetica Neue" w:cs="Times New Roman"/>
+          <w:b/>
+          <w:color w:val="2D3B45"/>
+          <w:sz w:val="21"/>
+          <w:szCs w:val="21"/>
+          <w:shd w:val="clear" w:color="auto" w:fill="FFFFFF"/>
+        </w:rPr>
+        <w:tab/>
+      </w:r>
+      <w:r>
+        <w:rPr>
+          <w:rFonts w:ascii="Helvetica Neue" w:eastAsia="Times New Roman" w:hAnsi="Helvetica Neue" w:cs="Times New Roman"/>
+          <w:b/>
+          <w:color w:val="2D3B45"/>
+          <w:sz w:val="21"/>
+          <w:szCs w:val="21"/>
+          <w:shd w:val="clear" w:color="auto" w:fill="FFFFFF"/>
+        </w:rPr>
+        <w:tab/>
+      </w:r>
+      <w:r>
+        <w:rPr>
+          <w:rFonts w:ascii="Helvetica Neue" w:eastAsia="Times New Roman" w:hAnsi="Helvetica Neue" w:cs="Times New Roman"/>
+          <w:b/>
+          <w:color w:val="2D3B45"/>
+          <w:sz w:val="21"/>
+          <w:szCs w:val="21"/>
+          <w:shd w:val="clear" w:color="auto" w:fill="FFFFFF"/>
+        </w:rPr>
+        <w:tab/>
+      </w:r>
+    </w:p>
+    <w:tbl>
+      <w:tblPr>
+        <w:tblStyle w:val="GridTable5Dark-Accent5"/>
+        <w:tblW w:w="0" w:type="auto"/>
+        <w:tblLook w:val="04A0" w:firstRow="1" w:lastRow="0" w:firstColumn="1" w:lastColumn="0" w:noHBand="0" w:noVBand="1"/>
+      </w:tblPr>
+      <w:tblGrid>
+        <w:gridCol w:w="935"/>
+        <w:gridCol w:w="935"/>
+        <w:gridCol w:w="935"/>
+        <w:gridCol w:w="935"/>
+        <w:gridCol w:w="935"/>
+        <w:gridCol w:w="935"/>
+        <w:gridCol w:w="935"/>
+        <w:gridCol w:w="935"/>
+        <w:gridCol w:w="935"/>
+        <w:gridCol w:w="935"/>
+      </w:tblGrid>
+      <w:tr>
+        <w:trPr>
+          <w:cnfStyle w:val="100000000000" w:firstRow="1" w:lastRow="0" w:firstColumn="0" w:lastColumn="0" w:oddVBand="0" w:evenVBand="0" w:oddHBand="0" w:evenHBand="0" w:firstRowFirstColumn="0" w:firstRowLastColumn="0" w:lastRowFirstColumn="0" w:lastRowLastColumn="0"/>
+        </w:trPr>
+        <w:tc>
+          <w:tcPr>
+            <w:cnfStyle w:val="001000000000" w:firstRow="0" w:lastRow="0" w:firstColumn="1" w:lastColumn="0" w:oddVBand="0" w:evenVBand="0" w:oddHBand="0" w:evenHBand="0" w:firstRowFirstColumn="0" w:firstRowLastColumn="0" w:lastRowFirstColumn="0" w:lastRowLastColumn="0"/>
+            <w:tcW w:w="935" w:type="dxa"/>
+          </w:tcPr>
+          <w:p>
+            <w:pPr>
+              <w:rPr>
+                <w:rFonts w:ascii="Helvetica Neue" w:eastAsia="Times New Roman" w:hAnsi="Helvetica Neue" w:cs="Times New Roman"/>
+                <w:color w:val="2D3B45"/>
+                <w:sz w:val="21"/>
+                <w:szCs w:val="21"/>
+              </w:rPr>
+            </w:pPr>
+          </w:p>
+        </w:tc>
+        <w:tc>
+          <w:tcPr>
+            <w:tcW w:w="935" w:type="dxa"/>
+          </w:tcPr>
+          <w:p>
+            <w:pPr>
+              <w:cnfStyle w:val="100000000000" w:firstRow="1" w:lastRow="0" w:firstColumn="0" w:lastColumn="0" w:oddVBand="0" w:evenVBand="0" w:oddHBand="0" w:evenHBand="0" w:firstRowFirstColumn="0" w:firstRowLastColumn="0" w:lastRowFirstColumn="0" w:lastRowLastColumn="0"/>
+              <w:rPr>
+                <w:rFonts w:ascii="Helvetica Neue" w:eastAsia="Times New Roman" w:hAnsi="Helvetica Neue" w:cs="Times New Roman"/>
+                <w:color w:val="2D3B45"/>
+                <w:sz w:val="21"/>
+                <w:szCs w:val="21"/>
+              </w:rPr>
+            </w:pPr>
+            <w:r>
+              <w:rPr>
+                <w:rFonts w:ascii="Helvetica Neue" w:eastAsia="Times New Roman" w:hAnsi="Helvetica Neue" w:cs="Times New Roman"/>
+                <w:color w:val="2D3B45"/>
+                <w:sz w:val="21"/>
+                <w:szCs w:val="21"/>
+              </w:rPr>
+              <w:t>1</w:t>
+            </w:r>
+          </w:p>
+        </w:tc>
+        <w:tc>
+          <w:tcPr>
+            <w:tcW w:w="935" w:type="dxa"/>
+          </w:tcPr>
+          <w:p>
+            <w:pPr>
+              <w:cnfStyle w:val="100000000000" w:firstRow="1" w:lastRow="0" w:firstColumn="0" w:lastColumn="0" w:oddVBand="0" w:evenVBand="0" w:oddHBand="0" w:evenHBand="0" w:firstRowFirstColumn="0" w:firstRowLastColumn="0" w:lastRowFirstColumn="0" w:lastRowLastColumn="0"/>
+              <w:rPr>
+                <w:rFonts w:ascii="Helvetica Neue" w:eastAsia="Times New Roman" w:hAnsi="Helvetica Neue" w:cs="Times New Roman"/>
+                <w:color w:val="2D3B45"/>
+                <w:sz w:val="21"/>
+                <w:szCs w:val="21"/>
+              </w:rPr>
+            </w:pPr>
+            <w:r>
+              <w:rPr>
+                <w:rFonts w:ascii="Helvetica Neue" w:eastAsia="Times New Roman" w:hAnsi="Helvetica Neue" w:cs="Times New Roman"/>
+                <w:color w:val="2D3B45"/>
+                <w:sz w:val="21"/>
+                <w:szCs w:val="21"/>
+              </w:rPr>
+              <w:t>2</w:t>
+            </w:r>
+          </w:p>
+        </w:tc>
+        <w:tc>
+          <w:tcPr>
+            <w:tcW w:w="935" w:type="dxa"/>
+          </w:tcPr>
+          <w:p>
+            <w:pPr>
+              <w:cnfStyle w:val="100000000000" w:firstRow="1" w:lastRow="0" w:firstColumn="0" w:lastColumn="0" w:oddVBand="0" w:evenVBand="0" w:oddHBand="0" w:evenHBand="0" w:firstRowFirstColumn="0" w:firstRowLastColumn="0" w:lastRowFirstColumn="0" w:lastRowLastColumn="0"/>
+              <w:rPr>
+                <w:rFonts w:ascii="Helvetica Neue" w:eastAsia="Times New Roman" w:hAnsi="Helvetica Neue" w:cs="Times New Roman"/>
+                <w:color w:val="2D3B45"/>
+                <w:sz w:val="21"/>
+                <w:szCs w:val="21"/>
+              </w:rPr>
+            </w:pPr>
+            <w:r>
+              <w:rPr>
+                <w:rFonts w:ascii="Helvetica Neue" w:eastAsia="Times New Roman" w:hAnsi="Helvetica Neue" w:cs="Times New Roman"/>
+                <w:color w:val="2D3B45"/>
+                <w:sz w:val="21"/>
+                <w:szCs w:val="21"/>
+              </w:rPr>
+              <w:t>3</w:t>
+            </w:r>
+          </w:p>
+        </w:tc>
+        <w:tc>
+          <w:tcPr>
+            <w:tcW w:w="935" w:type="dxa"/>
+          </w:tcPr>
+          <w:p>
+            <w:pPr>
+              <w:cnfStyle w:val="100000000000" w:firstRow="1" w:lastRow="0" w:firstColumn="0" w:lastColumn="0" w:oddVBand="0" w:evenVBand="0" w:oddHBand="0" w:evenHBand="0" w:firstRowFirstColumn="0" w:firstRowLastColumn="0" w:lastRowFirstColumn="0" w:lastRowLastColumn="0"/>
+              <w:rPr>
+                <w:rFonts w:ascii="Helvetica Neue" w:eastAsia="Times New Roman" w:hAnsi="Helvetica Neue" w:cs="Times New Roman"/>
+                <w:color w:val="2D3B45"/>
+                <w:sz w:val="21"/>
+                <w:szCs w:val="21"/>
+              </w:rPr>
+            </w:pPr>
+            <w:r>
+              <w:rPr>
+                <w:rFonts w:ascii="Helvetica Neue" w:eastAsia="Times New Roman" w:hAnsi="Helvetica Neue" w:cs="Times New Roman"/>
+                <w:color w:val="2D3B45"/>
+                <w:sz w:val="21"/>
+                <w:szCs w:val="21"/>
+              </w:rPr>
+              <w:t>4</w:t>
+            </w:r>
+          </w:p>
+        </w:tc>
+        <w:tc>
+          <w:tcPr>
+            <w:tcW w:w="935" w:type="dxa"/>
+          </w:tcPr>
+          <w:p>
+            <w:pPr>
+              <w:cnfStyle w:val="100000000000" w:firstRow="1" w:lastRow="0" w:firstColumn="0" w:lastColumn="0" w:oddVBand="0" w:evenVBand="0" w:oddHBand="0" w:evenHBand="0" w:firstRowFirstColumn="0" w:firstRowLastColumn="0" w:lastRowFirstColumn="0" w:lastRowLastColumn="0"/>
+              <w:rPr>
+                <w:rFonts w:ascii="Helvetica Neue" w:eastAsia="Times New Roman" w:hAnsi="Helvetica Neue" w:cs="Times New Roman"/>
+                <w:color w:val="2D3B45"/>
+                <w:sz w:val="21"/>
+                <w:szCs w:val="21"/>
+              </w:rPr>
+            </w:pPr>
+            <w:r>
+              <w:rPr>
+                <w:rFonts w:ascii="Helvetica Neue" w:eastAsia="Times New Roman" w:hAnsi="Helvetica Neue" w:cs="Times New Roman"/>
+                <w:color w:val="2D3B45"/>
+                <w:sz w:val="21"/>
+                <w:szCs w:val="21"/>
+              </w:rPr>
+              <w:t>5</w:t>
+            </w:r>
+          </w:p>
+        </w:tc>
+        <w:tc>
+          <w:tcPr>
+            <w:tcW w:w="935" w:type="dxa"/>
+          </w:tcPr>
+          <w:p>
+            <w:pPr>
+              <w:cnfStyle w:val="100000000000" w:firstRow="1" w:lastRow="0" w:firstColumn="0" w:lastColumn="0" w:oddVBand="0" w:evenVBand="0" w:oddHBand="0" w:evenHBand="0" w:firstRowFirstColumn="0" w:firstRowLastColumn="0" w:lastRowFirstColumn="0" w:lastRowLastColumn="0"/>
+              <w:rPr>
+                <w:rFonts w:ascii="Helvetica Neue" w:eastAsia="Times New Roman" w:hAnsi="Helvetica Neue" w:cs="Times New Roman"/>
+                <w:color w:val="2D3B45"/>
+                <w:sz w:val="21"/>
+                <w:szCs w:val="21"/>
+              </w:rPr>
+            </w:pPr>
+            <w:r>
+              <w:rPr>
+                <w:rFonts w:ascii="Helvetica Neue" w:eastAsia="Times New Roman" w:hAnsi="Helvetica Neue" w:cs="Times New Roman"/>
+                <w:color w:val="2D3B45"/>
+                <w:sz w:val="21"/>
+                <w:szCs w:val="21"/>
+              </w:rPr>
+              <w:t>6</w:t>
+            </w:r>
+          </w:p>
+        </w:tc>
+        <w:tc>
+          <w:tcPr>
+            <w:tcW w:w="935" w:type="dxa"/>
+          </w:tcPr>
+          <w:p>
+            <w:pPr>
+              <w:cnfStyle w:val="100000000000" w:firstRow="1" w:lastRow="0" w:firstColumn="0" w:lastColumn="0" w:oddVBand="0" w:evenVBand="0" w:oddHBand="0" w:evenHBand="0" w:firstRowFirstColumn="0" w:firstRowLastColumn="0" w:lastRowFirstColumn="0" w:lastRowLastColumn="0"/>
+              <w:rPr>
+                <w:rFonts w:ascii="Helvetica Neue" w:eastAsia="Times New Roman" w:hAnsi="Helvetica Neue" w:cs="Times New Roman"/>
+                <w:color w:val="2D3B45"/>
+                <w:sz w:val="21"/>
+                <w:szCs w:val="21"/>
+              </w:rPr>
+            </w:pPr>
+            <w:r>
+              <w:rPr>
+                <w:rFonts w:ascii="Helvetica Neue" w:eastAsia="Times New Roman" w:hAnsi="Helvetica Neue" w:cs="Times New Roman"/>
+                <w:color w:val="2D3B45"/>
+                <w:sz w:val="21"/>
+                <w:szCs w:val="21"/>
+              </w:rPr>
+              <w:t>7</w:t>
+            </w:r>
+          </w:p>
+        </w:tc>
+        <w:tc>
+          <w:tcPr>
+            <w:tcW w:w="935" w:type="dxa"/>
+          </w:tcPr>
+          <w:p>
+            <w:pPr>
+              <w:cnfStyle w:val="100000000000" w:firstRow="1" w:lastRow="0" w:firstColumn="0" w:lastColumn="0" w:oddVBand="0" w:evenVBand="0" w:oddHBand="0" w:evenHBand="0" w:firstRowFirstColumn="0" w:firstRowLastColumn="0" w:lastRowFirstColumn="0" w:lastRowLastColumn="0"/>
+              <w:rPr>
+                <w:rFonts w:ascii="Helvetica Neue" w:eastAsia="Times New Roman" w:hAnsi="Helvetica Neue" w:cs="Times New Roman"/>
+                <w:color w:val="2D3B45"/>
+                <w:sz w:val="21"/>
+                <w:szCs w:val="21"/>
+              </w:rPr>
+            </w:pPr>
+            <w:r>
+              <w:rPr>
+                <w:rFonts w:ascii="Helvetica Neue" w:eastAsia="Times New Roman" w:hAnsi="Helvetica Neue" w:cs="Times New Roman"/>
+                <w:color w:val="2D3B45"/>
+                <w:sz w:val="21"/>
+                <w:szCs w:val="21"/>
+              </w:rPr>
+              <w:t>8</w:t>
+            </w:r>
+          </w:p>
+        </w:tc>
+        <w:tc>
+          <w:tcPr>
+            <w:tcW w:w="935" w:type="dxa"/>
+          </w:tcPr>
+          <w:p>
+            <w:pPr>
+              <w:cnfStyle w:val="100000000000" w:firstRow="1" w:lastRow="0" w:firstColumn="0" w:lastColumn="0" w:oddVBand="0" w:evenVBand="0" w:oddHBand="0" w:evenHBand="0" w:firstRowFirstColumn="0" w:firstRowLastColumn="0" w:lastRowFirstColumn="0" w:lastRowLastColumn="0"/>
+              <w:rPr>
+                <w:rFonts w:ascii="Helvetica Neue" w:eastAsia="Times New Roman" w:hAnsi="Helvetica Neue" w:cs="Times New Roman"/>
+                <w:color w:val="2D3B45"/>
+                <w:sz w:val="21"/>
+                <w:szCs w:val="21"/>
+              </w:rPr>
+            </w:pPr>
+            <w:r>
+              <w:rPr>
+                <w:rFonts w:ascii="Helvetica Neue" w:eastAsia="Times New Roman" w:hAnsi="Helvetica Neue" w:cs="Times New Roman"/>
+                <w:color w:val="2D3B45"/>
+                <w:sz w:val="21"/>
+                <w:szCs w:val="21"/>
+              </w:rPr>
+              <w:t>9</w:t>
+            </w:r>
+          </w:p>
+        </w:tc>
+      </w:tr>
+      <w:tr>
+        <w:trPr>
+          <w:cnfStyle w:val="000000100000" w:firstRow="0" w:lastRow="0" w:firstColumn="0" w:lastColumn="0" w:oddVBand="0" w:evenVBand="0" w:oddHBand="1" w:evenHBand="0" w:firstRowFirstColumn="0" w:firstRowLastColumn="0" w:lastRowFirstColumn="0" w:lastRowLastColumn="0"/>
+        </w:trPr>
+        <w:tc>
+          <w:tcPr>
+            <w:cnfStyle w:val="001000000000" w:firstRow="0" w:lastRow="0" w:firstColumn="1" w:lastColumn="0" w:oddVBand="0" w:evenVBand="0" w:oddHBand="0" w:evenHBand="0" w:firstRowFirstColumn="0" w:firstRowLastColumn="0" w:lastRowFirstColumn="0" w:lastRowLastColumn="0"/>
+            <w:tcW w:w="935" w:type="dxa"/>
+          </w:tcPr>
+          <w:p>
+            <w:pPr>
+              <w:rPr>
+                <w:rFonts w:ascii="Helvetica Neue" w:eastAsia="Times New Roman" w:hAnsi="Helvetica Neue" w:cs="Times New Roman"/>
+                <w:color w:val="2D3B45"/>
+                <w:sz w:val="21"/>
+                <w:szCs w:val="21"/>
+              </w:rPr>
+            </w:pPr>
+            <w:r>
+              <w:rPr>
+                <w:rFonts w:ascii="Helvetica Neue" w:eastAsia="Times New Roman" w:hAnsi="Helvetica Neue" w:cs="Times New Roman"/>
+                <w:color w:val="2D3B45"/>
+                <w:sz w:val="21"/>
+                <w:szCs w:val="21"/>
+              </w:rPr>
+              <w:t>1</w:t>
+            </w:r>
+          </w:p>
+        </w:tc>
+        <w:tc>
+          <w:tcPr>
+            <w:tcW w:w="935" w:type="dxa"/>
+          </w:tcPr>
+          <w:p>
+            <w:pPr>
+              <w:cnfStyle w:val="000000100000" w:firstRow="0" w:lastRow="0" w:firstColumn="0" w:lastColumn="0" w:oddVBand="0" w:evenVBand="0" w:oddHBand="1" w:evenHBand="0" w:firstRowFirstColumn="0" w:firstRowLastColumn="0" w:lastRowFirstColumn="0" w:lastRowLastColumn="0"/>
+              <w:rPr>
+                <w:rFonts w:ascii="Helvetica Neue" w:eastAsia="Times New Roman" w:hAnsi="Helvetica Neue" w:cs="Times New Roman"/>
+                <w:color w:val="2D3B45"/>
+                <w:sz w:val="21"/>
+                <w:szCs w:val="21"/>
+              </w:rPr>
+            </w:pPr>
+            <w:r>
+              <w:rPr>
+                <w:rFonts w:ascii="Helvetica Neue" w:eastAsia="Times New Roman" w:hAnsi="Helvetica Neue" w:cs="Times New Roman"/>
+                <w:color w:val="2D3B45"/>
+                <w:sz w:val="21"/>
+                <w:szCs w:val="21"/>
+              </w:rPr>
+              <w:t>0</w:t>
+            </w:r>
+          </w:p>
+        </w:tc>
+        <w:tc>
+          <w:tcPr>
+            <w:tcW w:w="935" w:type="dxa"/>
+          </w:tcPr>
+          <w:p>
+            <w:pPr>
+              <w:cnfStyle w:val="000000100000" w:firstRow="0" w:lastRow="0" w:firstColumn="0" w:lastColumn="0" w:oddVBand="0" w:evenVBand="0" w:oddHBand="1" w:evenHBand="0" w:firstRowFirstColumn="0" w:firstRowLastColumn="0" w:lastRowFirstColumn="0" w:lastRowLastColumn="0"/>
+              <w:rPr>
+                <w:rFonts w:ascii="Helvetica Neue" w:eastAsia="Times New Roman" w:hAnsi="Helvetica Neue" w:cs="Times New Roman"/>
+                <w:color w:val="2D3B45"/>
+                <w:sz w:val="21"/>
+                <w:szCs w:val="21"/>
+              </w:rPr>
+            </w:pPr>
+            <w:r>
+              <w:rPr>
+                <w:rFonts w:ascii="Helvetica Neue" w:eastAsia="Times New Roman" w:hAnsi="Helvetica Neue" w:cs="Times New Roman"/>
+                <w:color w:val="2D3B45"/>
+                <w:sz w:val="21"/>
+                <w:szCs w:val="21"/>
+              </w:rPr>
+              <w:t>½</w:t>
+            </w:r>
+          </w:p>
+        </w:tc>
+        <w:tc>
+          <w:tcPr>
+            <w:tcW w:w="935" w:type="dxa"/>
+          </w:tcPr>
+          <w:p>
+            <w:pPr>
+              <w:cnfStyle w:val="000000100000" w:firstRow="0" w:lastRow="0" w:firstColumn="0" w:lastColumn="0" w:oddVBand="0" w:evenVBand="0" w:oddHBand="1" w:evenHBand="0" w:firstRowFirstColumn="0" w:firstRowLastColumn="0" w:lastRowFirstColumn="0" w:lastRowLastColumn="0"/>
+              <w:rPr>
+                <w:rFonts w:ascii="Helvetica Neue" w:eastAsia="Times New Roman" w:hAnsi="Helvetica Neue" w:cs="Times New Roman"/>
+                <w:color w:val="2D3B45"/>
+                <w:sz w:val="21"/>
+                <w:szCs w:val="21"/>
+              </w:rPr>
+            </w:pPr>
+            <w:r>
+              <w:rPr>
+                <w:rFonts w:ascii="Helvetica Neue" w:eastAsia="Times New Roman" w:hAnsi="Helvetica Neue" w:cs="Times New Roman"/>
+                <w:color w:val="2D3B45"/>
+                <w:sz w:val="21"/>
+                <w:szCs w:val="21"/>
+              </w:rPr>
+              <w:t>0</w:t>
+            </w:r>
+          </w:p>
+        </w:tc>
+        <w:tc>
+          <w:tcPr>
+            <w:tcW w:w="935" w:type="dxa"/>
+          </w:tcPr>
+          <w:p>
+            <w:pPr>
+              <w:cnfStyle w:val="000000100000" w:firstRow="0" w:lastRow="0" w:firstColumn="0" w:lastColumn="0" w:oddVBand="0" w:evenVBand="0" w:oddHBand="1" w:evenHBand="0" w:firstRowFirstColumn="0" w:firstRowLastColumn="0" w:lastRowFirstColumn="0" w:lastRowLastColumn="0"/>
+              <w:rPr>
+                <w:rFonts w:ascii="Helvetica Neue" w:eastAsia="Times New Roman" w:hAnsi="Helvetica Neue" w:cs="Times New Roman"/>
+                <w:color w:val="2D3B45"/>
+                <w:sz w:val="21"/>
+                <w:szCs w:val="21"/>
+              </w:rPr>
+            </w:pPr>
+            <w:r>
+              <w:rPr>
+                <w:rFonts w:ascii="Helvetica Neue" w:eastAsia="Times New Roman" w:hAnsi="Helvetica Neue" w:cs="Times New Roman"/>
+                <w:color w:val="2D3B45"/>
+                <w:sz w:val="21"/>
+                <w:szCs w:val="21"/>
+              </w:rPr>
+              <w:t>½</w:t>
+            </w:r>
+          </w:p>
+        </w:tc>
+        <w:tc>
+          <w:tcPr>
+            <w:tcW w:w="935" w:type="dxa"/>
+          </w:tcPr>
+          <w:p>
+            <w:pPr>
+              <w:cnfStyle w:val="000000100000" w:firstRow="0" w:lastRow="0" w:firstColumn="0" w:lastColumn="0" w:oddVBand="0" w:evenVBand="0" w:oddHBand="1" w:evenHBand="0" w:firstRowFirstColumn="0" w:firstRowLastColumn="0" w:lastRowFirstColumn="0" w:lastRowLastColumn="0"/>
+              <w:rPr>
+                <w:rFonts w:ascii="Helvetica Neue" w:eastAsia="Times New Roman" w:hAnsi="Helvetica Neue" w:cs="Times New Roman"/>
+                <w:color w:val="2D3B45"/>
+                <w:sz w:val="21"/>
+                <w:szCs w:val="21"/>
+              </w:rPr>
+            </w:pPr>
+            <w:r>
+              <w:rPr>
+                <w:rFonts w:ascii="Helvetica Neue" w:eastAsia="Times New Roman" w:hAnsi="Helvetica Neue" w:cs="Times New Roman"/>
+                <w:color w:val="2D3B45"/>
+                <w:sz w:val="21"/>
+                <w:szCs w:val="21"/>
+              </w:rPr>
+              <w:t>0</w:t>
+            </w:r>
+          </w:p>
+        </w:tc>
+        <w:tc>
+          <w:tcPr>
+            <w:tcW w:w="935" w:type="dxa"/>
+          </w:tcPr>
+          <w:p>
+            <w:pPr>
+              <w:cnfStyle w:val="000000100000" w:firstRow="0" w:lastRow="0" w:firstColumn="0" w:lastColumn="0" w:oddVBand="0" w:evenVBand="0" w:oddHBand="1" w:evenHBand="0" w:firstRowFirstColumn="0" w:firstRowLastColumn="0" w:lastRowFirstColumn="0" w:lastRowLastColumn="0"/>
+              <w:rPr>
+                <w:rFonts w:ascii="Helvetica Neue" w:eastAsia="Times New Roman" w:hAnsi="Helvetica Neue" w:cs="Times New Roman"/>
+                <w:color w:val="2D3B45"/>
+                <w:sz w:val="21"/>
+                <w:szCs w:val="21"/>
+              </w:rPr>
+            </w:pPr>
+            <w:r>
+              <w:rPr>
+                <w:rFonts w:ascii="Helvetica Neue" w:eastAsia="Times New Roman" w:hAnsi="Helvetica Neue" w:cs="Times New Roman"/>
+                <w:color w:val="2D3B45"/>
+                <w:sz w:val="21"/>
+                <w:szCs w:val="21"/>
+              </w:rPr>
+              <w:t>0</w:t>
+            </w:r>
+          </w:p>
+        </w:tc>
+        <w:tc>
+          <w:tcPr>
+            <w:tcW w:w="935" w:type="dxa"/>
+          </w:tcPr>
+          <w:p>
+            <w:pPr>
+              <w:cnfStyle w:val="000000100000" w:firstRow="0" w:lastRow="0" w:firstColumn="0" w:lastColumn="0" w:oddVBand="0" w:evenVBand="0" w:oddHBand="1" w:evenHBand="0" w:firstRowFirstColumn="0" w:firstRowLastColumn="0" w:lastRowFirstColumn="0" w:lastRowLastColumn="0"/>
+              <w:rPr>
+                <w:rFonts w:ascii="Helvetica Neue" w:eastAsia="Times New Roman" w:hAnsi="Helvetica Neue" w:cs="Times New Roman"/>
+                <w:color w:val="2D3B45"/>
+                <w:sz w:val="21"/>
+                <w:szCs w:val="21"/>
+              </w:rPr>
+            </w:pPr>
+            <w:r>
+              <w:rPr>
+                <w:rFonts w:ascii="Helvetica Neue" w:eastAsia="Times New Roman" w:hAnsi="Helvetica Neue" w:cs="Times New Roman"/>
+                <w:color w:val="2D3B45"/>
+                <w:sz w:val="21"/>
+                <w:szCs w:val="21"/>
+              </w:rPr>
+              <w:t>0</w:t>
+            </w:r>
+          </w:p>
+        </w:tc>
+        <w:tc>
+          <w:tcPr>
+            <w:tcW w:w="935" w:type="dxa"/>
+          </w:tcPr>
+          <w:p>
+            <w:pPr>
+              <w:cnfStyle w:val="000000100000" w:firstRow="0" w:lastRow="0" w:firstColumn="0" w:lastColumn="0" w:oddVBand="0" w:evenVBand="0" w:oddHBand="1" w:evenHBand="0" w:firstRowFirstColumn="0" w:firstRowLastColumn="0" w:lastRowFirstColumn="0" w:lastRowLastColumn="0"/>
+              <w:rPr>
+                <w:rFonts w:ascii="Helvetica Neue" w:eastAsia="Times New Roman" w:hAnsi="Helvetica Neue" w:cs="Times New Roman"/>
+                <w:color w:val="2D3B45"/>
+                <w:sz w:val="21"/>
+                <w:szCs w:val="21"/>
+              </w:rPr>
+            </w:pPr>
+            <w:r>
+              <w:rPr>
+                <w:rFonts w:ascii="Helvetica Neue" w:eastAsia="Times New Roman" w:hAnsi="Helvetica Neue" w:cs="Times New Roman"/>
+                <w:color w:val="2D3B45"/>
+                <w:sz w:val="21"/>
+                <w:szCs w:val="21"/>
+              </w:rPr>
+              <w:t>0</w:t>
+            </w:r>
+          </w:p>
+        </w:tc>
+        <w:tc>
+          <w:tcPr>
+            <w:tcW w:w="935" w:type="dxa"/>
+          </w:tcPr>
+          <w:p>
+            <w:pPr>
+              <w:cnfStyle w:val="000000100000" w:firstRow="0" w:lastRow="0" w:firstColumn="0" w:lastColumn="0" w:oddVBand="0" w:evenVBand="0" w:oddHBand="1" w:evenHBand="0" w:firstRowFirstColumn="0" w:firstRowLastColumn="0" w:lastRowFirstColumn="0" w:lastRowLastColumn="0"/>
+              <w:rPr>
+                <w:rFonts w:ascii="Helvetica Neue" w:eastAsia="Times New Roman" w:hAnsi="Helvetica Neue" w:cs="Times New Roman"/>
+                <w:color w:val="2D3B45"/>
+                <w:sz w:val="21"/>
+                <w:szCs w:val="21"/>
+              </w:rPr>
+            </w:pPr>
+            <w:r>
+              <w:rPr>
+                <w:rFonts w:ascii="Helvetica Neue" w:eastAsia="Times New Roman" w:hAnsi="Helvetica Neue" w:cs="Times New Roman"/>
+                <w:color w:val="2D3B45"/>
+                <w:sz w:val="21"/>
+                <w:szCs w:val="21"/>
+              </w:rPr>
+              <w:t>0</w:t>
+            </w:r>
+          </w:p>
+        </w:tc>
+      </w:tr>
+      <w:tr>
+        <w:tc>
+          <w:tcPr>
+            <w:cnfStyle w:val="001000000000" w:firstRow="0" w:lastRow="0" w:firstColumn="1" w:lastColumn="0" w:oddVBand="0" w:evenVBand="0" w:oddHBand="0" w:evenHBand="0" w:firstRowFirstColumn="0" w:firstRowLastColumn="0" w:lastRowFirstColumn="0" w:lastRowLastColumn="0"/>
+            <w:tcW w:w="935" w:type="dxa"/>
+          </w:tcPr>
+          <w:p>
+            <w:pPr>
+              <w:rPr>
+                <w:rFonts w:ascii="Helvetica Neue" w:eastAsia="Times New Roman" w:hAnsi="Helvetica Neue" w:cs="Times New Roman"/>
+                <w:color w:val="2D3B45"/>
+                <w:sz w:val="21"/>
+                <w:szCs w:val="21"/>
+              </w:rPr>
+            </w:pPr>
+            <w:r>
+              <w:rPr>
+                <w:rFonts w:ascii="Helvetica Neue" w:eastAsia="Times New Roman" w:hAnsi="Helvetica Neue" w:cs="Times New Roman"/>
+                <w:color w:val="2D3B45"/>
+                <w:sz w:val="21"/>
+                <w:szCs w:val="21"/>
+              </w:rPr>
+              <w:t>2</w:t>
+            </w:r>
+          </w:p>
+        </w:tc>
+        <w:tc>
+          <w:tcPr>
+            <w:tcW w:w="935" w:type="dxa"/>
+          </w:tcPr>
+          <w:p>
+            <w:pPr>
+              <w:cnfStyle w:val="000000000000" w:firstRow="0" w:lastRow="0" w:firstColumn="0" w:lastColumn="0" w:oddVBand="0" w:evenVBand="0" w:oddHBand="0" w:evenHBand="0" w:firstRowFirstColumn="0" w:firstRowLastColumn="0" w:lastRowFirstColumn="0" w:lastRowLastColumn="0"/>
+              <w:rPr>
+                <w:rFonts w:ascii="Helvetica Neue" w:eastAsia="Times New Roman" w:hAnsi="Helvetica Neue" w:cs="Times New Roman"/>
+                <w:color w:val="2D3B45"/>
+                <w:sz w:val="21"/>
+                <w:szCs w:val="21"/>
+              </w:rPr>
+            </w:pPr>
+            <w:r>
+              <w:rPr>
+                <w:rFonts w:ascii="Helvetica Neue" w:eastAsia="Times New Roman" w:hAnsi="Helvetica Neue" w:cs="Times New Roman"/>
+                <w:color w:val="2D3B45"/>
+                <w:sz w:val="21"/>
+                <w:szCs w:val="21"/>
+              </w:rPr>
+              <w:t xml:space="preserve">1/3 </w:t>
+            </w:r>
+          </w:p>
+        </w:tc>
+        <w:tc>
+          <w:tcPr>
+            <w:tcW w:w="935" w:type="dxa"/>
+          </w:tcPr>
+          <w:p>
+            <w:pPr>
+              <w:cnfStyle w:val="000000000000" w:firstRow="0" w:lastRow="0" w:firstColumn="0" w:lastColumn="0" w:oddVBand="0" w:evenVBand="0" w:oddHBand="0" w:evenHBand="0" w:firstRowFirstColumn="0" w:firstRowLastColumn="0" w:lastRowFirstColumn="0" w:lastRowLastColumn="0"/>
+              <w:rPr>
+                <w:rFonts w:ascii="Helvetica Neue" w:eastAsia="Times New Roman" w:hAnsi="Helvetica Neue" w:cs="Times New Roman"/>
+                <w:color w:val="2D3B45"/>
+                <w:sz w:val="21"/>
+                <w:szCs w:val="21"/>
+              </w:rPr>
+            </w:pPr>
+            <w:r>
+              <w:rPr>
+                <w:rFonts w:ascii="Helvetica Neue" w:eastAsia="Times New Roman" w:hAnsi="Helvetica Neue" w:cs="Times New Roman"/>
+                <w:color w:val="2D3B45"/>
+                <w:sz w:val="21"/>
+                <w:szCs w:val="21"/>
+              </w:rPr>
+              <w:t>0</w:t>
+            </w:r>
+          </w:p>
+        </w:tc>
+        <w:tc>
+          <w:tcPr>
+            <w:tcW w:w="935" w:type="dxa"/>
+          </w:tcPr>
+          <w:p>
+            <w:pPr>
+              <w:cnfStyle w:val="000000000000" w:firstRow="0" w:lastRow="0" w:firstColumn="0" w:lastColumn="0" w:oddVBand="0" w:evenVBand="0" w:oddHBand="0" w:evenHBand="0" w:firstRowFirstColumn="0" w:firstRowLastColumn="0" w:lastRowFirstColumn="0" w:lastRowLastColumn="0"/>
+              <w:rPr>
+                <w:rFonts w:ascii="Helvetica Neue" w:eastAsia="Times New Roman" w:hAnsi="Helvetica Neue" w:cs="Times New Roman"/>
+                <w:color w:val="2D3B45"/>
+                <w:sz w:val="21"/>
+                <w:szCs w:val="21"/>
+              </w:rPr>
+            </w:pPr>
+            <w:r>
+              <w:rPr>
+                <w:rFonts w:ascii="Helvetica Neue" w:eastAsia="Times New Roman" w:hAnsi="Helvetica Neue" w:cs="Times New Roman"/>
+                <w:color w:val="2D3B45"/>
+                <w:sz w:val="21"/>
+                <w:szCs w:val="21"/>
+              </w:rPr>
+              <w:t>1/3</w:t>
+            </w:r>
+          </w:p>
+        </w:tc>
+        <w:tc>
+          <w:tcPr>
+            <w:tcW w:w="935" w:type="dxa"/>
+          </w:tcPr>
+          <w:p>
+            <w:pPr>
+              <w:cnfStyle w:val="000000000000" w:firstRow="0" w:lastRow="0" w:firstColumn="0" w:lastColumn="0" w:oddVBand="0" w:evenVBand="0" w:oddHBand="0" w:evenHBand="0" w:firstRowFirstColumn="0" w:firstRowLastColumn="0" w:lastRowFirstColumn="0" w:lastRowLastColumn="0"/>
+              <w:rPr>
+                <w:rFonts w:ascii="Helvetica Neue" w:eastAsia="Times New Roman" w:hAnsi="Helvetica Neue" w:cs="Times New Roman"/>
+                <w:color w:val="2D3B45"/>
+                <w:sz w:val="21"/>
+                <w:szCs w:val="21"/>
+              </w:rPr>
+            </w:pPr>
+            <w:r>
+              <w:rPr>
+                <w:rFonts w:ascii="Helvetica Neue" w:eastAsia="Times New Roman" w:hAnsi="Helvetica Neue" w:cs="Times New Roman"/>
+                <w:color w:val="2D3B45"/>
+                <w:sz w:val="21"/>
+                <w:szCs w:val="21"/>
+              </w:rPr>
+              <w:t>0</w:t>
+            </w:r>
+          </w:p>
+        </w:tc>
+        <w:tc>
+          <w:tcPr>
+            <w:tcW w:w="935" w:type="dxa"/>
+          </w:tcPr>
+          <w:p>
+            <w:pPr>
+              <w:cnfStyle w:val="000000000000" w:firstRow="0" w:lastRow="0" w:firstColumn="0" w:lastColumn="0" w:oddVBand="0" w:evenVBand="0" w:oddHBand="0" w:evenHBand="0" w:firstRowFirstColumn="0" w:firstRowLastColumn="0" w:lastRowFirstColumn="0" w:lastRowLastColumn="0"/>
+              <w:rPr>
+                <w:rFonts w:ascii="Helvetica Neue" w:eastAsia="Times New Roman" w:hAnsi="Helvetica Neue" w:cs="Times New Roman"/>
+                <w:color w:val="2D3B45"/>
+                <w:sz w:val="21"/>
+                <w:szCs w:val="21"/>
+              </w:rPr>
+            </w:pPr>
+            <w:r>
+              <w:rPr>
+                <w:rFonts w:ascii="Helvetica Neue" w:eastAsia="Times New Roman" w:hAnsi="Helvetica Neue" w:cs="Times New Roman"/>
+                <w:color w:val="2D3B45"/>
+                <w:sz w:val="21"/>
+                <w:szCs w:val="21"/>
+              </w:rPr>
+              <w:t>1/3</w:t>
+            </w:r>
+          </w:p>
+        </w:tc>
+        <w:tc>
+          <w:tcPr>
+            <w:tcW w:w="935" w:type="dxa"/>
+          </w:tcPr>
+          <w:p>
+            <w:pPr>
+              <w:cnfStyle w:val="000000000000" w:firstRow="0" w:lastRow="0" w:firstColumn="0" w:lastColumn="0" w:oddVBand="0" w:evenVBand="0" w:oddHBand="0" w:evenHBand="0" w:firstRowFirstColumn="0" w:firstRowLastColumn="0" w:lastRowFirstColumn="0" w:lastRowLastColumn="0"/>
+              <w:rPr>
+                <w:rFonts w:ascii="Helvetica Neue" w:eastAsia="Times New Roman" w:hAnsi="Helvetica Neue" w:cs="Times New Roman"/>
+                <w:color w:val="2D3B45"/>
+                <w:sz w:val="21"/>
+                <w:szCs w:val="21"/>
+              </w:rPr>
+            </w:pPr>
+            <w:r>
+              <w:rPr>
+                <w:rFonts w:ascii="Helvetica Neue" w:eastAsia="Times New Roman" w:hAnsi="Helvetica Neue" w:cs="Times New Roman"/>
+                <w:color w:val="2D3B45"/>
+                <w:sz w:val="21"/>
+                <w:szCs w:val="21"/>
+              </w:rPr>
+              <w:t>0</w:t>
+            </w:r>
+          </w:p>
+        </w:tc>
+        <w:tc>
+          <w:tcPr>
+            <w:tcW w:w="935" w:type="dxa"/>
+          </w:tcPr>
+          <w:p>
+            <w:pPr>
+              <w:cnfStyle w:val="000000000000" w:firstRow="0" w:lastRow="0" w:firstColumn="0" w:lastColumn="0" w:oddVBand="0" w:evenVBand="0" w:oddHBand="0" w:evenHBand="0" w:firstRowFirstColumn="0" w:firstRowLastColumn="0" w:lastRowFirstColumn="0" w:lastRowLastColumn="0"/>
+              <w:rPr>
+                <w:rFonts w:ascii="Helvetica Neue" w:eastAsia="Times New Roman" w:hAnsi="Helvetica Neue" w:cs="Times New Roman"/>
+                <w:color w:val="2D3B45"/>
+                <w:sz w:val="21"/>
+                <w:szCs w:val="21"/>
+              </w:rPr>
+            </w:pPr>
+            <w:r>
+              <w:rPr>
+                <w:rFonts w:ascii="Helvetica Neue" w:eastAsia="Times New Roman" w:hAnsi="Helvetica Neue" w:cs="Times New Roman"/>
+                <w:color w:val="2D3B45"/>
+                <w:sz w:val="21"/>
+                <w:szCs w:val="21"/>
+              </w:rPr>
+              <w:t>0</w:t>
+            </w:r>
+          </w:p>
+        </w:tc>
+        <w:tc>
+          <w:tcPr>
+            <w:tcW w:w="935" w:type="dxa"/>
+          </w:tcPr>
+          <w:p>
+            <w:pPr>
+              <w:cnfStyle w:val="000000000000" w:firstRow="0" w:lastRow="0" w:firstColumn="0" w:lastColumn="0" w:oddVBand="0" w:evenVBand="0" w:oddHBand="0" w:evenHBand="0" w:firstRowFirstColumn="0" w:firstRowLastColumn="0" w:lastRowFirstColumn="0" w:lastRowLastColumn="0"/>
+              <w:rPr>
+                <w:rFonts w:ascii="Helvetica Neue" w:eastAsia="Times New Roman" w:hAnsi="Helvetica Neue" w:cs="Times New Roman"/>
+                <w:color w:val="2D3B45"/>
+                <w:sz w:val="21"/>
+                <w:szCs w:val="21"/>
+              </w:rPr>
+            </w:pPr>
+            <w:r>
+              <w:rPr>
+                <w:rFonts w:ascii="Helvetica Neue" w:eastAsia="Times New Roman" w:hAnsi="Helvetica Neue" w:cs="Times New Roman"/>
+                <w:color w:val="2D3B45"/>
+                <w:sz w:val="21"/>
+                <w:szCs w:val="21"/>
+              </w:rPr>
+              <w:t>0</w:t>
+            </w:r>
+          </w:p>
+        </w:tc>
+        <w:tc>
+          <w:tcPr>
+            <w:tcW w:w="935" w:type="dxa"/>
+          </w:tcPr>
+          <w:p>
+            <w:pPr>
+              <w:cnfStyle w:val="000000000000" w:firstRow="0" w:lastRow="0" w:firstColumn="0" w:lastColumn="0" w:oddVBand="0" w:evenVBand="0" w:oddHBand="0" w:evenHBand="0" w:firstRowFirstColumn="0" w:firstRowLastColumn="0" w:lastRowFirstColumn="0" w:lastRowLastColumn="0"/>
+              <w:rPr>
+                <w:rFonts w:ascii="Helvetica Neue" w:eastAsia="Times New Roman" w:hAnsi="Helvetica Neue" w:cs="Times New Roman"/>
+                <w:color w:val="2D3B45"/>
+                <w:sz w:val="21"/>
+                <w:szCs w:val="21"/>
+              </w:rPr>
+            </w:pPr>
+            <w:r>
+              <w:rPr>
+                <w:rFonts w:ascii="Helvetica Neue" w:eastAsia="Times New Roman" w:hAnsi="Helvetica Neue" w:cs="Times New Roman"/>
+                <w:color w:val="2D3B45"/>
+                <w:sz w:val="21"/>
+                <w:szCs w:val="21"/>
+              </w:rPr>
+              <w:t>0</w:t>
+            </w:r>
+          </w:p>
+        </w:tc>
+      </w:tr>
+      <w:tr>
+        <w:trPr>
+          <w:cnfStyle w:val="000000100000" w:firstRow="0" w:lastRow="0" w:firstColumn="0" w:lastColumn="0" w:oddVBand="0" w:evenVBand="0" w:oddHBand="1" w:evenHBand="0" w:firstRowFirstColumn="0" w:firstRowLastColumn="0" w:lastRowFirstColumn="0" w:lastRowLastColumn="0"/>
+        </w:trPr>
+        <w:tc>
+          <w:tcPr>
+            <w:cnfStyle w:val="001000000000" w:firstRow="0" w:lastRow="0" w:firstColumn="1" w:lastColumn="0" w:oddVBand="0" w:evenVBand="0" w:oddHBand="0" w:evenHBand="0" w:firstRowFirstColumn="0" w:firstRowLastColumn="0" w:lastRowFirstColumn="0" w:lastRowLastColumn="0"/>
+            <w:tcW w:w="935" w:type="dxa"/>
+          </w:tcPr>
+          <w:p>
+            <w:pPr>
+              <w:rPr>
+                <w:rFonts w:ascii="Helvetica Neue" w:eastAsia="Times New Roman" w:hAnsi="Helvetica Neue" w:cs="Times New Roman"/>
+                <w:color w:val="2D3B45"/>
+                <w:sz w:val="21"/>
+                <w:szCs w:val="21"/>
+              </w:rPr>
+            </w:pPr>
+            <w:r>
+              <w:rPr>
+                <w:rFonts w:ascii="Helvetica Neue" w:eastAsia="Times New Roman" w:hAnsi="Helvetica Neue" w:cs="Times New Roman"/>
+                <w:color w:val="2D3B45"/>
+                <w:sz w:val="21"/>
+                <w:szCs w:val="21"/>
+              </w:rPr>
+              <w:t>3</w:t>
+            </w:r>
+          </w:p>
+        </w:tc>
+        <w:tc>
+          <w:tcPr>
+            <w:tcW w:w="935" w:type="dxa"/>
+          </w:tcPr>
+          <w:p>
+            <w:pPr>
+              <w:cnfStyle w:val="000000100000" w:firstRow="0" w:lastRow="0" w:firstColumn="0" w:lastColumn="0" w:oddVBand="0" w:evenVBand="0" w:oddHBand="1" w:evenHBand="0" w:firstRowFirstColumn="0" w:firstRowLastColumn="0" w:lastRowFirstColumn="0" w:lastRowLastColumn="0"/>
+              <w:rPr>
+                <w:rFonts w:ascii="Helvetica Neue" w:eastAsia="Times New Roman" w:hAnsi="Helvetica Neue" w:cs="Times New Roman"/>
+                <w:color w:val="2D3B45"/>
+                <w:sz w:val="21"/>
+                <w:szCs w:val="21"/>
+              </w:rPr>
+            </w:pPr>
+            <w:r>
+              <w:rPr>
+                <w:rFonts w:ascii="Helvetica Neue" w:eastAsia="Times New Roman" w:hAnsi="Helvetica Neue" w:cs="Times New Roman"/>
+                <w:color w:val="2D3B45"/>
+                <w:sz w:val="21"/>
+                <w:szCs w:val="21"/>
+              </w:rPr>
+              <w:t>0</w:t>
+            </w:r>
+          </w:p>
+        </w:tc>
+        <w:tc>
+          <w:tcPr>
+            <w:tcW w:w="935" w:type="dxa"/>
+          </w:tcPr>
+          <w:p>
+            <w:pPr>
+              <w:cnfStyle w:val="000000100000" w:firstRow="0" w:lastRow="0" w:firstColumn="0" w:lastColumn="0" w:oddVBand="0" w:evenVBand="0" w:oddHBand="1" w:evenHBand="0" w:firstRowFirstColumn="0" w:firstRowLastColumn="0" w:lastRowFirstColumn="0" w:lastRowLastColumn="0"/>
+              <w:rPr>
+                <w:rFonts w:ascii="Helvetica Neue" w:eastAsia="Times New Roman" w:hAnsi="Helvetica Neue" w:cs="Times New Roman"/>
+                <w:color w:val="2D3B45"/>
+                <w:sz w:val="21"/>
+                <w:szCs w:val="21"/>
+              </w:rPr>
+            </w:pPr>
+            <w:r>
+              <w:rPr>
+                <w:rFonts w:ascii="Helvetica Neue" w:eastAsia="Times New Roman" w:hAnsi="Helvetica Neue" w:cs="Times New Roman"/>
+                <w:color w:val="2D3B45"/>
+                <w:sz w:val="21"/>
+                <w:szCs w:val="21"/>
+              </w:rPr>
+              <w:t>½</w:t>
+            </w:r>
+          </w:p>
+        </w:tc>
+        <w:tc>
+          <w:tcPr>
+            <w:tcW w:w="935" w:type="dxa"/>
+          </w:tcPr>
+          <w:p>
+            <w:pPr>
+              <w:cnfStyle w:val="000000100000" w:firstRow="0" w:lastRow="0" w:firstColumn="0" w:lastColumn="0" w:oddVBand="0" w:evenVBand="0" w:oddHBand="1" w:evenHBand="0" w:firstRowFirstColumn="0" w:firstRowLastColumn="0" w:lastRowFirstColumn="0" w:lastRowLastColumn="0"/>
+              <w:rPr>
+                <w:rFonts w:ascii="Helvetica Neue" w:eastAsia="Times New Roman" w:hAnsi="Helvetica Neue" w:cs="Times New Roman"/>
+                <w:color w:val="2D3B45"/>
+                <w:sz w:val="21"/>
+                <w:szCs w:val="21"/>
+              </w:rPr>
+            </w:pPr>
+            <w:r>
+              <w:rPr>
+                <w:rFonts w:ascii="Helvetica Neue" w:eastAsia="Times New Roman" w:hAnsi="Helvetica Neue" w:cs="Times New Roman"/>
+                <w:color w:val="2D3B45"/>
+                <w:sz w:val="21"/>
+                <w:szCs w:val="21"/>
+              </w:rPr>
+              <w:t>0</w:t>
+            </w:r>
+          </w:p>
+        </w:tc>
+        <w:tc>
+          <w:tcPr>
+            <w:tcW w:w="935" w:type="dxa"/>
+          </w:tcPr>
+          <w:p>
+            <w:pPr>
+              <w:cnfStyle w:val="000000100000" w:firstRow="0" w:lastRow="0" w:firstColumn="0" w:lastColumn="0" w:oddVBand="0" w:evenVBand="0" w:oddHBand="1" w:evenHBand="0" w:firstRowFirstColumn="0" w:firstRowLastColumn="0" w:lastRowFirstColumn="0" w:lastRowLastColumn="0"/>
+              <w:rPr>
+                <w:rFonts w:ascii="Helvetica Neue" w:eastAsia="Times New Roman" w:hAnsi="Helvetica Neue" w:cs="Times New Roman"/>
+                <w:color w:val="2D3B45"/>
+                <w:sz w:val="21"/>
+                <w:szCs w:val="21"/>
+              </w:rPr>
+            </w:pPr>
+            <w:r>
+              <w:rPr>
+                <w:rFonts w:ascii="Helvetica Neue" w:eastAsia="Times New Roman" w:hAnsi="Helvetica Neue" w:cs="Times New Roman"/>
+                <w:color w:val="2D3B45"/>
+                <w:sz w:val="21"/>
+                <w:szCs w:val="21"/>
+              </w:rPr>
+              <w:t>0</w:t>
+            </w:r>
+          </w:p>
+        </w:tc>
+        <w:tc>
+          <w:tcPr>
+            <w:tcW w:w="935" w:type="dxa"/>
+          </w:tcPr>
+          <w:p>
+            <w:pPr>
+              <w:cnfStyle w:val="000000100000" w:firstRow="0" w:lastRow="0" w:firstColumn="0" w:lastColumn="0" w:oddVBand="0" w:evenVBand="0" w:oddHBand="1" w:evenHBand="0" w:firstRowFirstColumn="0" w:firstRowLastColumn="0" w:lastRowFirstColumn="0" w:lastRowLastColumn="0"/>
+              <w:rPr>
+                <w:rFonts w:ascii="Helvetica Neue" w:eastAsia="Times New Roman" w:hAnsi="Helvetica Neue" w:cs="Times New Roman"/>
+                <w:color w:val="2D3B45"/>
+                <w:sz w:val="21"/>
+                <w:szCs w:val="21"/>
+              </w:rPr>
+            </w:pPr>
+            <w:r>
+              <w:rPr>
+                <w:rFonts w:ascii="Helvetica Neue" w:eastAsia="Times New Roman" w:hAnsi="Helvetica Neue" w:cs="Times New Roman"/>
+                <w:color w:val="2D3B45"/>
+                <w:sz w:val="21"/>
+                <w:szCs w:val="21"/>
+              </w:rPr>
+              <w:t>0</w:t>
+            </w:r>
+          </w:p>
+        </w:tc>
+        <w:tc>
+          <w:tcPr>
+            <w:tcW w:w="935" w:type="dxa"/>
+          </w:tcPr>
+          <w:p>
+            <w:pPr>
+              <w:cnfStyle w:val="000000100000" w:firstRow="0" w:lastRow="0" w:firstColumn="0" w:lastColumn="0" w:oddVBand="0" w:evenVBand="0" w:oddHBand="1" w:evenHBand="0" w:firstRowFirstColumn="0" w:firstRowLastColumn="0" w:lastRowFirstColumn="0" w:lastRowLastColumn="0"/>
+              <w:rPr>
+                <w:rFonts w:ascii="Helvetica Neue" w:eastAsia="Times New Roman" w:hAnsi="Helvetica Neue" w:cs="Times New Roman"/>
+                <w:color w:val="2D3B45"/>
+                <w:sz w:val="21"/>
+                <w:szCs w:val="21"/>
+              </w:rPr>
+            </w:pPr>
+            <w:r>
+              <w:rPr>
+                <w:rFonts w:ascii="Helvetica Neue" w:eastAsia="Times New Roman" w:hAnsi="Helvetica Neue" w:cs="Times New Roman"/>
+                <w:color w:val="2D3B45"/>
+                <w:sz w:val="21"/>
+                <w:szCs w:val="21"/>
+              </w:rPr>
+              <w:t>½</w:t>
+            </w:r>
+          </w:p>
+        </w:tc>
+        <w:tc>
+          <w:tcPr>
+            <w:tcW w:w="935" w:type="dxa"/>
+          </w:tcPr>
+          <w:p>
+            <w:pPr>
+              <w:cnfStyle w:val="000000100000" w:firstRow="0" w:lastRow="0" w:firstColumn="0" w:lastColumn="0" w:oddVBand="0" w:evenVBand="0" w:oddHBand="1" w:evenHBand="0" w:firstRowFirstColumn="0" w:firstRowLastColumn="0" w:lastRowFirstColumn="0" w:lastRowLastColumn="0"/>
+              <w:rPr>
+                <w:rFonts w:ascii="Helvetica Neue" w:eastAsia="Times New Roman" w:hAnsi="Helvetica Neue" w:cs="Times New Roman"/>
+                <w:color w:val="2D3B45"/>
+                <w:sz w:val="21"/>
+                <w:szCs w:val="21"/>
+              </w:rPr>
+            </w:pPr>
+            <w:r>
+              <w:rPr>
+                <w:rFonts w:ascii="Helvetica Neue" w:eastAsia="Times New Roman" w:hAnsi="Helvetica Neue" w:cs="Times New Roman"/>
+                <w:color w:val="2D3B45"/>
+                <w:sz w:val="21"/>
+                <w:szCs w:val="21"/>
+              </w:rPr>
+              <w:t>0</w:t>
+            </w:r>
+          </w:p>
+        </w:tc>
+        <w:tc>
+          <w:tcPr>
+            <w:tcW w:w="935" w:type="dxa"/>
+          </w:tcPr>
+          <w:p>
+            <w:pPr>
+              <w:cnfStyle w:val="000000100000" w:firstRow="0" w:lastRow="0" w:firstColumn="0" w:lastColumn="0" w:oddVBand="0" w:evenVBand="0" w:oddHBand="1" w:evenHBand="0" w:firstRowFirstColumn="0" w:firstRowLastColumn="0" w:lastRowFirstColumn="0" w:lastRowLastColumn="0"/>
+              <w:rPr>
+                <w:rFonts w:ascii="Helvetica Neue" w:eastAsia="Times New Roman" w:hAnsi="Helvetica Neue" w:cs="Times New Roman"/>
+                <w:color w:val="2D3B45"/>
+                <w:sz w:val="21"/>
+                <w:szCs w:val="21"/>
+              </w:rPr>
+            </w:pPr>
+            <w:r>
+              <w:rPr>
+                <w:rFonts w:ascii="Helvetica Neue" w:eastAsia="Times New Roman" w:hAnsi="Helvetica Neue" w:cs="Times New Roman"/>
+                <w:color w:val="2D3B45"/>
+                <w:sz w:val="21"/>
+                <w:szCs w:val="21"/>
+              </w:rPr>
+              <w:t>0</w:t>
+            </w:r>
+          </w:p>
+        </w:tc>
+        <w:tc>
+          <w:tcPr>
+            <w:tcW w:w="935" w:type="dxa"/>
+          </w:tcPr>
+          <w:p>
+            <w:pPr>
+              <w:cnfStyle w:val="000000100000" w:firstRow="0" w:lastRow="0" w:firstColumn="0" w:lastColumn="0" w:oddVBand="0" w:evenVBand="0" w:oddHBand="1" w:evenHBand="0" w:firstRowFirstColumn="0" w:firstRowLastColumn="0" w:lastRowFirstColumn="0" w:lastRowLastColumn="0"/>
+              <w:rPr>
+                <w:rFonts w:ascii="Helvetica Neue" w:eastAsia="Times New Roman" w:hAnsi="Helvetica Neue" w:cs="Times New Roman"/>
+                <w:color w:val="2D3B45"/>
+                <w:sz w:val="21"/>
+                <w:szCs w:val="21"/>
+              </w:rPr>
+            </w:pPr>
+            <w:r>
+              <w:rPr>
+                <w:rFonts w:ascii="Helvetica Neue" w:eastAsia="Times New Roman" w:hAnsi="Helvetica Neue" w:cs="Times New Roman"/>
+                <w:color w:val="2D3B45"/>
+                <w:sz w:val="21"/>
+                <w:szCs w:val="21"/>
+              </w:rPr>
+              <w:t>0</w:t>
+            </w:r>
+          </w:p>
+        </w:tc>
+      </w:tr>
+      <w:tr>
+        <w:tc>
+          <w:tcPr>
+            <w:cnfStyle w:val="001000000000" w:firstRow="0" w:lastRow="0" w:firstColumn="1" w:lastColumn="0" w:oddVBand="0" w:evenVBand="0" w:oddHBand="0" w:evenHBand="0" w:firstRowFirstColumn="0" w:firstRowLastColumn="0" w:lastRowFirstColumn="0" w:lastRowLastColumn="0"/>
+            <w:tcW w:w="935" w:type="dxa"/>
+          </w:tcPr>
+          <w:p>
+            <w:pPr>
+              <w:rPr>
+                <w:rFonts w:ascii="Helvetica Neue" w:eastAsia="Times New Roman" w:hAnsi="Helvetica Neue" w:cs="Times New Roman"/>
+                <w:color w:val="2D3B45"/>
+                <w:sz w:val="21"/>
+                <w:szCs w:val="21"/>
+              </w:rPr>
+            </w:pPr>
+            <w:r>
+              <w:rPr>
+                <w:rFonts w:ascii="Helvetica Neue" w:eastAsia="Times New Roman" w:hAnsi="Helvetica Neue" w:cs="Times New Roman"/>
+                <w:color w:val="2D3B45"/>
+                <w:sz w:val="21"/>
+                <w:szCs w:val="21"/>
+              </w:rPr>
+              <w:t>4</w:t>
+            </w:r>
+          </w:p>
+        </w:tc>
+        <w:tc>
+          <w:tcPr>
+            <w:tcW w:w="935" w:type="dxa"/>
+          </w:tcPr>
+          <w:p>
+            <w:pPr>
+              <w:cnfStyle w:val="000000000000" w:firstRow="0" w:lastRow="0" w:firstColumn="0" w:lastColumn="0" w:oddVBand="0" w:evenVBand="0" w:oddHBand="0" w:evenHBand="0" w:firstRowFirstColumn="0" w:firstRowLastColumn="0" w:lastRowFirstColumn="0" w:lastRowLastColumn="0"/>
+              <w:rPr>
+                <w:rFonts w:ascii="Helvetica Neue" w:eastAsia="Times New Roman" w:hAnsi="Helvetica Neue" w:cs="Times New Roman"/>
+                <w:color w:val="2D3B45"/>
+                <w:sz w:val="21"/>
+                <w:szCs w:val="21"/>
+              </w:rPr>
+            </w:pPr>
+            <w:r>
+              <w:rPr>
+                <w:rFonts w:ascii="Helvetica Neue" w:eastAsia="Times New Roman" w:hAnsi="Helvetica Neue" w:cs="Times New Roman"/>
+                <w:color w:val="2D3B45"/>
+                <w:sz w:val="21"/>
+                <w:szCs w:val="21"/>
+              </w:rPr>
+              <w:t>1/3</w:t>
+            </w:r>
+          </w:p>
+        </w:tc>
+        <w:tc>
+          <w:tcPr>
+            <w:tcW w:w="935" w:type="dxa"/>
+          </w:tcPr>
+          <w:p>
+            <w:pPr>
+              <w:cnfStyle w:val="000000000000" w:firstRow="0" w:lastRow="0" w:firstColumn="0" w:lastColumn="0" w:oddVBand="0" w:evenVBand="0" w:oddHBand="0" w:evenHBand="0" w:firstRowFirstColumn="0" w:firstRowLastColumn="0" w:lastRowFirstColumn="0" w:lastRowLastColumn="0"/>
+              <w:rPr>
+                <w:rFonts w:ascii="Helvetica Neue" w:eastAsia="Times New Roman" w:hAnsi="Helvetica Neue" w:cs="Times New Roman"/>
+                <w:color w:val="2D3B45"/>
+                <w:sz w:val="21"/>
+                <w:szCs w:val="21"/>
+              </w:rPr>
+            </w:pPr>
+            <w:r>
+              <w:rPr>
+                <w:rFonts w:ascii="Helvetica Neue" w:eastAsia="Times New Roman" w:hAnsi="Helvetica Neue" w:cs="Times New Roman"/>
+                <w:color w:val="2D3B45"/>
+                <w:sz w:val="21"/>
+                <w:szCs w:val="21"/>
+              </w:rPr>
+              <w:t>0</w:t>
+            </w:r>
+          </w:p>
+        </w:tc>
+        <w:tc>
+          <w:tcPr>
+            <w:tcW w:w="935" w:type="dxa"/>
+          </w:tcPr>
+          <w:p>
+            <w:pPr>
+              <w:cnfStyle w:val="000000000000" w:firstRow="0" w:lastRow="0" w:firstColumn="0" w:lastColumn="0" w:oddVBand="0" w:evenVBand="0" w:oddHBand="0" w:evenHBand="0" w:firstRowFirstColumn="0" w:firstRowLastColumn="0" w:lastRowFirstColumn="0" w:lastRowLastColumn="0"/>
+              <w:rPr>
+                <w:rFonts w:ascii="Helvetica Neue" w:eastAsia="Times New Roman" w:hAnsi="Helvetica Neue" w:cs="Times New Roman"/>
+                <w:color w:val="2D3B45"/>
+                <w:sz w:val="21"/>
+                <w:szCs w:val="21"/>
+              </w:rPr>
+            </w:pPr>
+            <w:r>
+              <w:rPr>
+                <w:rFonts w:ascii="Helvetica Neue" w:eastAsia="Times New Roman" w:hAnsi="Helvetica Neue" w:cs="Times New Roman"/>
+                <w:color w:val="2D3B45"/>
+                <w:sz w:val="21"/>
+                <w:szCs w:val="21"/>
+              </w:rPr>
+              <w:t>0</w:t>
+            </w:r>
+          </w:p>
+        </w:tc>
+        <w:tc>
+          <w:tcPr>
+            <w:tcW w:w="935" w:type="dxa"/>
+          </w:tcPr>
+          <w:p>
+            <w:pPr>
+              <w:cnfStyle w:val="000000000000" w:firstRow="0" w:lastRow="0" w:firstColumn="0" w:lastColumn="0" w:oddVBand="0" w:evenVBand="0" w:oddHBand="0" w:evenHBand="0" w:firstRowFirstColumn="0" w:firstRowLastColumn="0" w:lastRowFirstColumn="0" w:lastRowLastColumn="0"/>
+              <w:rPr>
+                <w:rFonts w:ascii="Helvetica Neue" w:eastAsia="Times New Roman" w:hAnsi="Helvetica Neue" w:cs="Times New Roman"/>
+                <w:color w:val="2D3B45"/>
+                <w:sz w:val="21"/>
+                <w:szCs w:val="21"/>
+              </w:rPr>
+            </w:pPr>
+            <w:r>
+              <w:rPr>
+                <w:rFonts w:ascii="Helvetica Neue" w:eastAsia="Times New Roman" w:hAnsi="Helvetica Neue" w:cs="Times New Roman"/>
+                <w:color w:val="2D3B45"/>
+                <w:sz w:val="21"/>
+                <w:szCs w:val="21"/>
+              </w:rPr>
+              <w:t>0</w:t>
+            </w:r>
+          </w:p>
+        </w:tc>
+        <w:tc>
+          <w:tcPr>
+            <w:tcW w:w="935" w:type="dxa"/>
+          </w:tcPr>
+          <w:p>
+            <w:pPr>
+              <w:cnfStyle w:val="000000000000" w:firstRow="0" w:lastRow="0" w:firstColumn="0" w:lastColumn="0" w:oddVBand="0" w:evenVBand="0" w:oddHBand="0" w:evenHBand="0" w:firstRowFirstColumn="0" w:firstRowLastColumn="0" w:lastRowFirstColumn="0" w:lastRowLastColumn="0"/>
+              <w:rPr>
+                <w:rFonts w:ascii="Helvetica Neue" w:eastAsia="Times New Roman" w:hAnsi="Helvetica Neue" w:cs="Times New Roman"/>
+                <w:color w:val="2D3B45"/>
+                <w:sz w:val="21"/>
+                <w:szCs w:val="21"/>
+              </w:rPr>
+            </w:pPr>
+            <w:r>
+              <w:rPr>
+                <w:rFonts w:ascii="Helvetica Neue" w:eastAsia="Times New Roman" w:hAnsi="Helvetica Neue" w:cs="Times New Roman"/>
+                <w:color w:val="2D3B45"/>
+                <w:sz w:val="21"/>
+                <w:szCs w:val="21"/>
+              </w:rPr>
+              <w:t>1/3</w:t>
+            </w:r>
+          </w:p>
+        </w:tc>
+        <w:tc>
+          <w:tcPr>
+            <w:tcW w:w="935" w:type="dxa"/>
+          </w:tcPr>
+          <w:p>
+            <w:pPr>
+              <w:cnfStyle w:val="000000000000" w:firstRow="0" w:lastRow="0" w:firstColumn="0" w:lastColumn="0" w:oddVBand="0" w:evenVBand="0" w:oddHBand="0" w:evenHBand="0" w:firstRowFirstColumn="0" w:firstRowLastColumn="0" w:lastRowFirstColumn="0" w:lastRowLastColumn="0"/>
+              <w:rPr>
+                <w:rFonts w:ascii="Helvetica Neue" w:eastAsia="Times New Roman" w:hAnsi="Helvetica Neue" w:cs="Times New Roman"/>
+                <w:color w:val="2D3B45"/>
+                <w:sz w:val="21"/>
+                <w:szCs w:val="21"/>
+              </w:rPr>
+            </w:pPr>
+            <w:r>
+              <w:rPr>
+                <w:rFonts w:ascii="Helvetica Neue" w:eastAsia="Times New Roman" w:hAnsi="Helvetica Neue" w:cs="Times New Roman"/>
+                <w:color w:val="2D3B45"/>
+                <w:sz w:val="21"/>
+                <w:szCs w:val="21"/>
+              </w:rPr>
+              <w:t>0</w:t>
+            </w:r>
+          </w:p>
+        </w:tc>
+        <w:tc>
+          <w:tcPr>
+            <w:tcW w:w="935" w:type="dxa"/>
+          </w:tcPr>
+          <w:p>
+            <w:pPr>
+              <w:cnfStyle w:val="000000000000" w:firstRow="0" w:lastRow="0" w:firstColumn="0" w:lastColumn="0" w:oddVBand="0" w:evenVBand="0" w:oddHBand="0" w:evenHBand="0" w:firstRowFirstColumn="0" w:firstRowLastColumn="0" w:lastRowFirstColumn="0" w:lastRowLastColumn="0"/>
+              <w:rPr>
+                <w:rFonts w:ascii="Helvetica Neue" w:eastAsia="Times New Roman" w:hAnsi="Helvetica Neue" w:cs="Times New Roman"/>
+                <w:color w:val="2D3B45"/>
+                <w:sz w:val="21"/>
+                <w:szCs w:val="21"/>
+              </w:rPr>
+            </w:pPr>
+            <w:r>
+              <w:rPr>
+                <w:rFonts w:ascii="Helvetica Neue" w:eastAsia="Times New Roman" w:hAnsi="Helvetica Neue" w:cs="Times New Roman"/>
+                <w:color w:val="2D3B45"/>
+                <w:sz w:val="21"/>
+                <w:szCs w:val="21"/>
+              </w:rPr>
+              <w:t>1/3</w:t>
+            </w:r>
+          </w:p>
+        </w:tc>
+        <w:tc>
+          <w:tcPr>
+            <w:tcW w:w="935" w:type="dxa"/>
+          </w:tcPr>
+          <w:p>
+            <w:pPr>
+              <w:cnfStyle w:val="000000000000" w:firstRow="0" w:lastRow="0" w:firstColumn="0" w:lastColumn="0" w:oddVBand="0" w:evenVBand="0" w:oddHBand="0" w:evenHBand="0" w:firstRowFirstColumn="0" w:firstRowLastColumn="0" w:lastRowFirstColumn="0" w:lastRowLastColumn="0"/>
+              <w:rPr>
+                <w:rFonts w:ascii="Helvetica Neue" w:eastAsia="Times New Roman" w:hAnsi="Helvetica Neue" w:cs="Times New Roman"/>
+                <w:color w:val="2D3B45"/>
+                <w:sz w:val="21"/>
+                <w:szCs w:val="21"/>
+              </w:rPr>
+            </w:pPr>
+            <w:r>
+              <w:rPr>
+                <w:rFonts w:ascii="Helvetica Neue" w:eastAsia="Times New Roman" w:hAnsi="Helvetica Neue" w:cs="Times New Roman"/>
+                <w:color w:val="2D3B45"/>
+                <w:sz w:val="21"/>
+                <w:szCs w:val="21"/>
+              </w:rPr>
+              <w:t>0</w:t>
+            </w:r>
+          </w:p>
+        </w:tc>
+        <w:tc>
+          <w:tcPr>
+            <w:tcW w:w="935" w:type="dxa"/>
+          </w:tcPr>
+          <w:p>
+            <w:pPr>
+              <w:cnfStyle w:val="000000000000" w:firstRow="0" w:lastRow="0" w:firstColumn="0" w:lastColumn="0" w:oddVBand="0" w:evenVBand="0" w:oddHBand="0" w:evenHBand="0" w:firstRowFirstColumn="0" w:firstRowLastColumn="0" w:lastRowFirstColumn="0" w:lastRowLastColumn="0"/>
+              <w:rPr>
+                <w:rFonts w:ascii="Helvetica Neue" w:eastAsia="Times New Roman" w:hAnsi="Helvetica Neue" w:cs="Times New Roman"/>
+                <w:color w:val="2D3B45"/>
+                <w:sz w:val="21"/>
+                <w:szCs w:val="21"/>
+              </w:rPr>
+            </w:pPr>
+            <w:r>
+              <w:rPr>
+                <w:rFonts w:ascii="Helvetica Neue" w:eastAsia="Times New Roman" w:hAnsi="Helvetica Neue" w:cs="Times New Roman"/>
+                <w:color w:val="2D3B45"/>
+                <w:sz w:val="21"/>
+                <w:szCs w:val="21"/>
+              </w:rPr>
+              <w:t>1</w:t>
+            </w:r>
+          </w:p>
+        </w:tc>
+      </w:tr>
+      <w:tr>
+        <w:trPr>
+          <w:cnfStyle w:val="000000100000" w:firstRow="0" w:lastRow="0" w:firstColumn="0" w:lastColumn="0" w:oddVBand="0" w:evenVBand="0" w:oddHBand="1" w:evenHBand="0" w:firstRowFirstColumn="0" w:firstRowLastColumn="0" w:lastRowFirstColumn="0" w:lastRowLastColumn="0"/>
+        </w:trPr>
+        <w:tc>
+          <w:tcPr>
+            <w:cnfStyle w:val="001000000000" w:firstRow="0" w:lastRow="0" w:firstColumn="1" w:lastColumn="0" w:oddVBand="0" w:evenVBand="0" w:oddHBand="0" w:evenHBand="0" w:firstRowFirstColumn="0" w:firstRowLastColumn="0" w:lastRowFirstColumn="0" w:lastRowLastColumn="0"/>
+            <w:tcW w:w="935" w:type="dxa"/>
+          </w:tcPr>
+          <w:p>
+            <w:pPr>
+              <w:rPr>
+                <w:rFonts w:ascii="Helvetica Neue" w:eastAsia="Times New Roman" w:hAnsi="Helvetica Neue" w:cs="Times New Roman"/>
+                <w:color w:val="2D3B45"/>
+                <w:sz w:val="21"/>
+                <w:szCs w:val="21"/>
+              </w:rPr>
+            </w:pPr>
+            <w:r>
+              <w:rPr>
+                <w:rFonts w:ascii="Helvetica Neue" w:eastAsia="Times New Roman" w:hAnsi="Helvetica Neue" w:cs="Times New Roman"/>
+                <w:color w:val="2D3B45"/>
+                <w:sz w:val="21"/>
+                <w:szCs w:val="21"/>
+              </w:rPr>
+              <w:t>5</w:t>
+            </w:r>
+          </w:p>
+        </w:tc>
+        <w:tc>
+          <w:tcPr>
+            <w:tcW w:w="935" w:type="dxa"/>
+          </w:tcPr>
+          <w:p>
+            <w:pPr>
+              <w:cnfStyle w:val="000000100000" w:firstRow="0" w:lastRow="0" w:firstColumn="0" w:lastColumn="0" w:oddVBand="0" w:evenVBand="0" w:oddHBand="1" w:evenHBand="0" w:firstRowFirstColumn="0" w:firstRowLastColumn="0" w:lastRowFirstColumn="0" w:lastRowLastColumn="0"/>
+              <w:rPr>
+                <w:rFonts w:ascii="Helvetica Neue" w:eastAsia="Times New Roman" w:hAnsi="Helvetica Neue" w:cs="Times New Roman"/>
+                <w:color w:val="2D3B45"/>
+                <w:sz w:val="21"/>
+                <w:szCs w:val="21"/>
+              </w:rPr>
+            </w:pPr>
+            <w:r>
+              <w:rPr>
+                <w:rFonts w:ascii="Helvetica Neue" w:eastAsia="Times New Roman" w:hAnsi="Helvetica Neue" w:cs="Times New Roman"/>
+                <w:color w:val="2D3B45"/>
+                <w:sz w:val="21"/>
+                <w:szCs w:val="21"/>
+              </w:rPr>
+              <w:t>0</w:t>
+            </w:r>
+          </w:p>
+        </w:tc>
+        <w:tc>
+          <w:tcPr>
+            <w:tcW w:w="935" w:type="dxa"/>
+          </w:tcPr>
+          <w:p>
+            <w:pPr>
+              <w:cnfStyle w:val="000000100000" w:firstRow="0" w:lastRow="0" w:firstColumn="0" w:lastColumn="0" w:oddVBand="0" w:evenVBand="0" w:oddHBand="1" w:evenHBand="0" w:firstRowFirstColumn="0" w:firstRowLastColumn="0" w:lastRowFirstColumn="0" w:lastRowLastColumn="0"/>
+              <w:rPr>
+                <w:rFonts w:ascii="Helvetica Neue" w:eastAsia="Times New Roman" w:hAnsi="Helvetica Neue" w:cs="Times New Roman"/>
+                <w:color w:val="2D3B45"/>
+                <w:sz w:val="21"/>
+                <w:szCs w:val="21"/>
+              </w:rPr>
+            </w:pPr>
+            <w:r>
+              <w:rPr>
+                <w:rFonts w:ascii="Helvetica Neue" w:eastAsia="Times New Roman" w:hAnsi="Helvetica Neue" w:cs="Times New Roman"/>
+                <w:color w:val="2D3B45"/>
+                <w:sz w:val="21"/>
+                <w:szCs w:val="21"/>
+              </w:rPr>
+              <w:t>¼</w:t>
+            </w:r>
+          </w:p>
+        </w:tc>
+        <w:tc>
+          <w:tcPr>
+            <w:tcW w:w="935" w:type="dxa"/>
+          </w:tcPr>
+          <w:p>
+            <w:pPr>
+              <w:cnfStyle w:val="000000100000" w:firstRow="0" w:lastRow="0" w:firstColumn="0" w:lastColumn="0" w:oddVBand="0" w:evenVBand="0" w:oddHBand="1" w:evenHBand="0" w:firstRowFirstColumn="0" w:firstRowLastColumn="0" w:lastRowFirstColumn="0" w:lastRowLastColumn="0"/>
+              <w:rPr>
+                <w:rFonts w:ascii="Helvetica Neue" w:eastAsia="Times New Roman" w:hAnsi="Helvetica Neue" w:cs="Times New Roman"/>
+                <w:color w:val="2D3B45"/>
+                <w:sz w:val="21"/>
+                <w:szCs w:val="21"/>
+              </w:rPr>
+            </w:pPr>
+            <w:r>
+              <w:rPr>
+                <w:rFonts w:ascii="Helvetica Neue" w:eastAsia="Times New Roman" w:hAnsi="Helvetica Neue" w:cs="Times New Roman"/>
+                <w:color w:val="2D3B45"/>
+                <w:sz w:val="21"/>
+                <w:szCs w:val="21"/>
+              </w:rPr>
+              <w:t>0</w:t>
+            </w:r>
+          </w:p>
+        </w:tc>
+        <w:tc>
+          <w:tcPr>
+            <w:tcW w:w="935" w:type="dxa"/>
+          </w:tcPr>
+          <w:p>
+            <w:pPr>
+              <w:cnfStyle w:val="000000100000" w:firstRow="0" w:lastRow="0" w:firstColumn="0" w:lastColumn="0" w:oddVBand="0" w:evenVBand="0" w:oddHBand="1" w:evenHBand="0" w:firstRowFirstColumn="0" w:firstRowLastColumn="0" w:lastRowFirstColumn="0" w:lastRowLastColumn="0"/>
+              <w:rPr>
+                <w:rFonts w:ascii="Helvetica Neue" w:eastAsia="Times New Roman" w:hAnsi="Helvetica Neue" w:cs="Times New Roman"/>
+                <w:color w:val="2D3B45"/>
+                <w:sz w:val="21"/>
+                <w:szCs w:val="21"/>
+              </w:rPr>
+            </w:pPr>
+            <w:r>
+              <w:rPr>
+                <w:rFonts w:ascii="Helvetica Neue" w:eastAsia="Times New Roman" w:hAnsi="Helvetica Neue" w:cs="Times New Roman"/>
+                <w:color w:val="2D3B45"/>
+                <w:sz w:val="21"/>
+                <w:szCs w:val="21"/>
+              </w:rPr>
+              <w:t>¼</w:t>
+            </w:r>
+          </w:p>
+        </w:tc>
+        <w:tc>
+          <w:tcPr>
+            <w:tcW w:w="935" w:type="dxa"/>
+          </w:tcPr>
+          <w:p>
+            <w:pPr>
+              <w:cnfStyle w:val="000000100000" w:firstRow="0" w:lastRow="0" w:firstColumn="0" w:lastColumn="0" w:oddVBand="0" w:evenVBand="0" w:oddHBand="1" w:evenHBand="0" w:firstRowFirstColumn="0" w:firstRowLastColumn="0" w:lastRowFirstColumn="0" w:lastRowLastColumn="0"/>
+              <w:rPr>
+                <w:rFonts w:ascii="Helvetica Neue" w:eastAsia="Times New Roman" w:hAnsi="Helvetica Neue" w:cs="Times New Roman"/>
+                <w:color w:val="2D3B45"/>
+                <w:sz w:val="21"/>
+                <w:szCs w:val="21"/>
+              </w:rPr>
+            </w:pPr>
+            <w:r>
+              <w:rPr>
+                <w:rFonts w:ascii="Helvetica Neue" w:eastAsia="Times New Roman" w:hAnsi="Helvetica Neue" w:cs="Times New Roman"/>
+                <w:color w:val="2D3B45"/>
+                <w:sz w:val="21"/>
+                <w:szCs w:val="21"/>
+              </w:rPr>
+              <w:t>0</w:t>
+            </w:r>
+          </w:p>
+        </w:tc>
+        <w:tc>
+          <w:tcPr>
+            <w:tcW w:w="935" w:type="dxa"/>
+          </w:tcPr>
+          <w:p>
+            <w:pPr>
+              <w:cnfStyle w:val="000000100000" w:firstRow="0" w:lastRow="0" w:firstColumn="0" w:lastColumn="0" w:oddVBand="0" w:evenVBand="0" w:oddHBand="1" w:evenHBand="0" w:firstRowFirstColumn="0" w:firstRowLastColumn="0" w:lastRowFirstColumn="0" w:lastRowLastColumn="0"/>
+              <w:rPr>
+                <w:rFonts w:ascii="Helvetica Neue" w:eastAsia="Times New Roman" w:hAnsi="Helvetica Neue" w:cs="Times New Roman"/>
+                <w:color w:val="2D3B45"/>
+                <w:sz w:val="21"/>
+                <w:szCs w:val="21"/>
+              </w:rPr>
+            </w:pPr>
+            <w:r>
+              <w:rPr>
+                <w:rFonts w:ascii="Helvetica Neue" w:eastAsia="Times New Roman" w:hAnsi="Helvetica Neue" w:cs="Times New Roman"/>
+                <w:color w:val="2D3B45"/>
+                <w:sz w:val="21"/>
+                <w:szCs w:val="21"/>
+              </w:rPr>
+              <w:t>¼</w:t>
+            </w:r>
+          </w:p>
+        </w:tc>
+        <w:tc>
+          <w:tcPr>
+            <w:tcW w:w="935" w:type="dxa"/>
+          </w:tcPr>
+          <w:p>
+            <w:pPr>
+              <w:cnfStyle w:val="000000100000" w:firstRow="0" w:lastRow="0" w:firstColumn="0" w:lastColumn="0" w:oddVBand="0" w:evenVBand="0" w:oddHBand="1" w:evenHBand="0" w:firstRowFirstColumn="0" w:firstRowLastColumn="0" w:lastRowFirstColumn="0" w:lastRowLastColumn="0"/>
+              <w:rPr>
+                <w:rFonts w:ascii="Helvetica Neue" w:eastAsia="Times New Roman" w:hAnsi="Helvetica Neue" w:cs="Times New Roman"/>
+                <w:color w:val="2D3B45"/>
+                <w:sz w:val="21"/>
+                <w:szCs w:val="21"/>
+              </w:rPr>
+            </w:pPr>
+            <w:r>
+              <w:rPr>
+                <w:rFonts w:ascii="Helvetica Neue" w:eastAsia="Times New Roman" w:hAnsi="Helvetica Neue" w:cs="Times New Roman"/>
+                <w:color w:val="2D3B45"/>
+                <w:sz w:val="21"/>
+                <w:szCs w:val="21"/>
+              </w:rPr>
+              <w:t>0</w:t>
+            </w:r>
+          </w:p>
+        </w:tc>
+        <w:tc>
+          <w:tcPr>
+            <w:tcW w:w="935" w:type="dxa"/>
+          </w:tcPr>
+          <w:p>
+            <w:pPr>
+              <w:cnfStyle w:val="000000100000" w:firstRow="0" w:lastRow="0" w:firstColumn="0" w:lastColumn="0" w:oddVBand="0" w:evenVBand="0" w:oddHBand="1" w:evenHBand="0" w:firstRowFirstColumn="0" w:firstRowLastColumn="0" w:lastRowFirstColumn="0" w:lastRowLastColumn="0"/>
+              <w:rPr>
+                <w:rFonts w:ascii="Helvetica Neue" w:eastAsia="Times New Roman" w:hAnsi="Helvetica Neue" w:cs="Times New Roman"/>
+                <w:color w:val="2D3B45"/>
+                <w:sz w:val="21"/>
+                <w:szCs w:val="21"/>
+              </w:rPr>
+            </w:pPr>
+            <w:r>
+              <w:rPr>
+                <w:rFonts w:ascii="Helvetica Neue" w:eastAsia="Times New Roman" w:hAnsi="Helvetica Neue" w:cs="Times New Roman"/>
+                <w:color w:val="2D3B45"/>
+                <w:sz w:val="21"/>
+                <w:szCs w:val="21"/>
+              </w:rPr>
+              <w:t>¼</w:t>
+            </w:r>
+          </w:p>
+        </w:tc>
+        <w:tc>
+          <w:tcPr>
+            <w:tcW w:w="935" w:type="dxa"/>
+          </w:tcPr>
+          <w:p>
+            <w:pPr>
+              <w:cnfStyle w:val="000000100000" w:firstRow="0" w:lastRow="0" w:firstColumn="0" w:lastColumn="0" w:oddVBand="0" w:evenVBand="0" w:oddHBand="1" w:evenHBand="0" w:firstRowFirstColumn="0" w:firstRowLastColumn="0" w:lastRowFirstColumn="0" w:lastRowLastColumn="0"/>
+              <w:rPr>
+                <w:rFonts w:ascii="Helvetica Neue" w:eastAsia="Times New Roman" w:hAnsi="Helvetica Neue" w:cs="Times New Roman"/>
+                <w:color w:val="2D3B45"/>
+                <w:sz w:val="21"/>
+                <w:szCs w:val="21"/>
+              </w:rPr>
+            </w:pPr>
+            <w:r>
+              <w:rPr>
+                <w:rFonts w:ascii="Helvetica Neue" w:eastAsia="Times New Roman" w:hAnsi="Helvetica Neue" w:cs="Times New Roman"/>
+                <w:color w:val="2D3B45"/>
+                <w:sz w:val="21"/>
+                <w:szCs w:val="21"/>
+              </w:rPr>
+              <w:t>0</w:t>
+            </w:r>
+          </w:p>
+        </w:tc>
+      </w:tr>
+      <w:tr>
+        <w:tc>
+          <w:tcPr>
+            <w:cnfStyle w:val="001000000000" w:firstRow="0" w:lastRow="0" w:firstColumn="1" w:lastColumn="0" w:oddVBand="0" w:evenVBand="0" w:oddHBand="0" w:evenHBand="0" w:firstRowFirstColumn="0" w:firstRowLastColumn="0" w:lastRowFirstColumn="0" w:lastRowLastColumn="0"/>
+            <w:tcW w:w="935" w:type="dxa"/>
+          </w:tcPr>
+          <w:p>
+            <w:pPr>
+              <w:rPr>
+                <w:rFonts w:ascii="Helvetica Neue" w:eastAsia="Times New Roman" w:hAnsi="Helvetica Neue" w:cs="Times New Roman"/>
+                <w:color w:val="2D3B45"/>
+                <w:sz w:val="21"/>
+                <w:szCs w:val="21"/>
+              </w:rPr>
+            </w:pPr>
+            <w:r>
+              <w:rPr>
+                <w:rFonts w:ascii="Helvetica Neue" w:eastAsia="Times New Roman" w:hAnsi="Helvetica Neue" w:cs="Times New Roman"/>
+                <w:color w:val="2D3B45"/>
+                <w:sz w:val="21"/>
+                <w:szCs w:val="21"/>
+              </w:rPr>
+              <w:t>6</w:t>
+            </w:r>
+          </w:p>
+        </w:tc>
+        <w:tc>
+          <w:tcPr>
+            <w:tcW w:w="935" w:type="dxa"/>
+          </w:tcPr>
+          <w:p>
+            <w:pPr>
+              <w:cnfStyle w:val="000000000000" w:firstRow="0" w:lastRow="0" w:firstColumn="0" w:lastColumn="0" w:oddVBand="0" w:evenVBand="0" w:oddHBand="0" w:evenHBand="0" w:firstRowFirstColumn="0" w:firstRowLastColumn="0" w:lastRowFirstColumn="0" w:lastRowLastColumn="0"/>
+              <w:rPr>
+                <w:rFonts w:ascii="Helvetica Neue" w:eastAsia="Times New Roman" w:hAnsi="Helvetica Neue" w:cs="Times New Roman"/>
+                <w:color w:val="2D3B45"/>
+                <w:sz w:val="21"/>
+                <w:szCs w:val="21"/>
+              </w:rPr>
+            </w:pPr>
+            <w:r>
+              <w:rPr>
+                <w:rFonts w:ascii="Helvetica Neue" w:eastAsia="Times New Roman" w:hAnsi="Helvetica Neue" w:cs="Times New Roman"/>
+                <w:color w:val="2D3B45"/>
+                <w:sz w:val="21"/>
+                <w:szCs w:val="21"/>
+              </w:rPr>
+              <w:t>0</w:t>
+            </w:r>
+          </w:p>
+        </w:tc>
+        <w:tc>
+          <w:tcPr>
+            <w:tcW w:w="935" w:type="dxa"/>
+          </w:tcPr>
+          <w:p>
+            <w:pPr>
+              <w:cnfStyle w:val="000000000000" w:firstRow="0" w:lastRow="0" w:firstColumn="0" w:lastColumn="0" w:oddVBand="0" w:evenVBand="0" w:oddHBand="0" w:evenHBand="0" w:firstRowFirstColumn="0" w:firstRowLastColumn="0" w:lastRowFirstColumn="0" w:lastRowLastColumn="0"/>
+              <w:rPr>
+                <w:rFonts w:ascii="Helvetica Neue" w:eastAsia="Times New Roman" w:hAnsi="Helvetica Neue" w:cs="Times New Roman"/>
+                <w:color w:val="2D3B45"/>
+                <w:sz w:val="21"/>
+                <w:szCs w:val="21"/>
+              </w:rPr>
+            </w:pPr>
+            <w:r>
+              <w:rPr>
+                <w:rFonts w:ascii="Helvetica Neue" w:eastAsia="Times New Roman" w:hAnsi="Helvetica Neue" w:cs="Times New Roman"/>
+                <w:color w:val="2D3B45"/>
+                <w:sz w:val="21"/>
+                <w:szCs w:val="21"/>
+              </w:rPr>
+              <w:t>0</w:t>
+            </w:r>
+          </w:p>
+        </w:tc>
+        <w:tc>
+          <w:tcPr>
+            <w:tcW w:w="935" w:type="dxa"/>
+          </w:tcPr>
+          <w:p>
+            <w:pPr>
+              <w:cnfStyle w:val="000000000000" w:firstRow="0" w:lastRow="0" w:firstColumn="0" w:lastColumn="0" w:oddVBand="0" w:evenVBand="0" w:oddHBand="0" w:evenHBand="0" w:firstRowFirstColumn="0" w:firstRowLastColumn="0" w:lastRowFirstColumn="0" w:lastRowLastColumn="0"/>
+              <w:rPr>
+                <w:rFonts w:ascii="Helvetica Neue" w:eastAsia="Times New Roman" w:hAnsi="Helvetica Neue" w:cs="Times New Roman"/>
+                <w:color w:val="2D3B45"/>
+                <w:sz w:val="21"/>
+                <w:szCs w:val="21"/>
+              </w:rPr>
+            </w:pPr>
+            <w:r>
+              <w:rPr>
+                <w:rFonts w:ascii="Helvetica Neue" w:eastAsia="Times New Roman" w:hAnsi="Helvetica Neue" w:cs="Times New Roman"/>
+                <w:color w:val="2D3B45"/>
+                <w:sz w:val="21"/>
+                <w:szCs w:val="21"/>
+              </w:rPr>
+              <w:t>1/3</w:t>
+            </w:r>
+          </w:p>
+        </w:tc>
+        <w:tc>
+          <w:tcPr>
+            <w:tcW w:w="935" w:type="dxa"/>
+          </w:tcPr>
+          <w:p>
+            <w:pPr>
+              <w:cnfStyle w:val="000000000000" w:firstRow="0" w:lastRow="0" w:firstColumn="0" w:lastColumn="0" w:oddVBand="0" w:evenVBand="0" w:oddHBand="0" w:evenHBand="0" w:firstRowFirstColumn="0" w:firstRowLastColumn="0" w:lastRowFirstColumn="0" w:lastRowLastColumn="0"/>
+              <w:rPr>
+                <w:rFonts w:ascii="Helvetica Neue" w:eastAsia="Times New Roman" w:hAnsi="Helvetica Neue" w:cs="Times New Roman"/>
+                <w:color w:val="2D3B45"/>
+                <w:sz w:val="21"/>
+                <w:szCs w:val="21"/>
+              </w:rPr>
+            </w:pPr>
+            <w:r>
+              <w:rPr>
+                <w:rFonts w:ascii="Helvetica Neue" w:eastAsia="Times New Roman" w:hAnsi="Helvetica Neue" w:cs="Times New Roman"/>
+                <w:color w:val="2D3B45"/>
+                <w:sz w:val="21"/>
+                <w:szCs w:val="21"/>
+              </w:rPr>
+              <w:t>0</w:t>
+            </w:r>
+          </w:p>
+        </w:tc>
+        <w:tc>
+          <w:tcPr>
+            <w:tcW w:w="935" w:type="dxa"/>
+          </w:tcPr>
+          <w:p>
+            <w:pPr>
+              <w:cnfStyle w:val="000000000000" w:firstRow="0" w:lastRow="0" w:firstColumn="0" w:lastColumn="0" w:oddVBand="0" w:evenVBand="0" w:oddHBand="0" w:evenHBand="0" w:firstRowFirstColumn="0" w:firstRowLastColumn="0" w:lastRowFirstColumn="0" w:lastRowLastColumn="0"/>
+              <w:rPr>
+                <w:rFonts w:ascii="Helvetica Neue" w:eastAsia="Times New Roman" w:hAnsi="Helvetica Neue" w:cs="Times New Roman"/>
+                <w:color w:val="2D3B45"/>
+                <w:sz w:val="21"/>
+                <w:szCs w:val="21"/>
+              </w:rPr>
+            </w:pPr>
+            <w:r>
+              <w:rPr>
+                <w:rFonts w:ascii="Helvetica Neue" w:eastAsia="Times New Roman" w:hAnsi="Helvetica Neue" w:cs="Times New Roman"/>
+                <w:color w:val="2D3B45"/>
+                <w:sz w:val="21"/>
+                <w:szCs w:val="21"/>
+              </w:rPr>
+              <w:t>1/3</w:t>
+            </w:r>
+          </w:p>
+        </w:tc>
+        <w:tc>
+          <w:tcPr>
+            <w:tcW w:w="935" w:type="dxa"/>
+          </w:tcPr>
+          <w:p>
+            <w:pPr>
+              <w:cnfStyle w:val="000000000000" w:firstRow="0" w:lastRow="0" w:firstColumn="0" w:lastColumn="0" w:oddVBand="0" w:evenVBand="0" w:oddHBand="0" w:evenHBand="0" w:firstRowFirstColumn="0" w:firstRowLastColumn="0" w:lastRowFirstColumn="0" w:lastRowLastColumn="0"/>
+              <w:rPr>
+                <w:rFonts w:ascii="Helvetica Neue" w:eastAsia="Times New Roman" w:hAnsi="Helvetica Neue" w:cs="Times New Roman"/>
+                <w:color w:val="2D3B45"/>
+                <w:sz w:val="21"/>
+                <w:szCs w:val="21"/>
+              </w:rPr>
+            </w:pPr>
+            <w:r>
+              <w:rPr>
+                <w:rFonts w:ascii="Helvetica Neue" w:eastAsia="Times New Roman" w:hAnsi="Helvetica Neue" w:cs="Times New Roman"/>
+                <w:color w:val="2D3B45"/>
+                <w:sz w:val="21"/>
+                <w:szCs w:val="21"/>
+              </w:rPr>
+              <w:t>0</w:t>
+            </w:r>
+          </w:p>
+        </w:tc>
+        <w:tc>
+          <w:tcPr>
+            <w:tcW w:w="935" w:type="dxa"/>
+          </w:tcPr>
+          <w:p>
+            <w:pPr>
+              <w:cnfStyle w:val="000000000000" w:firstRow="0" w:lastRow="0" w:firstColumn="0" w:lastColumn="0" w:oddVBand="0" w:evenVBand="0" w:oddHBand="0" w:evenHBand="0" w:firstRowFirstColumn="0" w:firstRowLastColumn="0" w:lastRowFirstColumn="0" w:lastRowLastColumn="0"/>
+              <w:rPr>
+                <w:rFonts w:ascii="Helvetica Neue" w:eastAsia="Times New Roman" w:hAnsi="Helvetica Neue" w:cs="Times New Roman"/>
+                <w:color w:val="2D3B45"/>
+                <w:sz w:val="21"/>
+                <w:szCs w:val="21"/>
+              </w:rPr>
+            </w:pPr>
+            <w:r>
+              <w:rPr>
+                <w:rFonts w:ascii="Helvetica Neue" w:eastAsia="Times New Roman" w:hAnsi="Helvetica Neue" w:cs="Times New Roman"/>
+                <w:color w:val="2D3B45"/>
+                <w:sz w:val="21"/>
+                <w:szCs w:val="21"/>
+              </w:rPr>
+              <w:t>0</w:t>
+            </w:r>
+          </w:p>
+        </w:tc>
+        <w:tc>
+          <w:tcPr>
+            <w:tcW w:w="935" w:type="dxa"/>
+          </w:tcPr>
+          <w:p>
+            <w:pPr>
+              <w:cnfStyle w:val="000000000000" w:firstRow="0" w:lastRow="0" w:firstColumn="0" w:lastColumn="0" w:oddVBand="0" w:evenVBand="0" w:oddHBand="0" w:evenHBand="0" w:firstRowFirstColumn="0" w:firstRowLastColumn="0" w:lastRowFirstColumn="0" w:lastRowLastColumn="0"/>
+              <w:rPr>
+                <w:rFonts w:ascii="Helvetica Neue" w:eastAsia="Times New Roman" w:hAnsi="Helvetica Neue" w:cs="Times New Roman"/>
+                <w:color w:val="2D3B45"/>
+                <w:sz w:val="21"/>
+                <w:szCs w:val="21"/>
+              </w:rPr>
+            </w:pPr>
+            <w:r>
+              <w:rPr>
+                <w:rFonts w:ascii="Helvetica Neue" w:eastAsia="Times New Roman" w:hAnsi="Helvetica Neue" w:cs="Times New Roman"/>
+                <w:color w:val="2D3B45"/>
+                <w:sz w:val="21"/>
+                <w:szCs w:val="21"/>
+              </w:rPr>
+              <w:t>0</w:t>
+            </w:r>
+          </w:p>
+        </w:tc>
+        <w:tc>
+          <w:tcPr>
+            <w:tcW w:w="935" w:type="dxa"/>
+          </w:tcPr>
+          <w:p>
+            <w:pPr>
+              <w:cnfStyle w:val="000000000000" w:firstRow="0" w:lastRow="0" w:firstColumn="0" w:lastColumn="0" w:oddVBand="0" w:evenVBand="0" w:oddHBand="0" w:evenHBand="0" w:firstRowFirstColumn="0" w:firstRowLastColumn="0" w:lastRowFirstColumn="0" w:lastRowLastColumn="0"/>
+              <w:rPr>
+                <w:rFonts w:ascii="Helvetica Neue" w:eastAsia="Times New Roman" w:hAnsi="Helvetica Neue" w:cs="Times New Roman"/>
+                <w:color w:val="2D3B45"/>
+                <w:sz w:val="21"/>
+                <w:szCs w:val="21"/>
+              </w:rPr>
+            </w:pPr>
+            <w:r>
+              <w:rPr>
+                <w:rFonts w:ascii="Helvetica Neue" w:eastAsia="Times New Roman" w:hAnsi="Helvetica Neue" w:cs="Times New Roman"/>
+                <w:color w:val="2D3B45"/>
+                <w:sz w:val="21"/>
+                <w:szCs w:val="21"/>
+              </w:rPr>
+              <w:t>1/3</w:t>
+            </w:r>
+          </w:p>
+        </w:tc>
+      </w:tr>
+      <w:tr>
+        <w:trPr>
+          <w:cnfStyle w:val="000000100000" w:firstRow="0" w:lastRow="0" w:firstColumn="0" w:lastColumn="0" w:oddVBand="0" w:evenVBand="0" w:oddHBand="1" w:evenHBand="0" w:firstRowFirstColumn="0" w:firstRowLastColumn="0" w:lastRowFirstColumn="0" w:lastRowLastColumn="0"/>
+        </w:trPr>
+        <w:tc>
+          <w:tcPr>
+            <w:cnfStyle w:val="001000000000" w:firstRow="0" w:lastRow="0" w:firstColumn="1" w:lastColumn="0" w:oddVBand="0" w:evenVBand="0" w:oddHBand="0" w:evenHBand="0" w:firstRowFirstColumn="0" w:firstRowLastColumn="0" w:lastRowFirstColumn="0" w:lastRowLastColumn="0"/>
+            <w:tcW w:w="935" w:type="dxa"/>
+          </w:tcPr>
+          <w:p>
+            <w:pPr>
+              <w:rPr>
+                <w:rFonts w:ascii="Helvetica Neue" w:eastAsia="Times New Roman" w:hAnsi="Helvetica Neue" w:cs="Times New Roman"/>
+                <w:color w:val="2D3B45"/>
+                <w:sz w:val="21"/>
+                <w:szCs w:val="21"/>
+              </w:rPr>
+            </w:pPr>
+            <w:r>
+              <w:rPr>
+                <w:rFonts w:ascii="Helvetica Neue" w:eastAsia="Times New Roman" w:hAnsi="Helvetica Neue" w:cs="Times New Roman"/>
+                <w:color w:val="2D3B45"/>
+                <w:sz w:val="21"/>
+                <w:szCs w:val="21"/>
+              </w:rPr>
+              <w:t>7</w:t>
+            </w:r>
+          </w:p>
+        </w:tc>
+        <w:tc>
+          <w:tcPr>
+            <w:tcW w:w="935" w:type="dxa"/>
+          </w:tcPr>
+          <w:p>
+            <w:pPr>
+              <w:cnfStyle w:val="000000100000" w:firstRow="0" w:lastRow="0" w:firstColumn="0" w:lastColumn="0" w:oddVBand="0" w:evenVBand="0" w:oddHBand="1" w:evenHBand="0" w:firstRowFirstColumn="0" w:firstRowLastColumn="0" w:lastRowFirstColumn="0" w:lastRowLastColumn="0"/>
+              <w:rPr>
+                <w:rFonts w:ascii="Helvetica Neue" w:eastAsia="Times New Roman" w:hAnsi="Helvetica Neue" w:cs="Times New Roman"/>
+                <w:color w:val="2D3B45"/>
+                <w:sz w:val="21"/>
+                <w:szCs w:val="21"/>
+              </w:rPr>
+            </w:pPr>
+            <w:r>
+              <w:rPr>
+                <w:rFonts w:ascii="Helvetica Neue" w:eastAsia="Times New Roman" w:hAnsi="Helvetica Neue" w:cs="Times New Roman"/>
+                <w:color w:val="2D3B45"/>
+                <w:sz w:val="21"/>
+                <w:szCs w:val="21"/>
+              </w:rPr>
+              <w:t>0</w:t>
+            </w:r>
+          </w:p>
+        </w:tc>
+        <w:tc>
+          <w:tcPr>
+            <w:tcW w:w="935" w:type="dxa"/>
+          </w:tcPr>
+          <w:p>
+            <w:pPr>
+              <w:cnfStyle w:val="000000100000" w:firstRow="0" w:lastRow="0" w:firstColumn="0" w:lastColumn="0" w:oddVBand="0" w:evenVBand="0" w:oddHBand="1" w:evenHBand="0" w:firstRowFirstColumn="0" w:firstRowLastColumn="0" w:lastRowFirstColumn="0" w:lastRowLastColumn="0"/>
+              <w:rPr>
+                <w:rFonts w:ascii="Helvetica Neue" w:eastAsia="Times New Roman" w:hAnsi="Helvetica Neue" w:cs="Times New Roman"/>
+                <w:color w:val="2D3B45"/>
+                <w:sz w:val="21"/>
+                <w:szCs w:val="21"/>
+              </w:rPr>
+            </w:pPr>
+            <w:r>
+              <w:rPr>
+                <w:rFonts w:ascii="Helvetica Neue" w:eastAsia="Times New Roman" w:hAnsi="Helvetica Neue" w:cs="Times New Roman"/>
+                <w:color w:val="2D3B45"/>
+                <w:sz w:val="21"/>
+                <w:szCs w:val="21"/>
+              </w:rPr>
+              <w:t>0</w:t>
+            </w:r>
+          </w:p>
+        </w:tc>
+        <w:tc>
+          <w:tcPr>
+            <w:tcW w:w="935" w:type="dxa"/>
+          </w:tcPr>
+          <w:p>
+            <w:pPr>
+              <w:cnfStyle w:val="000000100000" w:firstRow="0" w:lastRow="0" w:firstColumn="0" w:lastColumn="0" w:oddVBand="0" w:evenVBand="0" w:oddHBand="1" w:evenHBand="0" w:firstRowFirstColumn="0" w:firstRowLastColumn="0" w:lastRowFirstColumn="0" w:lastRowLastColumn="0"/>
+              <w:rPr>
+                <w:rFonts w:ascii="Helvetica Neue" w:eastAsia="Times New Roman" w:hAnsi="Helvetica Neue" w:cs="Times New Roman"/>
+                <w:color w:val="2D3B45"/>
+                <w:sz w:val="21"/>
+                <w:szCs w:val="21"/>
+              </w:rPr>
+            </w:pPr>
+            <w:r>
+              <w:rPr>
+                <w:rFonts w:ascii="Helvetica Neue" w:eastAsia="Times New Roman" w:hAnsi="Helvetica Neue" w:cs="Times New Roman"/>
+                <w:color w:val="2D3B45"/>
+                <w:sz w:val="21"/>
+                <w:szCs w:val="21"/>
+              </w:rPr>
+              <w:t>0</w:t>
+            </w:r>
+          </w:p>
+        </w:tc>
+        <w:tc>
+          <w:tcPr>
+            <w:tcW w:w="935" w:type="dxa"/>
+          </w:tcPr>
+          <w:p>
+            <w:pPr>
+              <w:cnfStyle w:val="000000100000" w:firstRow="0" w:lastRow="0" w:firstColumn="0" w:lastColumn="0" w:oddVBand="0" w:evenVBand="0" w:oddHBand="1" w:evenHBand="0" w:firstRowFirstColumn="0" w:firstRowLastColumn="0" w:lastRowFirstColumn="0" w:lastRowLastColumn="0"/>
+              <w:rPr>
+                <w:rFonts w:ascii="Helvetica Neue" w:eastAsia="Times New Roman" w:hAnsi="Helvetica Neue" w:cs="Times New Roman"/>
+                <w:color w:val="2D3B45"/>
+                <w:sz w:val="21"/>
+                <w:szCs w:val="21"/>
+              </w:rPr>
+            </w:pPr>
+            <w:r>
+              <w:rPr>
+                <w:rFonts w:ascii="Helvetica Neue" w:eastAsia="Times New Roman" w:hAnsi="Helvetica Neue" w:cs="Times New Roman"/>
+                <w:color w:val="2D3B45"/>
+                <w:sz w:val="21"/>
+                <w:szCs w:val="21"/>
+              </w:rPr>
+              <w:t>½</w:t>
+            </w:r>
+          </w:p>
+        </w:tc>
+        <w:tc>
+          <w:tcPr>
+            <w:tcW w:w="935" w:type="dxa"/>
+          </w:tcPr>
+          <w:p>
+            <w:pPr>
+              <w:cnfStyle w:val="000000100000" w:firstRow="0" w:lastRow="0" w:firstColumn="0" w:lastColumn="0" w:oddVBand="0" w:evenVBand="0" w:oddHBand="1" w:evenHBand="0" w:firstRowFirstColumn="0" w:firstRowLastColumn="0" w:lastRowFirstColumn="0" w:lastRowLastColumn="0"/>
+              <w:rPr>
+                <w:rFonts w:ascii="Helvetica Neue" w:eastAsia="Times New Roman" w:hAnsi="Helvetica Neue" w:cs="Times New Roman"/>
+                <w:color w:val="2D3B45"/>
+                <w:sz w:val="21"/>
+                <w:szCs w:val="21"/>
+              </w:rPr>
+            </w:pPr>
+            <w:r>
+              <w:rPr>
+                <w:rFonts w:ascii="Helvetica Neue" w:eastAsia="Times New Roman" w:hAnsi="Helvetica Neue" w:cs="Times New Roman"/>
+                <w:color w:val="2D3B45"/>
+                <w:sz w:val="21"/>
+                <w:szCs w:val="21"/>
+              </w:rPr>
+              <w:t>0</w:t>
+            </w:r>
+          </w:p>
+        </w:tc>
+        <w:tc>
+          <w:tcPr>
+            <w:tcW w:w="935" w:type="dxa"/>
+          </w:tcPr>
+          <w:p>
+            <w:pPr>
+              <w:cnfStyle w:val="000000100000" w:firstRow="0" w:lastRow="0" w:firstColumn="0" w:lastColumn="0" w:oddVBand="0" w:evenVBand="0" w:oddHBand="1" w:evenHBand="0" w:firstRowFirstColumn="0" w:firstRowLastColumn="0" w:lastRowFirstColumn="0" w:lastRowLastColumn="0"/>
+              <w:rPr>
+                <w:rFonts w:ascii="Helvetica Neue" w:eastAsia="Times New Roman" w:hAnsi="Helvetica Neue" w:cs="Times New Roman"/>
+                <w:color w:val="2D3B45"/>
+                <w:sz w:val="21"/>
+                <w:szCs w:val="21"/>
+              </w:rPr>
+            </w:pPr>
+            <w:r>
+              <w:rPr>
+                <w:rFonts w:ascii="Helvetica Neue" w:eastAsia="Times New Roman" w:hAnsi="Helvetica Neue" w:cs="Times New Roman"/>
+                <w:color w:val="2D3B45"/>
+                <w:sz w:val="21"/>
+                <w:szCs w:val="21"/>
+              </w:rPr>
+              <w:t>0</w:t>
+            </w:r>
+          </w:p>
+        </w:tc>
+        <w:tc>
+          <w:tcPr>
+            <w:tcW w:w="935" w:type="dxa"/>
+          </w:tcPr>
+          <w:p>
+            <w:pPr>
+              <w:cnfStyle w:val="000000100000" w:firstRow="0" w:lastRow="0" w:firstColumn="0" w:lastColumn="0" w:oddVBand="0" w:evenVBand="0" w:oddHBand="1" w:evenHBand="0" w:firstRowFirstColumn="0" w:firstRowLastColumn="0" w:lastRowFirstColumn="0" w:lastRowLastColumn="0"/>
+              <w:rPr>
+                <w:rFonts w:ascii="Helvetica Neue" w:eastAsia="Times New Roman" w:hAnsi="Helvetica Neue" w:cs="Times New Roman"/>
+                <w:color w:val="2D3B45"/>
+                <w:sz w:val="21"/>
+                <w:szCs w:val="21"/>
+              </w:rPr>
+            </w:pPr>
+            <w:r>
+              <w:rPr>
+                <w:rFonts w:ascii="Helvetica Neue" w:eastAsia="Times New Roman" w:hAnsi="Helvetica Neue" w:cs="Times New Roman"/>
+                <w:color w:val="2D3B45"/>
+                <w:sz w:val="21"/>
+                <w:szCs w:val="21"/>
+              </w:rPr>
+              <w:t>0</w:t>
+            </w:r>
+          </w:p>
+        </w:tc>
+        <w:tc>
+          <w:tcPr>
+            <w:tcW w:w="935" w:type="dxa"/>
+          </w:tcPr>
+          <w:p>
+            <w:pPr>
+              <w:cnfStyle w:val="000000100000" w:firstRow="0" w:lastRow="0" w:firstColumn="0" w:lastColumn="0" w:oddVBand="0" w:evenVBand="0" w:oddHBand="1" w:evenHBand="0" w:firstRowFirstColumn="0" w:firstRowLastColumn="0" w:lastRowFirstColumn="0" w:lastRowLastColumn="0"/>
+              <w:rPr>
+                <w:rFonts w:ascii="Helvetica Neue" w:eastAsia="Times New Roman" w:hAnsi="Helvetica Neue" w:cs="Times New Roman"/>
+                <w:color w:val="2D3B45"/>
+                <w:sz w:val="21"/>
+                <w:szCs w:val="21"/>
+              </w:rPr>
+            </w:pPr>
+            <w:r>
+              <w:rPr>
+                <w:rFonts w:ascii="Helvetica Neue" w:eastAsia="Times New Roman" w:hAnsi="Helvetica Neue" w:cs="Times New Roman"/>
+                <w:color w:val="2D3B45"/>
+                <w:sz w:val="21"/>
+                <w:szCs w:val="21"/>
+              </w:rPr>
+              <w:t>½</w:t>
+            </w:r>
+          </w:p>
+        </w:tc>
+        <w:tc>
+          <w:tcPr>
+            <w:tcW w:w="935" w:type="dxa"/>
+          </w:tcPr>
+          <w:p>
+            <w:pPr>
+              <w:cnfStyle w:val="000000100000" w:firstRow="0" w:lastRow="0" w:firstColumn="0" w:lastColumn="0" w:oddVBand="0" w:evenVBand="0" w:oddHBand="1" w:evenHBand="0" w:firstRowFirstColumn="0" w:firstRowLastColumn="0" w:lastRowFirstColumn="0" w:lastRowLastColumn="0"/>
+              <w:rPr>
+                <w:rFonts w:ascii="Helvetica Neue" w:eastAsia="Times New Roman" w:hAnsi="Helvetica Neue" w:cs="Times New Roman"/>
+                <w:color w:val="2D3B45"/>
+                <w:sz w:val="21"/>
+                <w:szCs w:val="21"/>
+              </w:rPr>
+            </w:pPr>
+            <w:r>
+              <w:rPr>
+                <w:rFonts w:ascii="Helvetica Neue" w:eastAsia="Times New Roman" w:hAnsi="Helvetica Neue" w:cs="Times New Roman"/>
+                <w:color w:val="2D3B45"/>
+                <w:sz w:val="21"/>
+                <w:szCs w:val="21"/>
+              </w:rPr>
+              <w:t>0</w:t>
+            </w:r>
+          </w:p>
+        </w:tc>
+      </w:tr>
+      <w:tr>
+        <w:tc>
+          <w:tcPr>
+            <w:cnfStyle w:val="001000000000" w:firstRow="0" w:lastRow="0" w:firstColumn="1" w:lastColumn="0" w:oddVBand="0" w:evenVBand="0" w:oddHBand="0" w:evenHBand="0" w:firstRowFirstColumn="0" w:firstRowLastColumn="0" w:lastRowFirstColumn="0" w:lastRowLastColumn="0"/>
+            <w:tcW w:w="935" w:type="dxa"/>
+          </w:tcPr>
+          <w:p>
+            <w:pPr>
+              <w:rPr>
+                <w:rFonts w:ascii="Helvetica Neue" w:eastAsia="Times New Roman" w:hAnsi="Helvetica Neue" w:cs="Times New Roman"/>
+                <w:color w:val="2D3B45"/>
+                <w:sz w:val="21"/>
+                <w:szCs w:val="21"/>
+              </w:rPr>
+            </w:pPr>
+            <w:r>
+              <w:rPr>
+                <w:rFonts w:ascii="Helvetica Neue" w:eastAsia="Times New Roman" w:hAnsi="Helvetica Neue" w:cs="Times New Roman"/>
+                <w:color w:val="2D3B45"/>
+                <w:sz w:val="21"/>
+                <w:szCs w:val="21"/>
+              </w:rPr>
+              <w:t>8</w:t>
+            </w:r>
+          </w:p>
+        </w:tc>
+        <w:tc>
+          <w:tcPr>
+            <w:tcW w:w="935" w:type="dxa"/>
+          </w:tcPr>
+          <w:p>
+            <w:pPr>
+              <w:cnfStyle w:val="000000000000" w:firstRow="0" w:lastRow="0" w:firstColumn="0" w:lastColumn="0" w:oddVBand="0" w:evenVBand="0" w:oddHBand="0" w:evenHBand="0" w:firstRowFirstColumn="0" w:firstRowLastColumn="0" w:lastRowFirstColumn="0" w:lastRowLastColumn="0"/>
+              <w:rPr>
+                <w:rFonts w:ascii="Helvetica Neue" w:eastAsia="Times New Roman" w:hAnsi="Helvetica Neue" w:cs="Times New Roman"/>
+                <w:color w:val="2D3B45"/>
+                <w:sz w:val="21"/>
+                <w:szCs w:val="21"/>
+              </w:rPr>
+            </w:pPr>
+            <w:r>
+              <w:rPr>
+                <w:rFonts w:ascii="Helvetica Neue" w:eastAsia="Times New Roman" w:hAnsi="Helvetica Neue" w:cs="Times New Roman"/>
+                <w:color w:val="2D3B45"/>
+                <w:sz w:val="21"/>
+                <w:szCs w:val="21"/>
+              </w:rPr>
+              <w:t>0</w:t>
+            </w:r>
+          </w:p>
+        </w:tc>
+        <w:tc>
+          <w:tcPr>
+            <w:tcW w:w="935" w:type="dxa"/>
+          </w:tcPr>
+          <w:p>
+            <w:pPr>
+              <w:cnfStyle w:val="000000000000" w:firstRow="0" w:lastRow="0" w:firstColumn="0" w:lastColumn="0" w:oddVBand="0" w:evenVBand="0" w:oddHBand="0" w:evenHBand="0" w:firstRowFirstColumn="0" w:firstRowLastColumn="0" w:lastRowFirstColumn="0" w:lastRowLastColumn="0"/>
+              <w:rPr>
+                <w:rFonts w:ascii="Helvetica Neue" w:eastAsia="Times New Roman" w:hAnsi="Helvetica Neue" w:cs="Times New Roman"/>
+                <w:color w:val="2D3B45"/>
+                <w:sz w:val="21"/>
+                <w:szCs w:val="21"/>
+              </w:rPr>
+            </w:pPr>
+            <w:r>
+              <w:rPr>
+                <w:rFonts w:ascii="Helvetica Neue" w:eastAsia="Times New Roman" w:hAnsi="Helvetica Neue" w:cs="Times New Roman"/>
+                <w:color w:val="2D3B45"/>
+                <w:sz w:val="21"/>
+                <w:szCs w:val="21"/>
+              </w:rPr>
+              <w:t>0</w:t>
+            </w:r>
+          </w:p>
+        </w:tc>
+        <w:tc>
+          <w:tcPr>
+            <w:tcW w:w="935" w:type="dxa"/>
+          </w:tcPr>
+          <w:p>
+            <w:pPr>
+              <w:cnfStyle w:val="000000000000" w:firstRow="0" w:lastRow="0" w:firstColumn="0" w:lastColumn="0" w:oddVBand="0" w:evenVBand="0" w:oddHBand="0" w:evenHBand="0" w:firstRowFirstColumn="0" w:firstRowLastColumn="0" w:lastRowFirstColumn="0" w:lastRowLastColumn="0"/>
+              <w:rPr>
+                <w:rFonts w:ascii="Helvetica Neue" w:eastAsia="Times New Roman" w:hAnsi="Helvetica Neue" w:cs="Times New Roman"/>
+                <w:color w:val="2D3B45"/>
+                <w:sz w:val="21"/>
+                <w:szCs w:val="21"/>
+              </w:rPr>
+            </w:pPr>
+            <w:r>
+              <w:rPr>
+                <w:rFonts w:ascii="Helvetica Neue" w:eastAsia="Times New Roman" w:hAnsi="Helvetica Neue" w:cs="Times New Roman"/>
+                <w:color w:val="2D3B45"/>
+                <w:sz w:val="21"/>
+                <w:szCs w:val="21"/>
+              </w:rPr>
+              <w:t>0</w:t>
+            </w:r>
+          </w:p>
+        </w:tc>
+        <w:tc>
+          <w:tcPr>
+            <w:tcW w:w="935" w:type="dxa"/>
+          </w:tcPr>
+          <w:p>
+            <w:pPr>
+              <w:cnfStyle w:val="000000000000" w:firstRow="0" w:lastRow="0" w:firstColumn="0" w:lastColumn="0" w:oddVBand="0" w:evenVBand="0" w:oddHBand="0" w:evenHBand="0" w:firstRowFirstColumn="0" w:firstRowLastColumn="0" w:lastRowFirstColumn="0" w:lastRowLastColumn="0"/>
+              <w:rPr>
+                <w:rFonts w:ascii="Helvetica Neue" w:eastAsia="Times New Roman" w:hAnsi="Helvetica Neue" w:cs="Times New Roman"/>
+                <w:color w:val="2D3B45"/>
+                <w:sz w:val="21"/>
+                <w:szCs w:val="21"/>
+              </w:rPr>
+            </w:pPr>
+            <w:r>
+              <w:rPr>
+                <w:rFonts w:ascii="Helvetica Neue" w:eastAsia="Times New Roman" w:hAnsi="Helvetica Neue" w:cs="Times New Roman"/>
+                <w:color w:val="2D3B45"/>
+                <w:sz w:val="21"/>
+                <w:szCs w:val="21"/>
+              </w:rPr>
+              <w:t>0</w:t>
+            </w:r>
+          </w:p>
+        </w:tc>
+        <w:tc>
+          <w:tcPr>
+            <w:tcW w:w="935" w:type="dxa"/>
+          </w:tcPr>
+          <w:p>
+            <w:pPr>
+              <w:cnfStyle w:val="000000000000" w:firstRow="0" w:lastRow="0" w:firstColumn="0" w:lastColumn="0" w:oddVBand="0" w:evenVBand="0" w:oddHBand="0" w:evenHBand="0" w:firstRowFirstColumn="0" w:firstRowLastColumn="0" w:lastRowFirstColumn="0" w:lastRowLastColumn="0"/>
+              <w:rPr>
+                <w:rFonts w:ascii="Helvetica Neue" w:eastAsia="Times New Roman" w:hAnsi="Helvetica Neue" w:cs="Times New Roman"/>
+                <w:color w:val="2D3B45"/>
+                <w:sz w:val="21"/>
+                <w:szCs w:val="21"/>
+              </w:rPr>
+            </w:pPr>
+            <w:r>
+              <w:rPr>
+                <w:rFonts w:ascii="Helvetica Neue" w:eastAsia="Times New Roman" w:hAnsi="Helvetica Neue" w:cs="Times New Roman"/>
+                <w:color w:val="2D3B45"/>
+                <w:sz w:val="21"/>
+                <w:szCs w:val="21"/>
+              </w:rPr>
+              <w:t>1/3</w:t>
+            </w:r>
+          </w:p>
+        </w:tc>
+        <w:tc>
+          <w:tcPr>
+            <w:tcW w:w="935" w:type="dxa"/>
+          </w:tcPr>
+          <w:p>
+            <w:pPr>
+              <w:cnfStyle w:val="000000000000" w:firstRow="0" w:lastRow="0" w:firstColumn="0" w:lastColumn="0" w:oddVBand="0" w:evenVBand="0" w:oddHBand="0" w:evenHBand="0" w:firstRowFirstColumn="0" w:firstRowLastColumn="0" w:lastRowFirstColumn="0" w:lastRowLastColumn="0"/>
+              <w:rPr>
+                <w:rFonts w:ascii="Helvetica Neue" w:eastAsia="Times New Roman" w:hAnsi="Helvetica Neue" w:cs="Times New Roman"/>
+                <w:color w:val="2D3B45"/>
+                <w:sz w:val="21"/>
+                <w:szCs w:val="21"/>
+              </w:rPr>
+            </w:pPr>
+            <w:r>
+              <w:rPr>
+                <w:rFonts w:ascii="Helvetica Neue" w:eastAsia="Times New Roman" w:hAnsi="Helvetica Neue" w:cs="Times New Roman"/>
+                <w:color w:val="2D3B45"/>
+                <w:sz w:val="21"/>
+                <w:szCs w:val="21"/>
+              </w:rPr>
+              <w:t>0</w:t>
+            </w:r>
+          </w:p>
+        </w:tc>
+        <w:tc>
+          <w:tcPr>
+            <w:tcW w:w="935" w:type="dxa"/>
+          </w:tcPr>
+          <w:p>
+            <w:pPr>
+              <w:cnfStyle w:val="000000000000" w:firstRow="0" w:lastRow="0" w:firstColumn="0" w:lastColumn="0" w:oddVBand="0" w:evenVBand="0" w:oddHBand="0" w:evenHBand="0" w:firstRowFirstColumn="0" w:firstRowLastColumn="0" w:lastRowFirstColumn="0" w:lastRowLastColumn="0"/>
+              <w:rPr>
+                <w:rFonts w:ascii="Helvetica Neue" w:eastAsia="Times New Roman" w:hAnsi="Helvetica Neue" w:cs="Times New Roman"/>
+                <w:color w:val="2D3B45"/>
+                <w:sz w:val="21"/>
+                <w:szCs w:val="21"/>
+              </w:rPr>
+            </w:pPr>
+            <w:r>
+              <w:rPr>
+                <w:rFonts w:ascii="Helvetica Neue" w:eastAsia="Times New Roman" w:hAnsi="Helvetica Neue" w:cs="Times New Roman"/>
+                <w:color w:val="2D3B45"/>
+                <w:sz w:val="21"/>
+                <w:szCs w:val="21"/>
+              </w:rPr>
+              <w:t>1/3</w:t>
+            </w:r>
+          </w:p>
+        </w:tc>
+        <w:tc>
+          <w:tcPr>
+            <w:tcW w:w="935" w:type="dxa"/>
+          </w:tcPr>
+          <w:p>
+            <w:pPr>
+              <w:cnfStyle w:val="000000000000" w:firstRow="0" w:lastRow="0" w:firstColumn="0" w:lastColumn="0" w:oddVBand="0" w:evenVBand="0" w:oddHBand="0" w:evenHBand="0" w:firstRowFirstColumn="0" w:firstRowLastColumn="0" w:lastRowFirstColumn="0" w:lastRowLastColumn="0"/>
+              <w:rPr>
+                <w:rFonts w:ascii="Helvetica Neue" w:eastAsia="Times New Roman" w:hAnsi="Helvetica Neue" w:cs="Times New Roman"/>
+                <w:color w:val="2D3B45"/>
+                <w:sz w:val="21"/>
+                <w:szCs w:val="21"/>
+              </w:rPr>
+            </w:pPr>
+            <w:r>
+              <w:rPr>
+                <w:rFonts w:ascii="Helvetica Neue" w:eastAsia="Times New Roman" w:hAnsi="Helvetica Neue" w:cs="Times New Roman"/>
+                <w:color w:val="2D3B45"/>
+                <w:sz w:val="21"/>
+                <w:szCs w:val="21"/>
+              </w:rPr>
+              <w:t>0</w:t>
+            </w:r>
+          </w:p>
+        </w:tc>
+        <w:tc>
+          <w:tcPr>
+            <w:tcW w:w="935" w:type="dxa"/>
+          </w:tcPr>
+          <w:p>
+            <w:pPr>
+              <w:cnfStyle w:val="000000000000" w:firstRow="0" w:lastRow="0" w:firstColumn="0" w:lastColumn="0" w:oddVBand="0" w:evenVBand="0" w:oddHBand="0" w:evenHBand="0" w:firstRowFirstColumn="0" w:firstRowLastColumn="0" w:lastRowFirstColumn="0" w:lastRowLastColumn="0"/>
+              <w:rPr>
+                <w:rFonts w:ascii="Helvetica Neue" w:eastAsia="Times New Roman" w:hAnsi="Helvetica Neue" w:cs="Times New Roman"/>
+                <w:color w:val="2D3B45"/>
+                <w:sz w:val="21"/>
+                <w:szCs w:val="21"/>
+              </w:rPr>
+            </w:pPr>
+            <w:r>
+              <w:rPr>
+                <w:rFonts w:ascii="Helvetica Neue" w:eastAsia="Times New Roman" w:hAnsi="Helvetica Neue" w:cs="Times New Roman"/>
+                <w:color w:val="2D3B45"/>
+                <w:sz w:val="21"/>
+                <w:szCs w:val="21"/>
+              </w:rPr>
+              <w:t>1/3</w:t>
+            </w:r>
+          </w:p>
+        </w:tc>
+      </w:tr>
+      <w:tr>
+        <w:trPr>
+          <w:cnfStyle w:val="000000100000" w:firstRow="0" w:lastRow="0" w:firstColumn="0" w:lastColumn="0" w:oddVBand="0" w:evenVBand="0" w:oddHBand="1" w:evenHBand="0" w:firstRowFirstColumn="0" w:firstRowLastColumn="0" w:lastRowFirstColumn="0" w:lastRowLastColumn="0"/>
+        </w:trPr>
+        <w:tc>
+          <w:tcPr>
+            <w:cnfStyle w:val="001000000000" w:firstRow="0" w:lastRow="0" w:firstColumn="1" w:lastColumn="0" w:oddVBand="0" w:evenVBand="0" w:oddHBand="0" w:evenHBand="0" w:firstRowFirstColumn="0" w:firstRowLastColumn="0" w:lastRowFirstColumn="0" w:lastRowLastColumn="0"/>
+            <w:tcW w:w="935" w:type="dxa"/>
+          </w:tcPr>
+          <w:p>
+            <w:pPr>
+              <w:rPr>
+                <w:rFonts w:ascii="Helvetica Neue" w:eastAsia="Times New Roman" w:hAnsi="Helvetica Neue" w:cs="Times New Roman"/>
+                <w:color w:val="2D3B45"/>
+                <w:sz w:val="21"/>
+                <w:szCs w:val="21"/>
+              </w:rPr>
+            </w:pPr>
+            <w:r>
+              <w:rPr>
+                <w:rFonts w:ascii="Helvetica Neue" w:eastAsia="Times New Roman" w:hAnsi="Helvetica Neue" w:cs="Times New Roman"/>
+                <w:color w:val="2D3B45"/>
+                <w:sz w:val="21"/>
+                <w:szCs w:val="21"/>
+              </w:rPr>
+              <w:t>9</w:t>
+            </w:r>
+          </w:p>
+        </w:tc>
+        <w:tc>
+          <w:tcPr>
+            <w:tcW w:w="935" w:type="dxa"/>
+          </w:tcPr>
+          <w:p>
+            <w:pPr>
+              <w:cnfStyle w:val="000000100000" w:firstRow="0" w:lastRow="0" w:firstColumn="0" w:lastColumn="0" w:oddVBand="0" w:evenVBand="0" w:oddHBand="1" w:evenHBand="0" w:firstRowFirstColumn="0" w:firstRowLastColumn="0" w:lastRowFirstColumn="0" w:lastRowLastColumn="0"/>
+              <w:rPr>
+                <w:rFonts w:ascii="Helvetica Neue" w:eastAsia="Times New Roman" w:hAnsi="Helvetica Neue" w:cs="Times New Roman"/>
+                <w:color w:val="2D3B45"/>
+                <w:sz w:val="21"/>
+                <w:szCs w:val="21"/>
+              </w:rPr>
+            </w:pPr>
+            <w:r>
+              <w:rPr>
+                <w:rFonts w:ascii="Helvetica Neue" w:eastAsia="Times New Roman" w:hAnsi="Helvetica Neue" w:cs="Times New Roman"/>
+                <w:color w:val="2D3B45"/>
+                <w:sz w:val="21"/>
+                <w:szCs w:val="21"/>
+              </w:rPr>
+              <w:t>0</w:t>
+            </w:r>
+          </w:p>
+        </w:tc>
+        <w:tc>
+          <w:tcPr>
+            <w:tcW w:w="935" w:type="dxa"/>
+          </w:tcPr>
+          <w:p>
+            <w:pPr>
+              <w:cnfStyle w:val="000000100000" w:firstRow="0" w:lastRow="0" w:firstColumn="0" w:lastColumn="0" w:oddVBand="0" w:evenVBand="0" w:oddHBand="1" w:evenHBand="0" w:firstRowFirstColumn="0" w:firstRowLastColumn="0" w:lastRowFirstColumn="0" w:lastRowLastColumn="0"/>
+              <w:rPr>
+                <w:rFonts w:ascii="Helvetica Neue" w:eastAsia="Times New Roman" w:hAnsi="Helvetica Neue" w:cs="Times New Roman"/>
+                <w:color w:val="2D3B45"/>
+                <w:sz w:val="21"/>
+                <w:szCs w:val="21"/>
+              </w:rPr>
+            </w:pPr>
+            <w:r>
+              <w:rPr>
+                <w:rFonts w:ascii="Helvetica Neue" w:eastAsia="Times New Roman" w:hAnsi="Helvetica Neue" w:cs="Times New Roman"/>
+                <w:color w:val="2D3B45"/>
+                <w:sz w:val="21"/>
+                <w:szCs w:val="21"/>
+              </w:rPr>
+              <w:t>0</w:t>
+            </w:r>
+          </w:p>
+        </w:tc>
+        <w:tc>
+          <w:tcPr>
+            <w:tcW w:w="935" w:type="dxa"/>
+          </w:tcPr>
+          <w:p>
+            <w:pPr>
+              <w:cnfStyle w:val="000000100000" w:firstRow="0" w:lastRow="0" w:firstColumn="0" w:lastColumn="0" w:oddVBand="0" w:evenVBand="0" w:oddHBand="1" w:evenHBand="0" w:firstRowFirstColumn="0" w:firstRowLastColumn="0" w:lastRowFirstColumn="0" w:lastRowLastColumn="0"/>
+              <w:rPr>
+                <w:rFonts w:ascii="Helvetica Neue" w:eastAsia="Times New Roman" w:hAnsi="Helvetica Neue" w:cs="Times New Roman"/>
+                <w:color w:val="2D3B45"/>
+                <w:sz w:val="21"/>
+                <w:szCs w:val="21"/>
+              </w:rPr>
+            </w:pPr>
+            <w:r>
+              <w:rPr>
+                <w:rFonts w:ascii="Helvetica Neue" w:eastAsia="Times New Roman" w:hAnsi="Helvetica Neue" w:cs="Times New Roman"/>
+                <w:color w:val="2D3B45"/>
+                <w:sz w:val="21"/>
+                <w:szCs w:val="21"/>
+              </w:rPr>
+              <w:t>0</w:t>
+            </w:r>
+          </w:p>
+        </w:tc>
+        <w:tc>
+          <w:tcPr>
+            <w:tcW w:w="935" w:type="dxa"/>
+          </w:tcPr>
+          <w:p>
+            <w:pPr>
+              <w:cnfStyle w:val="000000100000" w:firstRow="0" w:lastRow="0" w:firstColumn="0" w:lastColumn="0" w:oddVBand="0" w:evenVBand="0" w:oddHBand="1" w:evenHBand="0" w:firstRowFirstColumn="0" w:firstRowLastColumn="0" w:lastRowFirstColumn="0" w:lastRowLastColumn="0"/>
+              <w:rPr>
+                <w:rFonts w:ascii="Helvetica Neue" w:eastAsia="Times New Roman" w:hAnsi="Helvetica Neue" w:cs="Times New Roman"/>
+                <w:color w:val="2D3B45"/>
+                <w:sz w:val="21"/>
+                <w:szCs w:val="21"/>
+              </w:rPr>
+            </w:pPr>
+            <w:r>
+              <w:rPr>
+                <w:rFonts w:ascii="Helvetica Neue" w:eastAsia="Times New Roman" w:hAnsi="Helvetica Neue" w:cs="Times New Roman"/>
+                <w:color w:val="2D3B45"/>
+                <w:sz w:val="21"/>
+                <w:szCs w:val="21"/>
+              </w:rPr>
+              <w:t>0</w:t>
+            </w:r>
+          </w:p>
+        </w:tc>
+        <w:tc>
+          <w:tcPr>
+            <w:tcW w:w="935" w:type="dxa"/>
+          </w:tcPr>
+          <w:p>
+            <w:pPr>
+              <w:cnfStyle w:val="000000100000" w:firstRow="0" w:lastRow="0" w:firstColumn="0" w:lastColumn="0" w:oddVBand="0" w:evenVBand="0" w:oddHBand="1" w:evenHBand="0" w:firstRowFirstColumn="0" w:firstRowLastColumn="0" w:lastRowFirstColumn="0" w:lastRowLastColumn="0"/>
+              <w:rPr>
+                <w:rFonts w:ascii="Helvetica Neue" w:eastAsia="Times New Roman" w:hAnsi="Helvetica Neue" w:cs="Times New Roman"/>
+                <w:color w:val="2D3B45"/>
+                <w:sz w:val="21"/>
+                <w:szCs w:val="21"/>
+              </w:rPr>
+            </w:pPr>
+            <w:r>
+              <w:rPr>
+                <w:rFonts w:ascii="Helvetica Neue" w:eastAsia="Times New Roman" w:hAnsi="Helvetica Neue" w:cs="Times New Roman"/>
+                <w:color w:val="2D3B45"/>
+                <w:sz w:val="21"/>
+                <w:szCs w:val="21"/>
+              </w:rPr>
+              <w:t>0</w:t>
+            </w:r>
+          </w:p>
+        </w:tc>
+        <w:tc>
+          <w:tcPr>
+            <w:tcW w:w="935" w:type="dxa"/>
+          </w:tcPr>
+          <w:p>
+            <w:pPr>
+              <w:cnfStyle w:val="000000100000" w:firstRow="0" w:lastRow="0" w:firstColumn="0" w:lastColumn="0" w:oddVBand="0" w:evenVBand="0" w:oddHBand="1" w:evenHBand="0" w:firstRowFirstColumn="0" w:firstRowLastColumn="0" w:lastRowFirstColumn="0" w:lastRowLastColumn="0"/>
+              <w:rPr>
+                <w:rFonts w:ascii="Helvetica Neue" w:eastAsia="Times New Roman" w:hAnsi="Helvetica Neue" w:cs="Times New Roman"/>
+                <w:color w:val="2D3B45"/>
+                <w:sz w:val="21"/>
+                <w:szCs w:val="21"/>
+              </w:rPr>
+            </w:pPr>
+            <w:r>
+              <w:rPr>
+                <w:rFonts w:ascii="Helvetica Neue" w:eastAsia="Times New Roman" w:hAnsi="Helvetica Neue" w:cs="Times New Roman"/>
+                <w:color w:val="2D3B45"/>
+                <w:sz w:val="21"/>
+                <w:szCs w:val="21"/>
+              </w:rPr>
+              <w:t>½</w:t>
+            </w:r>
+          </w:p>
+        </w:tc>
+        <w:tc>
+          <w:tcPr>
+            <w:tcW w:w="935" w:type="dxa"/>
+          </w:tcPr>
+          <w:p>
+            <w:pPr>
+              <w:cnfStyle w:val="000000100000" w:firstRow="0" w:lastRow="0" w:firstColumn="0" w:lastColumn="0" w:oddVBand="0" w:evenVBand="0" w:oddHBand="1" w:evenHBand="0" w:firstRowFirstColumn="0" w:firstRowLastColumn="0" w:lastRowFirstColumn="0" w:lastRowLastColumn="0"/>
+              <w:rPr>
+                <w:rFonts w:ascii="Helvetica Neue" w:eastAsia="Times New Roman" w:hAnsi="Helvetica Neue" w:cs="Times New Roman"/>
+                <w:color w:val="2D3B45"/>
+                <w:sz w:val="21"/>
+                <w:szCs w:val="21"/>
+              </w:rPr>
+            </w:pPr>
+            <w:r>
+              <w:rPr>
+                <w:rFonts w:ascii="Helvetica Neue" w:eastAsia="Times New Roman" w:hAnsi="Helvetica Neue" w:cs="Times New Roman"/>
+                <w:color w:val="2D3B45"/>
+                <w:sz w:val="21"/>
+                <w:szCs w:val="21"/>
+              </w:rPr>
+              <w:t>0</w:t>
+            </w:r>
+          </w:p>
+        </w:tc>
+        <w:tc>
+          <w:tcPr>
+            <w:tcW w:w="935" w:type="dxa"/>
+          </w:tcPr>
+          <w:p>
+            <w:pPr>
+              <w:cnfStyle w:val="000000100000" w:firstRow="0" w:lastRow="0" w:firstColumn="0" w:lastColumn="0" w:oddVBand="0" w:evenVBand="0" w:oddHBand="1" w:evenHBand="0" w:firstRowFirstColumn="0" w:firstRowLastColumn="0" w:lastRowFirstColumn="0" w:lastRowLastColumn="0"/>
+              <w:rPr>
+                <w:rFonts w:ascii="Helvetica Neue" w:eastAsia="Times New Roman" w:hAnsi="Helvetica Neue" w:cs="Times New Roman"/>
+                <w:color w:val="2D3B45"/>
+                <w:sz w:val="21"/>
+                <w:szCs w:val="21"/>
+              </w:rPr>
+            </w:pPr>
+            <w:r>
+              <w:rPr>
+                <w:rFonts w:ascii="Helvetica Neue" w:eastAsia="Times New Roman" w:hAnsi="Helvetica Neue" w:cs="Times New Roman"/>
+                <w:color w:val="2D3B45"/>
+                <w:sz w:val="21"/>
+                <w:szCs w:val="21"/>
+              </w:rPr>
+              <w:t>½</w:t>
+            </w:r>
+          </w:p>
+        </w:tc>
+        <w:tc>
+          <w:tcPr>
+            <w:tcW w:w="935" w:type="dxa"/>
+          </w:tcPr>
+          <w:p>
+            <w:pPr>
+              <w:cnfStyle w:val="000000100000" w:firstRow="0" w:lastRow="0" w:firstColumn="0" w:lastColumn="0" w:oddVBand="0" w:evenVBand="0" w:oddHBand="1" w:evenHBand="0" w:firstRowFirstColumn="0" w:firstRowLastColumn="0" w:lastRowFirstColumn="0" w:lastRowLastColumn="0"/>
+              <w:rPr>
+                <w:rFonts w:ascii="Helvetica Neue" w:eastAsia="Times New Roman" w:hAnsi="Helvetica Neue" w:cs="Times New Roman"/>
+                <w:color w:val="2D3B45"/>
+                <w:sz w:val="21"/>
+                <w:szCs w:val="21"/>
+              </w:rPr>
+            </w:pPr>
+            <w:r>
+              <w:rPr>
+                <w:rFonts w:ascii="Helvetica Neue" w:eastAsia="Times New Roman" w:hAnsi="Helvetica Neue" w:cs="Times New Roman"/>
+                <w:color w:val="2D3B45"/>
+                <w:sz w:val="21"/>
+                <w:szCs w:val="21"/>
+              </w:rPr>
+              <w:t>0</w:t>
+            </w:r>
+          </w:p>
+        </w:tc>
+      </w:tr>
+    </w:tbl>
+    <w:p>
+      <w:pPr>
+        <w:rPr>
+          <w:rFonts w:ascii="Helvetica Neue" w:eastAsia="Times New Roman" w:hAnsi="Helvetica Neue" w:cs="Times New Roman"/>
+          <w:color w:val="2D3B45"/>
+          <w:sz w:val="21"/>
+          <w:szCs w:val="21"/>
+          <w:shd w:val="clear" w:color="auto" w:fill="FFFFFF"/>
+        </w:rPr>
+      </w:pPr>
+      <w:r>
+        <w:rPr>
+          <w:rFonts w:ascii="Helvetica Neue" w:eastAsia="Times New Roman" w:hAnsi="Helvetica Neue" w:cs="Times New Roman"/>
+          <w:color w:val="2D3B45"/>
+          <w:sz w:val="21"/>
+          <w:szCs w:val="21"/>
+          <w:shd w:val="clear" w:color="auto" w:fill="FFFFFF"/>
+        </w:rPr>
+        <w:t>ii) What do you think the steady-state solution will be?</w:t>
+      </w:r>
+    </w:p>
+    <w:p>
+      <w:pPr>
+        <w:ind w:firstLine="720"/>
+        <w:rPr>
+          <w:rFonts w:ascii="Helvetica Neue" w:eastAsia="Times New Roman" w:hAnsi="Helvetica Neue" w:cs="Times New Roman"/>
+          <w:b/>
+          <w:color w:val="2D3B45"/>
+          <w:sz w:val="21"/>
+          <w:szCs w:val="21"/>
+          <w:shd w:val="clear" w:color="auto" w:fill="FFFFFF"/>
+        </w:rPr>
+      </w:pPr>
+      <w:r>
+        <w:rPr>
+          <w:rFonts w:ascii="Helvetica Neue" w:eastAsia="Times New Roman" w:hAnsi="Helvetica Neue" w:cs="Times New Roman"/>
+          <w:b/>
+          <w:color w:val="2D3B45"/>
+          <w:sz w:val="21"/>
+          <w:szCs w:val="21"/>
+          <w:shd w:val="clear" w:color="auto" w:fill="FFFFFF"/>
+        </w:rPr>
+        <w:t xml:space="preserve">My hypothesis for estimating the steady state solution is as follows.  Each corner position has two transitions.  Each non-corner edge position has 3 transitions.  The middle position has </w:t>
+      </w:r>
+      <w:r>
+        <w:rPr>
+          <w:rFonts w:ascii="Helvetica Neue" w:eastAsia="Times New Roman" w:hAnsi="Helvetica Neue" w:cs="Times New Roman"/>
+          <w:b/>
+          <w:color w:val="2D3B45"/>
+          <w:sz w:val="21"/>
+          <w:szCs w:val="21"/>
+          <w:shd w:val="clear" w:color="auto" w:fill="FFFFFF"/>
+        </w:rPr>
+        <w:t xml:space="preserve">4 transitions.  These transitions add up to a total of 4*2 + 4*3 + 1*4 = 24 possible transitions.  </w:t>
+      </w:r>
+      <w:r>
+        <w:rPr>
+          <w:rFonts w:ascii="Helvetica Neue" w:eastAsia="Times New Roman" w:hAnsi="Helvetica Neue" w:cs="Times New Roman"/>
+          <w:b/>
+          <w:color w:val="2D3B45"/>
+          <w:sz w:val="21"/>
+          <w:szCs w:val="21"/>
+          <w:shd w:val="clear" w:color="auto" w:fill="FFFFFF"/>
+        </w:rPr>
+        <w:t>The</w:t>
+      </w:r>
+      <w:r>
+        <w:rPr>
+          <w:rFonts w:ascii="Helvetica Neue" w:eastAsia="Times New Roman" w:hAnsi="Helvetica Neue" w:cs="Times New Roman"/>
+          <w:b/>
+          <w:color w:val="2D3B45"/>
+          <w:sz w:val="21"/>
+          <w:szCs w:val="21"/>
+          <w:shd w:val="clear" w:color="auto" w:fill="FFFFFF"/>
+        </w:rPr>
+        <w:t xml:space="preserve"> steady state vector</w:t>
+      </w:r>
+      <w:r>
+        <w:rPr>
+          <w:rFonts w:ascii="Helvetica Neue" w:eastAsia="Times New Roman" w:hAnsi="Helvetica Neue" w:cs="Times New Roman"/>
+          <w:b/>
+          <w:color w:val="2D3B45"/>
+          <w:sz w:val="21"/>
+          <w:szCs w:val="21"/>
+          <w:shd w:val="clear" w:color="auto" w:fill="FFFFFF"/>
+        </w:rPr>
+        <w:t xml:space="preserve"> would be as follows:</w:t>
+      </w:r>
+    </w:p>
+    <w:p>
+      <w:pPr>
+        <w:rPr>
+          <w:rFonts w:ascii="Helvetica Neue" w:eastAsia="Times New Roman" w:hAnsi="Helvetica Neue" w:cs="Times New Roman"/>
+          <w:b/>
+          <w:color w:val="2D3B45"/>
+          <w:sz w:val="21"/>
+          <w:szCs w:val="21"/>
+          <w:shd w:val="clear" w:color="auto" w:fill="FFFFFF"/>
+        </w:rPr>
+      </w:pPr>
+      <w:r>
+        <w:rPr>
+          <w:rFonts w:ascii="Helvetica Neue" w:eastAsia="Times New Roman" w:hAnsi="Helvetica Neue" w:cs="Times New Roman"/>
+          <w:b/>
+          <w:color w:val="2D3B45"/>
+          <w:sz w:val="21"/>
+          <w:szCs w:val="21"/>
+          <w:shd w:val="clear" w:color="auto" w:fill="FFFFFF"/>
+        </w:rPr>
+        <w:t>[2/24, 3/24, 2/24, 3/24, 4/24, 3/24, 2/24, 3/24, 2/24]</w:t>
+      </w:r>
+    </w:p>
+    <w:p>
+      <w:pPr>
+        <w:ind w:firstLine="720"/>
+        <w:rPr>
+          <w:rFonts w:ascii="Helvetica Neue" w:eastAsia="Times New Roman" w:hAnsi="Helvetica Neue" w:cs="Times New Roman"/>
+          <w:color w:val="2D3B45"/>
+          <w:sz w:val="21"/>
+          <w:szCs w:val="21"/>
+          <w:shd w:val="clear" w:color="auto" w:fill="FFFFFF"/>
+        </w:rPr>
+      </w:pPr>
+      <w:r>
+        <w:rPr>
+          <w:rFonts w:ascii="Helvetica Neue" w:eastAsia="Times New Roman" w:hAnsi="Helvetica Neue" w:cs="Times New Roman"/>
+          <w:b/>
+          <w:color w:val="2D3B45"/>
+          <w:sz w:val="21"/>
+          <w:szCs w:val="21"/>
+          <w:shd w:val="clear" w:color="auto" w:fill="FFFFFF"/>
+        </w:rPr>
+        <w:t>As we will see in iii, the proposed steady state vector is not right.</w:t>
+      </w:r>
+      <w:r>
+        <w:rPr>
+          <w:rFonts w:ascii="Helvetica Neue" w:eastAsia="Times New Roman" w:hAnsi="Helvetica Neue" w:cs="Times New Roman"/>
+          <w:color w:val="2D3B45"/>
+          <w:sz w:val="21"/>
+          <w:szCs w:val="21"/>
+        </w:rPr>
+        <w:br/>
+      </w:r>
+      <w:r>
+        <w:rPr>
+          <w:rFonts w:ascii="Helvetica Neue" w:eastAsia="Times New Roman" w:hAnsi="Helvetica Neue" w:cs="Times New Roman"/>
+          <w:color w:val="2D3B45"/>
+          <w:sz w:val="21"/>
+          <w:szCs w:val="21"/>
+          <w:shd w:val="clear" w:color="auto" w:fill="FFFFFF"/>
+        </w:rPr>
+        <w:t>iii) Find the steady-state solution. Is it what you thought it might be? Explain.</w:t>
+      </w:r>
+    </w:p>
+    <w:p>
+      <w:pPr>
+        <w:ind w:firstLine="720"/>
+        <w:rPr>
+          <w:rFonts w:ascii="Helvetica Neue" w:eastAsia="Times New Roman" w:hAnsi="Helvetica Neue" w:cs="Times New Roman"/>
+          <w:b/>
+          <w:color w:val="2D3B45"/>
+          <w:sz w:val="21"/>
+          <w:szCs w:val="21"/>
+        </w:rPr>
+      </w:pPr>
+      <w:r>
+        <w:rPr>
+          <w:rFonts w:ascii="Helvetica Neue" w:eastAsia="Times New Roman" w:hAnsi="Helvetica Neue" w:cs="Times New Roman"/>
+          <w:b/>
+          <w:color w:val="2D3B45"/>
+          <w:sz w:val="21"/>
+          <w:szCs w:val="21"/>
+        </w:rPr>
+        <w:t>I calculated the steady state solution by writing a python script.  I started with the steady state vector being</w:t>
+      </w:r>
+      <w:r>
+        <w:rPr>
+          <w:rFonts w:ascii="Helvetica Neue" w:eastAsia="Times New Roman" w:hAnsi="Helvetica Neue" w:cs="Times New Roman"/>
+          <w:b/>
+          <w:color w:val="2D3B45"/>
+          <w:sz w:val="21"/>
+          <w:szCs w:val="21"/>
+        </w:rPr>
+        <w:t xml:space="preserve"> a vector of ones with length 1.  At the end iterative steps, I divided each value in the array by the sum of the array.  The steady state vector is below.</w:t>
+      </w:r>
+    </w:p>
+    <w:p>
+      <w:pPr>
+        <w:rPr>
+          <w:rFonts w:ascii="Helvetica Neue" w:eastAsia="Times New Roman" w:hAnsi="Helvetica Neue" w:cs="Times New Roman"/>
+          <w:color w:val="2D3B45"/>
+          <w:sz w:val="21"/>
+          <w:szCs w:val="21"/>
+        </w:rPr>
+      </w:pPr>
+      <w:r>
+        <w:rPr>
+          <w:rFonts w:ascii="Helvetica Neue" w:eastAsia="Times New Roman" w:hAnsi="Helvetica Neue" w:cs="Times New Roman"/>
+          <w:color w:val="2D3B45"/>
+          <w:sz w:val="21"/>
+          <w:szCs w:val="21"/>
+        </w:rPr>
+        <w:t>['0.093', '0.111', '0.093', '0.111', '0.185', '0.111', '0.093', '0.111', '0.093']</w:t>
+      </w:r>
+      <w:r>
+        <w:rPr>
+          <w:rFonts w:ascii="Helvetica Neue" w:eastAsia="Times New Roman" w:hAnsi="Helvetica Neue" w:cs="Times New Roman"/>
+          <w:color w:val="2D3B45"/>
+          <w:sz w:val="21"/>
+          <w:szCs w:val="21"/>
+        </w:rPr>
+        <w:t>.</w:t>
+      </w:r>
+    </w:p>
+    <w:p>
+      <w:pPr>
+        <w:ind w:firstLine="720"/>
+        <w:rPr>
+          <w:rFonts w:ascii="Helvetica Neue" w:eastAsia="Times New Roman" w:hAnsi="Helvetica Neue" w:cs="Times New Roman"/>
+          <w:b/>
+          <w:color w:val="2D3B45"/>
+          <w:sz w:val="21"/>
+          <w:szCs w:val="21"/>
+        </w:rPr>
+      </w:pPr>
+      <w:r>
+        <w:rPr>
+          <w:rFonts w:ascii="Helvetica Neue" w:eastAsia="Times New Roman" w:hAnsi="Helvetica Neue" w:cs="Times New Roman"/>
+          <w:b/>
+          <w:color w:val="2D3B45"/>
+          <w:sz w:val="21"/>
+          <w:szCs w:val="21"/>
+        </w:rPr>
+        <w:t xml:space="preserve">What is interesting is that </w:t>
+      </w:r>
+      <w:r>
+        <w:rPr>
+          <w:rFonts w:ascii="Helvetica Neue" w:eastAsia="Times New Roman" w:hAnsi="Helvetica Neue" w:cs="Times New Roman"/>
+          <w:b/>
+          <w:color w:val="2D3B45"/>
+          <w:sz w:val="21"/>
+          <w:szCs w:val="21"/>
+        </w:rPr>
+        <w:t>the non-corner edge states are not 50% greater in value than the corner states.  However, the middle state is twice as much as the corner states (as I had predicted, although the ratios are not 2/24 for the corner states and 4/24 for the middle state).</w:t>
+      </w:r>
+    </w:p>
+    <w:p>
+      <w:pPr>
+        <w:ind w:firstLine="720"/>
+        <w:rPr>
+          <w:rFonts w:ascii="Helvetica Neue" w:eastAsia="Times New Roman" w:hAnsi="Helvetica Neue" w:cs="Times New Roman"/>
+          <w:color w:val="2D3B45"/>
+          <w:sz w:val="21"/>
+          <w:szCs w:val="21"/>
+          <w:shd w:val="clear" w:color="auto" w:fill="FFFFFF"/>
+        </w:rPr>
+      </w:pPr>
+      <w:r>
+        <w:rPr>
+          <w:rFonts w:ascii="Helvetica Neue" w:eastAsia="Times New Roman" w:hAnsi="Helvetica Neue" w:cs="Times New Roman"/>
+          <w:b/>
+          <w:color w:val="2D3B45"/>
+          <w:sz w:val="21"/>
+          <w:szCs w:val="21"/>
+        </w:rPr>
+        <w:t xml:space="preserve">The code for my simulation can be found here:  </w:t>
+      </w:r>
+      <w:hyperlink r:id="rId11" w:history="1">
+        <w:r>
+          <w:rPr>
+            <w:rStyle w:val="Hyperlink"/>
+            <w:rFonts w:ascii="Helvetica Neue" w:eastAsia="Times New Roman" w:hAnsi="Helvetica Neue" w:cs="Times New Roman"/>
+            <w:b/>
+            <w:sz w:val="21"/>
+            <w:szCs w:val="21"/>
+          </w:rPr>
+          <w:t>https://github.com/Wubuntu88/Math519Stocha</w:t>
+        </w:r>
+        <w:bookmarkStart w:id="0" w:name="_GoBack"/>
+        <w:bookmarkEnd w:id="0"/>
+        <w:r>
+          <w:rPr>
+            <w:rStyle w:val="Hyperlink"/>
+            <w:rFonts w:ascii="Helvetica Neue" w:eastAsia="Times New Roman" w:hAnsi="Helvetica Neue" w:cs="Times New Roman"/>
+            <w:b/>
+            <w:sz w:val="21"/>
+            <w:szCs w:val="21"/>
+          </w:rPr>
+          <w:t>s</w:t>
+        </w:r>
+        <w:r>
+          <w:rPr>
+            <w:rStyle w:val="Hyperlink"/>
+            <w:rFonts w:ascii="Helvetica Neue" w:eastAsia="Times New Roman" w:hAnsi="Helvetica Neue" w:cs="Times New Roman"/>
+            <w:b/>
+            <w:sz w:val="21"/>
+            <w:szCs w:val="21"/>
+          </w:rPr>
+          <w:t>ticModeling/blob/master/DTMC_HW/tictactoe.py</w:t>
+        </w:r>
+      </w:hyperlink>
+      <w:r>
+        <w:rPr>
+          <w:rFonts w:ascii="Helvetica Neue" w:eastAsia="Times New Roman" w:hAnsi="Helvetica Neue" w:cs="Times New Roman"/>
+          <w:b/>
+          <w:color w:val="2D3B45"/>
+          <w:sz w:val="21"/>
+          <w:szCs w:val="21"/>
+        </w:rPr>
+        <w:t xml:space="preserve"> </w:t>
+      </w:r>
+      <w:r>
+        <w:rPr>
+          <w:rFonts w:ascii="Helvetica Neue" w:eastAsia="Times New Roman" w:hAnsi="Helvetica Neue" w:cs="Times New Roman"/>
+          <w:color w:val="2D3B45"/>
+          <w:sz w:val="21"/>
+          <w:szCs w:val="21"/>
+        </w:rPr>
+        <w:br/>
+      </w:r>
+      <w:r>
+        <w:rPr>
+          <w:rFonts w:ascii="Helvetica Neue" w:eastAsia="Times New Roman" w:hAnsi="Helvetica Neue" w:cs="Times New Roman"/>
+          <w:color w:val="2D3B45"/>
+          <w:sz w:val="21"/>
+          <w:szCs w:val="21"/>
+          <w:shd w:val="clear" w:color="auto" w:fill="FFFFFF"/>
+        </w:rPr>
+        <w:t>iv) Imagine that the marker cannot hop back to the cell it just came from.</w:t>
+      </w:r>
+      <w:r>
+        <w:rPr>
+          <w:rFonts w:ascii="Helvetica Neue" w:eastAsia="Times New Roman" w:hAnsi="Helvetica Neue" w:cs="Times New Roman"/>
+          <w:color w:val="2D3B45"/>
+          <w:sz w:val="21"/>
+          <w:szCs w:val="21"/>
+        </w:rPr>
+        <w:br/>
+      </w:r>
+      <w:r>
+        <w:rPr>
+          <w:rFonts w:ascii="Helvetica Neue" w:eastAsia="Times New Roman" w:hAnsi="Helvetica Neue" w:cs="Times New Roman"/>
+          <w:color w:val="2D3B45"/>
+          <w:sz w:val="21"/>
+          <w:szCs w:val="21"/>
+          <w:shd w:val="clear" w:color="auto" w:fill="FFFFFF"/>
+        </w:rPr>
+        <w:t>Describe any needed changes in the Markov model, but you do not have to</w:t>
+      </w:r>
+      <w:r>
+        <w:rPr>
+          <w:rFonts w:ascii="Helvetica Neue" w:eastAsia="Times New Roman" w:hAnsi="Helvetica Neue" w:cs="Times New Roman"/>
+          <w:color w:val="2D3B45"/>
+          <w:sz w:val="21"/>
+          <w:szCs w:val="21"/>
+        </w:rPr>
+        <w:br/>
+      </w:r>
+      <w:r>
+        <w:rPr>
+          <w:rFonts w:ascii="Helvetica Neue" w:eastAsia="Times New Roman" w:hAnsi="Helvetica Neue" w:cs="Times New Roman"/>
+          <w:color w:val="2D3B45"/>
+          <w:sz w:val="21"/>
+          <w:szCs w:val="21"/>
+          <w:shd w:val="clear" w:color="auto" w:fill="FFFFFF"/>
+        </w:rPr>
+        <w:t>formulate the matrix.</w:t>
+      </w:r>
+    </w:p>
+    <w:p>
+      <w:pPr>
+        <w:ind w:firstLine="720"/>
+        <w:rPr>
+          <w:rFonts w:ascii="Times New Roman" w:eastAsia="Times New Roman" w:hAnsi="Times New Roman" w:cs="Times New Roman"/>
+          <w:b/>
+        </w:rPr>
+      </w:pPr>
+      <w:r>
+        <w:rPr>
+          <w:rFonts w:ascii="Helvetica Neue" w:eastAsia="Times New Roman" w:hAnsi="Helvetica Neue" w:cs="Times New Roman"/>
+          <w:b/>
+          <w:color w:val="2D3B45"/>
+          <w:sz w:val="21"/>
+          <w:szCs w:val="21"/>
+          <w:shd w:val="clear" w:color="auto" w:fill="FFFFFF"/>
+        </w:rPr>
+        <w:t xml:space="preserve">To make it so that the marker cannot hop back to the previous cell, </w:t>
+      </w:r>
+      <w:r>
+        <w:rPr>
+          <w:rFonts w:ascii="Helvetica Neue" w:eastAsia="Times New Roman" w:hAnsi="Helvetica Neue" w:cs="Times New Roman"/>
+          <w:b/>
+          <w:color w:val="2D3B45"/>
+          <w:sz w:val="21"/>
+          <w:szCs w:val="21"/>
+          <w:shd w:val="clear" w:color="auto" w:fill="FFFFFF"/>
+        </w:rPr>
+        <w:t xml:space="preserve">we would have to expand the transition probability matrix to include the current and previous state.  Note that the ‘From’ rows are expanded, not the ‘To’ columns.  For cases where the previous state </w:t>
+      </w:r>
+      <w:r>
+        <w:rPr>
+          <w:rFonts w:ascii="Helvetica Neue" w:eastAsia="Times New Roman" w:hAnsi="Helvetica Neue" w:cs="Times New Roman"/>
+          <w:b/>
+          <w:color w:val="2D3B45"/>
+          <w:sz w:val="21"/>
+          <w:szCs w:val="21"/>
+          <w:shd w:val="clear" w:color="auto" w:fill="FFFFFF"/>
+        </w:rPr>
+        <w:t xml:space="preserve">is n, the cell in the transition probability matrix at </w:t>
+      </w:r>
+      <w:r>
+        <w:rPr>
+          <w:rFonts w:ascii="Helvetica Neue" w:eastAsia="Times New Roman" w:hAnsi="Helvetica Neue" w:cs="Times New Roman"/>
+          <w:b/>
+          <w:color w:val="2D3B45"/>
+          <w:sz w:val="21"/>
+          <w:szCs w:val="21"/>
+          <w:shd w:val="clear" w:color="auto" w:fill="FFFFFF"/>
+        </w:rPr>
+        <w:t>a given</w:t>
+      </w:r>
+      <w:r>
+        <w:rPr>
+          <w:rFonts w:ascii="Helvetica Neue" w:eastAsia="Times New Roman" w:hAnsi="Helvetica Neue" w:cs="Times New Roman"/>
+          <w:b/>
+          <w:color w:val="2D3B45"/>
+          <w:sz w:val="21"/>
+          <w:szCs w:val="21"/>
+          <w:shd w:val="clear" w:color="auto" w:fill="FFFFFF"/>
+        </w:rPr>
+        <w:t xml:space="preserve"> row at the nth column will be 0.</w:t>
+      </w:r>
     </w:p>
     <w:p>
       <w:pPr>
@@ -3140,41 +7135,6 @@
     </w:sectPr>
   </w:body>
 </w:document>
-</file>
-
-<file path=word/comments.xml><?xml version="1.0" encoding="utf-8"?>
-<w:comments xmlns:wpc="http://schemas.microsoft.com/office/word/2010/wordprocessingCanvas" xmlns:mo="http://schemas.microsoft.com/office/mac/office/2008/main" xmlns:mc="http://schemas.openxmlformats.org/markup-compatibility/2006" xmlns:mv="urn:schemas-microsoft-com:mac:vml" xmlns:o="urn:schemas-microsoft-com:office:office" xmlns:r="http://schemas.openxmlformats.org/officeDocument/2006/relationships" xmlns:m="http://schemas.openxmlformats.org/officeDocument/2006/math" xmlns:v="urn:schemas-microsoft-com:vml" xmlns:wp14="http://schemas.microsoft.com/office/word/2010/wordprocessingDrawing" xmlns:wp="http://schemas.openxmlformats.org/drawingml/2006/wordprocessingDrawing" xmlns:w10="urn:schemas-microsoft-com:office:word" xmlns:w="http://schemas.openxmlformats.org/wordprocessingml/2006/main" xmlns:w14="http://schemas.microsoft.com/office/word/2010/wordml" xmlns:w15="http://schemas.microsoft.com/office/word/2012/wordml" xmlns:wpg="http://schemas.microsoft.com/office/word/2010/wordprocessingGroup" xmlns:wpi="http://schemas.microsoft.com/office/word/2010/wordprocessingInk" xmlns:wne="http://schemas.microsoft.com/office/word/2006/wordml" xmlns:wps="http://schemas.microsoft.com/office/word/2010/wordprocessingShape" mc:Ignorable="w14 w15 wp14">
-  <w:comment w:id="0" w:author="William Gillespie" w:date="2017-03-26T19:40:00Z" w:initials="WG">
-    <w:p>
-      <w:pPr>
-        <w:pStyle w:val="CommentText"/>
-      </w:pPr>
-      <w:r>
-        <w:rPr>
-          <w:rStyle w:val="CommentReference"/>
-        </w:rPr>
-        <w:annotationRef/>
-      </w:r>
-      <w:r>
-        <w:t xml:space="preserve">List the </w:t>
-      </w:r>
-      <w:proofErr w:type="spellStart"/>
-      <w:r>
-        <w:t>Github</w:t>
-      </w:r>
-      <w:proofErr w:type="spellEnd"/>
-      <w:r>
-        <w:t xml:space="preserve"> links here</w:t>
-      </w:r>
-    </w:p>
-  </w:comment>
-</w:comments>
-</file>
-
-<file path=word/commentsExtended.xml><?xml version="1.0" encoding="utf-8"?>
-<w15:commentsEx xmlns:wpc="http://schemas.microsoft.com/office/word/2010/wordprocessingCanvas" xmlns:mo="http://schemas.microsoft.com/office/mac/office/2008/main" xmlns:mc="http://schemas.openxmlformats.org/markup-compatibility/2006" xmlns:mv="urn:schemas-microsoft-com:mac:vml" xmlns:o="urn:schemas-microsoft-com:office:office" xmlns:r="http://schemas.openxmlformats.org/officeDocument/2006/relationships" xmlns:m="http://schemas.openxmlformats.org/officeDocument/2006/math" xmlns:v="urn:schemas-microsoft-com:vml" xmlns:wp14="http://schemas.microsoft.com/office/word/2010/wordprocessingDrawing" xmlns:wp="http://schemas.openxmlformats.org/drawingml/2006/wordprocessingDrawing" xmlns:w10="urn:schemas-microsoft-com:office:word" xmlns:w="http://schemas.openxmlformats.org/wordprocessingml/2006/main" xmlns:w14="http://schemas.microsoft.com/office/word/2010/wordml" xmlns:w15="http://schemas.microsoft.com/office/word/2012/wordml" xmlns:wpg="http://schemas.microsoft.com/office/word/2010/wordprocessingGroup" xmlns:wpi="http://schemas.microsoft.com/office/word/2010/wordprocessingInk" xmlns:wne="http://schemas.microsoft.com/office/word/2006/wordml" xmlns:wps="http://schemas.microsoft.com/office/word/2010/wordprocessingShape" mc:Ignorable="w14 w15 wp14">
-  <w15:commentEx w15:paraId="067A3CB8" w15:done="0"/>
-</w15:commentsEx>
 </file>
 
 <file path=word/numbering.xml><?xml version="1.0" encoding="utf-8"?>
@@ -3237,14 +7197,6 @@
     <w:abstractNumId w:val="0"/>
   </w:num>
 </w:numbering>
-</file>
-
-<file path=word/people.xml><?xml version="1.0" encoding="utf-8"?>
-<w15:people xmlns:wpc="http://schemas.microsoft.com/office/word/2010/wordprocessingCanvas" xmlns:mo="http://schemas.microsoft.com/office/mac/office/2008/main" xmlns:mc="http://schemas.openxmlformats.org/markup-compatibility/2006" xmlns:mv="urn:schemas-microsoft-com:mac:vml" xmlns:o="urn:schemas-microsoft-com:office:office" xmlns:r="http://schemas.openxmlformats.org/officeDocument/2006/relationships" xmlns:m="http://schemas.openxmlformats.org/officeDocument/2006/math" xmlns:v="urn:schemas-microsoft-com:vml" xmlns:wp14="http://schemas.microsoft.com/office/word/2010/wordprocessingDrawing" xmlns:wp="http://schemas.openxmlformats.org/drawingml/2006/wordprocessingDrawing" xmlns:w10="urn:schemas-microsoft-com:office:word" xmlns:w="http://schemas.openxmlformats.org/wordprocessingml/2006/main" xmlns:w14="http://schemas.microsoft.com/office/word/2010/wordml" xmlns:w15="http://schemas.microsoft.com/office/word/2012/wordml" xmlns:wpg="http://schemas.microsoft.com/office/word/2010/wordprocessingGroup" xmlns:wpi="http://schemas.microsoft.com/office/word/2010/wordprocessingInk" xmlns:wne="http://schemas.microsoft.com/office/word/2006/wordml" xmlns:wps="http://schemas.microsoft.com/office/word/2010/wordprocessingShape" mc:Ignorable="w14 w15 wp14">
-  <w15:person w15:author="William Gillespie">
-    <w15:presenceInfo w15:providerId="None" w15:userId="William Gillespie"/>
-  </w15:person>
-</w15:people>
 </file>
 
 <file path=word/styles.xml><?xml version="1.0" encoding="utf-8"?>
@@ -3651,6 +7603,7 @@
   <w:style w:type="character" w:default="1" w:styleId="DefaultParagraphFont">
     <w:name w:val="Default Paragraph Font"/>
     <w:uiPriority w:val="1"/>
+    <w:semiHidden/>
     <w:unhideWhenUsed/>
   </w:style>
   <w:style w:type="table" w:default="1" w:styleId="TableNormal">
@@ -4148,6 +8101,403 @@
       </w:tcPr>
     </w:tblStylePr>
   </w:style>
+  <w:style w:type="character" w:styleId="Hyperlink">
+    <w:name w:val="Hyperlink"/>
+    <w:basedOn w:val="DefaultParagraphFont"/>
+    <w:uiPriority w:val="99"/>
+    <w:unhideWhenUsed/>
+    <w:rsid w:val="00B9582C"/>
+    <w:rPr>
+      <w:color w:val="0563C1" w:themeColor="hyperlink"/>
+      <w:u w:val="single"/>
+    </w:rPr>
+  </w:style>
+  <w:style w:type="character" w:customStyle="1" w:styleId="apple-converted-space">
+    <w:name w:val="apple-converted-space"/>
+    <w:basedOn w:val="DefaultParagraphFont"/>
+    <w:rsid w:val="00FA2A13"/>
+  </w:style>
+  <w:style w:type="paragraph" w:styleId="HTMLPreformatted">
+    <w:name w:val="HTML Preformatted"/>
+    <w:basedOn w:val="Normal"/>
+    <w:link w:val="HTMLPreformattedChar"/>
+    <w:uiPriority w:val="99"/>
+    <w:semiHidden/>
+    <w:unhideWhenUsed/>
+    <w:rsid w:val="00312E1A"/>
+    <w:pPr>
+      <w:tabs>
+        <w:tab w:val="left" w:pos="916"/>
+        <w:tab w:val="left" w:pos="1832"/>
+        <w:tab w:val="left" w:pos="2748"/>
+        <w:tab w:val="left" w:pos="3664"/>
+        <w:tab w:val="left" w:pos="4580"/>
+        <w:tab w:val="left" w:pos="5496"/>
+        <w:tab w:val="left" w:pos="6412"/>
+        <w:tab w:val="left" w:pos="7328"/>
+        <w:tab w:val="left" w:pos="8244"/>
+        <w:tab w:val="left" w:pos="9160"/>
+        <w:tab w:val="left" w:pos="10076"/>
+        <w:tab w:val="left" w:pos="10992"/>
+        <w:tab w:val="left" w:pos="11908"/>
+        <w:tab w:val="left" w:pos="12824"/>
+        <w:tab w:val="left" w:pos="13740"/>
+        <w:tab w:val="left" w:pos="14656"/>
+      </w:tabs>
+    </w:pPr>
+    <w:rPr>
+      <w:rFonts w:ascii="Courier New" w:hAnsi="Courier New" w:cs="Courier New"/>
+      <w:sz w:val="20"/>
+      <w:szCs w:val="20"/>
+    </w:rPr>
+  </w:style>
+  <w:style w:type="character" w:customStyle="1" w:styleId="HTMLPreformattedChar">
+    <w:name w:val="HTML Preformatted Char"/>
+    <w:basedOn w:val="DefaultParagraphFont"/>
+    <w:link w:val="HTMLPreformatted"/>
+    <w:uiPriority w:val="99"/>
+    <w:semiHidden/>
+    <w:rsid w:val="00312E1A"/>
+    <w:rPr>
+      <w:rFonts w:ascii="Courier New" w:hAnsi="Courier New" w:cs="Courier New"/>
+      <w:sz w:val="20"/>
+      <w:szCs w:val="20"/>
+    </w:rPr>
+  </w:style>
+  <w:style w:type="table" w:styleId="GridTable5Dark-Accent5">
+    <w:name w:val="Grid Table 5 Dark Accent 5"/>
+    <w:basedOn w:val="TableNormal"/>
+    <w:uiPriority w:val="50"/>
+    <w:rsid w:val="00312E1A"/>
+    <w:tblPr>
+      <w:tblStyleRowBandSize w:val="1"/>
+      <w:tblStyleColBandSize w:val="1"/>
+      <w:tblInd w:w="0" w:type="dxa"/>
+      <w:tblBorders>
+        <w:top w:val="single" w:sz="4" w:space="0" w:color="FFFFFF" w:themeColor="background1"/>
+        <w:left w:val="single" w:sz="4" w:space="0" w:color="FFFFFF" w:themeColor="background1"/>
+        <w:bottom w:val="single" w:sz="4" w:space="0" w:color="FFFFFF" w:themeColor="background1"/>
+        <w:right w:val="single" w:sz="4" w:space="0" w:color="FFFFFF" w:themeColor="background1"/>
+        <w:insideH w:val="single" w:sz="4" w:space="0" w:color="FFFFFF" w:themeColor="background1"/>
+        <w:insideV w:val="single" w:sz="4" w:space="0" w:color="FFFFFF" w:themeColor="background1"/>
+      </w:tblBorders>
+      <w:tblCellMar>
+        <w:top w:w="0" w:type="dxa"/>
+        <w:left w:w="108" w:type="dxa"/>
+        <w:bottom w:w="0" w:type="dxa"/>
+        <w:right w:w="108" w:type="dxa"/>
+      </w:tblCellMar>
+    </w:tblPr>
+    <w:tcPr>
+      <w:shd w:val="clear" w:color="auto" w:fill="DEEAF6" w:themeFill="accent5" w:themeFillTint="33"/>
+    </w:tcPr>
+    <w:tblStylePr w:type="firstRow">
+      <w:rPr>
+        <w:b/>
+        <w:bCs/>
+        <w:color w:val="FFFFFF" w:themeColor="background1"/>
+      </w:rPr>
+      <w:tblPr/>
+      <w:tcPr>
+        <w:tcBorders>
+          <w:top w:val="single" w:sz="4" w:space="0" w:color="FFFFFF" w:themeColor="background1"/>
+          <w:left w:val="single" w:sz="4" w:space="0" w:color="FFFFFF" w:themeColor="background1"/>
+          <w:right w:val="single" w:sz="4" w:space="0" w:color="FFFFFF" w:themeColor="background1"/>
+          <w:insideH w:val="nil"/>
+          <w:insideV w:val="nil"/>
+        </w:tcBorders>
+        <w:shd w:val="clear" w:color="auto" w:fill="5B9BD5" w:themeFill="accent5"/>
+      </w:tcPr>
+    </w:tblStylePr>
+    <w:tblStylePr w:type="lastRow">
+      <w:rPr>
+        <w:b/>
+        <w:bCs/>
+        <w:color w:val="FFFFFF" w:themeColor="background1"/>
+      </w:rPr>
+      <w:tblPr/>
+      <w:tcPr>
+        <w:tcBorders>
+          <w:left w:val="single" w:sz="4" w:space="0" w:color="FFFFFF" w:themeColor="background1"/>
+          <w:bottom w:val="single" w:sz="4" w:space="0" w:color="FFFFFF" w:themeColor="background1"/>
+          <w:right w:val="single" w:sz="4" w:space="0" w:color="FFFFFF" w:themeColor="background1"/>
+          <w:insideH w:val="nil"/>
+          <w:insideV w:val="nil"/>
+        </w:tcBorders>
+        <w:shd w:val="clear" w:color="auto" w:fill="5B9BD5" w:themeFill="accent5"/>
+      </w:tcPr>
+    </w:tblStylePr>
+    <w:tblStylePr w:type="firstCol">
+      <w:rPr>
+        <w:b/>
+        <w:bCs/>
+        <w:color w:val="FFFFFF" w:themeColor="background1"/>
+      </w:rPr>
+      <w:tblPr/>
+      <w:tcPr>
+        <w:tcBorders>
+          <w:top w:val="single" w:sz="4" w:space="0" w:color="FFFFFF" w:themeColor="background1"/>
+          <w:left w:val="single" w:sz="4" w:space="0" w:color="FFFFFF" w:themeColor="background1"/>
+          <w:bottom w:val="single" w:sz="4" w:space="0" w:color="FFFFFF" w:themeColor="background1"/>
+          <w:insideV w:val="nil"/>
+        </w:tcBorders>
+        <w:shd w:val="clear" w:color="auto" w:fill="5B9BD5" w:themeFill="accent5"/>
+      </w:tcPr>
+    </w:tblStylePr>
+    <w:tblStylePr w:type="lastCol">
+      <w:rPr>
+        <w:b/>
+        <w:bCs/>
+        <w:color w:val="FFFFFF" w:themeColor="background1"/>
+      </w:rPr>
+      <w:tblPr/>
+      <w:tcPr>
+        <w:tcBorders>
+          <w:top w:val="single" w:sz="4" w:space="0" w:color="FFFFFF" w:themeColor="background1"/>
+          <w:bottom w:val="single" w:sz="4" w:space="0" w:color="FFFFFF" w:themeColor="background1"/>
+          <w:right w:val="single" w:sz="4" w:space="0" w:color="FFFFFF" w:themeColor="background1"/>
+          <w:insideV w:val="nil"/>
+        </w:tcBorders>
+        <w:shd w:val="clear" w:color="auto" w:fill="5B9BD5" w:themeFill="accent5"/>
+      </w:tcPr>
+    </w:tblStylePr>
+    <w:tblStylePr w:type="band1Vert">
+      <w:tblPr/>
+      <w:tcPr>
+        <w:shd w:val="clear" w:color="auto" w:fill="BDD6EE" w:themeFill="accent5" w:themeFillTint="66"/>
+      </w:tcPr>
+    </w:tblStylePr>
+    <w:tblStylePr w:type="band1Horz">
+      <w:tblPr/>
+      <w:tcPr>
+        <w:shd w:val="clear" w:color="auto" w:fill="BDD6EE" w:themeFill="accent5" w:themeFillTint="66"/>
+      </w:tcPr>
+    </w:tblStylePr>
+  </w:style>
+  <w:style w:type="table" w:styleId="PlainTable5">
+    <w:name w:val="Plain Table 5"/>
+    <w:basedOn w:val="TableNormal"/>
+    <w:uiPriority w:val="45"/>
+    <w:rsid w:val="00632716"/>
+    <w:tblPr>
+      <w:tblStyleRowBandSize w:val="1"/>
+      <w:tblStyleColBandSize w:val="1"/>
+      <w:tblInd w:w="0" w:type="dxa"/>
+      <w:tblCellMar>
+        <w:top w:w="0" w:type="dxa"/>
+        <w:left w:w="108" w:type="dxa"/>
+        <w:bottom w:w="0" w:type="dxa"/>
+        <w:right w:w="108" w:type="dxa"/>
+      </w:tblCellMar>
+    </w:tblPr>
+    <w:tblStylePr w:type="firstRow">
+      <w:rPr>
+        <w:rFonts w:asciiTheme="majorHAnsi" w:eastAsiaTheme="majorEastAsia" w:hAnsiTheme="majorHAnsi" w:cstheme="majorBidi"/>
+        <w:i/>
+        <w:iCs/>
+        <w:sz w:val="26"/>
+      </w:rPr>
+      <w:tblPr/>
+      <w:tcPr>
+        <w:tcBorders>
+          <w:bottom w:val="single" w:sz="4" w:space="0" w:color="7F7F7F" w:themeColor="text1" w:themeTint="80"/>
+        </w:tcBorders>
+        <w:shd w:val="clear" w:color="auto" w:fill="FFFFFF" w:themeFill="background1"/>
+      </w:tcPr>
+    </w:tblStylePr>
+    <w:tblStylePr w:type="lastRow">
+      <w:rPr>
+        <w:rFonts w:asciiTheme="majorHAnsi" w:eastAsiaTheme="majorEastAsia" w:hAnsiTheme="majorHAnsi" w:cstheme="majorBidi"/>
+        <w:i/>
+        <w:iCs/>
+        <w:sz w:val="26"/>
+      </w:rPr>
+      <w:tblPr/>
+      <w:tcPr>
+        <w:tcBorders>
+          <w:top w:val="single" w:sz="4" w:space="0" w:color="7F7F7F" w:themeColor="text1" w:themeTint="80"/>
+        </w:tcBorders>
+        <w:shd w:val="clear" w:color="auto" w:fill="FFFFFF" w:themeFill="background1"/>
+      </w:tcPr>
+    </w:tblStylePr>
+    <w:tblStylePr w:type="firstCol">
+      <w:pPr>
+        <w:jc w:val="right"/>
+      </w:pPr>
+      <w:rPr>
+        <w:rFonts w:asciiTheme="majorHAnsi" w:eastAsiaTheme="majorEastAsia" w:hAnsiTheme="majorHAnsi" w:cstheme="majorBidi"/>
+        <w:i/>
+        <w:iCs/>
+        <w:sz w:val="26"/>
+      </w:rPr>
+      <w:tblPr/>
+      <w:tcPr>
+        <w:tcBorders>
+          <w:right w:val="single" w:sz="4" w:space="0" w:color="7F7F7F" w:themeColor="text1" w:themeTint="80"/>
+        </w:tcBorders>
+        <w:shd w:val="clear" w:color="auto" w:fill="FFFFFF" w:themeFill="background1"/>
+      </w:tcPr>
+    </w:tblStylePr>
+    <w:tblStylePr w:type="lastCol">
+      <w:rPr>
+        <w:rFonts w:asciiTheme="majorHAnsi" w:eastAsiaTheme="majorEastAsia" w:hAnsiTheme="majorHAnsi" w:cstheme="majorBidi"/>
+        <w:i/>
+        <w:iCs/>
+        <w:sz w:val="26"/>
+      </w:rPr>
+      <w:tblPr/>
+      <w:tcPr>
+        <w:tcBorders>
+          <w:left w:val="single" w:sz="4" w:space="0" w:color="7F7F7F" w:themeColor="text1" w:themeTint="80"/>
+        </w:tcBorders>
+        <w:shd w:val="clear" w:color="auto" w:fill="FFFFFF" w:themeFill="background1"/>
+      </w:tcPr>
+    </w:tblStylePr>
+    <w:tblStylePr w:type="band1Vert">
+      <w:tblPr/>
+      <w:tcPr>
+        <w:shd w:val="clear" w:color="auto" w:fill="F2F2F2" w:themeFill="background1" w:themeFillShade="F2"/>
+      </w:tcPr>
+    </w:tblStylePr>
+    <w:tblStylePr w:type="band1Horz">
+      <w:tblPr/>
+      <w:tcPr>
+        <w:shd w:val="clear" w:color="auto" w:fill="F2F2F2" w:themeFill="background1" w:themeFillShade="F2"/>
+      </w:tcPr>
+    </w:tblStylePr>
+    <w:tblStylePr w:type="neCell">
+      <w:tblPr/>
+      <w:tcPr>
+        <w:tcBorders>
+          <w:left w:val="nil"/>
+        </w:tcBorders>
+      </w:tcPr>
+    </w:tblStylePr>
+    <w:tblStylePr w:type="nwCell">
+      <w:tblPr/>
+      <w:tcPr>
+        <w:tcBorders>
+          <w:right w:val="nil"/>
+        </w:tcBorders>
+      </w:tcPr>
+    </w:tblStylePr>
+    <w:tblStylePr w:type="seCell">
+      <w:tblPr/>
+      <w:tcPr>
+        <w:tcBorders>
+          <w:left w:val="nil"/>
+        </w:tcBorders>
+      </w:tcPr>
+    </w:tblStylePr>
+    <w:tblStylePr w:type="swCell">
+      <w:tblPr/>
+      <w:tcPr>
+        <w:tcBorders>
+          <w:right w:val="nil"/>
+        </w:tcBorders>
+      </w:tcPr>
+    </w:tblStylePr>
+  </w:style>
+  <w:style w:type="table" w:styleId="ListTable1Light">
+    <w:name w:val="List Table 1 Light"/>
+    <w:basedOn w:val="TableNormal"/>
+    <w:uiPriority w:val="46"/>
+    <w:rsid w:val="00632716"/>
+    <w:tblPr>
+      <w:tblStyleRowBandSize w:val="1"/>
+      <w:tblStyleColBandSize w:val="1"/>
+      <w:tblInd w:w="0" w:type="dxa"/>
+      <w:tblCellMar>
+        <w:top w:w="0" w:type="dxa"/>
+        <w:left w:w="108" w:type="dxa"/>
+        <w:bottom w:w="0" w:type="dxa"/>
+        <w:right w:w="108" w:type="dxa"/>
+      </w:tblCellMar>
+    </w:tblPr>
+    <w:tblStylePr w:type="firstRow">
+      <w:rPr>
+        <w:b/>
+        <w:bCs/>
+      </w:rPr>
+      <w:tblPr/>
+      <w:tcPr>
+        <w:tcBorders>
+          <w:bottom w:val="single" w:sz="4" w:space="0" w:color="666666" w:themeColor="text1" w:themeTint="99"/>
+        </w:tcBorders>
+      </w:tcPr>
+    </w:tblStylePr>
+    <w:tblStylePr w:type="lastRow">
+      <w:rPr>
+        <w:b/>
+        <w:bCs/>
+      </w:rPr>
+      <w:tblPr/>
+      <w:tcPr>
+        <w:tcBorders>
+          <w:top w:val="single" w:sz="4" w:space="0" w:color="666666" w:themeColor="text1" w:themeTint="99"/>
+        </w:tcBorders>
+      </w:tcPr>
+    </w:tblStylePr>
+    <w:tblStylePr w:type="firstCol">
+      <w:rPr>
+        <w:b/>
+        <w:bCs/>
+      </w:rPr>
+    </w:tblStylePr>
+    <w:tblStylePr w:type="lastCol">
+      <w:rPr>
+        <w:b/>
+        <w:bCs/>
+      </w:rPr>
+    </w:tblStylePr>
+    <w:tblStylePr w:type="band1Vert">
+      <w:tblPr/>
+      <w:tcPr>
+        <w:shd w:val="clear" w:color="auto" w:fill="CCCCCC" w:themeFill="text1" w:themeFillTint="33"/>
+      </w:tcPr>
+    </w:tblStylePr>
+    <w:tblStylePr w:type="band1Horz">
+      <w:tblPr/>
+      <w:tcPr>
+        <w:shd w:val="clear" w:color="auto" w:fill="CCCCCC" w:themeFill="text1" w:themeFillTint="33"/>
+      </w:tcPr>
+    </w:tblStylePr>
+  </w:style>
+  <w:style w:type="table" w:styleId="TableGridLight">
+    <w:name w:val="Grid Table Light"/>
+    <w:basedOn w:val="TableNormal"/>
+    <w:uiPriority w:val="40"/>
+    <w:rsid w:val="00632716"/>
+    <w:tblPr>
+      <w:tblInd w:w="0" w:type="dxa"/>
+      <w:tblBorders>
+        <w:top w:val="single" w:sz="4" w:space="0" w:color="BFBFBF" w:themeColor="background1" w:themeShade="BF"/>
+        <w:left w:val="single" w:sz="4" w:space="0" w:color="BFBFBF" w:themeColor="background1" w:themeShade="BF"/>
+        <w:bottom w:val="single" w:sz="4" w:space="0" w:color="BFBFBF" w:themeColor="background1" w:themeShade="BF"/>
+        <w:right w:val="single" w:sz="4" w:space="0" w:color="BFBFBF" w:themeColor="background1" w:themeShade="BF"/>
+        <w:insideH w:val="single" w:sz="4" w:space="0" w:color="BFBFBF" w:themeColor="background1" w:themeShade="BF"/>
+        <w:insideV w:val="single" w:sz="4" w:space="0" w:color="BFBFBF" w:themeColor="background1" w:themeShade="BF"/>
+      </w:tblBorders>
+      <w:tblCellMar>
+        <w:top w:w="0" w:type="dxa"/>
+        <w:left w:w="108" w:type="dxa"/>
+        <w:bottom w:w="0" w:type="dxa"/>
+        <w:right w:w="108" w:type="dxa"/>
+      </w:tblCellMar>
+    </w:tblPr>
+  </w:style>
+  <w:style w:type="character" w:styleId="FollowedHyperlink">
+    <w:name w:val="FollowedHyperlink"/>
+    <w:basedOn w:val="DefaultParagraphFont"/>
+    <w:uiPriority w:val="99"/>
+    <w:semiHidden/>
+    <w:unhideWhenUsed/>
+    <w:rsid w:val="00C64F7B"/>
+    <w:rPr>
+      <w:color w:val="954F72" w:themeColor="followedHyperlink"/>
+      <w:u w:val="single"/>
+    </w:rPr>
+  </w:style>
 </w:styles>
 </file>
 
@@ -4417,7 +8767,7 @@
 </file>
 
 <file path=customXml/itemProps1.xml><?xml version="1.0" encoding="utf-8"?>
-<ds:datastoreItem xmlns:ds="http://schemas.openxmlformats.org/officeDocument/2006/customXml" ds:itemID="{DFEC1430-4618-E94C-B21A-862A959412D3}">
+<ds:datastoreItem xmlns:ds="http://schemas.openxmlformats.org/officeDocument/2006/customXml" ds:itemID="{BD16F621-9FBA-5E48-A49A-695E40858291}">
   <ds:schemaRefs>
     <ds:schemaRef ds:uri="http://schemas.openxmlformats.org/officeDocument/2006/bibliography"/>
   </ds:schemaRefs>

</xml_diff>

<commit_message>
Final version of the DTMC hw
</commit_message>
<xml_diff>
--- a/DTMC_HW/Homework_07_DTMC.docx
+++ b/DTMC_HW/Homework_07_DTMC.docx
@@ -423,6 +423,7 @@
           <w:sz w:val="21"/>
           <w:szCs w:val="21"/>
         </w:rPr>
+        <w:lastRenderedPageBreak/>
         <w:t>Economic Quintile Problem</w:t>
       </w:r>
     </w:p>
@@ -2303,6 +2304,7 @@
           <w:sz w:val="21"/>
           <w:szCs w:val="21"/>
         </w:rPr>
+        <w:lastRenderedPageBreak/>
         <w:t>This is because of the way that the transition matrix is set up.  The ingoing amounts to each state add up to about 1/5 of the total, so the amounts in each state do not change.</w:t>
       </w:r>
       <w:r>
@@ -3405,6 +3407,7 @@
           <w:b/>
           <w:u w:val="single"/>
         </w:rPr>
+        <w:lastRenderedPageBreak/>
         <w:t>Tic Tac Toe</w:t>
       </w:r>
     </w:p>
@@ -6963,29 +6966,7 @@
             <w:sz w:val="21"/>
             <w:szCs w:val="21"/>
           </w:rPr>
-          <w:t>https://github.com/Wubuntu88/Math519Stocha</w:t>
-        </w:r>
-        <w:bookmarkStart w:id="0" w:name="_GoBack"/>
-        <w:bookmarkEnd w:id="0"/>
-        <w:r>
-          <w:rPr>
-            <w:rStyle w:val="Hyperlink"/>
-            <w:rFonts w:ascii="Helvetica Neue" w:eastAsia="Times New Roman" w:hAnsi="Helvetica Neue" w:cs="Times New Roman"/>
-            <w:b/>
-            <w:sz w:val="21"/>
-            <w:szCs w:val="21"/>
-          </w:rPr>
-          <w:t>s</w:t>
-        </w:r>
-        <w:r>
-          <w:rPr>
-            <w:rStyle w:val="Hyperlink"/>
-            <w:rFonts w:ascii="Helvetica Neue" w:eastAsia="Times New Roman" w:hAnsi="Helvetica Neue" w:cs="Times New Roman"/>
-            <w:b/>
-            <w:sz w:val="21"/>
-            <w:szCs w:val="21"/>
-          </w:rPr>
-          <w:t>ticModeling/blob/master/DTMC_HW/tictactoe.py</w:t>
+          <w:t>https://github.com/Wubuntu88/Math519StochasticModeling/blob/master/DTMC_HW/tictactoe.py</w:t>
         </w:r>
       </w:hyperlink>
       <w:r>
@@ -7126,6 +7107,3604 @@
           <w:b/>
         </w:rPr>
       </w:pPr>
+      <w:r>
+        <w:rPr>
+          <w:u w:val="single"/>
+        </w:rPr>
+        <w:lastRenderedPageBreak/>
+        <w:t>Taxi Zones</w:t>
+      </w:r>
+    </w:p>
+    <w:p>
+      <w:r>
+        <w:t>Problem 4.52: the taxi-driver, city with 2 zones.</w:t>
+      </w:r>
+    </w:p>
+    <w:p>
+      <w:r>
+        <w:t>It's possible to do this using a 2-state or a 4-state chain;</w:t>
+      </w:r>
+    </w:p>
+    <w:p>
+      <w:r>
+        <w:t>I recommend the 2-state.</w:t>
+      </w:r>
+    </w:p>
+    <w:p>
+      <w:r>
+        <w:t>First, find the proportion of trips that start in zone A.</w:t>
+      </w:r>
+    </w:p>
+    <w:p>
+      <w:r>
+        <w:t>Then, find the expected profit per trip starting in zone A.</w:t>
+      </w:r>
+    </w:p>
+    <w:p>
+      <w:r>
+        <w:t>Then, the expected profit per trip starting in zone B.</w:t>
+      </w:r>
+    </w:p>
+    <w:p>
+      <w:r>
+        <w:t>Then, combine them for the overall expected profit per trip.</w:t>
+      </w:r>
+    </w:p>
+    <w:p/>
+    <w:p>
+      <w:r>
+        <w:t>Hint: one of the intermediate values you might get in this problem</w:t>
+      </w:r>
+    </w:p>
+    <w:p>
+      <w:r>
+        <w:t>is 0.4285714</w:t>
+      </w:r>
+    </w:p>
+    <w:p>
+      <w:r>
+        <w:t>[4 for matrix, 4 for pi vector, 4 for average cost]</w:t>
+      </w:r>
+    </w:p>
+    <w:p/>
+    <w:p>
+      <w:pPr>
+        <w:rPr>
+          <w:b/>
+        </w:rPr>
+      </w:pPr>
+      <w:r>
+        <w:rPr>
+          <w:b/>
+        </w:rPr>
+        <w:tab/>
+        <w:t>The transition probability matrix for the taxi traveling through the zones is the following.</w:t>
+      </w:r>
+    </w:p>
+    <w:tbl>
+      <w:tblPr>
+        <w:tblStyle w:val="GridTable5Dark-Accent3"/>
+        <w:tblW w:w="0" w:type="auto"/>
+        <w:tblLook w:val="04A0" w:firstRow="1" w:lastRow="0" w:firstColumn="1" w:lastColumn="0" w:noHBand="0" w:noVBand="1"/>
+      </w:tblPr>
+      <w:tblGrid>
+        <w:gridCol w:w="3116"/>
+        <w:gridCol w:w="3117"/>
+        <w:gridCol w:w="3117"/>
+      </w:tblGrid>
+      <w:tr>
+        <w:trPr>
+          <w:cnfStyle w:val="100000000000" w:firstRow="1" w:lastRow="0" w:firstColumn="0" w:lastColumn="0" w:oddVBand="0" w:evenVBand="0" w:oddHBand="0" w:evenHBand="0" w:firstRowFirstColumn="0" w:firstRowLastColumn="0" w:lastRowFirstColumn="0" w:lastRowLastColumn="0"/>
+        </w:trPr>
+        <w:tc>
+          <w:tcPr>
+            <w:cnfStyle w:val="001000000000" w:firstRow="0" w:lastRow="0" w:firstColumn="1" w:lastColumn="0" w:oddVBand="0" w:evenVBand="0" w:oddHBand="0" w:evenHBand="0" w:firstRowFirstColumn="0" w:firstRowLastColumn="0" w:lastRowFirstColumn="0" w:lastRowLastColumn="0"/>
+            <w:tcW w:w="3116" w:type="dxa"/>
+          </w:tcPr>
+          <w:p>
+            <w:pPr>
+              <w:jc w:val="center"/>
+              <w:rPr>
+                <w:b w:val="0"/>
+              </w:rPr>
+            </w:pPr>
+          </w:p>
+        </w:tc>
+        <w:tc>
+          <w:tcPr>
+            <w:tcW w:w="3117" w:type="dxa"/>
+          </w:tcPr>
+          <w:p>
+            <w:pPr>
+              <w:jc w:val="center"/>
+              <w:cnfStyle w:val="100000000000" w:firstRow="1" w:lastRow="0" w:firstColumn="0" w:lastColumn="0" w:oddVBand="0" w:evenVBand="0" w:oddHBand="0" w:evenHBand="0" w:firstRowFirstColumn="0" w:firstRowLastColumn="0" w:lastRowFirstColumn="0" w:lastRowLastColumn="0"/>
+              <w:rPr>
+                <w:b w:val="0"/>
+              </w:rPr>
+            </w:pPr>
+            <w:r>
+              <w:rPr>
+                <w:b w:val="0"/>
+              </w:rPr>
+              <w:t>To zone A</w:t>
+            </w:r>
+          </w:p>
+        </w:tc>
+        <w:tc>
+          <w:tcPr>
+            <w:tcW w:w="3117" w:type="dxa"/>
+          </w:tcPr>
+          <w:p>
+            <w:pPr>
+              <w:jc w:val="center"/>
+              <w:cnfStyle w:val="100000000000" w:firstRow="1" w:lastRow="0" w:firstColumn="0" w:lastColumn="0" w:oddVBand="0" w:evenVBand="0" w:oddHBand="0" w:evenHBand="0" w:firstRowFirstColumn="0" w:firstRowLastColumn="0" w:lastRowFirstColumn="0" w:lastRowLastColumn="0"/>
+              <w:rPr>
+                <w:b w:val="0"/>
+              </w:rPr>
+            </w:pPr>
+            <w:r>
+              <w:rPr>
+                <w:b w:val="0"/>
+              </w:rPr>
+              <w:t>To zone B</w:t>
+            </w:r>
+          </w:p>
+        </w:tc>
+      </w:tr>
+      <w:tr>
+        <w:trPr>
+          <w:cnfStyle w:val="000000100000" w:firstRow="0" w:lastRow="0" w:firstColumn="0" w:lastColumn="0" w:oddVBand="0" w:evenVBand="0" w:oddHBand="1" w:evenHBand="0" w:firstRowFirstColumn="0" w:firstRowLastColumn="0" w:lastRowFirstColumn="0" w:lastRowLastColumn="0"/>
+        </w:trPr>
+        <w:tc>
+          <w:tcPr>
+            <w:cnfStyle w:val="001000000000" w:firstRow="0" w:lastRow="0" w:firstColumn="1" w:lastColumn="0" w:oddVBand="0" w:evenVBand="0" w:oddHBand="0" w:evenHBand="0" w:firstRowFirstColumn="0" w:firstRowLastColumn="0" w:lastRowFirstColumn="0" w:lastRowLastColumn="0"/>
+            <w:tcW w:w="3116" w:type="dxa"/>
+          </w:tcPr>
+          <w:p>
+            <w:pPr>
+              <w:jc w:val="center"/>
+              <w:rPr>
+                <w:b w:val="0"/>
+              </w:rPr>
+            </w:pPr>
+            <w:r>
+              <w:rPr>
+                <w:b w:val="0"/>
+              </w:rPr>
+              <w:t>From zone A</w:t>
+            </w:r>
+          </w:p>
+        </w:tc>
+        <w:tc>
+          <w:tcPr>
+            <w:tcW w:w="3117" w:type="dxa"/>
+          </w:tcPr>
+          <w:p>
+            <w:pPr>
+              <w:jc w:val="center"/>
+              <w:cnfStyle w:val="000000100000" w:firstRow="0" w:lastRow="0" w:firstColumn="0" w:lastColumn="0" w:oddVBand="0" w:evenVBand="0" w:oddHBand="1" w:evenHBand="0" w:firstRowFirstColumn="0" w:firstRowLastColumn="0" w:lastRowFirstColumn="0" w:lastRowLastColumn="0"/>
+              <w:rPr>
+                <w:b/>
+              </w:rPr>
+            </w:pPr>
+            <w:r>
+              <w:rPr>
+                <w:b/>
+              </w:rPr>
+              <w:t>0.6</w:t>
+            </w:r>
+          </w:p>
+        </w:tc>
+        <w:tc>
+          <w:tcPr>
+            <w:tcW w:w="3117" w:type="dxa"/>
+          </w:tcPr>
+          <w:p>
+            <w:pPr>
+              <w:jc w:val="center"/>
+              <w:cnfStyle w:val="000000100000" w:firstRow="0" w:lastRow="0" w:firstColumn="0" w:lastColumn="0" w:oddVBand="0" w:evenVBand="0" w:oddHBand="1" w:evenHBand="0" w:firstRowFirstColumn="0" w:firstRowLastColumn="0" w:lastRowFirstColumn="0" w:lastRowLastColumn="0"/>
+              <w:rPr>
+                <w:b/>
+              </w:rPr>
+            </w:pPr>
+            <w:r>
+              <w:rPr>
+                <w:b/>
+              </w:rPr>
+              <w:t>0.4</w:t>
+            </w:r>
+          </w:p>
+        </w:tc>
+      </w:tr>
+      <w:tr>
+        <w:tc>
+          <w:tcPr>
+            <w:cnfStyle w:val="001000000000" w:firstRow="0" w:lastRow="0" w:firstColumn="1" w:lastColumn="0" w:oddVBand="0" w:evenVBand="0" w:oddHBand="0" w:evenHBand="0" w:firstRowFirstColumn="0" w:firstRowLastColumn="0" w:lastRowFirstColumn="0" w:lastRowLastColumn="0"/>
+            <w:tcW w:w="3116" w:type="dxa"/>
+          </w:tcPr>
+          <w:p>
+            <w:pPr>
+              <w:jc w:val="center"/>
+              <w:rPr>
+                <w:b w:val="0"/>
+              </w:rPr>
+            </w:pPr>
+            <w:r>
+              <w:rPr>
+                <w:b w:val="0"/>
+              </w:rPr>
+              <w:t>From zone B</w:t>
+            </w:r>
+          </w:p>
+        </w:tc>
+        <w:tc>
+          <w:tcPr>
+            <w:tcW w:w="3117" w:type="dxa"/>
+          </w:tcPr>
+          <w:p>
+            <w:pPr>
+              <w:jc w:val="center"/>
+              <w:cnfStyle w:val="000000000000" w:firstRow="0" w:lastRow="0" w:firstColumn="0" w:lastColumn="0" w:oddVBand="0" w:evenVBand="0" w:oddHBand="0" w:evenHBand="0" w:firstRowFirstColumn="0" w:firstRowLastColumn="0" w:lastRowFirstColumn="0" w:lastRowLastColumn="0"/>
+              <w:rPr>
+                <w:b/>
+              </w:rPr>
+            </w:pPr>
+            <w:r>
+              <w:rPr>
+                <w:b/>
+              </w:rPr>
+              <w:t>0.3</w:t>
+            </w:r>
+          </w:p>
+        </w:tc>
+        <w:tc>
+          <w:tcPr>
+            <w:tcW w:w="3117" w:type="dxa"/>
+          </w:tcPr>
+          <w:p>
+            <w:pPr>
+              <w:jc w:val="center"/>
+              <w:cnfStyle w:val="000000000000" w:firstRow="0" w:lastRow="0" w:firstColumn="0" w:lastColumn="0" w:oddVBand="0" w:evenVBand="0" w:oddHBand="0" w:evenHBand="0" w:firstRowFirstColumn="0" w:firstRowLastColumn="0" w:lastRowFirstColumn="0" w:lastRowLastColumn="0"/>
+              <w:rPr>
+                <w:b/>
+              </w:rPr>
+            </w:pPr>
+            <w:r>
+              <w:rPr>
+                <w:b/>
+              </w:rPr>
+              <w:t>0.7</w:t>
+            </w:r>
+          </w:p>
+        </w:tc>
+      </w:tr>
+    </w:tbl>
+    <w:p>
+      <w:pPr>
+        <w:rPr>
+          <w:b/>
+        </w:rPr>
+      </w:pPr>
+    </w:p>
+    <w:p>
+      <w:pPr>
+        <w:rPr>
+          <w:b/>
+        </w:rPr>
+      </w:pPr>
+      <w:r>
+        <w:rPr>
+          <w:b/>
+        </w:rPr>
+        <w:tab/>
+        <w:t>I calculate the proportion of trips starting in A, and the proportion of trips starting in B by initializing a ‘not-yet’ steady-state vector to [1, 1].  I repeatedly multiply the ‘not-yet’ steady state vector (100 times) until it converges to its steady state value.</w:t>
+      </w:r>
+    </w:p>
+    <w:p>
+      <w:pPr>
+        <w:rPr>
+          <w:b/>
+        </w:rPr>
+      </w:pPr>
+    </w:p>
+    <w:p>
+      <w:pPr>
+        <w:rPr>
+          <w:b/>
+        </w:rPr>
+      </w:pPr>
+      <w:r>
+        <w:rPr>
+          <w:b/>
+        </w:rPr>
+        <w:t>Steady state vector</w:t>
+      </w:r>
+      <w:r>
+        <w:rPr>
+          <w:b/>
+        </w:rPr>
+        <w:t xml:space="preserve"> (pi vector)</w:t>
+      </w:r>
+      <w:r>
+        <w:rPr>
+          <w:b/>
+        </w:rPr>
+        <w:t>:</w:t>
+      </w:r>
+    </w:p>
+    <w:tbl>
+      <w:tblPr>
+        <w:tblStyle w:val="ListTable4-Accent3"/>
+        <w:tblW w:w="0" w:type="auto"/>
+        <w:tblBorders>
+          <w:top w:val="single" w:sz="4" w:space="0" w:color="FFFFFF" w:themeColor="background1"/>
+          <w:left w:val="single" w:sz="4" w:space="0" w:color="FFFFFF" w:themeColor="background1"/>
+          <w:bottom w:val="single" w:sz="4" w:space="0" w:color="FFFFFF" w:themeColor="background1"/>
+          <w:right w:val="single" w:sz="4" w:space="0" w:color="FFFFFF" w:themeColor="background1"/>
+          <w:insideH w:val="single" w:sz="4" w:space="0" w:color="FFFFFF" w:themeColor="background1"/>
+          <w:insideV w:val="single" w:sz="4" w:space="0" w:color="FFFFFF" w:themeColor="background1"/>
+        </w:tblBorders>
+        <w:tblLook w:val="04A0" w:firstRow="1" w:lastRow="0" w:firstColumn="1" w:lastColumn="0" w:noHBand="0" w:noVBand="1"/>
+      </w:tblPr>
+      <w:tblGrid>
+        <w:gridCol w:w="4675"/>
+        <w:gridCol w:w="4675"/>
+      </w:tblGrid>
+      <w:tr>
+        <w:trPr>
+          <w:cnfStyle w:val="100000000000" w:firstRow="1" w:lastRow="0" w:firstColumn="0" w:lastColumn="0" w:oddVBand="0" w:evenVBand="0" w:oddHBand="0" w:evenHBand="0" w:firstRowFirstColumn="0" w:firstRowLastColumn="0" w:lastRowFirstColumn="0" w:lastRowLastColumn="0"/>
+        </w:trPr>
+        <w:tc>
+          <w:tcPr>
+            <w:cnfStyle w:val="001000000000" w:firstRow="0" w:lastRow="0" w:firstColumn="1" w:lastColumn="0" w:oddVBand="0" w:evenVBand="0" w:oddHBand="0" w:evenHBand="0" w:firstRowFirstColumn="0" w:firstRowLastColumn="0" w:lastRowFirstColumn="0" w:lastRowLastColumn="0"/>
+            <w:tcW w:w="4675" w:type="dxa"/>
+            <w:tcBorders>
+              <w:top w:val="none" w:sz="0" w:space="0" w:color="auto"/>
+              <w:left w:val="none" w:sz="0" w:space="0" w:color="auto"/>
+              <w:bottom w:val="none" w:sz="0" w:space="0" w:color="auto"/>
+            </w:tcBorders>
+          </w:tcPr>
+          <w:p>
+            <w:pPr>
+              <w:jc w:val="center"/>
+              <w:rPr>
+                <w:b w:val="0"/>
+              </w:rPr>
+            </w:pPr>
+            <w:r>
+              <w:rPr>
+                <w:b w:val="0"/>
+              </w:rPr>
+              <w:t>P (start in zone A)</w:t>
+            </w:r>
+          </w:p>
+        </w:tc>
+        <w:tc>
+          <w:tcPr>
+            <w:tcW w:w="4675" w:type="dxa"/>
+            <w:tcBorders>
+              <w:top w:val="none" w:sz="0" w:space="0" w:color="auto"/>
+              <w:bottom w:val="none" w:sz="0" w:space="0" w:color="auto"/>
+              <w:right w:val="none" w:sz="0" w:space="0" w:color="auto"/>
+            </w:tcBorders>
+          </w:tcPr>
+          <w:p>
+            <w:pPr>
+              <w:jc w:val="center"/>
+              <w:cnfStyle w:val="100000000000" w:firstRow="1" w:lastRow="0" w:firstColumn="0" w:lastColumn="0" w:oddVBand="0" w:evenVBand="0" w:oddHBand="0" w:evenHBand="0" w:firstRowFirstColumn="0" w:firstRowLastColumn="0" w:lastRowFirstColumn="0" w:lastRowLastColumn="0"/>
+              <w:rPr>
+                <w:b w:val="0"/>
+              </w:rPr>
+            </w:pPr>
+            <w:r>
+              <w:rPr>
+                <w:b w:val="0"/>
+              </w:rPr>
+              <w:t>P (start in zone B)</w:t>
+            </w:r>
+          </w:p>
+        </w:tc>
+      </w:tr>
+      <w:tr>
+        <w:trPr>
+          <w:cnfStyle w:val="000000100000" w:firstRow="0" w:lastRow="0" w:firstColumn="0" w:lastColumn="0" w:oddVBand="0" w:evenVBand="0" w:oddHBand="1" w:evenHBand="0" w:firstRowFirstColumn="0" w:firstRowLastColumn="0" w:lastRowFirstColumn="0" w:lastRowLastColumn="0"/>
+          <w:trHeight w:val="287"/>
+        </w:trPr>
+        <w:tc>
+          <w:tcPr>
+            <w:cnfStyle w:val="001000000000" w:firstRow="0" w:lastRow="0" w:firstColumn="1" w:lastColumn="0" w:oddVBand="0" w:evenVBand="0" w:oddHBand="0" w:evenHBand="0" w:firstRowFirstColumn="0" w:firstRowLastColumn="0" w:lastRowFirstColumn="0" w:lastRowLastColumn="0"/>
+            <w:tcW w:w="4675" w:type="dxa"/>
+          </w:tcPr>
+          <w:p>
+            <w:pPr>
+              <w:jc w:val="center"/>
+            </w:pPr>
+            <w:r>
+              <w:t>0.42857143</w:t>
+            </w:r>
+          </w:p>
+        </w:tc>
+        <w:tc>
+          <w:tcPr>
+            <w:tcW w:w="4675" w:type="dxa"/>
+          </w:tcPr>
+          <w:p>
+            <w:pPr>
+              <w:jc w:val="center"/>
+              <w:cnfStyle w:val="000000100000" w:firstRow="0" w:lastRow="0" w:firstColumn="0" w:lastColumn="0" w:oddVBand="0" w:evenVBand="0" w:oddHBand="1" w:evenHBand="0" w:firstRowFirstColumn="0" w:firstRowLastColumn="0" w:lastRowFirstColumn="0" w:lastRowLastColumn="0"/>
+              <w:rPr>
+                <w:b/>
+              </w:rPr>
+            </w:pPr>
+            <w:r>
+              <w:rPr>
+                <w:b/>
+              </w:rPr>
+              <w:t>0.57142857</w:t>
+            </w:r>
+          </w:p>
+        </w:tc>
+      </w:tr>
+    </w:tbl>
+    <w:p>
+      <w:pPr>
+        <w:rPr>
+          <w:b/>
+        </w:rPr>
+      </w:pPr>
+    </w:p>
+    <w:p>
+      <w:pPr>
+        <w:rPr>
+          <w:b/>
+        </w:rPr>
+      </w:pPr>
+      <w:r>
+        <w:rPr>
+          <w:b/>
+        </w:rPr>
+        <w:tab/>
+        <w:t>To calculate the expected cost of a trip starting in zone A and a trip starting in zone B, I performed the following calculations:</w:t>
+      </w:r>
+    </w:p>
+    <w:p>
+      <w:pPr>
+        <w:rPr>
+          <w:b/>
+        </w:rPr>
+      </w:pPr>
+      <w:proofErr w:type="spellStart"/>
+      <w:r>
+        <w:rPr>
+          <w:b/>
+        </w:rPr>
+        <w:t>expected_profit_from_zone_A</w:t>
+      </w:r>
+      <w:proofErr w:type="spellEnd"/>
+      <w:r>
+        <w:rPr>
+          <w:b/>
+        </w:rPr>
+        <w:t xml:space="preserve"> = </w:t>
+      </w:r>
+      <w:r>
+        <w:rPr>
+          <w:b/>
+        </w:rPr>
+        <w:tab/>
+        <w:t xml:space="preserve">P </w:t>
+      </w:r>
+      <w:proofErr w:type="gramStart"/>
+      <w:r>
+        <w:rPr>
+          <w:b/>
+        </w:rPr>
+        <w:t>( A</w:t>
+      </w:r>
+      <w:proofErr w:type="gramEnd"/>
+      <w:r>
+        <w:rPr>
+          <w:b/>
+        </w:rPr>
+        <w:t xml:space="preserve"> -&gt; A )</w:t>
+      </w:r>
+      <w:r>
+        <w:rPr>
+          <w:b/>
+        </w:rPr>
+        <w:t xml:space="preserve"> * </w:t>
+      </w:r>
+      <w:r>
+        <w:rPr>
+          <w:b/>
+        </w:rPr>
+        <w:t xml:space="preserve">cost( A -&gt; A) + </w:t>
+      </w:r>
+      <w:r>
+        <w:rPr>
+          <w:b/>
+        </w:rPr>
+        <w:br/>
+        <w:t xml:space="preserve">                                </w:t>
+      </w:r>
+      <w:r>
+        <w:rPr>
+          <w:b/>
+        </w:rPr>
+        <w:tab/>
+      </w:r>
+      <w:r>
+        <w:rPr>
+          <w:b/>
+        </w:rPr>
+        <w:tab/>
+      </w:r>
+      <w:r>
+        <w:rPr>
+          <w:b/>
+        </w:rPr>
+        <w:tab/>
+        <w:t>P ( A -&gt; B )</w:t>
+      </w:r>
+      <w:r>
+        <w:rPr>
+          <w:b/>
+        </w:rPr>
+        <w:t xml:space="preserve"> * </w:t>
+      </w:r>
+      <w:r>
+        <w:rPr>
+          <w:b/>
+        </w:rPr>
+        <w:t>cost( A -&gt; B)</w:t>
+      </w:r>
+    </w:p>
+    <w:p>
+      <w:pPr>
+        <w:rPr>
+          <w:b/>
+        </w:rPr>
+      </w:pPr>
+      <w:proofErr w:type="spellStart"/>
+      <w:r>
+        <w:rPr>
+          <w:b/>
+        </w:rPr>
+        <w:t>expected_profit_from_zone_A</w:t>
+      </w:r>
+      <w:proofErr w:type="spellEnd"/>
+      <w:r>
+        <w:rPr>
+          <w:b/>
+        </w:rPr>
+        <w:t xml:space="preserve"> = 0.6 * 6 + 0.4 * 12 = 8.4</w:t>
+      </w:r>
+      <w:r>
+        <w:rPr>
+          <w:b/>
+        </w:rPr>
+        <w:br/>
+      </w:r>
+      <w:r>
+        <w:rPr>
+          <w:b/>
+        </w:rPr>
+        <w:br/>
+      </w:r>
+      <w:proofErr w:type="spellStart"/>
+      <w:r>
+        <w:rPr>
+          <w:b/>
+        </w:rPr>
+        <w:t>expected_profit_from_zone_B</w:t>
+      </w:r>
+      <w:proofErr w:type="spellEnd"/>
+      <w:r>
+        <w:rPr>
+          <w:b/>
+        </w:rPr>
+        <w:t xml:space="preserve"> = </w:t>
+      </w:r>
+      <w:r>
+        <w:rPr>
+          <w:b/>
+        </w:rPr>
+        <w:tab/>
+        <w:t xml:space="preserve">P </w:t>
+      </w:r>
+      <w:proofErr w:type="gramStart"/>
+      <w:r>
+        <w:rPr>
+          <w:b/>
+        </w:rPr>
+        <w:t>( B</w:t>
+      </w:r>
+      <w:proofErr w:type="gramEnd"/>
+      <w:r>
+        <w:rPr>
+          <w:b/>
+        </w:rPr>
+        <w:t xml:space="preserve"> -&gt; B )</w:t>
+      </w:r>
+      <w:r>
+        <w:rPr>
+          <w:b/>
+        </w:rPr>
+        <w:t xml:space="preserve"> * </w:t>
+      </w:r>
+      <w:r>
+        <w:rPr>
+          <w:b/>
+        </w:rPr>
+        <w:t xml:space="preserve">cost( B -&gt; B) + </w:t>
+      </w:r>
+      <w:r>
+        <w:rPr>
+          <w:b/>
+        </w:rPr>
+        <w:br/>
+        <w:t xml:space="preserve">                                </w:t>
+      </w:r>
+      <w:r>
+        <w:rPr>
+          <w:b/>
+        </w:rPr>
+        <w:tab/>
+      </w:r>
+      <w:r>
+        <w:rPr>
+          <w:b/>
+        </w:rPr>
+        <w:tab/>
+      </w:r>
+      <w:r>
+        <w:rPr>
+          <w:b/>
+        </w:rPr>
+        <w:tab/>
+        <w:t>P ( B -&gt; A )</w:t>
+      </w:r>
+      <w:r>
+        <w:rPr>
+          <w:b/>
+        </w:rPr>
+        <w:t xml:space="preserve"> * </w:t>
+      </w:r>
+      <w:r>
+        <w:rPr>
+          <w:b/>
+        </w:rPr>
+        <w:t>cost( B -&gt; A)</w:t>
+      </w:r>
+    </w:p>
+    <w:p>
+      <w:pPr>
+        <w:rPr>
+          <w:b/>
+        </w:rPr>
+      </w:pPr>
+      <w:proofErr w:type="spellStart"/>
+      <w:r>
+        <w:rPr>
+          <w:b/>
+        </w:rPr>
+        <w:t>expected_profit_from_zone_B</w:t>
+      </w:r>
+      <w:proofErr w:type="spellEnd"/>
+      <w:r>
+        <w:rPr>
+          <w:b/>
+        </w:rPr>
+        <w:t xml:space="preserve"> = 0.3 * 8 + 0.7 * 12 = 10.8</w:t>
+      </w:r>
+    </w:p>
+    <w:p>
+      <w:pPr>
+        <w:rPr>
+          <w:b/>
+        </w:rPr>
+      </w:pPr>
+    </w:p>
+    <w:p>
+      <w:pPr>
+        <w:rPr>
+          <w:b/>
+        </w:rPr>
+      </w:pPr>
+      <w:r>
+        <w:rPr>
+          <w:b/>
+        </w:rPr>
+        <w:t>The results for the profit are summarized in the table below.</w:t>
+      </w:r>
+    </w:p>
+    <w:tbl>
+      <w:tblPr>
+        <w:tblStyle w:val="ListTable4-Accent3"/>
+        <w:tblW w:w="0" w:type="auto"/>
+        <w:tblLook w:val="04A0" w:firstRow="1" w:lastRow="0" w:firstColumn="1" w:lastColumn="0" w:noHBand="0" w:noVBand="1"/>
+      </w:tblPr>
+      <w:tblGrid>
+        <w:gridCol w:w="4675"/>
+        <w:gridCol w:w="4675"/>
+      </w:tblGrid>
+      <w:tr>
+        <w:trPr>
+          <w:cnfStyle w:val="100000000000" w:firstRow="1" w:lastRow="0" w:firstColumn="0" w:lastColumn="0" w:oddVBand="0" w:evenVBand="0" w:oddHBand="0" w:evenHBand="0" w:firstRowFirstColumn="0" w:firstRowLastColumn="0" w:lastRowFirstColumn="0" w:lastRowLastColumn="0"/>
+        </w:trPr>
+        <w:tc>
+          <w:tcPr>
+            <w:cnfStyle w:val="001000000000" w:firstRow="0" w:lastRow="0" w:firstColumn="1" w:lastColumn="0" w:oddVBand="0" w:evenVBand="0" w:oddHBand="0" w:evenHBand="0" w:firstRowFirstColumn="0" w:firstRowLastColumn="0" w:lastRowFirstColumn="0" w:lastRowLastColumn="0"/>
+            <w:tcW w:w="4675" w:type="dxa"/>
+          </w:tcPr>
+          <w:p>
+            <w:pPr>
+              <w:jc w:val="center"/>
+              <w:rPr>
+                <w:b w:val="0"/>
+              </w:rPr>
+            </w:pPr>
+            <w:r>
+              <w:rPr>
+                <w:b w:val="0"/>
+              </w:rPr>
+              <w:t>Expected profit from zone A</w:t>
+            </w:r>
+          </w:p>
+        </w:tc>
+        <w:tc>
+          <w:tcPr>
+            <w:tcW w:w="4675" w:type="dxa"/>
+          </w:tcPr>
+          <w:p>
+            <w:pPr>
+              <w:jc w:val="center"/>
+              <w:cnfStyle w:val="100000000000" w:firstRow="1" w:lastRow="0" w:firstColumn="0" w:lastColumn="0" w:oddVBand="0" w:evenVBand="0" w:oddHBand="0" w:evenHBand="0" w:firstRowFirstColumn="0" w:firstRowLastColumn="0" w:lastRowFirstColumn="0" w:lastRowLastColumn="0"/>
+              <w:rPr>
+                <w:b w:val="0"/>
+              </w:rPr>
+            </w:pPr>
+            <w:r>
+              <w:rPr>
+                <w:b w:val="0"/>
+              </w:rPr>
+              <w:t>Expected profit from zone B</w:t>
+            </w:r>
+          </w:p>
+        </w:tc>
+      </w:tr>
+      <w:tr>
+        <w:trPr>
+          <w:cnfStyle w:val="000000100000" w:firstRow="0" w:lastRow="0" w:firstColumn="0" w:lastColumn="0" w:oddVBand="0" w:evenVBand="0" w:oddHBand="1" w:evenHBand="0" w:firstRowFirstColumn="0" w:firstRowLastColumn="0" w:lastRowFirstColumn="0" w:lastRowLastColumn="0"/>
+        </w:trPr>
+        <w:tc>
+          <w:tcPr>
+            <w:cnfStyle w:val="001000000000" w:firstRow="0" w:lastRow="0" w:firstColumn="1" w:lastColumn="0" w:oddVBand="0" w:evenVBand="0" w:oddHBand="0" w:evenHBand="0" w:firstRowFirstColumn="0" w:firstRowLastColumn="0" w:lastRowFirstColumn="0" w:lastRowLastColumn="0"/>
+            <w:tcW w:w="4675" w:type="dxa"/>
+          </w:tcPr>
+          <w:p>
+            <w:pPr>
+              <w:jc w:val="center"/>
+            </w:pPr>
+            <w:r>
+              <w:t>8.4</w:t>
+            </w:r>
+          </w:p>
+        </w:tc>
+        <w:tc>
+          <w:tcPr>
+            <w:tcW w:w="4675" w:type="dxa"/>
+          </w:tcPr>
+          <w:p>
+            <w:pPr>
+              <w:jc w:val="center"/>
+              <w:cnfStyle w:val="000000100000" w:firstRow="0" w:lastRow="0" w:firstColumn="0" w:lastColumn="0" w:oddVBand="0" w:evenVBand="0" w:oddHBand="1" w:evenHBand="0" w:firstRowFirstColumn="0" w:firstRowLastColumn="0" w:lastRowFirstColumn="0" w:lastRowLastColumn="0"/>
+              <w:rPr>
+                <w:b/>
+              </w:rPr>
+            </w:pPr>
+            <w:r>
+              <w:rPr>
+                <w:b/>
+              </w:rPr>
+              <w:t>10.8</w:t>
+            </w:r>
+          </w:p>
+        </w:tc>
+      </w:tr>
+    </w:tbl>
+    <w:p>
+      <w:pPr>
+        <w:rPr>
+          <w:b/>
+        </w:rPr>
+      </w:pPr>
+    </w:p>
+    <w:p>
+      <w:r>
+        <w:t>The computations were done in the python script ‘taxi.py’.</w:t>
+      </w:r>
+    </w:p>
+    <w:p>
+      <w:r>
+        <w:br w:type="page"/>
+      </w:r>
+    </w:p>
+    <w:p>
+      <w:r>
+        <w:rPr>
+          <w:b/>
+          <w:u w:val="single"/>
+        </w:rPr>
+        <w:lastRenderedPageBreak/>
+        <w:t>An Inventory Problem</w:t>
+      </w:r>
+    </w:p>
+    <w:p>
+      <w:r>
+        <w:t xml:space="preserve">Part a) </w:t>
+      </w:r>
+      <w:r>
+        <w:t>Transition Matrix</w:t>
+      </w:r>
+    </w:p>
+    <w:tbl>
+      <w:tblPr>
+        <w:tblStyle w:val="GridTable5Dark-Accent3"/>
+        <w:tblW w:w="0" w:type="auto"/>
+        <w:tblLook w:val="04A0" w:firstRow="1" w:lastRow="0" w:firstColumn="1" w:lastColumn="0" w:noHBand="0" w:noVBand="1"/>
+      </w:tblPr>
+      <w:tblGrid>
+        <w:gridCol w:w="812"/>
+        <w:gridCol w:w="781"/>
+        <w:gridCol w:w="781"/>
+        <w:gridCol w:w="782"/>
+        <w:gridCol w:w="782"/>
+        <w:gridCol w:w="782"/>
+        <w:gridCol w:w="782"/>
+        <w:gridCol w:w="782"/>
+        <w:gridCol w:w="782"/>
+        <w:gridCol w:w="782"/>
+        <w:gridCol w:w="751"/>
+        <w:gridCol w:w="751"/>
+      </w:tblGrid>
+      <w:tr>
+        <w:trPr>
+          <w:cnfStyle w:val="100000000000" w:firstRow="1" w:lastRow="0" w:firstColumn="0" w:lastColumn="0" w:oddVBand="0" w:evenVBand="0" w:oddHBand="0" w:evenHBand="0" w:firstRowFirstColumn="0" w:firstRowLastColumn="0" w:lastRowFirstColumn="0" w:lastRowLastColumn="0"/>
+        </w:trPr>
+        <w:tc>
+          <w:tcPr>
+            <w:cnfStyle w:val="001000000000" w:firstRow="0" w:lastRow="0" w:firstColumn="1" w:lastColumn="0" w:oddVBand="0" w:evenVBand="0" w:oddHBand="0" w:evenHBand="0" w:firstRowFirstColumn="0" w:firstRowLastColumn="0" w:lastRowFirstColumn="0" w:lastRowLastColumn="0"/>
+            <w:tcW w:w="812" w:type="dxa"/>
+          </w:tcPr>
+          <w:p>
+            <w:pPr>
+              <w:jc w:val="center"/>
+            </w:pPr>
+          </w:p>
+        </w:tc>
+        <w:tc>
+          <w:tcPr>
+            <w:tcW w:w="781" w:type="dxa"/>
+          </w:tcPr>
+          <w:p>
+            <w:pPr>
+              <w:jc w:val="center"/>
+              <w:cnfStyle w:val="100000000000" w:firstRow="1" w:lastRow="0" w:firstColumn="0" w:lastColumn="0" w:oddVBand="0" w:evenVBand="0" w:oddHBand="0" w:evenHBand="0" w:firstRowFirstColumn="0" w:firstRowLastColumn="0" w:lastRowFirstColumn="0" w:lastRowLastColumn="0"/>
+            </w:pPr>
+            <w:r>
+              <w:t>0</w:t>
+            </w:r>
+          </w:p>
+        </w:tc>
+        <w:tc>
+          <w:tcPr>
+            <w:tcW w:w="781" w:type="dxa"/>
+          </w:tcPr>
+          <w:p>
+            <w:pPr>
+              <w:jc w:val="center"/>
+              <w:cnfStyle w:val="100000000000" w:firstRow="1" w:lastRow="0" w:firstColumn="0" w:lastColumn="0" w:oddVBand="0" w:evenVBand="0" w:oddHBand="0" w:evenHBand="0" w:firstRowFirstColumn="0" w:firstRowLastColumn="0" w:lastRowFirstColumn="0" w:lastRowLastColumn="0"/>
+            </w:pPr>
+            <w:r>
+              <w:t>1</w:t>
+            </w:r>
+          </w:p>
+        </w:tc>
+        <w:tc>
+          <w:tcPr>
+            <w:tcW w:w="782" w:type="dxa"/>
+          </w:tcPr>
+          <w:p>
+            <w:pPr>
+              <w:jc w:val="center"/>
+              <w:cnfStyle w:val="100000000000" w:firstRow="1" w:lastRow="0" w:firstColumn="0" w:lastColumn="0" w:oddVBand="0" w:evenVBand="0" w:oddHBand="0" w:evenHBand="0" w:firstRowFirstColumn="0" w:firstRowLastColumn="0" w:lastRowFirstColumn="0" w:lastRowLastColumn="0"/>
+            </w:pPr>
+            <w:r>
+              <w:t>2</w:t>
+            </w:r>
+          </w:p>
+        </w:tc>
+        <w:tc>
+          <w:tcPr>
+            <w:tcW w:w="782" w:type="dxa"/>
+          </w:tcPr>
+          <w:p>
+            <w:pPr>
+              <w:jc w:val="center"/>
+              <w:cnfStyle w:val="100000000000" w:firstRow="1" w:lastRow="0" w:firstColumn="0" w:lastColumn="0" w:oddVBand="0" w:evenVBand="0" w:oddHBand="0" w:evenHBand="0" w:firstRowFirstColumn="0" w:firstRowLastColumn="0" w:lastRowFirstColumn="0" w:lastRowLastColumn="0"/>
+            </w:pPr>
+            <w:r>
+              <w:t>3</w:t>
+            </w:r>
+          </w:p>
+        </w:tc>
+        <w:tc>
+          <w:tcPr>
+            <w:tcW w:w="782" w:type="dxa"/>
+          </w:tcPr>
+          <w:p>
+            <w:pPr>
+              <w:jc w:val="center"/>
+              <w:cnfStyle w:val="100000000000" w:firstRow="1" w:lastRow="0" w:firstColumn="0" w:lastColumn="0" w:oddVBand="0" w:evenVBand="0" w:oddHBand="0" w:evenHBand="0" w:firstRowFirstColumn="0" w:firstRowLastColumn="0" w:lastRowFirstColumn="0" w:lastRowLastColumn="0"/>
+            </w:pPr>
+            <w:r>
+              <w:t>4</w:t>
+            </w:r>
+          </w:p>
+        </w:tc>
+        <w:tc>
+          <w:tcPr>
+            <w:tcW w:w="782" w:type="dxa"/>
+          </w:tcPr>
+          <w:p>
+            <w:pPr>
+              <w:jc w:val="center"/>
+              <w:cnfStyle w:val="100000000000" w:firstRow="1" w:lastRow="0" w:firstColumn="0" w:lastColumn="0" w:oddVBand="0" w:evenVBand="0" w:oddHBand="0" w:evenHBand="0" w:firstRowFirstColumn="0" w:firstRowLastColumn="0" w:lastRowFirstColumn="0" w:lastRowLastColumn="0"/>
+            </w:pPr>
+            <w:r>
+              <w:t>5</w:t>
+            </w:r>
+          </w:p>
+        </w:tc>
+        <w:tc>
+          <w:tcPr>
+            <w:tcW w:w="782" w:type="dxa"/>
+          </w:tcPr>
+          <w:p>
+            <w:pPr>
+              <w:jc w:val="center"/>
+              <w:cnfStyle w:val="100000000000" w:firstRow="1" w:lastRow="0" w:firstColumn="0" w:lastColumn="0" w:oddVBand="0" w:evenVBand="0" w:oddHBand="0" w:evenHBand="0" w:firstRowFirstColumn="0" w:firstRowLastColumn="0" w:lastRowFirstColumn="0" w:lastRowLastColumn="0"/>
+            </w:pPr>
+            <w:r>
+              <w:t>6</w:t>
+            </w:r>
+          </w:p>
+        </w:tc>
+        <w:tc>
+          <w:tcPr>
+            <w:tcW w:w="782" w:type="dxa"/>
+          </w:tcPr>
+          <w:p>
+            <w:pPr>
+              <w:jc w:val="center"/>
+              <w:cnfStyle w:val="100000000000" w:firstRow="1" w:lastRow="0" w:firstColumn="0" w:lastColumn="0" w:oddVBand="0" w:evenVBand="0" w:oddHBand="0" w:evenHBand="0" w:firstRowFirstColumn="0" w:firstRowLastColumn="0" w:lastRowFirstColumn="0" w:lastRowLastColumn="0"/>
+            </w:pPr>
+            <w:r>
+              <w:t>7</w:t>
+            </w:r>
+          </w:p>
+        </w:tc>
+        <w:tc>
+          <w:tcPr>
+            <w:tcW w:w="782" w:type="dxa"/>
+          </w:tcPr>
+          <w:p>
+            <w:pPr>
+              <w:jc w:val="center"/>
+              <w:cnfStyle w:val="100000000000" w:firstRow="1" w:lastRow="0" w:firstColumn="0" w:lastColumn="0" w:oddVBand="0" w:evenVBand="0" w:oddHBand="0" w:evenHBand="0" w:firstRowFirstColumn="0" w:firstRowLastColumn="0" w:lastRowFirstColumn="0" w:lastRowLastColumn="0"/>
+            </w:pPr>
+            <w:r>
+              <w:t>8</w:t>
+            </w:r>
+          </w:p>
+        </w:tc>
+        <w:tc>
+          <w:tcPr>
+            <w:tcW w:w="751" w:type="dxa"/>
+          </w:tcPr>
+          <w:p>
+            <w:pPr>
+              <w:jc w:val="center"/>
+              <w:cnfStyle w:val="100000000000" w:firstRow="1" w:lastRow="0" w:firstColumn="0" w:lastColumn="0" w:oddVBand="0" w:evenVBand="0" w:oddHBand="0" w:evenHBand="0" w:firstRowFirstColumn="0" w:firstRowLastColumn="0" w:lastRowFirstColumn="0" w:lastRowLastColumn="0"/>
+            </w:pPr>
+            <w:r>
+              <w:t>9</w:t>
+            </w:r>
+          </w:p>
+        </w:tc>
+        <w:tc>
+          <w:tcPr>
+            <w:tcW w:w="751" w:type="dxa"/>
+          </w:tcPr>
+          <w:p>
+            <w:pPr>
+              <w:jc w:val="center"/>
+              <w:cnfStyle w:val="100000000000" w:firstRow="1" w:lastRow="0" w:firstColumn="0" w:lastColumn="0" w:oddVBand="0" w:evenVBand="0" w:oddHBand="0" w:evenHBand="0" w:firstRowFirstColumn="0" w:firstRowLastColumn="0" w:lastRowFirstColumn="0" w:lastRowLastColumn="0"/>
+            </w:pPr>
+            <w:r>
+              <w:t>10</w:t>
+            </w:r>
+          </w:p>
+        </w:tc>
+      </w:tr>
+      <w:tr>
+        <w:trPr>
+          <w:cnfStyle w:val="000000100000" w:firstRow="0" w:lastRow="0" w:firstColumn="0" w:lastColumn="0" w:oddVBand="0" w:evenVBand="0" w:oddHBand="1" w:evenHBand="0" w:firstRowFirstColumn="0" w:firstRowLastColumn="0" w:lastRowFirstColumn="0" w:lastRowLastColumn="0"/>
+        </w:trPr>
+        <w:tc>
+          <w:tcPr>
+            <w:cnfStyle w:val="001000000000" w:firstRow="0" w:lastRow="0" w:firstColumn="1" w:lastColumn="0" w:oddVBand="0" w:evenVBand="0" w:oddHBand="0" w:evenHBand="0" w:firstRowFirstColumn="0" w:firstRowLastColumn="0" w:lastRowFirstColumn="0" w:lastRowLastColumn="0"/>
+            <w:tcW w:w="812" w:type="dxa"/>
+          </w:tcPr>
+          <w:p>
+            <w:pPr>
+              <w:jc w:val="center"/>
+            </w:pPr>
+            <w:r>
+              <w:t>0</w:t>
+            </w:r>
+          </w:p>
+        </w:tc>
+        <w:tc>
+          <w:tcPr>
+            <w:tcW w:w="781" w:type="dxa"/>
+          </w:tcPr>
+          <w:p>
+            <w:pPr>
+              <w:jc w:val="center"/>
+              <w:cnfStyle w:val="000000100000" w:firstRow="0" w:lastRow="0" w:firstColumn="0" w:lastColumn="0" w:oddVBand="0" w:evenVBand="0" w:oddHBand="1" w:evenHBand="0" w:firstRowFirstColumn="0" w:firstRowLastColumn="0" w:lastRowFirstColumn="0" w:lastRowLastColumn="0"/>
+            </w:pPr>
+            <w:r>
+              <w:t>5/8</w:t>
+            </w:r>
+          </w:p>
+        </w:tc>
+        <w:tc>
+          <w:tcPr>
+            <w:tcW w:w="781" w:type="dxa"/>
+          </w:tcPr>
+          <w:p>
+            <w:pPr>
+              <w:jc w:val="center"/>
+              <w:cnfStyle w:val="000000100000" w:firstRow="0" w:lastRow="0" w:firstColumn="0" w:lastColumn="0" w:oddVBand="0" w:evenVBand="0" w:oddHBand="1" w:evenHBand="0" w:firstRowFirstColumn="0" w:firstRowLastColumn="0" w:lastRowFirstColumn="0" w:lastRowLastColumn="0"/>
+            </w:pPr>
+            <w:r>
+              <w:t>1/8</w:t>
+            </w:r>
+          </w:p>
+        </w:tc>
+        <w:tc>
+          <w:tcPr>
+            <w:tcW w:w="782" w:type="dxa"/>
+          </w:tcPr>
+          <w:p>
+            <w:pPr>
+              <w:jc w:val="center"/>
+              <w:cnfStyle w:val="000000100000" w:firstRow="0" w:lastRow="0" w:firstColumn="0" w:lastColumn="0" w:oddVBand="0" w:evenVBand="0" w:oddHBand="1" w:evenHBand="0" w:firstRowFirstColumn="0" w:firstRowLastColumn="0" w:lastRowFirstColumn="0" w:lastRowLastColumn="0"/>
+            </w:pPr>
+            <w:r>
+              <w:t>1/8</w:t>
+            </w:r>
+          </w:p>
+        </w:tc>
+        <w:tc>
+          <w:tcPr>
+            <w:tcW w:w="782" w:type="dxa"/>
+          </w:tcPr>
+          <w:p>
+            <w:pPr>
+              <w:jc w:val="center"/>
+              <w:cnfStyle w:val="000000100000" w:firstRow="0" w:lastRow="0" w:firstColumn="0" w:lastColumn="0" w:oddVBand="0" w:evenVBand="0" w:oddHBand="1" w:evenHBand="0" w:firstRowFirstColumn="0" w:firstRowLastColumn="0" w:lastRowFirstColumn="0" w:lastRowLastColumn="0"/>
+            </w:pPr>
+            <w:r>
+              <w:t>1/8</w:t>
+            </w:r>
+          </w:p>
+        </w:tc>
+        <w:tc>
+          <w:tcPr>
+            <w:tcW w:w="782" w:type="dxa"/>
+          </w:tcPr>
+          <w:p>
+            <w:pPr>
+              <w:jc w:val="center"/>
+              <w:cnfStyle w:val="000000100000" w:firstRow="0" w:lastRow="0" w:firstColumn="0" w:lastColumn="0" w:oddVBand="0" w:evenVBand="0" w:oddHBand="1" w:evenHBand="0" w:firstRowFirstColumn="0" w:firstRowLastColumn="0" w:lastRowFirstColumn="0" w:lastRowLastColumn="0"/>
+            </w:pPr>
+            <w:r>
+              <w:t>0</w:t>
+            </w:r>
+          </w:p>
+        </w:tc>
+        <w:tc>
+          <w:tcPr>
+            <w:tcW w:w="782" w:type="dxa"/>
+          </w:tcPr>
+          <w:p>
+            <w:pPr>
+              <w:jc w:val="center"/>
+              <w:cnfStyle w:val="000000100000" w:firstRow="0" w:lastRow="0" w:firstColumn="0" w:lastColumn="0" w:oddVBand="0" w:evenVBand="0" w:oddHBand="1" w:evenHBand="0" w:firstRowFirstColumn="0" w:firstRowLastColumn="0" w:lastRowFirstColumn="0" w:lastRowLastColumn="0"/>
+            </w:pPr>
+            <w:r>
+              <w:t>0</w:t>
+            </w:r>
+          </w:p>
+        </w:tc>
+        <w:tc>
+          <w:tcPr>
+            <w:tcW w:w="782" w:type="dxa"/>
+          </w:tcPr>
+          <w:p>
+            <w:pPr>
+              <w:jc w:val="center"/>
+              <w:cnfStyle w:val="000000100000" w:firstRow="0" w:lastRow="0" w:firstColumn="0" w:lastColumn="0" w:oddVBand="0" w:evenVBand="0" w:oddHBand="1" w:evenHBand="0" w:firstRowFirstColumn="0" w:firstRowLastColumn="0" w:lastRowFirstColumn="0" w:lastRowLastColumn="0"/>
+            </w:pPr>
+            <w:r>
+              <w:t>0</w:t>
+            </w:r>
+          </w:p>
+        </w:tc>
+        <w:tc>
+          <w:tcPr>
+            <w:tcW w:w="782" w:type="dxa"/>
+          </w:tcPr>
+          <w:p>
+            <w:pPr>
+              <w:jc w:val="center"/>
+              <w:cnfStyle w:val="000000100000" w:firstRow="0" w:lastRow="0" w:firstColumn="0" w:lastColumn="0" w:oddVBand="0" w:evenVBand="0" w:oddHBand="1" w:evenHBand="0" w:firstRowFirstColumn="0" w:firstRowLastColumn="0" w:lastRowFirstColumn="0" w:lastRowLastColumn="0"/>
+            </w:pPr>
+            <w:r>
+              <w:t>0</w:t>
+            </w:r>
+          </w:p>
+        </w:tc>
+        <w:tc>
+          <w:tcPr>
+            <w:tcW w:w="782" w:type="dxa"/>
+          </w:tcPr>
+          <w:p>
+            <w:pPr>
+              <w:jc w:val="center"/>
+              <w:cnfStyle w:val="000000100000" w:firstRow="0" w:lastRow="0" w:firstColumn="0" w:lastColumn="0" w:oddVBand="0" w:evenVBand="0" w:oddHBand="1" w:evenHBand="0" w:firstRowFirstColumn="0" w:firstRowLastColumn="0" w:lastRowFirstColumn="0" w:lastRowLastColumn="0"/>
+            </w:pPr>
+            <w:r>
+              <w:t>0</w:t>
+            </w:r>
+          </w:p>
+        </w:tc>
+        <w:tc>
+          <w:tcPr>
+            <w:tcW w:w="751" w:type="dxa"/>
+          </w:tcPr>
+          <w:p>
+            <w:pPr>
+              <w:jc w:val="center"/>
+              <w:cnfStyle w:val="000000100000" w:firstRow="0" w:lastRow="0" w:firstColumn="0" w:lastColumn="0" w:oddVBand="0" w:evenVBand="0" w:oddHBand="1" w:evenHBand="0" w:firstRowFirstColumn="0" w:firstRowLastColumn="0" w:lastRowFirstColumn="0" w:lastRowLastColumn="0"/>
+            </w:pPr>
+            <w:r>
+              <w:t>0</w:t>
+            </w:r>
+          </w:p>
+        </w:tc>
+        <w:tc>
+          <w:tcPr>
+            <w:tcW w:w="751" w:type="dxa"/>
+          </w:tcPr>
+          <w:p>
+            <w:pPr>
+              <w:jc w:val="center"/>
+              <w:cnfStyle w:val="000000100000" w:firstRow="0" w:lastRow="0" w:firstColumn="0" w:lastColumn="0" w:oddVBand="0" w:evenVBand="0" w:oddHBand="1" w:evenHBand="0" w:firstRowFirstColumn="0" w:firstRowLastColumn="0" w:lastRowFirstColumn="0" w:lastRowLastColumn="0"/>
+            </w:pPr>
+            <w:r>
+              <w:t>0</w:t>
+            </w:r>
+          </w:p>
+        </w:tc>
+      </w:tr>
+      <w:tr>
+        <w:tc>
+          <w:tcPr>
+            <w:cnfStyle w:val="001000000000" w:firstRow="0" w:lastRow="0" w:firstColumn="1" w:lastColumn="0" w:oddVBand="0" w:evenVBand="0" w:oddHBand="0" w:evenHBand="0" w:firstRowFirstColumn="0" w:firstRowLastColumn="0" w:lastRowFirstColumn="0" w:lastRowLastColumn="0"/>
+            <w:tcW w:w="812" w:type="dxa"/>
+          </w:tcPr>
+          <w:p>
+            <w:pPr>
+              <w:jc w:val="center"/>
+            </w:pPr>
+            <w:r>
+              <w:t>1</w:t>
+            </w:r>
+          </w:p>
+        </w:tc>
+        <w:tc>
+          <w:tcPr>
+            <w:tcW w:w="781" w:type="dxa"/>
+          </w:tcPr>
+          <w:p>
+            <w:pPr>
+              <w:jc w:val="center"/>
+              <w:cnfStyle w:val="000000000000" w:firstRow="0" w:lastRow="0" w:firstColumn="0" w:lastColumn="0" w:oddVBand="0" w:evenVBand="0" w:oddHBand="0" w:evenHBand="0" w:firstRowFirstColumn="0" w:firstRowLastColumn="0" w:lastRowFirstColumn="0" w:lastRowLastColumn="0"/>
+            </w:pPr>
+            <w:r>
+              <w:t>4</w:t>
+            </w:r>
+            <w:r>
+              <w:t>/8</w:t>
+            </w:r>
+          </w:p>
+        </w:tc>
+        <w:tc>
+          <w:tcPr>
+            <w:tcW w:w="781" w:type="dxa"/>
+          </w:tcPr>
+          <w:p>
+            <w:pPr>
+              <w:jc w:val="center"/>
+              <w:cnfStyle w:val="000000000000" w:firstRow="0" w:lastRow="0" w:firstColumn="0" w:lastColumn="0" w:oddVBand="0" w:evenVBand="0" w:oddHBand="0" w:evenHBand="0" w:firstRowFirstColumn="0" w:firstRowLastColumn="0" w:lastRowFirstColumn="0" w:lastRowLastColumn="0"/>
+            </w:pPr>
+            <w:r>
+              <w:t>1/8</w:t>
+            </w:r>
+          </w:p>
+        </w:tc>
+        <w:tc>
+          <w:tcPr>
+            <w:tcW w:w="782" w:type="dxa"/>
+          </w:tcPr>
+          <w:p>
+            <w:pPr>
+              <w:jc w:val="center"/>
+              <w:cnfStyle w:val="000000000000" w:firstRow="0" w:lastRow="0" w:firstColumn="0" w:lastColumn="0" w:oddVBand="0" w:evenVBand="0" w:oddHBand="0" w:evenHBand="0" w:firstRowFirstColumn="0" w:firstRowLastColumn="0" w:lastRowFirstColumn="0" w:lastRowLastColumn="0"/>
+            </w:pPr>
+            <w:r>
+              <w:t>1/8</w:t>
+            </w:r>
+          </w:p>
+        </w:tc>
+        <w:tc>
+          <w:tcPr>
+            <w:tcW w:w="782" w:type="dxa"/>
+          </w:tcPr>
+          <w:p>
+            <w:pPr>
+              <w:jc w:val="center"/>
+              <w:cnfStyle w:val="000000000000" w:firstRow="0" w:lastRow="0" w:firstColumn="0" w:lastColumn="0" w:oddVBand="0" w:evenVBand="0" w:oddHBand="0" w:evenHBand="0" w:firstRowFirstColumn="0" w:firstRowLastColumn="0" w:lastRowFirstColumn="0" w:lastRowLastColumn="0"/>
+            </w:pPr>
+            <w:r>
+              <w:t>1/8</w:t>
+            </w:r>
+          </w:p>
+        </w:tc>
+        <w:tc>
+          <w:tcPr>
+            <w:tcW w:w="782" w:type="dxa"/>
+          </w:tcPr>
+          <w:p>
+            <w:pPr>
+              <w:jc w:val="center"/>
+              <w:cnfStyle w:val="000000000000" w:firstRow="0" w:lastRow="0" w:firstColumn="0" w:lastColumn="0" w:oddVBand="0" w:evenVBand="0" w:oddHBand="0" w:evenHBand="0" w:firstRowFirstColumn="0" w:firstRowLastColumn="0" w:lastRowFirstColumn="0" w:lastRowLastColumn="0"/>
+            </w:pPr>
+            <w:r>
+              <w:t>1/8</w:t>
+            </w:r>
+          </w:p>
+        </w:tc>
+        <w:tc>
+          <w:tcPr>
+            <w:tcW w:w="782" w:type="dxa"/>
+          </w:tcPr>
+          <w:p>
+            <w:pPr>
+              <w:jc w:val="center"/>
+              <w:cnfStyle w:val="000000000000" w:firstRow="0" w:lastRow="0" w:firstColumn="0" w:lastColumn="0" w:oddVBand="0" w:evenVBand="0" w:oddHBand="0" w:evenHBand="0" w:firstRowFirstColumn="0" w:firstRowLastColumn="0" w:lastRowFirstColumn="0" w:lastRowLastColumn="0"/>
+            </w:pPr>
+            <w:r>
+              <w:t>0</w:t>
+            </w:r>
+          </w:p>
+        </w:tc>
+        <w:tc>
+          <w:tcPr>
+            <w:tcW w:w="782" w:type="dxa"/>
+          </w:tcPr>
+          <w:p>
+            <w:pPr>
+              <w:jc w:val="center"/>
+              <w:cnfStyle w:val="000000000000" w:firstRow="0" w:lastRow="0" w:firstColumn="0" w:lastColumn="0" w:oddVBand="0" w:evenVBand="0" w:oddHBand="0" w:evenHBand="0" w:firstRowFirstColumn="0" w:firstRowLastColumn="0" w:lastRowFirstColumn="0" w:lastRowLastColumn="0"/>
+            </w:pPr>
+            <w:r>
+              <w:t>0</w:t>
+            </w:r>
+          </w:p>
+        </w:tc>
+        <w:tc>
+          <w:tcPr>
+            <w:tcW w:w="782" w:type="dxa"/>
+          </w:tcPr>
+          <w:p>
+            <w:pPr>
+              <w:jc w:val="center"/>
+              <w:cnfStyle w:val="000000000000" w:firstRow="0" w:lastRow="0" w:firstColumn="0" w:lastColumn="0" w:oddVBand="0" w:evenVBand="0" w:oddHBand="0" w:evenHBand="0" w:firstRowFirstColumn="0" w:firstRowLastColumn="0" w:lastRowFirstColumn="0" w:lastRowLastColumn="0"/>
+            </w:pPr>
+            <w:r>
+              <w:t>0</w:t>
+            </w:r>
+          </w:p>
+        </w:tc>
+        <w:tc>
+          <w:tcPr>
+            <w:tcW w:w="782" w:type="dxa"/>
+          </w:tcPr>
+          <w:p>
+            <w:pPr>
+              <w:jc w:val="center"/>
+              <w:cnfStyle w:val="000000000000" w:firstRow="0" w:lastRow="0" w:firstColumn="0" w:lastColumn="0" w:oddVBand="0" w:evenVBand="0" w:oddHBand="0" w:evenHBand="0" w:firstRowFirstColumn="0" w:firstRowLastColumn="0" w:lastRowFirstColumn="0" w:lastRowLastColumn="0"/>
+            </w:pPr>
+            <w:r>
+              <w:t>0</w:t>
+            </w:r>
+          </w:p>
+        </w:tc>
+        <w:tc>
+          <w:tcPr>
+            <w:tcW w:w="751" w:type="dxa"/>
+          </w:tcPr>
+          <w:p>
+            <w:pPr>
+              <w:jc w:val="center"/>
+              <w:cnfStyle w:val="000000000000" w:firstRow="0" w:lastRow="0" w:firstColumn="0" w:lastColumn="0" w:oddVBand="0" w:evenVBand="0" w:oddHBand="0" w:evenHBand="0" w:firstRowFirstColumn="0" w:firstRowLastColumn="0" w:lastRowFirstColumn="0" w:lastRowLastColumn="0"/>
+            </w:pPr>
+            <w:r>
+              <w:t>0</w:t>
+            </w:r>
+          </w:p>
+        </w:tc>
+        <w:tc>
+          <w:tcPr>
+            <w:tcW w:w="751" w:type="dxa"/>
+          </w:tcPr>
+          <w:p>
+            <w:pPr>
+              <w:jc w:val="center"/>
+              <w:cnfStyle w:val="000000000000" w:firstRow="0" w:lastRow="0" w:firstColumn="0" w:lastColumn="0" w:oddVBand="0" w:evenVBand="0" w:oddHBand="0" w:evenHBand="0" w:firstRowFirstColumn="0" w:firstRowLastColumn="0" w:lastRowFirstColumn="0" w:lastRowLastColumn="0"/>
+            </w:pPr>
+            <w:r>
+              <w:t>0</w:t>
+            </w:r>
+          </w:p>
+        </w:tc>
+      </w:tr>
+      <w:tr>
+        <w:trPr>
+          <w:cnfStyle w:val="000000100000" w:firstRow="0" w:lastRow="0" w:firstColumn="0" w:lastColumn="0" w:oddVBand="0" w:evenVBand="0" w:oddHBand="1" w:evenHBand="0" w:firstRowFirstColumn="0" w:firstRowLastColumn="0" w:lastRowFirstColumn="0" w:lastRowLastColumn="0"/>
+        </w:trPr>
+        <w:tc>
+          <w:tcPr>
+            <w:cnfStyle w:val="001000000000" w:firstRow="0" w:lastRow="0" w:firstColumn="1" w:lastColumn="0" w:oddVBand="0" w:evenVBand="0" w:oddHBand="0" w:evenHBand="0" w:firstRowFirstColumn="0" w:firstRowLastColumn="0" w:lastRowFirstColumn="0" w:lastRowLastColumn="0"/>
+            <w:tcW w:w="812" w:type="dxa"/>
+          </w:tcPr>
+          <w:p>
+            <w:pPr>
+              <w:jc w:val="center"/>
+            </w:pPr>
+            <w:r>
+              <w:t>2</w:t>
+            </w:r>
+          </w:p>
+        </w:tc>
+        <w:tc>
+          <w:tcPr>
+            <w:tcW w:w="781" w:type="dxa"/>
+          </w:tcPr>
+          <w:p>
+            <w:pPr>
+              <w:jc w:val="center"/>
+              <w:cnfStyle w:val="000000100000" w:firstRow="0" w:lastRow="0" w:firstColumn="0" w:lastColumn="0" w:oddVBand="0" w:evenVBand="0" w:oddHBand="1" w:evenHBand="0" w:firstRowFirstColumn="0" w:firstRowLastColumn="0" w:lastRowFirstColumn="0" w:lastRowLastColumn="0"/>
+            </w:pPr>
+            <w:r>
+              <w:t>3/8</w:t>
+            </w:r>
+          </w:p>
+        </w:tc>
+        <w:tc>
+          <w:tcPr>
+            <w:tcW w:w="781" w:type="dxa"/>
+          </w:tcPr>
+          <w:p>
+            <w:pPr>
+              <w:jc w:val="center"/>
+              <w:cnfStyle w:val="000000100000" w:firstRow="0" w:lastRow="0" w:firstColumn="0" w:lastColumn="0" w:oddVBand="0" w:evenVBand="0" w:oddHBand="1" w:evenHBand="0" w:firstRowFirstColumn="0" w:firstRowLastColumn="0" w:lastRowFirstColumn="0" w:lastRowLastColumn="0"/>
+            </w:pPr>
+            <w:r>
+              <w:t>1/8</w:t>
+            </w:r>
+          </w:p>
+        </w:tc>
+        <w:tc>
+          <w:tcPr>
+            <w:tcW w:w="782" w:type="dxa"/>
+          </w:tcPr>
+          <w:p>
+            <w:pPr>
+              <w:jc w:val="center"/>
+              <w:cnfStyle w:val="000000100000" w:firstRow="0" w:lastRow="0" w:firstColumn="0" w:lastColumn="0" w:oddVBand="0" w:evenVBand="0" w:oddHBand="1" w:evenHBand="0" w:firstRowFirstColumn="0" w:firstRowLastColumn="0" w:lastRowFirstColumn="0" w:lastRowLastColumn="0"/>
+            </w:pPr>
+            <w:r>
+              <w:t>1/8</w:t>
+            </w:r>
+          </w:p>
+        </w:tc>
+        <w:tc>
+          <w:tcPr>
+            <w:tcW w:w="782" w:type="dxa"/>
+          </w:tcPr>
+          <w:p>
+            <w:pPr>
+              <w:jc w:val="center"/>
+              <w:cnfStyle w:val="000000100000" w:firstRow="0" w:lastRow="0" w:firstColumn="0" w:lastColumn="0" w:oddVBand="0" w:evenVBand="0" w:oddHBand="1" w:evenHBand="0" w:firstRowFirstColumn="0" w:firstRowLastColumn="0" w:lastRowFirstColumn="0" w:lastRowLastColumn="0"/>
+            </w:pPr>
+            <w:r>
+              <w:t>1/8</w:t>
+            </w:r>
+          </w:p>
+        </w:tc>
+        <w:tc>
+          <w:tcPr>
+            <w:tcW w:w="782" w:type="dxa"/>
+          </w:tcPr>
+          <w:p>
+            <w:pPr>
+              <w:jc w:val="center"/>
+              <w:cnfStyle w:val="000000100000" w:firstRow="0" w:lastRow="0" w:firstColumn="0" w:lastColumn="0" w:oddVBand="0" w:evenVBand="0" w:oddHBand="1" w:evenHBand="0" w:firstRowFirstColumn="0" w:firstRowLastColumn="0" w:lastRowFirstColumn="0" w:lastRowLastColumn="0"/>
+            </w:pPr>
+            <w:r>
+              <w:t>1/8</w:t>
+            </w:r>
+          </w:p>
+        </w:tc>
+        <w:tc>
+          <w:tcPr>
+            <w:tcW w:w="782" w:type="dxa"/>
+          </w:tcPr>
+          <w:p>
+            <w:pPr>
+              <w:jc w:val="center"/>
+              <w:cnfStyle w:val="000000100000" w:firstRow="0" w:lastRow="0" w:firstColumn="0" w:lastColumn="0" w:oddVBand="0" w:evenVBand="0" w:oddHBand="1" w:evenHBand="0" w:firstRowFirstColumn="0" w:firstRowLastColumn="0" w:lastRowFirstColumn="0" w:lastRowLastColumn="0"/>
+            </w:pPr>
+            <w:r>
+              <w:t>1/8</w:t>
+            </w:r>
+          </w:p>
+        </w:tc>
+        <w:tc>
+          <w:tcPr>
+            <w:tcW w:w="782" w:type="dxa"/>
+          </w:tcPr>
+          <w:p>
+            <w:pPr>
+              <w:jc w:val="center"/>
+              <w:cnfStyle w:val="000000100000" w:firstRow="0" w:lastRow="0" w:firstColumn="0" w:lastColumn="0" w:oddVBand="0" w:evenVBand="0" w:oddHBand="1" w:evenHBand="0" w:firstRowFirstColumn="0" w:firstRowLastColumn="0" w:lastRowFirstColumn="0" w:lastRowLastColumn="0"/>
+            </w:pPr>
+            <w:r>
+              <w:t>0</w:t>
+            </w:r>
+          </w:p>
+        </w:tc>
+        <w:tc>
+          <w:tcPr>
+            <w:tcW w:w="782" w:type="dxa"/>
+          </w:tcPr>
+          <w:p>
+            <w:pPr>
+              <w:jc w:val="center"/>
+              <w:cnfStyle w:val="000000100000" w:firstRow="0" w:lastRow="0" w:firstColumn="0" w:lastColumn="0" w:oddVBand="0" w:evenVBand="0" w:oddHBand="1" w:evenHBand="0" w:firstRowFirstColumn="0" w:firstRowLastColumn="0" w:lastRowFirstColumn="0" w:lastRowLastColumn="0"/>
+            </w:pPr>
+            <w:r>
+              <w:t>0</w:t>
+            </w:r>
+          </w:p>
+        </w:tc>
+        <w:tc>
+          <w:tcPr>
+            <w:tcW w:w="782" w:type="dxa"/>
+          </w:tcPr>
+          <w:p>
+            <w:pPr>
+              <w:jc w:val="center"/>
+              <w:cnfStyle w:val="000000100000" w:firstRow="0" w:lastRow="0" w:firstColumn="0" w:lastColumn="0" w:oddVBand="0" w:evenVBand="0" w:oddHBand="1" w:evenHBand="0" w:firstRowFirstColumn="0" w:firstRowLastColumn="0" w:lastRowFirstColumn="0" w:lastRowLastColumn="0"/>
+            </w:pPr>
+            <w:r>
+              <w:t>0</w:t>
+            </w:r>
+          </w:p>
+        </w:tc>
+        <w:tc>
+          <w:tcPr>
+            <w:tcW w:w="751" w:type="dxa"/>
+          </w:tcPr>
+          <w:p>
+            <w:pPr>
+              <w:jc w:val="center"/>
+              <w:cnfStyle w:val="000000100000" w:firstRow="0" w:lastRow="0" w:firstColumn="0" w:lastColumn="0" w:oddVBand="0" w:evenVBand="0" w:oddHBand="1" w:evenHBand="0" w:firstRowFirstColumn="0" w:firstRowLastColumn="0" w:lastRowFirstColumn="0" w:lastRowLastColumn="0"/>
+            </w:pPr>
+            <w:r>
+              <w:t>0</w:t>
+            </w:r>
+          </w:p>
+        </w:tc>
+        <w:tc>
+          <w:tcPr>
+            <w:tcW w:w="751" w:type="dxa"/>
+          </w:tcPr>
+          <w:p>
+            <w:pPr>
+              <w:jc w:val="center"/>
+              <w:cnfStyle w:val="000000100000" w:firstRow="0" w:lastRow="0" w:firstColumn="0" w:lastColumn="0" w:oddVBand="0" w:evenVBand="0" w:oddHBand="1" w:evenHBand="0" w:firstRowFirstColumn="0" w:firstRowLastColumn="0" w:lastRowFirstColumn="0" w:lastRowLastColumn="0"/>
+            </w:pPr>
+            <w:r>
+              <w:t>0</w:t>
+            </w:r>
+          </w:p>
+        </w:tc>
+      </w:tr>
+      <w:tr>
+        <w:tc>
+          <w:tcPr>
+            <w:cnfStyle w:val="001000000000" w:firstRow="0" w:lastRow="0" w:firstColumn="1" w:lastColumn="0" w:oddVBand="0" w:evenVBand="0" w:oddHBand="0" w:evenHBand="0" w:firstRowFirstColumn="0" w:firstRowLastColumn="0" w:lastRowFirstColumn="0" w:lastRowLastColumn="0"/>
+            <w:tcW w:w="812" w:type="dxa"/>
+          </w:tcPr>
+          <w:p>
+            <w:pPr>
+              <w:jc w:val="center"/>
+            </w:pPr>
+            <w:r>
+              <w:t>3</w:t>
+            </w:r>
+          </w:p>
+        </w:tc>
+        <w:tc>
+          <w:tcPr>
+            <w:tcW w:w="781" w:type="dxa"/>
+          </w:tcPr>
+          <w:p>
+            <w:pPr>
+              <w:jc w:val="center"/>
+              <w:cnfStyle w:val="000000000000" w:firstRow="0" w:lastRow="0" w:firstColumn="0" w:lastColumn="0" w:oddVBand="0" w:evenVBand="0" w:oddHBand="0" w:evenHBand="0" w:firstRowFirstColumn="0" w:firstRowLastColumn="0" w:lastRowFirstColumn="0" w:lastRowLastColumn="0"/>
+            </w:pPr>
+            <w:r>
+              <w:t>2/8</w:t>
+            </w:r>
+          </w:p>
+        </w:tc>
+        <w:tc>
+          <w:tcPr>
+            <w:tcW w:w="781" w:type="dxa"/>
+          </w:tcPr>
+          <w:p>
+            <w:pPr>
+              <w:jc w:val="center"/>
+              <w:cnfStyle w:val="000000000000" w:firstRow="0" w:lastRow="0" w:firstColumn="0" w:lastColumn="0" w:oddVBand="0" w:evenVBand="0" w:oddHBand="0" w:evenHBand="0" w:firstRowFirstColumn="0" w:firstRowLastColumn="0" w:lastRowFirstColumn="0" w:lastRowLastColumn="0"/>
+            </w:pPr>
+            <w:r>
+              <w:t>1/8</w:t>
+            </w:r>
+          </w:p>
+        </w:tc>
+        <w:tc>
+          <w:tcPr>
+            <w:tcW w:w="782" w:type="dxa"/>
+          </w:tcPr>
+          <w:p>
+            <w:pPr>
+              <w:jc w:val="center"/>
+              <w:cnfStyle w:val="000000000000" w:firstRow="0" w:lastRow="0" w:firstColumn="0" w:lastColumn="0" w:oddVBand="0" w:evenVBand="0" w:oddHBand="0" w:evenHBand="0" w:firstRowFirstColumn="0" w:firstRowLastColumn="0" w:lastRowFirstColumn="0" w:lastRowLastColumn="0"/>
+            </w:pPr>
+            <w:r>
+              <w:t>1/8</w:t>
+            </w:r>
+          </w:p>
+        </w:tc>
+        <w:tc>
+          <w:tcPr>
+            <w:tcW w:w="782" w:type="dxa"/>
+          </w:tcPr>
+          <w:p>
+            <w:pPr>
+              <w:jc w:val="center"/>
+              <w:cnfStyle w:val="000000000000" w:firstRow="0" w:lastRow="0" w:firstColumn="0" w:lastColumn="0" w:oddVBand="0" w:evenVBand="0" w:oddHBand="0" w:evenHBand="0" w:firstRowFirstColumn="0" w:firstRowLastColumn="0" w:lastRowFirstColumn="0" w:lastRowLastColumn="0"/>
+            </w:pPr>
+            <w:r>
+              <w:t>1/8</w:t>
+            </w:r>
+          </w:p>
+        </w:tc>
+        <w:tc>
+          <w:tcPr>
+            <w:tcW w:w="782" w:type="dxa"/>
+          </w:tcPr>
+          <w:p>
+            <w:pPr>
+              <w:jc w:val="center"/>
+              <w:cnfStyle w:val="000000000000" w:firstRow="0" w:lastRow="0" w:firstColumn="0" w:lastColumn="0" w:oddVBand="0" w:evenVBand="0" w:oddHBand="0" w:evenHBand="0" w:firstRowFirstColumn="0" w:firstRowLastColumn="0" w:lastRowFirstColumn="0" w:lastRowLastColumn="0"/>
+            </w:pPr>
+            <w:r>
+              <w:t>1/8</w:t>
+            </w:r>
+          </w:p>
+        </w:tc>
+        <w:tc>
+          <w:tcPr>
+            <w:tcW w:w="782" w:type="dxa"/>
+          </w:tcPr>
+          <w:p>
+            <w:pPr>
+              <w:jc w:val="center"/>
+              <w:cnfStyle w:val="000000000000" w:firstRow="0" w:lastRow="0" w:firstColumn="0" w:lastColumn="0" w:oddVBand="0" w:evenVBand="0" w:oddHBand="0" w:evenHBand="0" w:firstRowFirstColumn="0" w:firstRowLastColumn="0" w:lastRowFirstColumn="0" w:lastRowLastColumn="0"/>
+            </w:pPr>
+            <w:r>
+              <w:t>1/8</w:t>
+            </w:r>
+          </w:p>
+        </w:tc>
+        <w:tc>
+          <w:tcPr>
+            <w:tcW w:w="782" w:type="dxa"/>
+          </w:tcPr>
+          <w:p>
+            <w:pPr>
+              <w:jc w:val="center"/>
+              <w:cnfStyle w:val="000000000000" w:firstRow="0" w:lastRow="0" w:firstColumn="0" w:lastColumn="0" w:oddVBand="0" w:evenVBand="0" w:oddHBand="0" w:evenHBand="0" w:firstRowFirstColumn="0" w:firstRowLastColumn="0" w:lastRowFirstColumn="0" w:lastRowLastColumn="0"/>
+            </w:pPr>
+            <w:r>
+              <w:t>1/8</w:t>
+            </w:r>
+          </w:p>
+        </w:tc>
+        <w:tc>
+          <w:tcPr>
+            <w:tcW w:w="782" w:type="dxa"/>
+          </w:tcPr>
+          <w:p>
+            <w:pPr>
+              <w:jc w:val="center"/>
+              <w:cnfStyle w:val="000000000000" w:firstRow="0" w:lastRow="0" w:firstColumn="0" w:lastColumn="0" w:oddVBand="0" w:evenVBand="0" w:oddHBand="0" w:evenHBand="0" w:firstRowFirstColumn="0" w:firstRowLastColumn="0" w:lastRowFirstColumn="0" w:lastRowLastColumn="0"/>
+            </w:pPr>
+            <w:r>
+              <w:t>0</w:t>
+            </w:r>
+          </w:p>
+        </w:tc>
+        <w:tc>
+          <w:tcPr>
+            <w:tcW w:w="782" w:type="dxa"/>
+          </w:tcPr>
+          <w:p>
+            <w:pPr>
+              <w:jc w:val="center"/>
+              <w:cnfStyle w:val="000000000000" w:firstRow="0" w:lastRow="0" w:firstColumn="0" w:lastColumn="0" w:oddVBand="0" w:evenVBand="0" w:oddHBand="0" w:evenHBand="0" w:firstRowFirstColumn="0" w:firstRowLastColumn="0" w:lastRowFirstColumn="0" w:lastRowLastColumn="0"/>
+            </w:pPr>
+            <w:r>
+              <w:t>0</w:t>
+            </w:r>
+          </w:p>
+        </w:tc>
+        <w:tc>
+          <w:tcPr>
+            <w:tcW w:w="751" w:type="dxa"/>
+          </w:tcPr>
+          <w:p>
+            <w:pPr>
+              <w:jc w:val="center"/>
+              <w:cnfStyle w:val="000000000000" w:firstRow="0" w:lastRow="0" w:firstColumn="0" w:lastColumn="0" w:oddVBand="0" w:evenVBand="0" w:oddHBand="0" w:evenHBand="0" w:firstRowFirstColumn="0" w:firstRowLastColumn="0" w:lastRowFirstColumn="0" w:lastRowLastColumn="0"/>
+            </w:pPr>
+            <w:r>
+              <w:t>0</w:t>
+            </w:r>
+          </w:p>
+        </w:tc>
+        <w:tc>
+          <w:tcPr>
+            <w:tcW w:w="751" w:type="dxa"/>
+          </w:tcPr>
+          <w:p>
+            <w:pPr>
+              <w:jc w:val="center"/>
+              <w:cnfStyle w:val="000000000000" w:firstRow="0" w:lastRow="0" w:firstColumn="0" w:lastColumn="0" w:oddVBand="0" w:evenVBand="0" w:oddHBand="0" w:evenHBand="0" w:firstRowFirstColumn="0" w:firstRowLastColumn="0" w:lastRowFirstColumn="0" w:lastRowLastColumn="0"/>
+            </w:pPr>
+            <w:r>
+              <w:t>0</w:t>
+            </w:r>
+          </w:p>
+        </w:tc>
+      </w:tr>
+      <w:tr>
+        <w:trPr>
+          <w:cnfStyle w:val="000000100000" w:firstRow="0" w:lastRow="0" w:firstColumn="0" w:lastColumn="0" w:oddVBand="0" w:evenVBand="0" w:oddHBand="1" w:evenHBand="0" w:firstRowFirstColumn="0" w:firstRowLastColumn="0" w:lastRowFirstColumn="0" w:lastRowLastColumn="0"/>
+        </w:trPr>
+        <w:tc>
+          <w:tcPr>
+            <w:cnfStyle w:val="001000000000" w:firstRow="0" w:lastRow="0" w:firstColumn="1" w:lastColumn="0" w:oddVBand="0" w:evenVBand="0" w:oddHBand="0" w:evenHBand="0" w:firstRowFirstColumn="0" w:firstRowLastColumn="0" w:lastRowFirstColumn="0" w:lastRowLastColumn="0"/>
+            <w:tcW w:w="812" w:type="dxa"/>
+          </w:tcPr>
+          <w:p>
+            <w:pPr>
+              <w:jc w:val="center"/>
+            </w:pPr>
+            <w:r>
+              <w:t>4</w:t>
+            </w:r>
+          </w:p>
+        </w:tc>
+        <w:tc>
+          <w:tcPr>
+            <w:tcW w:w="781" w:type="dxa"/>
+          </w:tcPr>
+          <w:p>
+            <w:pPr>
+              <w:jc w:val="center"/>
+              <w:cnfStyle w:val="000000100000" w:firstRow="0" w:lastRow="0" w:firstColumn="0" w:lastColumn="0" w:oddVBand="0" w:evenVBand="0" w:oddHBand="1" w:evenHBand="0" w:firstRowFirstColumn="0" w:firstRowLastColumn="0" w:lastRowFirstColumn="0" w:lastRowLastColumn="0"/>
+            </w:pPr>
+            <w:r>
+              <w:t>1/8</w:t>
+            </w:r>
+          </w:p>
+        </w:tc>
+        <w:tc>
+          <w:tcPr>
+            <w:tcW w:w="781" w:type="dxa"/>
+          </w:tcPr>
+          <w:p>
+            <w:pPr>
+              <w:jc w:val="center"/>
+              <w:cnfStyle w:val="000000100000" w:firstRow="0" w:lastRow="0" w:firstColumn="0" w:lastColumn="0" w:oddVBand="0" w:evenVBand="0" w:oddHBand="1" w:evenHBand="0" w:firstRowFirstColumn="0" w:firstRowLastColumn="0" w:lastRowFirstColumn="0" w:lastRowLastColumn="0"/>
+            </w:pPr>
+            <w:r>
+              <w:t>1/8</w:t>
+            </w:r>
+          </w:p>
+        </w:tc>
+        <w:tc>
+          <w:tcPr>
+            <w:tcW w:w="782" w:type="dxa"/>
+          </w:tcPr>
+          <w:p>
+            <w:pPr>
+              <w:jc w:val="center"/>
+              <w:cnfStyle w:val="000000100000" w:firstRow="0" w:lastRow="0" w:firstColumn="0" w:lastColumn="0" w:oddVBand="0" w:evenVBand="0" w:oddHBand="1" w:evenHBand="0" w:firstRowFirstColumn="0" w:firstRowLastColumn="0" w:lastRowFirstColumn="0" w:lastRowLastColumn="0"/>
+            </w:pPr>
+            <w:r>
+              <w:t>1/8</w:t>
+            </w:r>
+          </w:p>
+        </w:tc>
+        <w:tc>
+          <w:tcPr>
+            <w:tcW w:w="782" w:type="dxa"/>
+          </w:tcPr>
+          <w:p>
+            <w:pPr>
+              <w:jc w:val="center"/>
+              <w:cnfStyle w:val="000000100000" w:firstRow="0" w:lastRow="0" w:firstColumn="0" w:lastColumn="0" w:oddVBand="0" w:evenVBand="0" w:oddHBand="1" w:evenHBand="0" w:firstRowFirstColumn="0" w:firstRowLastColumn="0" w:lastRowFirstColumn="0" w:lastRowLastColumn="0"/>
+            </w:pPr>
+            <w:r>
+              <w:t>1/8</w:t>
+            </w:r>
+          </w:p>
+        </w:tc>
+        <w:tc>
+          <w:tcPr>
+            <w:tcW w:w="782" w:type="dxa"/>
+          </w:tcPr>
+          <w:p>
+            <w:pPr>
+              <w:jc w:val="center"/>
+              <w:cnfStyle w:val="000000100000" w:firstRow="0" w:lastRow="0" w:firstColumn="0" w:lastColumn="0" w:oddVBand="0" w:evenVBand="0" w:oddHBand="1" w:evenHBand="0" w:firstRowFirstColumn="0" w:firstRowLastColumn="0" w:lastRowFirstColumn="0" w:lastRowLastColumn="0"/>
+            </w:pPr>
+            <w:r>
+              <w:t>1/8</w:t>
+            </w:r>
+          </w:p>
+        </w:tc>
+        <w:tc>
+          <w:tcPr>
+            <w:tcW w:w="782" w:type="dxa"/>
+          </w:tcPr>
+          <w:p>
+            <w:pPr>
+              <w:jc w:val="center"/>
+              <w:cnfStyle w:val="000000100000" w:firstRow="0" w:lastRow="0" w:firstColumn="0" w:lastColumn="0" w:oddVBand="0" w:evenVBand="0" w:oddHBand="1" w:evenHBand="0" w:firstRowFirstColumn="0" w:firstRowLastColumn="0" w:lastRowFirstColumn="0" w:lastRowLastColumn="0"/>
+            </w:pPr>
+            <w:r>
+              <w:t>1/8</w:t>
+            </w:r>
+          </w:p>
+        </w:tc>
+        <w:tc>
+          <w:tcPr>
+            <w:tcW w:w="782" w:type="dxa"/>
+          </w:tcPr>
+          <w:p>
+            <w:pPr>
+              <w:jc w:val="center"/>
+              <w:cnfStyle w:val="000000100000" w:firstRow="0" w:lastRow="0" w:firstColumn="0" w:lastColumn="0" w:oddVBand="0" w:evenVBand="0" w:oddHBand="1" w:evenHBand="0" w:firstRowFirstColumn="0" w:firstRowLastColumn="0" w:lastRowFirstColumn="0" w:lastRowLastColumn="0"/>
+            </w:pPr>
+            <w:r>
+              <w:t>1/8</w:t>
+            </w:r>
+          </w:p>
+        </w:tc>
+        <w:tc>
+          <w:tcPr>
+            <w:tcW w:w="782" w:type="dxa"/>
+          </w:tcPr>
+          <w:p>
+            <w:pPr>
+              <w:jc w:val="center"/>
+              <w:cnfStyle w:val="000000100000" w:firstRow="0" w:lastRow="0" w:firstColumn="0" w:lastColumn="0" w:oddVBand="0" w:evenVBand="0" w:oddHBand="1" w:evenHBand="0" w:firstRowFirstColumn="0" w:firstRowLastColumn="0" w:lastRowFirstColumn="0" w:lastRowLastColumn="0"/>
+            </w:pPr>
+            <w:r>
+              <w:t>1/8</w:t>
+            </w:r>
+          </w:p>
+        </w:tc>
+        <w:tc>
+          <w:tcPr>
+            <w:tcW w:w="782" w:type="dxa"/>
+          </w:tcPr>
+          <w:p>
+            <w:pPr>
+              <w:jc w:val="center"/>
+              <w:cnfStyle w:val="000000100000" w:firstRow="0" w:lastRow="0" w:firstColumn="0" w:lastColumn="0" w:oddVBand="0" w:evenVBand="0" w:oddHBand="1" w:evenHBand="0" w:firstRowFirstColumn="0" w:firstRowLastColumn="0" w:lastRowFirstColumn="0" w:lastRowLastColumn="0"/>
+            </w:pPr>
+            <w:r>
+              <w:t>0</w:t>
+            </w:r>
+          </w:p>
+        </w:tc>
+        <w:tc>
+          <w:tcPr>
+            <w:tcW w:w="751" w:type="dxa"/>
+          </w:tcPr>
+          <w:p>
+            <w:pPr>
+              <w:jc w:val="center"/>
+              <w:cnfStyle w:val="000000100000" w:firstRow="0" w:lastRow="0" w:firstColumn="0" w:lastColumn="0" w:oddVBand="0" w:evenVBand="0" w:oddHBand="1" w:evenHBand="0" w:firstRowFirstColumn="0" w:firstRowLastColumn="0" w:lastRowFirstColumn="0" w:lastRowLastColumn="0"/>
+            </w:pPr>
+            <w:r>
+              <w:t>0</w:t>
+            </w:r>
+          </w:p>
+        </w:tc>
+        <w:tc>
+          <w:tcPr>
+            <w:tcW w:w="751" w:type="dxa"/>
+          </w:tcPr>
+          <w:p>
+            <w:pPr>
+              <w:jc w:val="center"/>
+              <w:cnfStyle w:val="000000100000" w:firstRow="0" w:lastRow="0" w:firstColumn="0" w:lastColumn="0" w:oddVBand="0" w:evenVBand="0" w:oddHBand="1" w:evenHBand="0" w:firstRowFirstColumn="0" w:firstRowLastColumn="0" w:lastRowFirstColumn="0" w:lastRowLastColumn="0"/>
+            </w:pPr>
+            <w:r>
+              <w:t>0</w:t>
+            </w:r>
+          </w:p>
+        </w:tc>
+      </w:tr>
+      <w:tr>
+        <w:tc>
+          <w:tcPr>
+            <w:cnfStyle w:val="001000000000" w:firstRow="0" w:lastRow="0" w:firstColumn="1" w:lastColumn="0" w:oddVBand="0" w:evenVBand="0" w:oddHBand="0" w:evenHBand="0" w:firstRowFirstColumn="0" w:firstRowLastColumn="0" w:lastRowFirstColumn="0" w:lastRowLastColumn="0"/>
+            <w:tcW w:w="812" w:type="dxa"/>
+          </w:tcPr>
+          <w:p>
+            <w:pPr>
+              <w:jc w:val="center"/>
+            </w:pPr>
+            <w:r>
+              <w:t>5</w:t>
+            </w:r>
+          </w:p>
+        </w:tc>
+        <w:tc>
+          <w:tcPr>
+            <w:tcW w:w="781" w:type="dxa"/>
+          </w:tcPr>
+          <w:p>
+            <w:pPr>
+              <w:jc w:val="center"/>
+              <w:cnfStyle w:val="000000000000" w:firstRow="0" w:lastRow="0" w:firstColumn="0" w:lastColumn="0" w:oddVBand="0" w:evenVBand="0" w:oddHBand="0" w:evenHBand="0" w:firstRowFirstColumn="0" w:firstRowLastColumn="0" w:lastRowFirstColumn="0" w:lastRowLastColumn="0"/>
+            </w:pPr>
+            <w:r>
+              <w:t>0</w:t>
+            </w:r>
+          </w:p>
+        </w:tc>
+        <w:tc>
+          <w:tcPr>
+            <w:tcW w:w="781" w:type="dxa"/>
+          </w:tcPr>
+          <w:p>
+            <w:pPr>
+              <w:jc w:val="center"/>
+              <w:cnfStyle w:val="000000000000" w:firstRow="0" w:lastRow="0" w:firstColumn="0" w:lastColumn="0" w:oddVBand="0" w:evenVBand="0" w:oddHBand="0" w:evenHBand="0" w:firstRowFirstColumn="0" w:firstRowLastColumn="0" w:lastRowFirstColumn="0" w:lastRowLastColumn="0"/>
+            </w:pPr>
+            <w:r>
+              <w:t>1/8</w:t>
+            </w:r>
+          </w:p>
+        </w:tc>
+        <w:tc>
+          <w:tcPr>
+            <w:tcW w:w="782" w:type="dxa"/>
+          </w:tcPr>
+          <w:p>
+            <w:pPr>
+              <w:jc w:val="center"/>
+              <w:cnfStyle w:val="000000000000" w:firstRow="0" w:lastRow="0" w:firstColumn="0" w:lastColumn="0" w:oddVBand="0" w:evenVBand="0" w:oddHBand="0" w:evenHBand="0" w:firstRowFirstColumn="0" w:firstRowLastColumn="0" w:lastRowFirstColumn="0" w:lastRowLastColumn="0"/>
+            </w:pPr>
+            <w:r>
+              <w:t>1/8</w:t>
+            </w:r>
+          </w:p>
+        </w:tc>
+        <w:tc>
+          <w:tcPr>
+            <w:tcW w:w="782" w:type="dxa"/>
+          </w:tcPr>
+          <w:p>
+            <w:pPr>
+              <w:jc w:val="center"/>
+              <w:cnfStyle w:val="000000000000" w:firstRow="0" w:lastRow="0" w:firstColumn="0" w:lastColumn="0" w:oddVBand="0" w:evenVBand="0" w:oddHBand="0" w:evenHBand="0" w:firstRowFirstColumn="0" w:firstRowLastColumn="0" w:lastRowFirstColumn="0" w:lastRowLastColumn="0"/>
+            </w:pPr>
+            <w:r>
+              <w:t>1/8</w:t>
+            </w:r>
+          </w:p>
+        </w:tc>
+        <w:tc>
+          <w:tcPr>
+            <w:tcW w:w="782" w:type="dxa"/>
+          </w:tcPr>
+          <w:p>
+            <w:pPr>
+              <w:jc w:val="center"/>
+              <w:cnfStyle w:val="000000000000" w:firstRow="0" w:lastRow="0" w:firstColumn="0" w:lastColumn="0" w:oddVBand="0" w:evenVBand="0" w:oddHBand="0" w:evenHBand="0" w:firstRowFirstColumn="0" w:firstRowLastColumn="0" w:lastRowFirstColumn="0" w:lastRowLastColumn="0"/>
+            </w:pPr>
+            <w:r>
+              <w:t>1/8</w:t>
+            </w:r>
+          </w:p>
+        </w:tc>
+        <w:tc>
+          <w:tcPr>
+            <w:tcW w:w="782" w:type="dxa"/>
+          </w:tcPr>
+          <w:p>
+            <w:pPr>
+              <w:jc w:val="center"/>
+              <w:cnfStyle w:val="000000000000" w:firstRow="0" w:lastRow="0" w:firstColumn="0" w:lastColumn="0" w:oddVBand="0" w:evenVBand="0" w:oddHBand="0" w:evenHBand="0" w:firstRowFirstColumn="0" w:firstRowLastColumn="0" w:lastRowFirstColumn="0" w:lastRowLastColumn="0"/>
+            </w:pPr>
+            <w:r>
+              <w:t>1/8</w:t>
+            </w:r>
+          </w:p>
+        </w:tc>
+        <w:tc>
+          <w:tcPr>
+            <w:tcW w:w="782" w:type="dxa"/>
+          </w:tcPr>
+          <w:p>
+            <w:pPr>
+              <w:jc w:val="center"/>
+              <w:cnfStyle w:val="000000000000" w:firstRow="0" w:lastRow="0" w:firstColumn="0" w:lastColumn="0" w:oddVBand="0" w:evenVBand="0" w:oddHBand="0" w:evenHBand="0" w:firstRowFirstColumn="0" w:firstRowLastColumn="0" w:lastRowFirstColumn="0" w:lastRowLastColumn="0"/>
+            </w:pPr>
+            <w:r>
+              <w:t>1/8</w:t>
+            </w:r>
+          </w:p>
+        </w:tc>
+        <w:tc>
+          <w:tcPr>
+            <w:tcW w:w="782" w:type="dxa"/>
+          </w:tcPr>
+          <w:p>
+            <w:pPr>
+              <w:jc w:val="center"/>
+              <w:cnfStyle w:val="000000000000" w:firstRow="0" w:lastRow="0" w:firstColumn="0" w:lastColumn="0" w:oddVBand="0" w:evenVBand="0" w:oddHBand="0" w:evenHBand="0" w:firstRowFirstColumn="0" w:firstRowLastColumn="0" w:lastRowFirstColumn="0" w:lastRowLastColumn="0"/>
+            </w:pPr>
+            <w:r>
+              <w:t>1/8</w:t>
+            </w:r>
+          </w:p>
+        </w:tc>
+        <w:tc>
+          <w:tcPr>
+            <w:tcW w:w="782" w:type="dxa"/>
+          </w:tcPr>
+          <w:p>
+            <w:pPr>
+              <w:jc w:val="center"/>
+              <w:cnfStyle w:val="000000000000" w:firstRow="0" w:lastRow="0" w:firstColumn="0" w:lastColumn="0" w:oddVBand="0" w:evenVBand="0" w:oddHBand="0" w:evenHBand="0" w:firstRowFirstColumn="0" w:firstRowLastColumn="0" w:lastRowFirstColumn="0" w:lastRowLastColumn="0"/>
+            </w:pPr>
+            <w:r>
+              <w:t>1/8</w:t>
+            </w:r>
+          </w:p>
+        </w:tc>
+        <w:tc>
+          <w:tcPr>
+            <w:tcW w:w="751" w:type="dxa"/>
+          </w:tcPr>
+          <w:p>
+            <w:pPr>
+              <w:jc w:val="center"/>
+              <w:cnfStyle w:val="000000000000" w:firstRow="0" w:lastRow="0" w:firstColumn="0" w:lastColumn="0" w:oddVBand="0" w:evenVBand="0" w:oddHBand="0" w:evenHBand="0" w:firstRowFirstColumn="0" w:firstRowLastColumn="0" w:lastRowFirstColumn="0" w:lastRowLastColumn="0"/>
+            </w:pPr>
+            <w:r>
+              <w:t>0</w:t>
+            </w:r>
+          </w:p>
+        </w:tc>
+        <w:tc>
+          <w:tcPr>
+            <w:tcW w:w="751" w:type="dxa"/>
+          </w:tcPr>
+          <w:p>
+            <w:pPr>
+              <w:jc w:val="center"/>
+              <w:cnfStyle w:val="000000000000" w:firstRow="0" w:lastRow="0" w:firstColumn="0" w:lastColumn="0" w:oddVBand="0" w:evenVBand="0" w:oddHBand="0" w:evenHBand="0" w:firstRowFirstColumn="0" w:firstRowLastColumn="0" w:lastRowFirstColumn="0" w:lastRowLastColumn="0"/>
+            </w:pPr>
+            <w:r>
+              <w:t>0</w:t>
+            </w:r>
+          </w:p>
+        </w:tc>
+      </w:tr>
+      <w:tr>
+        <w:trPr>
+          <w:cnfStyle w:val="000000100000" w:firstRow="0" w:lastRow="0" w:firstColumn="0" w:lastColumn="0" w:oddVBand="0" w:evenVBand="0" w:oddHBand="1" w:evenHBand="0" w:firstRowFirstColumn="0" w:firstRowLastColumn="0" w:lastRowFirstColumn="0" w:lastRowLastColumn="0"/>
+        </w:trPr>
+        <w:tc>
+          <w:tcPr>
+            <w:cnfStyle w:val="001000000000" w:firstRow="0" w:lastRow="0" w:firstColumn="1" w:lastColumn="0" w:oddVBand="0" w:evenVBand="0" w:oddHBand="0" w:evenHBand="0" w:firstRowFirstColumn="0" w:firstRowLastColumn="0" w:lastRowFirstColumn="0" w:lastRowLastColumn="0"/>
+            <w:tcW w:w="812" w:type="dxa"/>
+          </w:tcPr>
+          <w:p>
+            <w:pPr>
+              <w:jc w:val="center"/>
+            </w:pPr>
+            <w:r>
+              <w:t>6</w:t>
+            </w:r>
+          </w:p>
+        </w:tc>
+        <w:tc>
+          <w:tcPr>
+            <w:tcW w:w="781" w:type="dxa"/>
+          </w:tcPr>
+          <w:p>
+            <w:pPr>
+              <w:jc w:val="center"/>
+              <w:cnfStyle w:val="000000100000" w:firstRow="0" w:lastRow="0" w:firstColumn="0" w:lastColumn="0" w:oddVBand="0" w:evenVBand="0" w:oddHBand="1" w:evenHBand="0" w:firstRowFirstColumn="0" w:firstRowLastColumn="0" w:lastRowFirstColumn="0" w:lastRowLastColumn="0"/>
+            </w:pPr>
+            <w:r>
+              <w:t>0</w:t>
+            </w:r>
+          </w:p>
+        </w:tc>
+        <w:tc>
+          <w:tcPr>
+            <w:tcW w:w="781" w:type="dxa"/>
+          </w:tcPr>
+          <w:p>
+            <w:pPr>
+              <w:jc w:val="center"/>
+              <w:cnfStyle w:val="000000100000" w:firstRow="0" w:lastRow="0" w:firstColumn="0" w:lastColumn="0" w:oddVBand="0" w:evenVBand="0" w:oddHBand="1" w:evenHBand="0" w:firstRowFirstColumn="0" w:firstRowLastColumn="0" w:lastRowFirstColumn="0" w:lastRowLastColumn="0"/>
+            </w:pPr>
+            <w:r>
+              <w:t>0</w:t>
+            </w:r>
+          </w:p>
+        </w:tc>
+        <w:tc>
+          <w:tcPr>
+            <w:tcW w:w="782" w:type="dxa"/>
+          </w:tcPr>
+          <w:p>
+            <w:pPr>
+              <w:jc w:val="center"/>
+              <w:cnfStyle w:val="000000100000" w:firstRow="0" w:lastRow="0" w:firstColumn="0" w:lastColumn="0" w:oddVBand="0" w:evenVBand="0" w:oddHBand="1" w:evenHBand="0" w:firstRowFirstColumn="0" w:firstRowLastColumn="0" w:lastRowFirstColumn="0" w:lastRowLastColumn="0"/>
+            </w:pPr>
+            <w:r>
+              <w:t>1/8</w:t>
+            </w:r>
+          </w:p>
+        </w:tc>
+        <w:tc>
+          <w:tcPr>
+            <w:tcW w:w="782" w:type="dxa"/>
+          </w:tcPr>
+          <w:p>
+            <w:pPr>
+              <w:jc w:val="center"/>
+              <w:cnfStyle w:val="000000100000" w:firstRow="0" w:lastRow="0" w:firstColumn="0" w:lastColumn="0" w:oddVBand="0" w:evenVBand="0" w:oddHBand="1" w:evenHBand="0" w:firstRowFirstColumn="0" w:firstRowLastColumn="0" w:lastRowFirstColumn="0" w:lastRowLastColumn="0"/>
+            </w:pPr>
+            <w:r>
+              <w:t>1/8</w:t>
+            </w:r>
+          </w:p>
+        </w:tc>
+        <w:tc>
+          <w:tcPr>
+            <w:tcW w:w="782" w:type="dxa"/>
+          </w:tcPr>
+          <w:p>
+            <w:pPr>
+              <w:jc w:val="center"/>
+              <w:cnfStyle w:val="000000100000" w:firstRow="0" w:lastRow="0" w:firstColumn="0" w:lastColumn="0" w:oddVBand="0" w:evenVBand="0" w:oddHBand="1" w:evenHBand="0" w:firstRowFirstColumn="0" w:firstRowLastColumn="0" w:lastRowFirstColumn="0" w:lastRowLastColumn="0"/>
+            </w:pPr>
+            <w:r>
+              <w:t>1/8</w:t>
+            </w:r>
+          </w:p>
+        </w:tc>
+        <w:tc>
+          <w:tcPr>
+            <w:tcW w:w="782" w:type="dxa"/>
+          </w:tcPr>
+          <w:p>
+            <w:pPr>
+              <w:jc w:val="center"/>
+              <w:cnfStyle w:val="000000100000" w:firstRow="0" w:lastRow="0" w:firstColumn="0" w:lastColumn="0" w:oddVBand="0" w:evenVBand="0" w:oddHBand="1" w:evenHBand="0" w:firstRowFirstColumn="0" w:firstRowLastColumn="0" w:lastRowFirstColumn="0" w:lastRowLastColumn="0"/>
+            </w:pPr>
+            <w:r>
+              <w:t>1/8</w:t>
+            </w:r>
+          </w:p>
+        </w:tc>
+        <w:tc>
+          <w:tcPr>
+            <w:tcW w:w="782" w:type="dxa"/>
+          </w:tcPr>
+          <w:p>
+            <w:pPr>
+              <w:jc w:val="center"/>
+              <w:cnfStyle w:val="000000100000" w:firstRow="0" w:lastRow="0" w:firstColumn="0" w:lastColumn="0" w:oddVBand="0" w:evenVBand="0" w:oddHBand="1" w:evenHBand="0" w:firstRowFirstColumn="0" w:firstRowLastColumn="0" w:lastRowFirstColumn="0" w:lastRowLastColumn="0"/>
+            </w:pPr>
+            <w:r>
+              <w:t>1/8</w:t>
+            </w:r>
+          </w:p>
+        </w:tc>
+        <w:tc>
+          <w:tcPr>
+            <w:tcW w:w="782" w:type="dxa"/>
+          </w:tcPr>
+          <w:p>
+            <w:pPr>
+              <w:jc w:val="center"/>
+              <w:cnfStyle w:val="000000100000" w:firstRow="0" w:lastRow="0" w:firstColumn="0" w:lastColumn="0" w:oddVBand="0" w:evenVBand="0" w:oddHBand="1" w:evenHBand="0" w:firstRowFirstColumn="0" w:firstRowLastColumn="0" w:lastRowFirstColumn="0" w:lastRowLastColumn="0"/>
+            </w:pPr>
+            <w:r>
+              <w:t>1/8</w:t>
+            </w:r>
+          </w:p>
+        </w:tc>
+        <w:tc>
+          <w:tcPr>
+            <w:tcW w:w="782" w:type="dxa"/>
+          </w:tcPr>
+          <w:p>
+            <w:pPr>
+              <w:jc w:val="center"/>
+              <w:cnfStyle w:val="000000100000" w:firstRow="0" w:lastRow="0" w:firstColumn="0" w:lastColumn="0" w:oddVBand="0" w:evenVBand="0" w:oddHBand="1" w:evenHBand="0" w:firstRowFirstColumn="0" w:firstRowLastColumn="0" w:lastRowFirstColumn="0" w:lastRowLastColumn="0"/>
+            </w:pPr>
+            <w:r>
+              <w:t>1/8</w:t>
+            </w:r>
+          </w:p>
+        </w:tc>
+        <w:tc>
+          <w:tcPr>
+            <w:tcW w:w="751" w:type="dxa"/>
+          </w:tcPr>
+          <w:p>
+            <w:pPr>
+              <w:jc w:val="center"/>
+              <w:cnfStyle w:val="000000100000" w:firstRow="0" w:lastRow="0" w:firstColumn="0" w:lastColumn="0" w:oddVBand="0" w:evenVBand="0" w:oddHBand="1" w:evenHBand="0" w:firstRowFirstColumn="0" w:firstRowLastColumn="0" w:lastRowFirstColumn="0" w:lastRowLastColumn="0"/>
+            </w:pPr>
+            <w:r>
+              <w:t>1/8</w:t>
+            </w:r>
+          </w:p>
+        </w:tc>
+        <w:tc>
+          <w:tcPr>
+            <w:tcW w:w="751" w:type="dxa"/>
+          </w:tcPr>
+          <w:p>
+            <w:pPr>
+              <w:jc w:val="center"/>
+              <w:cnfStyle w:val="000000100000" w:firstRow="0" w:lastRow="0" w:firstColumn="0" w:lastColumn="0" w:oddVBand="0" w:evenVBand="0" w:oddHBand="1" w:evenHBand="0" w:firstRowFirstColumn="0" w:firstRowLastColumn="0" w:lastRowFirstColumn="0" w:lastRowLastColumn="0"/>
+            </w:pPr>
+            <w:r>
+              <w:t>0</w:t>
+            </w:r>
+          </w:p>
+        </w:tc>
+      </w:tr>
+      <w:tr>
+        <w:tc>
+          <w:tcPr>
+            <w:cnfStyle w:val="001000000000" w:firstRow="0" w:lastRow="0" w:firstColumn="1" w:lastColumn="0" w:oddVBand="0" w:evenVBand="0" w:oddHBand="0" w:evenHBand="0" w:firstRowFirstColumn="0" w:firstRowLastColumn="0" w:lastRowFirstColumn="0" w:lastRowLastColumn="0"/>
+            <w:tcW w:w="812" w:type="dxa"/>
+          </w:tcPr>
+          <w:p>
+            <w:pPr>
+              <w:jc w:val="center"/>
+            </w:pPr>
+            <w:r>
+              <w:t>7</w:t>
+            </w:r>
+          </w:p>
+        </w:tc>
+        <w:tc>
+          <w:tcPr>
+            <w:tcW w:w="781" w:type="dxa"/>
+          </w:tcPr>
+          <w:p>
+            <w:pPr>
+              <w:jc w:val="center"/>
+              <w:cnfStyle w:val="000000000000" w:firstRow="0" w:lastRow="0" w:firstColumn="0" w:lastColumn="0" w:oddVBand="0" w:evenVBand="0" w:oddHBand="0" w:evenHBand="0" w:firstRowFirstColumn="0" w:firstRowLastColumn="0" w:lastRowFirstColumn="0" w:lastRowLastColumn="0"/>
+            </w:pPr>
+            <w:r>
+              <w:t>0</w:t>
+            </w:r>
+          </w:p>
+        </w:tc>
+        <w:tc>
+          <w:tcPr>
+            <w:tcW w:w="781" w:type="dxa"/>
+          </w:tcPr>
+          <w:p>
+            <w:pPr>
+              <w:jc w:val="center"/>
+              <w:cnfStyle w:val="000000000000" w:firstRow="0" w:lastRow="0" w:firstColumn="0" w:lastColumn="0" w:oddVBand="0" w:evenVBand="0" w:oddHBand="0" w:evenHBand="0" w:firstRowFirstColumn="0" w:firstRowLastColumn="0" w:lastRowFirstColumn="0" w:lastRowLastColumn="0"/>
+            </w:pPr>
+            <w:r>
+              <w:t>0</w:t>
+            </w:r>
+          </w:p>
+        </w:tc>
+        <w:tc>
+          <w:tcPr>
+            <w:tcW w:w="782" w:type="dxa"/>
+          </w:tcPr>
+          <w:p>
+            <w:pPr>
+              <w:jc w:val="center"/>
+              <w:cnfStyle w:val="000000000000" w:firstRow="0" w:lastRow="0" w:firstColumn="0" w:lastColumn="0" w:oddVBand="0" w:evenVBand="0" w:oddHBand="0" w:evenHBand="0" w:firstRowFirstColumn="0" w:firstRowLastColumn="0" w:lastRowFirstColumn="0" w:lastRowLastColumn="0"/>
+            </w:pPr>
+            <w:r>
+              <w:t>0</w:t>
+            </w:r>
+          </w:p>
+        </w:tc>
+        <w:tc>
+          <w:tcPr>
+            <w:tcW w:w="782" w:type="dxa"/>
+          </w:tcPr>
+          <w:p>
+            <w:pPr>
+              <w:jc w:val="center"/>
+              <w:cnfStyle w:val="000000000000" w:firstRow="0" w:lastRow="0" w:firstColumn="0" w:lastColumn="0" w:oddVBand="0" w:evenVBand="0" w:oddHBand="0" w:evenHBand="0" w:firstRowFirstColumn="0" w:firstRowLastColumn="0" w:lastRowFirstColumn="0" w:lastRowLastColumn="0"/>
+            </w:pPr>
+            <w:r>
+              <w:t>1/8</w:t>
+            </w:r>
+          </w:p>
+        </w:tc>
+        <w:tc>
+          <w:tcPr>
+            <w:tcW w:w="782" w:type="dxa"/>
+          </w:tcPr>
+          <w:p>
+            <w:pPr>
+              <w:jc w:val="center"/>
+              <w:cnfStyle w:val="000000000000" w:firstRow="0" w:lastRow="0" w:firstColumn="0" w:lastColumn="0" w:oddVBand="0" w:evenVBand="0" w:oddHBand="0" w:evenHBand="0" w:firstRowFirstColumn="0" w:firstRowLastColumn="0" w:lastRowFirstColumn="0" w:lastRowLastColumn="0"/>
+            </w:pPr>
+            <w:r>
+              <w:t>1/8</w:t>
+            </w:r>
+          </w:p>
+        </w:tc>
+        <w:tc>
+          <w:tcPr>
+            <w:tcW w:w="782" w:type="dxa"/>
+          </w:tcPr>
+          <w:p>
+            <w:pPr>
+              <w:jc w:val="center"/>
+              <w:cnfStyle w:val="000000000000" w:firstRow="0" w:lastRow="0" w:firstColumn="0" w:lastColumn="0" w:oddVBand="0" w:evenVBand="0" w:oddHBand="0" w:evenHBand="0" w:firstRowFirstColumn="0" w:firstRowLastColumn="0" w:lastRowFirstColumn="0" w:lastRowLastColumn="0"/>
+            </w:pPr>
+            <w:r>
+              <w:t>1/8</w:t>
+            </w:r>
+          </w:p>
+        </w:tc>
+        <w:tc>
+          <w:tcPr>
+            <w:tcW w:w="782" w:type="dxa"/>
+          </w:tcPr>
+          <w:p>
+            <w:pPr>
+              <w:jc w:val="center"/>
+              <w:cnfStyle w:val="000000000000" w:firstRow="0" w:lastRow="0" w:firstColumn="0" w:lastColumn="0" w:oddVBand="0" w:evenVBand="0" w:oddHBand="0" w:evenHBand="0" w:firstRowFirstColumn="0" w:firstRowLastColumn="0" w:lastRowFirstColumn="0" w:lastRowLastColumn="0"/>
+            </w:pPr>
+            <w:r>
+              <w:t>1/8</w:t>
+            </w:r>
+          </w:p>
+        </w:tc>
+        <w:tc>
+          <w:tcPr>
+            <w:tcW w:w="782" w:type="dxa"/>
+          </w:tcPr>
+          <w:p>
+            <w:pPr>
+              <w:jc w:val="center"/>
+              <w:cnfStyle w:val="000000000000" w:firstRow="0" w:lastRow="0" w:firstColumn="0" w:lastColumn="0" w:oddVBand="0" w:evenVBand="0" w:oddHBand="0" w:evenHBand="0" w:firstRowFirstColumn="0" w:firstRowLastColumn="0" w:lastRowFirstColumn="0" w:lastRowLastColumn="0"/>
+            </w:pPr>
+            <w:r>
+              <w:t>1/8</w:t>
+            </w:r>
+          </w:p>
+        </w:tc>
+        <w:tc>
+          <w:tcPr>
+            <w:tcW w:w="782" w:type="dxa"/>
+          </w:tcPr>
+          <w:p>
+            <w:pPr>
+              <w:jc w:val="center"/>
+              <w:cnfStyle w:val="000000000000" w:firstRow="0" w:lastRow="0" w:firstColumn="0" w:lastColumn="0" w:oddVBand="0" w:evenVBand="0" w:oddHBand="0" w:evenHBand="0" w:firstRowFirstColumn="0" w:firstRowLastColumn="0" w:lastRowFirstColumn="0" w:lastRowLastColumn="0"/>
+            </w:pPr>
+            <w:r>
+              <w:t>1/8</w:t>
+            </w:r>
+          </w:p>
+        </w:tc>
+        <w:tc>
+          <w:tcPr>
+            <w:tcW w:w="751" w:type="dxa"/>
+          </w:tcPr>
+          <w:p>
+            <w:pPr>
+              <w:jc w:val="center"/>
+              <w:cnfStyle w:val="000000000000" w:firstRow="0" w:lastRow="0" w:firstColumn="0" w:lastColumn="0" w:oddVBand="0" w:evenVBand="0" w:oddHBand="0" w:evenHBand="0" w:firstRowFirstColumn="0" w:firstRowLastColumn="0" w:lastRowFirstColumn="0" w:lastRowLastColumn="0"/>
+            </w:pPr>
+            <w:r>
+              <w:t>1/8</w:t>
+            </w:r>
+          </w:p>
+        </w:tc>
+        <w:tc>
+          <w:tcPr>
+            <w:tcW w:w="751" w:type="dxa"/>
+          </w:tcPr>
+          <w:p>
+            <w:pPr>
+              <w:jc w:val="center"/>
+              <w:cnfStyle w:val="000000000000" w:firstRow="0" w:lastRow="0" w:firstColumn="0" w:lastColumn="0" w:oddVBand="0" w:evenVBand="0" w:oddHBand="0" w:evenHBand="0" w:firstRowFirstColumn="0" w:firstRowLastColumn="0" w:lastRowFirstColumn="0" w:lastRowLastColumn="0"/>
+            </w:pPr>
+            <w:r>
+              <w:t>1/8</w:t>
+            </w:r>
+          </w:p>
+        </w:tc>
+      </w:tr>
+      <w:tr>
+        <w:trPr>
+          <w:cnfStyle w:val="000000100000" w:firstRow="0" w:lastRow="0" w:firstColumn="0" w:lastColumn="0" w:oddVBand="0" w:evenVBand="0" w:oddHBand="1" w:evenHBand="0" w:firstRowFirstColumn="0" w:firstRowLastColumn="0" w:lastRowFirstColumn="0" w:lastRowLastColumn="0"/>
+        </w:trPr>
+        <w:tc>
+          <w:tcPr>
+            <w:cnfStyle w:val="001000000000" w:firstRow="0" w:lastRow="0" w:firstColumn="1" w:lastColumn="0" w:oddVBand="0" w:evenVBand="0" w:oddHBand="0" w:evenHBand="0" w:firstRowFirstColumn="0" w:firstRowLastColumn="0" w:lastRowFirstColumn="0" w:lastRowLastColumn="0"/>
+            <w:tcW w:w="812" w:type="dxa"/>
+          </w:tcPr>
+          <w:p>
+            <w:pPr>
+              <w:jc w:val="center"/>
+            </w:pPr>
+            <w:r>
+              <w:t>8</w:t>
+            </w:r>
+          </w:p>
+        </w:tc>
+        <w:tc>
+          <w:tcPr>
+            <w:tcW w:w="781" w:type="dxa"/>
+          </w:tcPr>
+          <w:p>
+            <w:pPr>
+              <w:jc w:val="center"/>
+              <w:cnfStyle w:val="000000100000" w:firstRow="0" w:lastRow="0" w:firstColumn="0" w:lastColumn="0" w:oddVBand="0" w:evenVBand="0" w:oddHBand="1" w:evenHBand="0" w:firstRowFirstColumn="0" w:firstRowLastColumn="0" w:lastRowFirstColumn="0" w:lastRowLastColumn="0"/>
+            </w:pPr>
+            <w:r>
+              <w:t>0</w:t>
+            </w:r>
+          </w:p>
+        </w:tc>
+        <w:tc>
+          <w:tcPr>
+            <w:tcW w:w="781" w:type="dxa"/>
+          </w:tcPr>
+          <w:p>
+            <w:pPr>
+              <w:jc w:val="center"/>
+              <w:cnfStyle w:val="000000100000" w:firstRow="0" w:lastRow="0" w:firstColumn="0" w:lastColumn="0" w:oddVBand="0" w:evenVBand="0" w:oddHBand="1" w:evenHBand="0" w:firstRowFirstColumn="0" w:firstRowLastColumn="0" w:lastRowFirstColumn="0" w:lastRowLastColumn="0"/>
+            </w:pPr>
+            <w:r>
+              <w:t>0</w:t>
+            </w:r>
+          </w:p>
+        </w:tc>
+        <w:tc>
+          <w:tcPr>
+            <w:tcW w:w="782" w:type="dxa"/>
+          </w:tcPr>
+          <w:p>
+            <w:pPr>
+              <w:jc w:val="center"/>
+              <w:cnfStyle w:val="000000100000" w:firstRow="0" w:lastRow="0" w:firstColumn="0" w:lastColumn="0" w:oddVBand="0" w:evenVBand="0" w:oddHBand="1" w:evenHBand="0" w:firstRowFirstColumn="0" w:firstRowLastColumn="0" w:lastRowFirstColumn="0" w:lastRowLastColumn="0"/>
+            </w:pPr>
+            <w:r>
+              <w:t>0</w:t>
+            </w:r>
+          </w:p>
+        </w:tc>
+        <w:tc>
+          <w:tcPr>
+            <w:tcW w:w="782" w:type="dxa"/>
+          </w:tcPr>
+          <w:p>
+            <w:pPr>
+              <w:jc w:val="center"/>
+              <w:cnfStyle w:val="000000100000" w:firstRow="0" w:lastRow="0" w:firstColumn="0" w:lastColumn="0" w:oddVBand="0" w:evenVBand="0" w:oddHBand="1" w:evenHBand="0" w:firstRowFirstColumn="0" w:firstRowLastColumn="0" w:lastRowFirstColumn="0" w:lastRowLastColumn="0"/>
+            </w:pPr>
+            <w:r>
+              <w:t>0</w:t>
+            </w:r>
+          </w:p>
+        </w:tc>
+        <w:tc>
+          <w:tcPr>
+            <w:tcW w:w="782" w:type="dxa"/>
+          </w:tcPr>
+          <w:p>
+            <w:pPr>
+              <w:jc w:val="center"/>
+              <w:cnfStyle w:val="000000100000" w:firstRow="0" w:lastRow="0" w:firstColumn="0" w:lastColumn="0" w:oddVBand="0" w:evenVBand="0" w:oddHBand="1" w:evenHBand="0" w:firstRowFirstColumn="0" w:firstRowLastColumn="0" w:lastRowFirstColumn="0" w:lastRowLastColumn="0"/>
+            </w:pPr>
+            <w:r>
+              <w:t>1/8</w:t>
+            </w:r>
+          </w:p>
+        </w:tc>
+        <w:tc>
+          <w:tcPr>
+            <w:tcW w:w="782" w:type="dxa"/>
+          </w:tcPr>
+          <w:p>
+            <w:pPr>
+              <w:jc w:val="center"/>
+              <w:cnfStyle w:val="000000100000" w:firstRow="0" w:lastRow="0" w:firstColumn="0" w:lastColumn="0" w:oddVBand="0" w:evenVBand="0" w:oddHBand="1" w:evenHBand="0" w:firstRowFirstColumn="0" w:firstRowLastColumn="0" w:lastRowFirstColumn="0" w:lastRowLastColumn="0"/>
+            </w:pPr>
+            <w:r>
+              <w:t>1/8</w:t>
+            </w:r>
+          </w:p>
+        </w:tc>
+        <w:tc>
+          <w:tcPr>
+            <w:tcW w:w="782" w:type="dxa"/>
+          </w:tcPr>
+          <w:p>
+            <w:pPr>
+              <w:jc w:val="center"/>
+              <w:cnfStyle w:val="000000100000" w:firstRow="0" w:lastRow="0" w:firstColumn="0" w:lastColumn="0" w:oddVBand="0" w:evenVBand="0" w:oddHBand="1" w:evenHBand="0" w:firstRowFirstColumn="0" w:firstRowLastColumn="0" w:lastRowFirstColumn="0" w:lastRowLastColumn="0"/>
+            </w:pPr>
+            <w:r>
+              <w:t>1/8</w:t>
+            </w:r>
+          </w:p>
+        </w:tc>
+        <w:tc>
+          <w:tcPr>
+            <w:tcW w:w="782" w:type="dxa"/>
+          </w:tcPr>
+          <w:p>
+            <w:pPr>
+              <w:jc w:val="center"/>
+              <w:cnfStyle w:val="000000100000" w:firstRow="0" w:lastRow="0" w:firstColumn="0" w:lastColumn="0" w:oddVBand="0" w:evenVBand="0" w:oddHBand="1" w:evenHBand="0" w:firstRowFirstColumn="0" w:firstRowLastColumn="0" w:lastRowFirstColumn="0" w:lastRowLastColumn="0"/>
+            </w:pPr>
+            <w:r>
+              <w:t>1/8</w:t>
+            </w:r>
+          </w:p>
+        </w:tc>
+        <w:tc>
+          <w:tcPr>
+            <w:tcW w:w="782" w:type="dxa"/>
+          </w:tcPr>
+          <w:p>
+            <w:pPr>
+              <w:jc w:val="center"/>
+              <w:cnfStyle w:val="000000100000" w:firstRow="0" w:lastRow="0" w:firstColumn="0" w:lastColumn="0" w:oddVBand="0" w:evenVBand="0" w:oddHBand="1" w:evenHBand="0" w:firstRowFirstColumn="0" w:firstRowLastColumn="0" w:lastRowFirstColumn="0" w:lastRowLastColumn="0"/>
+            </w:pPr>
+            <w:r>
+              <w:t>1/8</w:t>
+            </w:r>
+          </w:p>
+        </w:tc>
+        <w:tc>
+          <w:tcPr>
+            <w:tcW w:w="751" w:type="dxa"/>
+          </w:tcPr>
+          <w:p>
+            <w:pPr>
+              <w:jc w:val="center"/>
+              <w:cnfStyle w:val="000000100000" w:firstRow="0" w:lastRow="0" w:firstColumn="0" w:lastColumn="0" w:oddVBand="0" w:evenVBand="0" w:oddHBand="1" w:evenHBand="0" w:firstRowFirstColumn="0" w:firstRowLastColumn="0" w:lastRowFirstColumn="0" w:lastRowLastColumn="0"/>
+            </w:pPr>
+            <w:r>
+              <w:t>1/8</w:t>
+            </w:r>
+          </w:p>
+        </w:tc>
+        <w:tc>
+          <w:tcPr>
+            <w:tcW w:w="751" w:type="dxa"/>
+          </w:tcPr>
+          <w:p>
+            <w:pPr>
+              <w:jc w:val="center"/>
+              <w:cnfStyle w:val="000000100000" w:firstRow="0" w:lastRow="0" w:firstColumn="0" w:lastColumn="0" w:oddVBand="0" w:evenVBand="0" w:oddHBand="1" w:evenHBand="0" w:firstRowFirstColumn="0" w:firstRowLastColumn="0" w:lastRowFirstColumn="0" w:lastRowLastColumn="0"/>
+            </w:pPr>
+            <w:r>
+              <w:t>2/8</w:t>
+            </w:r>
+          </w:p>
+        </w:tc>
+      </w:tr>
+      <w:tr>
+        <w:tc>
+          <w:tcPr>
+            <w:cnfStyle w:val="001000000000" w:firstRow="0" w:lastRow="0" w:firstColumn="1" w:lastColumn="0" w:oddVBand="0" w:evenVBand="0" w:oddHBand="0" w:evenHBand="0" w:firstRowFirstColumn="0" w:firstRowLastColumn="0" w:lastRowFirstColumn="0" w:lastRowLastColumn="0"/>
+            <w:tcW w:w="812" w:type="dxa"/>
+          </w:tcPr>
+          <w:p>
+            <w:pPr>
+              <w:jc w:val="center"/>
+            </w:pPr>
+            <w:r>
+              <w:t>9</w:t>
+            </w:r>
+          </w:p>
+        </w:tc>
+        <w:tc>
+          <w:tcPr>
+            <w:tcW w:w="781" w:type="dxa"/>
+          </w:tcPr>
+          <w:p>
+            <w:pPr>
+              <w:jc w:val="center"/>
+              <w:cnfStyle w:val="000000000000" w:firstRow="0" w:lastRow="0" w:firstColumn="0" w:lastColumn="0" w:oddVBand="0" w:evenVBand="0" w:oddHBand="0" w:evenHBand="0" w:firstRowFirstColumn="0" w:firstRowLastColumn="0" w:lastRowFirstColumn="0" w:lastRowLastColumn="0"/>
+            </w:pPr>
+            <w:r>
+              <w:t>0</w:t>
+            </w:r>
+          </w:p>
+        </w:tc>
+        <w:tc>
+          <w:tcPr>
+            <w:tcW w:w="781" w:type="dxa"/>
+          </w:tcPr>
+          <w:p>
+            <w:pPr>
+              <w:jc w:val="center"/>
+              <w:cnfStyle w:val="000000000000" w:firstRow="0" w:lastRow="0" w:firstColumn="0" w:lastColumn="0" w:oddVBand="0" w:evenVBand="0" w:oddHBand="0" w:evenHBand="0" w:firstRowFirstColumn="0" w:firstRowLastColumn="0" w:lastRowFirstColumn="0" w:lastRowLastColumn="0"/>
+            </w:pPr>
+            <w:r>
+              <w:t>0</w:t>
+            </w:r>
+          </w:p>
+        </w:tc>
+        <w:tc>
+          <w:tcPr>
+            <w:tcW w:w="782" w:type="dxa"/>
+          </w:tcPr>
+          <w:p>
+            <w:pPr>
+              <w:jc w:val="center"/>
+              <w:cnfStyle w:val="000000000000" w:firstRow="0" w:lastRow="0" w:firstColumn="0" w:lastColumn="0" w:oddVBand="0" w:evenVBand="0" w:oddHBand="0" w:evenHBand="0" w:firstRowFirstColumn="0" w:firstRowLastColumn="0" w:lastRowFirstColumn="0" w:lastRowLastColumn="0"/>
+            </w:pPr>
+            <w:r>
+              <w:t>0</w:t>
+            </w:r>
+          </w:p>
+        </w:tc>
+        <w:tc>
+          <w:tcPr>
+            <w:tcW w:w="782" w:type="dxa"/>
+          </w:tcPr>
+          <w:p>
+            <w:pPr>
+              <w:jc w:val="center"/>
+              <w:cnfStyle w:val="000000000000" w:firstRow="0" w:lastRow="0" w:firstColumn="0" w:lastColumn="0" w:oddVBand="0" w:evenVBand="0" w:oddHBand="0" w:evenHBand="0" w:firstRowFirstColumn="0" w:firstRowLastColumn="0" w:lastRowFirstColumn="0" w:lastRowLastColumn="0"/>
+            </w:pPr>
+            <w:r>
+              <w:t>0</w:t>
+            </w:r>
+          </w:p>
+        </w:tc>
+        <w:tc>
+          <w:tcPr>
+            <w:tcW w:w="782" w:type="dxa"/>
+          </w:tcPr>
+          <w:p>
+            <w:pPr>
+              <w:jc w:val="center"/>
+              <w:cnfStyle w:val="000000000000" w:firstRow="0" w:lastRow="0" w:firstColumn="0" w:lastColumn="0" w:oddVBand="0" w:evenVBand="0" w:oddHBand="0" w:evenHBand="0" w:firstRowFirstColumn="0" w:firstRowLastColumn="0" w:lastRowFirstColumn="0" w:lastRowLastColumn="0"/>
+            </w:pPr>
+            <w:r>
+              <w:t>0</w:t>
+            </w:r>
+          </w:p>
+        </w:tc>
+        <w:tc>
+          <w:tcPr>
+            <w:tcW w:w="782" w:type="dxa"/>
+          </w:tcPr>
+          <w:p>
+            <w:pPr>
+              <w:jc w:val="center"/>
+              <w:cnfStyle w:val="000000000000" w:firstRow="0" w:lastRow="0" w:firstColumn="0" w:lastColumn="0" w:oddVBand="0" w:evenVBand="0" w:oddHBand="0" w:evenHBand="0" w:firstRowFirstColumn="0" w:firstRowLastColumn="0" w:lastRowFirstColumn="0" w:lastRowLastColumn="0"/>
+            </w:pPr>
+            <w:r>
+              <w:t>1/8</w:t>
+            </w:r>
+          </w:p>
+        </w:tc>
+        <w:tc>
+          <w:tcPr>
+            <w:tcW w:w="782" w:type="dxa"/>
+          </w:tcPr>
+          <w:p>
+            <w:pPr>
+              <w:jc w:val="center"/>
+              <w:cnfStyle w:val="000000000000" w:firstRow="0" w:lastRow="0" w:firstColumn="0" w:lastColumn="0" w:oddVBand="0" w:evenVBand="0" w:oddHBand="0" w:evenHBand="0" w:firstRowFirstColumn="0" w:firstRowLastColumn="0" w:lastRowFirstColumn="0" w:lastRowLastColumn="0"/>
+            </w:pPr>
+            <w:r>
+              <w:t>1/8</w:t>
+            </w:r>
+          </w:p>
+        </w:tc>
+        <w:tc>
+          <w:tcPr>
+            <w:tcW w:w="782" w:type="dxa"/>
+          </w:tcPr>
+          <w:p>
+            <w:pPr>
+              <w:jc w:val="center"/>
+              <w:cnfStyle w:val="000000000000" w:firstRow="0" w:lastRow="0" w:firstColumn="0" w:lastColumn="0" w:oddVBand="0" w:evenVBand="0" w:oddHBand="0" w:evenHBand="0" w:firstRowFirstColumn="0" w:firstRowLastColumn="0" w:lastRowFirstColumn="0" w:lastRowLastColumn="0"/>
+            </w:pPr>
+            <w:r>
+              <w:t>1/8</w:t>
+            </w:r>
+          </w:p>
+        </w:tc>
+        <w:tc>
+          <w:tcPr>
+            <w:tcW w:w="782" w:type="dxa"/>
+          </w:tcPr>
+          <w:p>
+            <w:pPr>
+              <w:jc w:val="center"/>
+              <w:cnfStyle w:val="000000000000" w:firstRow="0" w:lastRow="0" w:firstColumn="0" w:lastColumn="0" w:oddVBand="0" w:evenVBand="0" w:oddHBand="0" w:evenHBand="0" w:firstRowFirstColumn="0" w:firstRowLastColumn="0" w:lastRowFirstColumn="0" w:lastRowLastColumn="0"/>
+            </w:pPr>
+            <w:r>
+              <w:t>1/8</w:t>
+            </w:r>
+          </w:p>
+        </w:tc>
+        <w:tc>
+          <w:tcPr>
+            <w:tcW w:w="751" w:type="dxa"/>
+          </w:tcPr>
+          <w:p>
+            <w:pPr>
+              <w:jc w:val="center"/>
+              <w:cnfStyle w:val="000000000000" w:firstRow="0" w:lastRow="0" w:firstColumn="0" w:lastColumn="0" w:oddVBand="0" w:evenVBand="0" w:oddHBand="0" w:evenHBand="0" w:firstRowFirstColumn="0" w:firstRowLastColumn="0" w:lastRowFirstColumn="0" w:lastRowLastColumn="0"/>
+            </w:pPr>
+            <w:r>
+              <w:t>1/8</w:t>
+            </w:r>
+          </w:p>
+        </w:tc>
+        <w:tc>
+          <w:tcPr>
+            <w:tcW w:w="751" w:type="dxa"/>
+          </w:tcPr>
+          <w:p>
+            <w:pPr>
+              <w:jc w:val="center"/>
+              <w:cnfStyle w:val="000000000000" w:firstRow="0" w:lastRow="0" w:firstColumn="0" w:lastColumn="0" w:oddVBand="0" w:evenVBand="0" w:oddHBand="0" w:evenHBand="0" w:firstRowFirstColumn="0" w:firstRowLastColumn="0" w:lastRowFirstColumn="0" w:lastRowLastColumn="0"/>
+            </w:pPr>
+            <w:r>
+              <w:t>3/8</w:t>
+            </w:r>
+          </w:p>
+        </w:tc>
+      </w:tr>
+      <w:tr>
+        <w:trPr>
+          <w:cnfStyle w:val="000000100000" w:firstRow="0" w:lastRow="0" w:firstColumn="0" w:lastColumn="0" w:oddVBand="0" w:evenVBand="0" w:oddHBand="1" w:evenHBand="0" w:firstRowFirstColumn="0" w:firstRowLastColumn="0" w:lastRowFirstColumn="0" w:lastRowLastColumn="0"/>
+        </w:trPr>
+        <w:tc>
+          <w:tcPr>
+            <w:cnfStyle w:val="001000000000" w:firstRow="0" w:lastRow="0" w:firstColumn="1" w:lastColumn="0" w:oddVBand="0" w:evenVBand="0" w:oddHBand="0" w:evenHBand="0" w:firstRowFirstColumn="0" w:firstRowLastColumn="0" w:lastRowFirstColumn="0" w:lastRowLastColumn="0"/>
+            <w:tcW w:w="812" w:type="dxa"/>
+          </w:tcPr>
+          <w:p>
+            <w:pPr>
+              <w:jc w:val="center"/>
+            </w:pPr>
+            <w:r>
+              <w:t>10</w:t>
+            </w:r>
+          </w:p>
+        </w:tc>
+        <w:tc>
+          <w:tcPr>
+            <w:tcW w:w="781" w:type="dxa"/>
+          </w:tcPr>
+          <w:p>
+            <w:pPr>
+              <w:jc w:val="center"/>
+              <w:cnfStyle w:val="000000100000" w:firstRow="0" w:lastRow="0" w:firstColumn="0" w:lastColumn="0" w:oddVBand="0" w:evenVBand="0" w:oddHBand="1" w:evenHBand="0" w:firstRowFirstColumn="0" w:firstRowLastColumn="0" w:lastRowFirstColumn="0" w:lastRowLastColumn="0"/>
+            </w:pPr>
+            <w:r>
+              <w:t>0</w:t>
+            </w:r>
+          </w:p>
+        </w:tc>
+        <w:tc>
+          <w:tcPr>
+            <w:tcW w:w="781" w:type="dxa"/>
+          </w:tcPr>
+          <w:p>
+            <w:pPr>
+              <w:jc w:val="center"/>
+              <w:cnfStyle w:val="000000100000" w:firstRow="0" w:lastRow="0" w:firstColumn="0" w:lastColumn="0" w:oddVBand="0" w:evenVBand="0" w:oddHBand="1" w:evenHBand="0" w:firstRowFirstColumn="0" w:firstRowLastColumn="0" w:lastRowFirstColumn="0" w:lastRowLastColumn="0"/>
+            </w:pPr>
+            <w:r>
+              <w:t>0</w:t>
+            </w:r>
+          </w:p>
+        </w:tc>
+        <w:tc>
+          <w:tcPr>
+            <w:tcW w:w="782" w:type="dxa"/>
+          </w:tcPr>
+          <w:p>
+            <w:pPr>
+              <w:jc w:val="center"/>
+              <w:cnfStyle w:val="000000100000" w:firstRow="0" w:lastRow="0" w:firstColumn="0" w:lastColumn="0" w:oddVBand="0" w:evenVBand="0" w:oddHBand="1" w:evenHBand="0" w:firstRowFirstColumn="0" w:firstRowLastColumn="0" w:lastRowFirstColumn="0" w:lastRowLastColumn="0"/>
+            </w:pPr>
+            <w:r>
+              <w:t>0</w:t>
+            </w:r>
+          </w:p>
+        </w:tc>
+        <w:tc>
+          <w:tcPr>
+            <w:tcW w:w="782" w:type="dxa"/>
+          </w:tcPr>
+          <w:p>
+            <w:pPr>
+              <w:jc w:val="center"/>
+              <w:cnfStyle w:val="000000100000" w:firstRow="0" w:lastRow="0" w:firstColumn="0" w:lastColumn="0" w:oddVBand="0" w:evenVBand="0" w:oddHBand="1" w:evenHBand="0" w:firstRowFirstColumn="0" w:firstRowLastColumn="0" w:lastRowFirstColumn="0" w:lastRowLastColumn="0"/>
+            </w:pPr>
+            <w:r>
+              <w:t>0</w:t>
+            </w:r>
+          </w:p>
+        </w:tc>
+        <w:tc>
+          <w:tcPr>
+            <w:tcW w:w="782" w:type="dxa"/>
+          </w:tcPr>
+          <w:p>
+            <w:pPr>
+              <w:jc w:val="center"/>
+              <w:cnfStyle w:val="000000100000" w:firstRow="0" w:lastRow="0" w:firstColumn="0" w:lastColumn="0" w:oddVBand="0" w:evenVBand="0" w:oddHBand="1" w:evenHBand="0" w:firstRowFirstColumn="0" w:firstRowLastColumn="0" w:lastRowFirstColumn="0" w:lastRowLastColumn="0"/>
+            </w:pPr>
+            <w:r>
+              <w:t>0</w:t>
+            </w:r>
+          </w:p>
+        </w:tc>
+        <w:tc>
+          <w:tcPr>
+            <w:tcW w:w="782" w:type="dxa"/>
+          </w:tcPr>
+          <w:p>
+            <w:pPr>
+              <w:jc w:val="center"/>
+              <w:cnfStyle w:val="000000100000" w:firstRow="0" w:lastRow="0" w:firstColumn="0" w:lastColumn="0" w:oddVBand="0" w:evenVBand="0" w:oddHBand="1" w:evenHBand="0" w:firstRowFirstColumn="0" w:firstRowLastColumn="0" w:lastRowFirstColumn="0" w:lastRowLastColumn="0"/>
+            </w:pPr>
+          </w:p>
+        </w:tc>
+        <w:tc>
+          <w:tcPr>
+            <w:tcW w:w="782" w:type="dxa"/>
+          </w:tcPr>
+          <w:p>
+            <w:pPr>
+              <w:jc w:val="center"/>
+              <w:cnfStyle w:val="000000100000" w:firstRow="0" w:lastRow="0" w:firstColumn="0" w:lastColumn="0" w:oddVBand="0" w:evenVBand="0" w:oddHBand="1" w:evenHBand="0" w:firstRowFirstColumn="0" w:firstRowLastColumn="0" w:lastRowFirstColumn="0" w:lastRowLastColumn="0"/>
+            </w:pPr>
+            <w:r>
+              <w:t>1/8</w:t>
+            </w:r>
+          </w:p>
+        </w:tc>
+        <w:tc>
+          <w:tcPr>
+            <w:tcW w:w="782" w:type="dxa"/>
+          </w:tcPr>
+          <w:p>
+            <w:pPr>
+              <w:jc w:val="center"/>
+              <w:cnfStyle w:val="000000100000" w:firstRow="0" w:lastRow="0" w:firstColumn="0" w:lastColumn="0" w:oddVBand="0" w:evenVBand="0" w:oddHBand="1" w:evenHBand="0" w:firstRowFirstColumn="0" w:firstRowLastColumn="0" w:lastRowFirstColumn="0" w:lastRowLastColumn="0"/>
+            </w:pPr>
+            <w:r>
+              <w:t>1/8</w:t>
+            </w:r>
+          </w:p>
+        </w:tc>
+        <w:tc>
+          <w:tcPr>
+            <w:tcW w:w="782" w:type="dxa"/>
+          </w:tcPr>
+          <w:p>
+            <w:pPr>
+              <w:jc w:val="center"/>
+              <w:cnfStyle w:val="000000100000" w:firstRow="0" w:lastRow="0" w:firstColumn="0" w:lastColumn="0" w:oddVBand="0" w:evenVBand="0" w:oddHBand="1" w:evenHBand="0" w:firstRowFirstColumn="0" w:firstRowLastColumn="0" w:lastRowFirstColumn="0" w:lastRowLastColumn="0"/>
+            </w:pPr>
+            <w:r>
+              <w:t>1/8</w:t>
+            </w:r>
+          </w:p>
+        </w:tc>
+        <w:tc>
+          <w:tcPr>
+            <w:tcW w:w="751" w:type="dxa"/>
+          </w:tcPr>
+          <w:p>
+            <w:pPr>
+              <w:jc w:val="center"/>
+              <w:cnfStyle w:val="000000100000" w:firstRow="0" w:lastRow="0" w:firstColumn="0" w:lastColumn="0" w:oddVBand="0" w:evenVBand="0" w:oddHBand="1" w:evenHBand="0" w:firstRowFirstColumn="0" w:firstRowLastColumn="0" w:lastRowFirstColumn="0" w:lastRowLastColumn="0"/>
+            </w:pPr>
+            <w:r>
+              <w:t>1/8</w:t>
+            </w:r>
+          </w:p>
+        </w:tc>
+        <w:tc>
+          <w:tcPr>
+            <w:tcW w:w="751" w:type="dxa"/>
+          </w:tcPr>
+          <w:p>
+            <w:pPr>
+              <w:jc w:val="center"/>
+              <w:cnfStyle w:val="000000100000" w:firstRow="0" w:lastRow="0" w:firstColumn="0" w:lastColumn="0" w:oddVBand="0" w:evenVBand="0" w:oddHBand="1" w:evenHBand="0" w:firstRowFirstColumn="0" w:firstRowLastColumn="0" w:lastRowFirstColumn="0" w:lastRowLastColumn="0"/>
+            </w:pPr>
+            <w:r>
+              <w:t>4/8</w:t>
+            </w:r>
+          </w:p>
+        </w:tc>
+      </w:tr>
+    </w:tbl>
+    <w:p/>
+    <w:p>
+      <w:r>
+        <w:t>Part b)</w:t>
+      </w:r>
+    </w:p>
+    <w:p>
+      <w:r>
+        <w:t>S</w:t>
+      </w:r>
+      <w:r>
+        <w:t>teady state vector</w:t>
+      </w:r>
+      <w:r>
+        <w:t>:</w:t>
+      </w:r>
+    </w:p>
+    <w:p>
+      <w:r>
+        <w:t>(this represents the probability of there being n items in the warehouse overnight).</w:t>
+      </w:r>
+    </w:p>
+    <w:tbl>
+      <w:tblPr>
+        <w:tblStyle w:val="GridTable4-Accent3"/>
+        <w:tblW w:w="0" w:type="auto"/>
+        <w:tblBorders>
+          <w:top w:val="single" w:sz="4" w:space="0" w:color="FFFFFF" w:themeColor="background1"/>
+          <w:left w:val="single" w:sz="4" w:space="0" w:color="FFFFFF" w:themeColor="background1"/>
+          <w:bottom w:val="single" w:sz="4" w:space="0" w:color="FFFFFF" w:themeColor="background1"/>
+          <w:right w:val="single" w:sz="4" w:space="0" w:color="FFFFFF" w:themeColor="background1"/>
+          <w:insideH w:val="single" w:sz="4" w:space="0" w:color="FFFFFF" w:themeColor="background1"/>
+          <w:insideV w:val="single" w:sz="4" w:space="0" w:color="FFFFFF" w:themeColor="background1"/>
+        </w:tblBorders>
+        <w:tblLook w:val="04A0" w:firstRow="1" w:lastRow="0" w:firstColumn="1" w:lastColumn="0" w:noHBand="0" w:noVBand="1"/>
+      </w:tblPr>
+      <w:tblGrid>
+        <w:gridCol w:w="877"/>
+        <w:gridCol w:w="830"/>
+        <w:gridCol w:w="861"/>
+        <w:gridCol w:w="861"/>
+        <w:gridCol w:w="861"/>
+        <w:gridCol w:w="861"/>
+        <w:gridCol w:w="861"/>
+        <w:gridCol w:w="861"/>
+        <w:gridCol w:w="861"/>
+        <w:gridCol w:w="861"/>
+        <w:gridCol w:w="755"/>
+      </w:tblGrid>
+      <w:tr>
+        <w:trPr>
+          <w:cnfStyle w:val="100000000000" w:firstRow="1" w:lastRow="0" w:firstColumn="0" w:lastColumn="0" w:oddVBand="0" w:evenVBand="0" w:oddHBand="0" w:evenHBand="0" w:firstRowFirstColumn="0" w:firstRowLastColumn="0" w:lastRowFirstColumn="0" w:lastRowLastColumn="0"/>
+        </w:trPr>
+        <w:tc>
+          <w:tcPr>
+            <w:cnfStyle w:val="001000000000" w:firstRow="0" w:lastRow="0" w:firstColumn="1" w:lastColumn="0" w:oddVBand="0" w:evenVBand="0" w:oddHBand="0" w:evenHBand="0" w:firstRowFirstColumn="0" w:firstRowLastColumn="0" w:lastRowFirstColumn="0" w:lastRowLastColumn="0"/>
+            <w:tcW w:w="877" w:type="dxa"/>
+            <w:tcBorders>
+              <w:top w:val="none" w:sz="0" w:space="0" w:color="auto"/>
+              <w:left w:val="none" w:sz="0" w:space="0" w:color="auto"/>
+              <w:bottom w:val="none" w:sz="0" w:space="0" w:color="auto"/>
+              <w:right w:val="none" w:sz="0" w:space="0" w:color="auto"/>
+            </w:tcBorders>
+          </w:tcPr>
+          <w:p>
+            <w:pPr>
+              <w:jc w:val="center"/>
+            </w:pPr>
+            <w:r>
+              <w:t>0</w:t>
+            </w:r>
+          </w:p>
+        </w:tc>
+        <w:tc>
+          <w:tcPr>
+            <w:tcW w:w="830" w:type="dxa"/>
+            <w:tcBorders>
+              <w:top w:val="none" w:sz="0" w:space="0" w:color="auto"/>
+              <w:left w:val="none" w:sz="0" w:space="0" w:color="auto"/>
+              <w:bottom w:val="none" w:sz="0" w:space="0" w:color="auto"/>
+              <w:right w:val="none" w:sz="0" w:space="0" w:color="auto"/>
+            </w:tcBorders>
+          </w:tcPr>
+          <w:p>
+            <w:pPr>
+              <w:jc w:val="center"/>
+              <w:cnfStyle w:val="100000000000" w:firstRow="1" w:lastRow="0" w:firstColumn="0" w:lastColumn="0" w:oddVBand="0" w:evenVBand="0" w:oddHBand="0" w:evenHBand="0" w:firstRowFirstColumn="0" w:firstRowLastColumn="0" w:lastRowFirstColumn="0" w:lastRowLastColumn="0"/>
+            </w:pPr>
+            <w:r>
+              <w:t>1</w:t>
+            </w:r>
+          </w:p>
+        </w:tc>
+        <w:tc>
+          <w:tcPr>
+            <w:tcW w:w="861" w:type="dxa"/>
+            <w:tcBorders>
+              <w:top w:val="none" w:sz="0" w:space="0" w:color="auto"/>
+              <w:left w:val="none" w:sz="0" w:space="0" w:color="auto"/>
+              <w:bottom w:val="none" w:sz="0" w:space="0" w:color="auto"/>
+              <w:right w:val="none" w:sz="0" w:space="0" w:color="auto"/>
+            </w:tcBorders>
+          </w:tcPr>
+          <w:p>
+            <w:pPr>
+              <w:jc w:val="center"/>
+              <w:cnfStyle w:val="100000000000" w:firstRow="1" w:lastRow="0" w:firstColumn="0" w:lastColumn="0" w:oddVBand="0" w:evenVBand="0" w:oddHBand="0" w:evenHBand="0" w:firstRowFirstColumn="0" w:firstRowLastColumn="0" w:lastRowFirstColumn="0" w:lastRowLastColumn="0"/>
+            </w:pPr>
+            <w:r>
+              <w:t>2</w:t>
+            </w:r>
+          </w:p>
+        </w:tc>
+        <w:tc>
+          <w:tcPr>
+            <w:tcW w:w="861" w:type="dxa"/>
+            <w:tcBorders>
+              <w:top w:val="none" w:sz="0" w:space="0" w:color="auto"/>
+              <w:left w:val="none" w:sz="0" w:space="0" w:color="auto"/>
+              <w:bottom w:val="none" w:sz="0" w:space="0" w:color="auto"/>
+              <w:right w:val="none" w:sz="0" w:space="0" w:color="auto"/>
+            </w:tcBorders>
+          </w:tcPr>
+          <w:p>
+            <w:pPr>
+              <w:jc w:val="center"/>
+              <w:cnfStyle w:val="100000000000" w:firstRow="1" w:lastRow="0" w:firstColumn="0" w:lastColumn="0" w:oddVBand="0" w:evenVBand="0" w:oddHBand="0" w:evenHBand="0" w:firstRowFirstColumn="0" w:firstRowLastColumn="0" w:lastRowFirstColumn="0" w:lastRowLastColumn="0"/>
+            </w:pPr>
+            <w:r>
+              <w:t>3</w:t>
+            </w:r>
+          </w:p>
+        </w:tc>
+        <w:tc>
+          <w:tcPr>
+            <w:tcW w:w="861" w:type="dxa"/>
+            <w:tcBorders>
+              <w:top w:val="none" w:sz="0" w:space="0" w:color="auto"/>
+              <w:left w:val="none" w:sz="0" w:space="0" w:color="auto"/>
+              <w:bottom w:val="none" w:sz="0" w:space="0" w:color="auto"/>
+              <w:right w:val="none" w:sz="0" w:space="0" w:color="auto"/>
+            </w:tcBorders>
+          </w:tcPr>
+          <w:p>
+            <w:pPr>
+              <w:jc w:val="center"/>
+              <w:cnfStyle w:val="100000000000" w:firstRow="1" w:lastRow="0" w:firstColumn="0" w:lastColumn="0" w:oddVBand="0" w:evenVBand="0" w:oddHBand="0" w:evenHBand="0" w:firstRowFirstColumn="0" w:firstRowLastColumn="0" w:lastRowFirstColumn="0" w:lastRowLastColumn="0"/>
+            </w:pPr>
+            <w:r>
+              <w:t>4</w:t>
+            </w:r>
+          </w:p>
+        </w:tc>
+        <w:tc>
+          <w:tcPr>
+            <w:tcW w:w="861" w:type="dxa"/>
+            <w:tcBorders>
+              <w:top w:val="none" w:sz="0" w:space="0" w:color="auto"/>
+              <w:left w:val="none" w:sz="0" w:space="0" w:color="auto"/>
+              <w:bottom w:val="none" w:sz="0" w:space="0" w:color="auto"/>
+              <w:right w:val="none" w:sz="0" w:space="0" w:color="auto"/>
+            </w:tcBorders>
+          </w:tcPr>
+          <w:p>
+            <w:pPr>
+              <w:jc w:val="center"/>
+              <w:cnfStyle w:val="100000000000" w:firstRow="1" w:lastRow="0" w:firstColumn="0" w:lastColumn="0" w:oddVBand="0" w:evenVBand="0" w:oddHBand="0" w:evenHBand="0" w:firstRowFirstColumn="0" w:firstRowLastColumn="0" w:lastRowFirstColumn="0" w:lastRowLastColumn="0"/>
+            </w:pPr>
+            <w:r>
+              <w:t>5</w:t>
+            </w:r>
+          </w:p>
+        </w:tc>
+        <w:tc>
+          <w:tcPr>
+            <w:tcW w:w="861" w:type="dxa"/>
+            <w:tcBorders>
+              <w:top w:val="none" w:sz="0" w:space="0" w:color="auto"/>
+              <w:left w:val="none" w:sz="0" w:space="0" w:color="auto"/>
+              <w:bottom w:val="none" w:sz="0" w:space="0" w:color="auto"/>
+              <w:right w:val="none" w:sz="0" w:space="0" w:color="auto"/>
+            </w:tcBorders>
+          </w:tcPr>
+          <w:p>
+            <w:pPr>
+              <w:jc w:val="center"/>
+              <w:cnfStyle w:val="100000000000" w:firstRow="1" w:lastRow="0" w:firstColumn="0" w:lastColumn="0" w:oddVBand="0" w:evenVBand="0" w:oddHBand="0" w:evenHBand="0" w:firstRowFirstColumn="0" w:firstRowLastColumn="0" w:lastRowFirstColumn="0" w:lastRowLastColumn="0"/>
+            </w:pPr>
+            <w:r>
+              <w:t>6</w:t>
+            </w:r>
+          </w:p>
+        </w:tc>
+        <w:tc>
+          <w:tcPr>
+            <w:tcW w:w="861" w:type="dxa"/>
+            <w:tcBorders>
+              <w:top w:val="none" w:sz="0" w:space="0" w:color="auto"/>
+              <w:left w:val="none" w:sz="0" w:space="0" w:color="auto"/>
+              <w:bottom w:val="none" w:sz="0" w:space="0" w:color="auto"/>
+              <w:right w:val="none" w:sz="0" w:space="0" w:color="auto"/>
+            </w:tcBorders>
+          </w:tcPr>
+          <w:p>
+            <w:pPr>
+              <w:jc w:val="center"/>
+              <w:cnfStyle w:val="100000000000" w:firstRow="1" w:lastRow="0" w:firstColumn="0" w:lastColumn="0" w:oddVBand="0" w:evenVBand="0" w:oddHBand="0" w:evenHBand="0" w:firstRowFirstColumn="0" w:firstRowLastColumn="0" w:lastRowFirstColumn="0" w:lastRowLastColumn="0"/>
+            </w:pPr>
+            <w:r>
+              <w:t>7</w:t>
+            </w:r>
+          </w:p>
+        </w:tc>
+        <w:tc>
+          <w:tcPr>
+            <w:tcW w:w="861" w:type="dxa"/>
+            <w:tcBorders>
+              <w:top w:val="none" w:sz="0" w:space="0" w:color="auto"/>
+              <w:left w:val="none" w:sz="0" w:space="0" w:color="auto"/>
+              <w:bottom w:val="none" w:sz="0" w:space="0" w:color="auto"/>
+              <w:right w:val="none" w:sz="0" w:space="0" w:color="auto"/>
+            </w:tcBorders>
+          </w:tcPr>
+          <w:p>
+            <w:pPr>
+              <w:jc w:val="center"/>
+              <w:cnfStyle w:val="100000000000" w:firstRow="1" w:lastRow="0" w:firstColumn="0" w:lastColumn="0" w:oddVBand="0" w:evenVBand="0" w:oddHBand="0" w:evenHBand="0" w:firstRowFirstColumn="0" w:firstRowLastColumn="0" w:lastRowFirstColumn="0" w:lastRowLastColumn="0"/>
+            </w:pPr>
+            <w:r>
+              <w:t>8</w:t>
+            </w:r>
+          </w:p>
+        </w:tc>
+        <w:tc>
+          <w:tcPr>
+            <w:tcW w:w="861" w:type="dxa"/>
+            <w:tcBorders>
+              <w:top w:val="none" w:sz="0" w:space="0" w:color="auto"/>
+              <w:left w:val="none" w:sz="0" w:space="0" w:color="auto"/>
+              <w:bottom w:val="none" w:sz="0" w:space="0" w:color="auto"/>
+              <w:right w:val="none" w:sz="0" w:space="0" w:color="auto"/>
+            </w:tcBorders>
+          </w:tcPr>
+          <w:p>
+            <w:pPr>
+              <w:jc w:val="center"/>
+              <w:cnfStyle w:val="100000000000" w:firstRow="1" w:lastRow="0" w:firstColumn="0" w:lastColumn="0" w:oddVBand="0" w:evenVBand="0" w:oddHBand="0" w:evenHBand="0" w:firstRowFirstColumn="0" w:firstRowLastColumn="0" w:lastRowFirstColumn="0" w:lastRowLastColumn="0"/>
+            </w:pPr>
+            <w:r>
+              <w:t>9</w:t>
+            </w:r>
+          </w:p>
+        </w:tc>
+        <w:tc>
+          <w:tcPr>
+            <w:tcW w:w="755" w:type="dxa"/>
+            <w:tcBorders>
+              <w:top w:val="none" w:sz="0" w:space="0" w:color="auto"/>
+              <w:left w:val="none" w:sz="0" w:space="0" w:color="auto"/>
+              <w:bottom w:val="none" w:sz="0" w:space="0" w:color="auto"/>
+              <w:right w:val="none" w:sz="0" w:space="0" w:color="auto"/>
+            </w:tcBorders>
+          </w:tcPr>
+          <w:p>
+            <w:pPr>
+              <w:jc w:val="center"/>
+              <w:cnfStyle w:val="100000000000" w:firstRow="1" w:lastRow="0" w:firstColumn="0" w:lastColumn="0" w:oddVBand="0" w:evenVBand="0" w:oddHBand="0" w:evenHBand="0" w:firstRowFirstColumn="0" w:firstRowLastColumn="0" w:lastRowFirstColumn="0" w:lastRowLastColumn="0"/>
+            </w:pPr>
+            <w:r>
+              <w:t>10</w:t>
+            </w:r>
+          </w:p>
+        </w:tc>
+      </w:tr>
+      <w:tr>
+        <w:trPr>
+          <w:cnfStyle w:val="000000100000" w:firstRow="0" w:lastRow="0" w:firstColumn="0" w:lastColumn="0" w:oddVBand="0" w:evenVBand="0" w:oddHBand="1" w:evenHBand="0" w:firstRowFirstColumn="0" w:firstRowLastColumn="0" w:lastRowFirstColumn="0" w:lastRowLastColumn="0"/>
+        </w:trPr>
+        <w:tc>
+          <w:tcPr>
+            <w:cnfStyle w:val="001000000000" w:firstRow="0" w:lastRow="0" w:firstColumn="1" w:lastColumn="0" w:oddVBand="0" w:evenVBand="0" w:oddHBand="0" w:evenHBand="0" w:firstRowFirstColumn="0" w:firstRowLastColumn="0" w:lastRowFirstColumn="0" w:lastRowLastColumn="0"/>
+            <w:tcW w:w="877" w:type="dxa"/>
+          </w:tcPr>
+          <w:p>
+            <w:pPr>
+              <w:jc w:val="center"/>
+            </w:pPr>
+            <w:r>
+              <w:t>0.34</w:t>
+            </w:r>
+          </w:p>
+        </w:tc>
+        <w:tc>
+          <w:tcPr>
+            <w:tcW w:w="830" w:type="dxa"/>
+          </w:tcPr>
+          <w:p>
+            <w:pPr>
+              <w:jc w:val="center"/>
+              <w:cnfStyle w:val="000000100000" w:firstRow="0" w:lastRow="0" w:firstColumn="0" w:lastColumn="0" w:oddVBand="0" w:evenVBand="0" w:oddHBand="1" w:evenHBand="0" w:firstRowFirstColumn="0" w:firstRowLastColumn="0" w:lastRowFirstColumn="0" w:lastRowLastColumn="0"/>
+              <w:rPr>
+                <w:b/>
+              </w:rPr>
+            </w:pPr>
+            <w:r>
+              <w:rPr>
+                <w:b/>
+              </w:rPr>
+              <w:t>0.1</w:t>
+            </w:r>
+          </w:p>
+        </w:tc>
+        <w:tc>
+          <w:tcPr>
+            <w:tcW w:w="861" w:type="dxa"/>
+          </w:tcPr>
+          <w:p>
+            <w:pPr>
+              <w:jc w:val="center"/>
+              <w:cnfStyle w:val="000000100000" w:firstRow="0" w:lastRow="0" w:firstColumn="0" w:lastColumn="0" w:oddVBand="0" w:evenVBand="0" w:oddHBand="1" w:evenHBand="0" w:firstRowFirstColumn="0" w:firstRowLastColumn="0" w:lastRowFirstColumn="0" w:lastRowLastColumn="0"/>
+              <w:rPr>
+                <w:b/>
+              </w:rPr>
+            </w:pPr>
+            <w:r>
+              <w:rPr>
+                <w:b/>
+              </w:rPr>
+              <w:t>0.11</w:t>
+            </w:r>
+          </w:p>
+        </w:tc>
+        <w:tc>
+          <w:tcPr>
+            <w:tcW w:w="861" w:type="dxa"/>
+          </w:tcPr>
+          <w:p>
+            <w:pPr>
+              <w:jc w:val="center"/>
+              <w:cnfStyle w:val="000000100000" w:firstRow="0" w:lastRow="0" w:firstColumn="0" w:lastColumn="0" w:oddVBand="0" w:evenVBand="0" w:oddHBand="1" w:evenHBand="0" w:firstRowFirstColumn="0" w:firstRowLastColumn="0" w:lastRowFirstColumn="0" w:lastRowLastColumn="0"/>
+              <w:rPr>
+                <w:b/>
+              </w:rPr>
+            </w:pPr>
+            <w:r>
+              <w:rPr>
+                <w:b/>
+              </w:rPr>
+              <w:t>0.11</w:t>
+            </w:r>
+          </w:p>
+        </w:tc>
+        <w:tc>
+          <w:tcPr>
+            <w:tcW w:w="861" w:type="dxa"/>
+          </w:tcPr>
+          <w:p>
+            <w:pPr>
+              <w:jc w:val="center"/>
+              <w:cnfStyle w:val="000000100000" w:firstRow="0" w:lastRow="0" w:firstColumn="0" w:lastColumn="0" w:oddVBand="0" w:evenVBand="0" w:oddHBand="1" w:evenHBand="0" w:firstRowFirstColumn="0" w:firstRowLastColumn="0" w:lastRowFirstColumn="0" w:lastRowLastColumn="0"/>
+              <w:rPr>
+                <w:b/>
+              </w:rPr>
+            </w:pPr>
+            <w:r>
+              <w:rPr>
+                <w:b/>
+              </w:rPr>
+              <w:t>0.07</w:t>
+            </w:r>
+          </w:p>
+        </w:tc>
+        <w:tc>
+          <w:tcPr>
+            <w:tcW w:w="861" w:type="dxa"/>
+          </w:tcPr>
+          <w:p>
+            <w:pPr>
+              <w:jc w:val="center"/>
+              <w:cnfStyle w:val="000000100000" w:firstRow="0" w:lastRow="0" w:firstColumn="0" w:lastColumn="0" w:oddVBand="0" w:evenVBand="0" w:oddHBand="1" w:evenHBand="0" w:firstRowFirstColumn="0" w:firstRowLastColumn="0" w:lastRowFirstColumn="0" w:lastRowLastColumn="0"/>
+              <w:rPr>
+                <w:b/>
+              </w:rPr>
+            </w:pPr>
+            <w:r>
+              <w:rPr>
+                <w:b/>
+              </w:rPr>
+              <w:t>0.06</w:t>
+            </w:r>
+          </w:p>
+        </w:tc>
+        <w:tc>
+          <w:tcPr>
+            <w:tcW w:w="861" w:type="dxa"/>
+          </w:tcPr>
+          <w:p>
+            <w:pPr>
+              <w:jc w:val="center"/>
+              <w:cnfStyle w:val="000000100000" w:firstRow="0" w:lastRow="0" w:firstColumn="0" w:lastColumn="0" w:oddVBand="0" w:evenVBand="0" w:oddHBand="1" w:evenHBand="0" w:firstRowFirstColumn="0" w:firstRowLastColumn="0" w:lastRowFirstColumn="0" w:lastRowLastColumn="0"/>
+              <w:rPr>
+                <w:b/>
+              </w:rPr>
+            </w:pPr>
+            <w:r>
+              <w:rPr>
+                <w:b/>
+              </w:rPr>
+              <w:t>0.06</w:t>
+            </w:r>
+          </w:p>
+        </w:tc>
+        <w:tc>
+          <w:tcPr>
+            <w:tcW w:w="861" w:type="dxa"/>
+          </w:tcPr>
+          <w:p>
+            <w:pPr>
+              <w:jc w:val="center"/>
+              <w:cnfStyle w:val="000000100000" w:firstRow="0" w:lastRow="0" w:firstColumn="0" w:lastColumn="0" w:oddVBand="0" w:evenVBand="0" w:oddHBand="1" w:evenHBand="0" w:firstRowFirstColumn="0" w:firstRowLastColumn="0" w:lastRowFirstColumn="0" w:lastRowLastColumn="0"/>
+              <w:rPr>
+                <w:b/>
+              </w:rPr>
+            </w:pPr>
+            <w:r>
+              <w:rPr>
+                <w:b/>
+              </w:rPr>
+              <w:t>0.04</w:t>
+            </w:r>
+          </w:p>
+        </w:tc>
+        <w:tc>
+          <w:tcPr>
+            <w:tcW w:w="861" w:type="dxa"/>
+          </w:tcPr>
+          <w:p>
+            <w:pPr>
+              <w:jc w:val="center"/>
+              <w:cnfStyle w:val="000000100000" w:firstRow="0" w:lastRow="0" w:firstColumn="0" w:lastColumn="0" w:oddVBand="0" w:evenVBand="0" w:oddHBand="1" w:evenHBand="0" w:firstRowFirstColumn="0" w:firstRowLastColumn="0" w:lastRowFirstColumn="0" w:lastRowLastColumn="0"/>
+              <w:rPr>
+                <w:b/>
+              </w:rPr>
+            </w:pPr>
+            <w:r>
+              <w:rPr>
+                <w:b/>
+              </w:rPr>
+              <w:t>0.03</w:t>
+            </w:r>
+          </w:p>
+        </w:tc>
+        <w:tc>
+          <w:tcPr>
+            <w:tcW w:w="861" w:type="dxa"/>
+          </w:tcPr>
+          <w:p>
+            <w:pPr>
+              <w:jc w:val="center"/>
+              <w:cnfStyle w:val="000000100000" w:firstRow="0" w:lastRow="0" w:firstColumn="0" w:lastColumn="0" w:oddVBand="0" w:evenVBand="0" w:oddHBand="1" w:evenHBand="0" w:firstRowFirstColumn="0" w:firstRowLastColumn="0" w:lastRowFirstColumn="0" w:lastRowLastColumn="0"/>
+              <w:rPr>
+                <w:b/>
+              </w:rPr>
+            </w:pPr>
+            <w:r>
+              <w:rPr>
+                <w:b/>
+              </w:rPr>
+              <w:t>0.03</w:t>
+            </w:r>
+          </w:p>
+        </w:tc>
+        <w:tc>
+          <w:tcPr>
+            <w:tcW w:w="755" w:type="dxa"/>
+          </w:tcPr>
+          <w:p>
+            <w:pPr>
+              <w:jc w:val="center"/>
+              <w:cnfStyle w:val="000000100000" w:firstRow="0" w:lastRow="0" w:firstColumn="0" w:lastColumn="0" w:oddVBand="0" w:evenVBand="0" w:oddHBand="1" w:evenHBand="0" w:firstRowFirstColumn="0" w:firstRowLastColumn="0" w:lastRowFirstColumn="0" w:lastRowLastColumn="0"/>
+              <w:rPr>
+                <w:b/>
+              </w:rPr>
+            </w:pPr>
+            <w:r>
+              <w:rPr>
+                <w:b/>
+              </w:rPr>
+              <w:t>.05</w:t>
+            </w:r>
+          </w:p>
+        </w:tc>
+      </w:tr>
+    </w:tbl>
+    <w:p/>
+    <w:p>
+      <w:r>
+        <w:t xml:space="preserve">The probability of </w:t>
+      </w:r>
+      <w:r>
+        <w:t>having zero items in the warehouse overnight is about 34%.</w:t>
+      </w:r>
+    </w:p>
+    <w:p/>
+    <w:p>
+      <w:r>
+        <w:t>Part c)</w:t>
+      </w:r>
+    </w:p>
+    <w:p>
+      <w:r>
+        <w:t>If it costs $10 per item in the warehouse overnight, what is</w:t>
+      </w:r>
+      <w:r>
+        <w:t xml:space="preserve"> </w:t>
+      </w:r>
+      <w:r>
+        <w:t>our average inventory cost per night? Hint: it's around $28</w:t>
+      </w:r>
+      <w:r>
+        <w:t xml:space="preserve"> or $29</w:t>
+      </w:r>
+    </w:p>
+    <w:p>
+      <w:pPr>
+        <w:rPr>
+          <w:b/>
+        </w:rPr>
+      </w:pPr>
+    </w:p>
+    <w:p>
+      <w:pPr>
+        <w:rPr>
+          <w:b/>
+        </w:rPr>
+      </w:pPr>
+      <w:r>
+        <w:rPr>
+          <w:b/>
+        </w:rPr>
+        <w:t>I calculated the average inventory cost per night by taking the steady state vector and multiplying it by an inventory cost vector.  The steady state vector contains the probabilities of being in a state overnight.  The inventory cost vector</w:t>
+      </w:r>
+      <w:r>
+        <w:rPr>
+          <w:b/>
+        </w:rPr>
+        <w:t xml:space="preserve"> contains how expensive it is to have n items in the warehouse overnight.  The python snippet showing the calculation is below.</w:t>
+      </w:r>
+    </w:p>
+    <w:p>
+      <w:pPr>
+        <w:pStyle w:val="HTMLPreformatted"/>
+        <w:shd w:val="clear" w:color="auto" w:fill="FFFFFF"/>
+        <w:rPr>
+          <w:rFonts w:asciiTheme="minorHAnsi" w:hAnsiTheme="minorHAnsi" w:cstheme="minorBidi"/>
+          <w:b/>
+          <w:sz w:val="24"/>
+          <w:szCs w:val="24"/>
+        </w:rPr>
+      </w:pPr>
+    </w:p>
+    <w:p>
+      <w:pPr>
+        <w:pStyle w:val="HTMLPreformatted"/>
+        <w:shd w:val="clear" w:color="auto" w:fill="FFFFFF"/>
+        <w:rPr>
+          <w:rFonts w:ascii="Menlo" w:hAnsi="Menlo" w:cs="Menlo"/>
+          <w:b/>
+          <w:color w:val="000000"/>
+          <w:sz w:val="21"/>
+          <w:szCs w:val="21"/>
+        </w:rPr>
+      </w:pPr>
+      <w:r>
+        <w:rPr>
+          <w:rFonts w:asciiTheme="minorHAnsi" w:hAnsiTheme="minorHAnsi" w:cstheme="minorBidi"/>
+          <w:b/>
+          <w:sz w:val="24"/>
+          <w:szCs w:val="24"/>
+        </w:rPr>
+        <w:t>average_inventory_cost</w:t>
+      </w:r>
+      <w:r>
+        <w:rPr>
+          <w:rFonts w:ascii="Menlo" w:hAnsi="Menlo" w:cs="Menlo"/>
+          <w:b/>
+          <w:color w:val="000000"/>
+          <w:sz w:val="21"/>
+          <w:szCs w:val="21"/>
+        </w:rPr>
+        <w:t xml:space="preserve"> = state_vector.dot(inventory_cost_vector)</w:t>
+      </w:r>
+    </w:p>
+    <w:p>
+      <w:pPr>
+        <w:pStyle w:val="HTMLPreformatted"/>
+        <w:shd w:val="clear" w:color="auto" w:fill="FFFFFF"/>
+        <w:rPr>
+          <w:rFonts w:ascii="Menlo" w:hAnsi="Menlo" w:cs="Menlo"/>
+          <w:b/>
+          <w:color w:val="000000"/>
+          <w:sz w:val="21"/>
+          <w:szCs w:val="21"/>
+        </w:rPr>
+      </w:pPr>
+    </w:p>
+    <w:p>
+      <w:pPr>
+        <w:pStyle w:val="HTMLPreformatted"/>
+        <w:shd w:val="clear" w:color="auto" w:fill="FFFFFF"/>
+        <w:rPr>
+          <w:rFonts w:ascii="Menlo" w:hAnsi="Menlo" w:cs="Menlo"/>
+          <w:b/>
+          <w:color w:val="000000"/>
+          <w:sz w:val="21"/>
+          <w:szCs w:val="21"/>
+          <w:u w:val="single"/>
+        </w:rPr>
+      </w:pPr>
+      <w:r>
+        <w:rPr>
+          <w:rFonts w:ascii="Menlo" w:hAnsi="Menlo" w:cs="Menlo"/>
+          <w:b/>
+          <w:color w:val="000000"/>
+          <w:sz w:val="21"/>
+          <w:szCs w:val="21"/>
+          <w:u w:val="single"/>
+        </w:rPr>
+        <w:t>The average inventory cost per night is $28.89.</w:t>
+      </w:r>
+    </w:p>
+    <w:p>
+      <w:pPr>
+        <w:pStyle w:val="HTMLPreformatted"/>
+        <w:shd w:val="clear" w:color="auto" w:fill="FFFFFF"/>
+        <w:rPr>
+          <w:rFonts w:ascii="Menlo" w:hAnsi="Menlo" w:cs="Menlo"/>
+          <w:b/>
+          <w:color w:val="000000"/>
+          <w:sz w:val="21"/>
+          <w:szCs w:val="21"/>
+        </w:rPr>
+      </w:pPr>
+    </w:p>
+    <w:p>
+      <w:pPr>
+        <w:pStyle w:val="HTMLPreformatted"/>
+        <w:shd w:val="clear" w:color="auto" w:fill="FFFFFF"/>
+        <w:rPr>
+          <w:rFonts w:ascii="Menlo" w:hAnsi="Menlo" w:cs="Menlo"/>
+          <w:b/>
+          <w:color w:val="000000"/>
+          <w:sz w:val="21"/>
+          <w:szCs w:val="21"/>
+        </w:rPr>
+      </w:pPr>
+      <w:r>
+        <w:rPr>
+          <w:rFonts w:ascii="Menlo" w:hAnsi="Menlo" w:cs="Menlo"/>
+          <w:b/>
+          <w:color w:val="000000"/>
+          <w:sz w:val="21"/>
+          <w:szCs w:val="21"/>
+        </w:rPr>
+        <w:t xml:space="preserve">The code that does these calculations is in </w:t>
+      </w:r>
+      <w:r>
+        <w:rPr>
+          <w:rFonts w:ascii="Menlo" w:hAnsi="Menlo" w:cs="Menlo"/>
+          <w:b/>
+          <w:color w:val="000000"/>
+          <w:sz w:val="21"/>
+          <w:szCs w:val="21"/>
+        </w:rPr>
+        <w:t>the python file ‘AnInventoryProblem.py’.</w:t>
+      </w:r>
+      <w:bookmarkStart w:id="0" w:name="_GoBack"/>
+      <w:bookmarkEnd w:id="0"/>
     </w:p>
     <w:sectPr>
       <w:pgSz w:w="12240" w:h="15840"/>
@@ -7193,8 +10772,100 @@
       <w:lvlJc w:val="left"/>
     </w:lvl>
   </w:abstractNum>
+  <w:abstractNum w:abstractNumId="1">
+    <w:nsid w:val="75910981"/>
+    <w:multiLevelType w:val="hybridMultilevel"/>
+    <w:tmpl w:val="FAAA1234"/>
+    <w:lvl w:ilvl="0" w:tplc="04090017">
+      <w:start w:val="1"/>
+      <w:numFmt w:val="lowerLetter"/>
+      <w:lvlText w:val="%1)"/>
+      <w:lvlJc w:val="left"/>
+      <w:pPr>
+        <w:ind w:left="720" w:hanging="360"/>
+      </w:pPr>
+      <w:rPr>
+        <w:rFonts w:hint="default"/>
+      </w:rPr>
+    </w:lvl>
+    <w:lvl w:ilvl="1" w:tplc="04090019" w:tentative="1">
+      <w:start w:val="1"/>
+      <w:numFmt w:val="lowerLetter"/>
+      <w:lvlText w:val="%2."/>
+      <w:lvlJc w:val="left"/>
+      <w:pPr>
+        <w:ind w:left="1440" w:hanging="360"/>
+      </w:pPr>
+    </w:lvl>
+    <w:lvl w:ilvl="2" w:tplc="0409001B" w:tentative="1">
+      <w:start w:val="1"/>
+      <w:numFmt w:val="lowerRoman"/>
+      <w:lvlText w:val="%3."/>
+      <w:lvlJc w:val="right"/>
+      <w:pPr>
+        <w:ind w:left="2160" w:hanging="180"/>
+      </w:pPr>
+    </w:lvl>
+    <w:lvl w:ilvl="3" w:tplc="0409000F" w:tentative="1">
+      <w:start w:val="1"/>
+      <w:numFmt w:val="decimal"/>
+      <w:lvlText w:val="%4."/>
+      <w:lvlJc w:val="left"/>
+      <w:pPr>
+        <w:ind w:left="2880" w:hanging="360"/>
+      </w:pPr>
+    </w:lvl>
+    <w:lvl w:ilvl="4" w:tplc="04090019" w:tentative="1">
+      <w:start w:val="1"/>
+      <w:numFmt w:val="lowerLetter"/>
+      <w:lvlText w:val="%5."/>
+      <w:lvlJc w:val="left"/>
+      <w:pPr>
+        <w:ind w:left="3600" w:hanging="360"/>
+      </w:pPr>
+    </w:lvl>
+    <w:lvl w:ilvl="5" w:tplc="0409001B" w:tentative="1">
+      <w:start w:val="1"/>
+      <w:numFmt w:val="lowerRoman"/>
+      <w:lvlText w:val="%6."/>
+      <w:lvlJc w:val="right"/>
+      <w:pPr>
+        <w:ind w:left="4320" w:hanging="180"/>
+      </w:pPr>
+    </w:lvl>
+    <w:lvl w:ilvl="6" w:tplc="0409000F" w:tentative="1">
+      <w:start w:val="1"/>
+      <w:numFmt w:val="decimal"/>
+      <w:lvlText w:val="%7."/>
+      <w:lvlJc w:val="left"/>
+      <w:pPr>
+        <w:ind w:left="5040" w:hanging="360"/>
+      </w:pPr>
+    </w:lvl>
+    <w:lvl w:ilvl="7" w:tplc="04090019" w:tentative="1">
+      <w:start w:val="1"/>
+      <w:numFmt w:val="lowerLetter"/>
+      <w:lvlText w:val="%8."/>
+      <w:lvlJc w:val="left"/>
+      <w:pPr>
+        <w:ind w:left="5760" w:hanging="360"/>
+      </w:pPr>
+    </w:lvl>
+    <w:lvl w:ilvl="8" w:tplc="0409001B" w:tentative="1">
+      <w:start w:val="1"/>
+      <w:numFmt w:val="lowerRoman"/>
+      <w:lvlText w:val="%9."/>
+      <w:lvlJc w:val="right"/>
+      <w:pPr>
+        <w:ind w:left="6480" w:hanging="180"/>
+      </w:pPr>
+    </w:lvl>
+  </w:abstractNum>
   <w:num w:numId="1">
     <w:abstractNumId w:val="0"/>
+  </w:num>
+  <w:num w:numId="2">
+    <w:abstractNumId w:val="1"/>
   </w:num>
 </w:numbering>
 </file>
@@ -7603,7 +11274,6 @@
   <w:style w:type="character" w:default="1" w:styleId="DefaultParagraphFont">
     <w:name w:val="Default Paragraph Font"/>
     <w:uiPriority w:val="1"/>
-    <w:semiHidden/>
     <w:unhideWhenUsed/>
   </w:style>
   <w:style w:type="table" w:default="1" w:styleId="TableNormal">
@@ -8122,7 +11792,6 @@
     <w:basedOn w:val="Normal"/>
     <w:link w:val="HTMLPreformattedChar"/>
     <w:uiPriority w:val="99"/>
-    <w:semiHidden/>
     <w:unhideWhenUsed/>
     <w:rsid w:val="00312E1A"/>
     <w:pPr>
@@ -8156,7 +11825,6 @@
     <w:basedOn w:val="DefaultParagraphFont"/>
     <w:link w:val="HTMLPreformatted"/>
     <w:uiPriority w:val="99"/>
-    <w:semiHidden/>
     <w:rsid w:val="00312E1A"/>
     <w:rPr>
       <w:rFonts w:ascii="Courier New" w:hAnsi="Courier New" w:cs="Courier New"/>
@@ -8498,6 +12166,370 @@
       <w:u w:val="single"/>
     </w:rPr>
   </w:style>
+  <w:style w:type="table" w:styleId="ListTable3-Accent3">
+    <w:name w:val="List Table 3 Accent 3"/>
+    <w:basedOn w:val="TableNormal"/>
+    <w:uiPriority w:val="48"/>
+    <w:rsid w:val="00C93C17"/>
+    <w:tblPr>
+      <w:tblStyleRowBandSize w:val="1"/>
+      <w:tblStyleColBandSize w:val="1"/>
+      <w:tblInd w:w="0" w:type="dxa"/>
+      <w:tblBorders>
+        <w:top w:val="single" w:sz="4" w:space="0" w:color="A5A5A5" w:themeColor="accent3"/>
+        <w:left w:val="single" w:sz="4" w:space="0" w:color="A5A5A5" w:themeColor="accent3"/>
+        <w:bottom w:val="single" w:sz="4" w:space="0" w:color="A5A5A5" w:themeColor="accent3"/>
+        <w:right w:val="single" w:sz="4" w:space="0" w:color="A5A5A5" w:themeColor="accent3"/>
+      </w:tblBorders>
+      <w:tblCellMar>
+        <w:top w:w="0" w:type="dxa"/>
+        <w:left w:w="108" w:type="dxa"/>
+        <w:bottom w:w="0" w:type="dxa"/>
+        <w:right w:w="108" w:type="dxa"/>
+      </w:tblCellMar>
+    </w:tblPr>
+    <w:tblStylePr w:type="firstRow">
+      <w:rPr>
+        <w:b/>
+        <w:bCs/>
+        <w:color w:val="FFFFFF" w:themeColor="background1"/>
+      </w:rPr>
+      <w:tblPr/>
+      <w:tcPr>
+        <w:shd w:val="clear" w:color="auto" w:fill="A5A5A5" w:themeFill="accent3"/>
+      </w:tcPr>
+    </w:tblStylePr>
+    <w:tblStylePr w:type="lastRow">
+      <w:rPr>
+        <w:b/>
+        <w:bCs/>
+      </w:rPr>
+      <w:tblPr/>
+      <w:tcPr>
+        <w:tcBorders>
+          <w:top w:val="double" w:sz="4" w:space="0" w:color="A5A5A5" w:themeColor="accent3"/>
+        </w:tcBorders>
+        <w:shd w:val="clear" w:color="auto" w:fill="FFFFFF" w:themeFill="background1"/>
+      </w:tcPr>
+    </w:tblStylePr>
+    <w:tblStylePr w:type="firstCol">
+      <w:rPr>
+        <w:b/>
+        <w:bCs/>
+      </w:rPr>
+      <w:tblPr/>
+      <w:tcPr>
+        <w:tcBorders>
+          <w:right w:val="nil"/>
+        </w:tcBorders>
+        <w:shd w:val="clear" w:color="auto" w:fill="FFFFFF" w:themeFill="background1"/>
+      </w:tcPr>
+    </w:tblStylePr>
+    <w:tblStylePr w:type="lastCol">
+      <w:rPr>
+        <w:b/>
+        <w:bCs/>
+      </w:rPr>
+      <w:tblPr/>
+      <w:tcPr>
+        <w:tcBorders>
+          <w:left w:val="nil"/>
+        </w:tcBorders>
+        <w:shd w:val="clear" w:color="auto" w:fill="FFFFFF" w:themeFill="background1"/>
+      </w:tcPr>
+    </w:tblStylePr>
+    <w:tblStylePr w:type="band1Vert">
+      <w:tblPr/>
+      <w:tcPr>
+        <w:tcBorders>
+          <w:left w:val="single" w:sz="4" w:space="0" w:color="A5A5A5" w:themeColor="accent3"/>
+          <w:right w:val="single" w:sz="4" w:space="0" w:color="A5A5A5" w:themeColor="accent3"/>
+        </w:tcBorders>
+      </w:tcPr>
+    </w:tblStylePr>
+    <w:tblStylePr w:type="band1Horz">
+      <w:tblPr/>
+      <w:tcPr>
+        <w:tcBorders>
+          <w:top w:val="single" w:sz="4" w:space="0" w:color="A5A5A5" w:themeColor="accent3"/>
+          <w:bottom w:val="single" w:sz="4" w:space="0" w:color="A5A5A5" w:themeColor="accent3"/>
+          <w:insideH w:val="nil"/>
+        </w:tcBorders>
+      </w:tcPr>
+    </w:tblStylePr>
+    <w:tblStylePr w:type="neCell">
+      <w:tblPr/>
+      <w:tcPr>
+        <w:tcBorders>
+          <w:left w:val="nil"/>
+          <w:bottom w:val="nil"/>
+        </w:tcBorders>
+      </w:tcPr>
+    </w:tblStylePr>
+    <w:tblStylePr w:type="nwCell">
+      <w:tblPr/>
+      <w:tcPr>
+        <w:tcBorders>
+          <w:bottom w:val="nil"/>
+          <w:right w:val="nil"/>
+        </w:tcBorders>
+      </w:tcPr>
+    </w:tblStylePr>
+    <w:tblStylePr w:type="seCell">
+      <w:tblPr/>
+      <w:tcPr>
+        <w:tcBorders>
+          <w:top w:val="double" w:sz="4" w:space="0" w:color="A5A5A5" w:themeColor="accent3"/>
+          <w:left w:val="nil"/>
+        </w:tcBorders>
+      </w:tcPr>
+    </w:tblStylePr>
+    <w:tblStylePr w:type="swCell">
+      <w:tblPr/>
+      <w:tcPr>
+        <w:tcBorders>
+          <w:top w:val="double" w:sz="4" w:space="0" w:color="A5A5A5" w:themeColor="accent3"/>
+          <w:right w:val="nil"/>
+        </w:tcBorders>
+      </w:tcPr>
+    </w:tblStylePr>
+  </w:style>
+  <w:style w:type="table" w:styleId="ListTable4-Accent3">
+    <w:name w:val="List Table 4 Accent 3"/>
+    <w:basedOn w:val="TableNormal"/>
+    <w:uiPriority w:val="49"/>
+    <w:rsid w:val="00426DBE"/>
+    <w:tblPr>
+      <w:tblStyleRowBandSize w:val="1"/>
+      <w:tblStyleColBandSize w:val="1"/>
+      <w:tblInd w:w="0" w:type="dxa"/>
+      <w:tblBorders>
+        <w:top w:val="single" w:sz="4" w:space="0" w:color="C9C9C9" w:themeColor="accent3" w:themeTint="99"/>
+        <w:left w:val="single" w:sz="4" w:space="0" w:color="C9C9C9" w:themeColor="accent3" w:themeTint="99"/>
+        <w:bottom w:val="single" w:sz="4" w:space="0" w:color="C9C9C9" w:themeColor="accent3" w:themeTint="99"/>
+        <w:right w:val="single" w:sz="4" w:space="0" w:color="C9C9C9" w:themeColor="accent3" w:themeTint="99"/>
+        <w:insideH w:val="single" w:sz="4" w:space="0" w:color="C9C9C9" w:themeColor="accent3" w:themeTint="99"/>
+      </w:tblBorders>
+      <w:tblCellMar>
+        <w:top w:w="0" w:type="dxa"/>
+        <w:left w:w="108" w:type="dxa"/>
+        <w:bottom w:w="0" w:type="dxa"/>
+        <w:right w:w="108" w:type="dxa"/>
+      </w:tblCellMar>
+    </w:tblPr>
+    <w:tblStylePr w:type="firstRow">
+      <w:rPr>
+        <w:b/>
+        <w:bCs/>
+        <w:color w:val="FFFFFF" w:themeColor="background1"/>
+      </w:rPr>
+      <w:tblPr/>
+      <w:tcPr>
+        <w:tcBorders>
+          <w:top w:val="single" w:sz="4" w:space="0" w:color="A5A5A5" w:themeColor="accent3"/>
+          <w:left w:val="single" w:sz="4" w:space="0" w:color="A5A5A5" w:themeColor="accent3"/>
+          <w:bottom w:val="single" w:sz="4" w:space="0" w:color="A5A5A5" w:themeColor="accent3"/>
+          <w:right w:val="single" w:sz="4" w:space="0" w:color="A5A5A5" w:themeColor="accent3"/>
+          <w:insideH w:val="nil"/>
+        </w:tcBorders>
+        <w:shd w:val="clear" w:color="auto" w:fill="A5A5A5" w:themeFill="accent3"/>
+      </w:tcPr>
+    </w:tblStylePr>
+    <w:tblStylePr w:type="lastRow">
+      <w:rPr>
+        <w:b/>
+        <w:bCs/>
+      </w:rPr>
+      <w:tblPr/>
+      <w:tcPr>
+        <w:tcBorders>
+          <w:top w:val="double" w:sz="4" w:space="0" w:color="C9C9C9" w:themeColor="accent3" w:themeTint="99"/>
+        </w:tcBorders>
+      </w:tcPr>
+    </w:tblStylePr>
+    <w:tblStylePr w:type="firstCol">
+      <w:rPr>
+        <w:b/>
+        <w:bCs/>
+      </w:rPr>
+    </w:tblStylePr>
+    <w:tblStylePr w:type="lastCol">
+      <w:rPr>
+        <w:b/>
+        <w:bCs/>
+      </w:rPr>
+    </w:tblStylePr>
+    <w:tblStylePr w:type="band1Vert">
+      <w:tblPr/>
+      <w:tcPr>
+        <w:shd w:val="clear" w:color="auto" w:fill="EDEDED" w:themeFill="accent3" w:themeFillTint="33"/>
+      </w:tcPr>
+    </w:tblStylePr>
+    <w:tblStylePr w:type="band1Horz">
+      <w:tblPr/>
+      <w:tcPr>
+        <w:shd w:val="clear" w:color="auto" w:fill="EDEDED" w:themeFill="accent3" w:themeFillTint="33"/>
+      </w:tcPr>
+    </w:tblStylePr>
+  </w:style>
+  <w:style w:type="table" w:styleId="ListTable4-Accent6">
+    <w:name w:val="List Table 4 Accent 6"/>
+    <w:basedOn w:val="TableNormal"/>
+    <w:uiPriority w:val="49"/>
+    <w:rsid w:val="00CD77BC"/>
+    <w:tblPr>
+      <w:tblStyleRowBandSize w:val="1"/>
+      <w:tblStyleColBandSize w:val="1"/>
+      <w:tblInd w:w="0" w:type="dxa"/>
+      <w:tblBorders>
+        <w:top w:val="single" w:sz="4" w:space="0" w:color="A8D08D" w:themeColor="accent6" w:themeTint="99"/>
+        <w:left w:val="single" w:sz="4" w:space="0" w:color="A8D08D" w:themeColor="accent6" w:themeTint="99"/>
+        <w:bottom w:val="single" w:sz="4" w:space="0" w:color="A8D08D" w:themeColor="accent6" w:themeTint="99"/>
+        <w:right w:val="single" w:sz="4" w:space="0" w:color="A8D08D" w:themeColor="accent6" w:themeTint="99"/>
+        <w:insideH w:val="single" w:sz="4" w:space="0" w:color="A8D08D" w:themeColor="accent6" w:themeTint="99"/>
+      </w:tblBorders>
+      <w:tblCellMar>
+        <w:top w:w="0" w:type="dxa"/>
+        <w:left w:w="108" w:type="dxa"/>
+        <w:bottom w:w="0" w:type="dxa"/>
+        <w:right w:w="108" w:type="dxa"/>
+      </w:tblCellMar>
+    </w:tblPr>
+    <w:tblStylePr w:type="firstRow">
+      <w:rPr>
+        <w:b/>
+        <w:bCs/>
+        <w:color w:val="FFFFFF" w:themeColor="background1"/>
+      </w:rPr>
+      <w:tblPr/>
+      <w:tcPr>
+        <w:tcBorders>
+          <w:top w:val="single" w:sz="4" w:space="0" w:color="70AD47" w:themeColor="accent6"/>
+          <w:left w:val="single" w:sz="4" w:space="0" w:color="70AD47" w:themeColor="accent6"/>
+          <w:bottom w:val="single" w:sz="4" w:space="0" w:color="70AD47" w:themeColor="accent6"/>
+          <w:right w:val="single" w:sz="4" w:space="0" w:color="70AD47" w:themeColor="accent6"/>
+          <w:insideH w:val="nil"/>
+        </w:tcBorders>
+        <w:shd w:val="clear" w:color="auto" w:fill="70AD47" w:themeFill="accent6"/>
+      </w:tcPr>
+    </w:tblStylePr>
+    <w:tblStylePr w:type="lastRow">
+      <w:rPr>
+        <w:b/>
+        <w:bCs/>
+      </w:rPr>
+      <w:tblPr/>
+      <w:tcPr>
+        <w:tcBorders>
+          <w:top w:val="double" w:sz="4" w:space="0" w:color="A8D08D" w:themeColor="accent6" w:themeTint="99"/>
+        </w:tcBorders>
+      </w:tcPr>
+    </w:tblStylePr>
+    <w:tblStylePr w:type="firstCol">
+      <w:rPr>
+        <w:b/>
+        <w:bCs/>
+      </w:rPr>
+    </w:tblStylePr>
+    <w:tblStylePr w:type="lastCol">
+      <w:rPr>
+        <w:b/>
+        <w:bCs/>
+      </w:rPr>
+    </w:tblStylePr>
+    <w:tblStylePr w:type="band1Vert">
+      <w:tblPr/>
+      <w:tcPr>
+        <w:shd w:val="clear" w:color="auto" w:fill="E2EFD9" w:themeFill="accent6" w:themeFillTint="33"/>
+      </w:tcPr>
+    </w:tblStylePr>
+    <w:tblStylePr w:type="band1Horz">
+      <w:tblPr/>
+      <w:tcPr>
+        <w:shd w:val="clear" w:color="auto" w:fill="E2EFD9" w:themeFill="accent6" w:themeFillTint="33"/>
+      </w:tcPr>
+    </w:tblStylePr>
+  </w:style>
+  <w:style w:type="table" w:styleId="GridTable4-Accent3">
+    <w:name w:val="Grid Table 4 Accent 3"/>
+    <w:basedOn w:val="TableNormal"/>
+    <w:uiPriority w:val="49"/>
+    <w:rsid w:val="001C3A47"/>
+    <w:tblPr>
+      <w:tblStyleRowBandSize w:val="1"/>
+      <w:tblStyleColBandSize w:val="1"/>
+      <w:tblInd w:w="0" w:type="dxa"/>
+      <w:tblBorders>
+        <w:top w:val="single" w:sz="4" w:space="0" w:color="C9C9C9" w:themeColor="accent3" w:themeTint="99"/>
+        <w:left w:val="single" w:sz="4" w:space="0" w:color="C9C9C9" w:themeColor="accent3" w:themeTint="99"/>
+        <w:bottom w:val="single" w:sz="4" w:space="0" w:color="C9C9C9" w:themeColor="accent3" w:themeTint="99"/>
+        <w:right w:val="single" w:sz="4" w:space="0" w:color="C9C9C9" w:themeColor="accent3" w:themeTint="99"/>
+        <w:insideH w:val="single" w:sz="4" w:space="0" w:color="C9C9C9" w:themeColor="accent3" w:themeTint="99"/>
+        <w:insideV w:val="single" w:sz="4" w:space="0" w:color="C9C9C9" w:themeColor="accent3" w:themeTint="99"/>
+      </w:tblBorders>
+      <w:tblCellMar>
+        <w:top w:w="0" w:type="dxa"/>
+        <w:left w:w="108" w:type="dxa"/>
+        <w:bottom w:w="0" w:type="dxa"/>
+        <w:right w:w="108" w:type="dxa"/>
+      </w:tblCellMar>
+    </w:tblPr>
+    <w:tblStylePr w:type="firstRow">
+      <w:rPr>
+        <w:b/>
+        <w:bCs/>
+        <w:color w:val="FFFFFF" w:themeColor="background1"/>
+      </w:rPr>
+      <w:tblPr/>
+      <w:tcPr>
+        <w:tcBorders>
+          <w:top w:val="single" w:sz="4" w:space="0" w:color="A5A5A5" w:themeColor="accent3"/>
+          <w:left w:val="single" w:sz="4" w:space="0" w:color="A5A5A5" w:themeColor="accent3"/>
+          <w:bottom w:val="single" w:sz="4" w:space="0" w:color="A5A5A5" w:themeColor="accent3"/>
+          <w:right w:val="single" w:sz="4" w:space="0" w:color="A5A5A5" w:themeColor="accent3"/>
+          <w:insideH w:val="nil"/>
+          <w:insideV w:val="nil"/>
+        </w:tcBorders>
+        <w:shd w:val="clear" w:color="auto" w:fill="A5A5A5" w:themeFill="accent3"/>
+      </w:tcPr>
+    </w:tblStylePr>
+    <w:tblStylePr w:type="lastRow">
+      <w:rPr>
+        <w:b/>
+        <w:bCs/>
+      </w:rPr>
+      <w:tblPr/>
+      <w:tcPr>
+        <w:tcBorders>
+          <w:top w:val="double" w:sz="4" w:space="0" w:color="A5A5A5" w:themeColor="accent3"/>
+        </w:tcBorders>
+      </w:tcPr>
+    </w:tblStylePr>
+    <w:tblStylePr w:type="firstCol">
+      <w:rPr>
+        <w:b/>
+        <w:bCs/>
+      </w:rPr>
+    </w:tblStylePr>
+    <w:tblStylePr w:type="lastCol">
+      <w:rPr>
+        <w:b/>
+        <w:bCs/>
+      </w:rPr>
+    </w:tblStylePr>
+    <w:tblStylePr w:type="band1Vert">
+      <w:tblPr/>
+      <w:tcPr>
+        <w:shd w:val="clear" w:color="auto" w:fill="EDEDED" w:themeFill="accent3" w:themeFillTint="33"/>
+      </w:tcPr>
+    </w:tblStylePr>
+    <w:tblStylePr w:type="band1Horz">
+      <w:tblPr/>
+      <w:tcPr>
+        <w:shd w:val="clear" w:color="auto" w:fill="EDEDED" w:themeFill="accent3" w:themeFillTint="33"/>
+      </w:tcPr>
+    </w:tblStylePr>
+  </w:style>
 </w:styles>
 </file>
 
@@ -8767,7 +12799,7 @@
 </file>
 
 <file path=customXml/itemProps1.xml><?xml version="1.0" encoding="utf-8"?>
-<ds:datastoreItem xmlns:ds="http://schemas.openxmlformats.org/officeDocument/2006/customXml" ds:itemID="{BD16F621-9FBA-5E48-A49A-695E40858291}">
+<ds:datastoreItem xmlns:ds="http://schemas.openxmlformats.org/officeDocument/2006/customXml" ds:itemID="{306A3BBA-1D4A-E84F-BADC-D1A4A37CB853}">
   <ds:schemaRefs>
     <ds:schemaRef ds:uri="http://schemas.openxmlformats.org/officeDocument/2006/bibliography"/>
   </ds:schemaRefs>

</xml_diff>